<commit_message>
added question  to the report
</commit_message>
<xml_diff>
--- a/Reports/Data Architects Report.docx
+++ b/Reports/Data Architects Report.docx
@@ -639,15 +639,7 @@
           <w:spacing w:val="-4"/>
           <w:sz w:val="28"/>
         </w:rPr>
-        <w:t>202</w:t>
-      </w:r>
-      <w:r>
-        <w:rPr>
-          <w:b/>
-          <w:spacing w:val="-4"/>
-          <w:sz w:val="28"/>
-        </w:rPr>
-        <w:t>5</w:t>
+        <w:t>2025</w:t>
       </w:r>
     </w:p>
     <w:p>
@@ -2225,6 +2217,7 @@
           </w:rPr>
           <w:t xml:space="preserve"> </w:t>
         </w:r>
+        <w:proofErr w:type="spellStart"/>
         <w:r>
           <w:rPr>
             <w:rFonts w:ascii="Trebuchet MS"/>
@@ -2232,6 +2225,7 @@
           </w:rPr>
           <w:t>ReLU</w:t>
         </w:r>
+        <w:proofErr w:type="spellEnd"/>
         <w:r>
           <w:rPr>
             <w:rFonts w:ascii="Trebuchet MS"/>
@@ -4501,14 +4495,7 @@
           <w:sz w:val="24"/>
           <w:szCs w:val="24"/>
         </w:rPr>
-        <w:t>What</w:t>
-      </w:r>
-      <w:r>
-        <w:rPr>
-          <w:sz w:val="24"/>
-          <w:szCs w:val="24"/>
-        </w:rPr>
-        <w:t xml:space="preserve"> is the impact of protocol used and type of data on SNR and signal strength? </w:t>
+        <w:t xml:space="preserve">What is the impact of protocol used and type of data on SNR and signal strength? </w:t>
       </w:r>
     </w:p>
     <w:p>
@@ -4550,21 +4537,7 @@
           <w:sz w:val="24"/>
           <w:szCs w:val="24"/>
         </w:rPr>
-        <w:t xml:space="preserve">Is there </w:t>
-      </w:r>
-      <w:r>
-        <w:rPr>
-          <w:sz w:val="24"/>
-          <w:szCs w:val="24"/>
-        </w:rPr>
-        <w:t>a correlation</w:t>
-      </w:r>
-      <w:r>
-        <w:rPr>
-          <w:sz w:val="24"/>
-          <w:szCs w:val="24"/>
-        </w:rPr>
-        <w:t xml:space="preserve"> between SNR &amp; signal strength and time/date of messages (are there peak times/dates)?</w:t>
+        <w:t>Is there a correlation between SNR &amp; signal strength and time/date of messages (are there peak times/dates)?</w:t>
       </w:r>
     </w:p>
     <w:p>
@@ -4585,21 +4558,7 @@
           <w:sz w:val="24"/>
           <w:szCs w:val="24"/>
         </w:rPr>
-        <w:t xml:space="preserve">What is </w:t>
-      </w:r>
-      <w:r>
-        <w:rPr>
-          <w:sz w:val="24"/>
-          <w:szCs w:val="24"/>
-        </w:rPr>
-        <w:t>the effect</w:t>
-      </w:r>
-      <w:r>
-        <w:rPr>
-          <w:sz w:val="24"/>
-          <w:szCs w:val="24"/>
-        </w:rPr>
-        <w:t xml:space="preserve"> of distance to tower and data size (or acquisition type) on SNR and signal strength throughout the day/year?</w:t>
+        <w:t>What is the effect of distance to tower and data size (or acquisition type) on SNR and signal strength throughout the day/year?</w:t>
       </w:r>
     </w:p>
     <w:p>
@@ -4683,6 +4642,1505 @@
       <w:pPr>
         <w:ind w:firstLine="720"/>
         <w:rPr>
+          <w:spacing w:val="-2"/>
+          <w:sz w:val="24"/>
+          <w:szCs w:val="24"/>
+        </w:rPr>
+      </w:pPr>
+      <w:r>
+        <w:rPr>
+          <w:sz w:val="24"/>
+          <w:szCs w:val="24"/>
+        </w:rPr>
+        <w:t>The</w:t>
+      </w:r>
+      <w:r>
+        <w:rPr>
+          <w:spacing w:val="-13"/>
+          <w:sz w:val="24"/>
+          <w:szCs w:val="24"/>
+        </w:rPr>
+        <w:t xml:space="preserve"> </w:t>
+      </w:r>
+      <w:r>
+        <w:rPr>
+          <w:sz w:val="24"/>
+          <w:szCs w:val="24"/>
+        </w:rPr>
+        <w:t>methodology</w:t>
+      </w:r>
+      <w:r>
+        <w:rPr>
+          <w:spacing w:val="-12"/>
+          <w:sz w:val="24"/>
+          <w:szCs w:val="24"/>
+        </w:rPr>
+        <w:t xml:space="preserve"> </w:t>
+      </w:r>
+      <w:r>
+        <w:rPr>
+          <w:sz w:val="24"/>
+          <w:szCs w:val="24"/>
+        </w:rPr>
+        <w:t>is</w:t>
+      </w:r>
+      <w:r>
+        <w:rPr>
+          <w:spacing w:val="-12"/>
+          <w:sz w:val="24"/>
+          <w:szCs w:val="24"/>
+        </w:rPr>
+        <w:t xml:space="preserve"> </w:t>
+      </w:r>
+      <w:r>
+        <w:rPr>
+          <w:sz w:val="24"/>
+          <w:szCs w:val="24"/>
+        </w:rPr>
+        <w:t>divided</w:t>
+      </w:r>
+      <w:r>
+        <w:rPr>
+          <w:spacing w:val="-12"/>
+          <w:sz w:val="24"/>
+          <w:szCs w:val="24"/>
+        </w:rPr>
+        <w:t xml:space="preserve"> </w:t>
+      </w:r>
+      <w:r>
+        <w:rPr>
+          <w:sz w:val="24"/>
+          <w:szCs w:val="24"/>
+        </w:rPr>
+        <w:t>into</w:t>
+      </w:r>
+      <w:r>
+        <w:rPr>
+          <w:spacing w:val="-12"/>
+          <w:sz w:val="24"/>
+          <w:szCs w:val="24"/>
+        </w:rPr>
+        <w:t xml:space="preserve"> </w:t>
+      </w:r>
+      <w:r>
+        <w:rPr>
+          <w:sz w:val="24"/>
+          <w:szCs w:val="24"/>
+        </w:rPr>
+        <w:t>three</w:t>
+      </w:r>
+      <w:r>
+        <w:rPr>
+          <w:spacing w:val="-13"/>
+          <w:sz w:val="24"/>
+          <w:szCs w:val="24"/>
+        </w:rPr>
+        <w:t xml:space="preserve"> </w:t>
+      </w:r>
+      <w:r>
+        <w:rPr>
+          <w:sz w:val="24"/>
+          <w:szCs w:val="24"/>
+        </w:rPr>
+        <w:t>main</w:t>
+      </w:r>
+      <w:r>
+        <w:rPr>
+          <w:spacing w:val="-12"/>
+          <w:sz w:val="24"/>
+          <w:szCs w:val="24"/>
+        </w:rPr>
+        <w:t xml:space="preserve"> </w:t>
+      </w:r>
+      <w:r>
+        <w:rPr>
+          <w:sz w:val="24"/>
+          <w:szCs w:val="24"/>
+        </w:rPr>
+        <w:t>parts:</w:t>
+      </w:r>
+      <w:r>
+        <w:rPr>
+          <w:spacing w:val="-12"/>
+          <w:sz w:val="24"/>
+          <w:szCs w:val="24"/>
+        </w:rPr>
+        <w:t xml:space="preserve"> </w:t>
+      </w:r>
+      <w:r>
+        <w:rPr>
+          <w:sz w:val="24"/>
+          <w:szCs w:val="24"/>
+        </w:rPr>
+        <w:t>the</w:t>
+      </w:r>
+      <w:r>
+        <w:rPr>
+          <w:spacing w:val="-13"/>
+          <w:sz w:val="24"/>
+          <w:szCs w:val="24"/>
+        </w:rPr>
+        <w:t xml:space="preserve"> </w:t>
+      </w:r>
+      <w:r>
+        <w:rPr>
+          <w:sz w:val="24"/>
+          <w:szCs w:val="24"/>
+        </w:rPr>
+        <w:t>Artificial</w:t>
+      </w:r>
+      <w:r>
+        <w:rPr>
+          <w:spacing w:val="-10"/>
+          <w:sz w:val="24"/>
+          <w:szCs w:val="24"/>
+        </w:rPr>
+        <w:t xml:space="preserve"> </w:t>
+      </w:r>
+      <w:r>
+        <w:rPr>
+          <w:sz w:val="24"/>
+          <w:szCs w:val="24"/>
+        </w:rPr>
+        <w:t>Intelligence</w:t>
+      </w:r>
+      <w:r>
+        <w:rPr>
+          <w:spacing w:val="-13"/>
+          <w:sz w:val="24"/>
+          <w:szCs w:val="24"/>
+        </w:rPr>
+        <w:t xml:space="preserve"> </w:t>
+      </w:r>
+      <w:r>
+        <w:rPr>
+          <w:sz w:val="24"/>
+          <w:szCs w:val="24"/>
+        </w:rPr>
+        <w:t>(AI)</w:t>
+      </w:r>
+      <w:r>
+        <w:rPr>
+          <w:spacing w:val="-11"/>
+          <w:sz w:val="24"/>
+          <w:szCs w:val="24"/>
+        </w:rPr>
+        <w:t xml:space="preserve"> </w:t>
+      </w:r>
+      <w:r>
+        <w:rPr>
+          <w:sz w:val="24"/>
+          <w:szCs w:val="24"/>
+        </w:rPr>
+        <w:t>model,</w:t>
+      </w:r>
+      <w:r>
+        <w:rPr>
+          <w:spacing w:val="-12"/>
+          <w:sz w:val="24"/>
+          <w:szCs w:val="24"/>
+        </w:rPr>
+        <w:t xml:space="preserve"> </w:t>
+      </w:r>
+      <w:r>
+        <w:rPr>
+          <w:sz w:val="24"/>
+          <w:szCs w:val="24"/>
+        </w:rPr>
+        <w:t xml:space="preserve">image preprocessing, and desktop application. The following sections delve deeply into each of these </w:t>
+      </w:r>
+      <w:r>
+        <w:rPr>
+          <w:spacing w:val="-2"/>
+          <w:sz w:val="24"/>
+          <w:szCs w:val="24"/>
+        </w:rPr>
+        <w:t>components.</w:t>
+      </w:r>
+      <w:bookmarkStart w:id="8" w:name="_bookmark9"/>
+      <w:bookmarkEnd w:id="8"/>
+    </w:p>
+    <w:p>
+      <w:pPr>
+        <w:rPr>
+          <w:spacing w:val="-2"/>
+          <w:sz w:val="24"/>
+          <w:szCs w:val="24"/>
+        </w:rPr>
+      </w:pPr>
+    </w:p>
+    <w:p>
+      <w:pPr>
+        <w:rPr>
+          <w:spacing w:val="-2"/>
+          <w:sz w:val="24"/>
+          <w:szCs w:val="24"/>
+        </w:rPr>
+      </w:pPr>
+    </w:p>
+    <w:p>
+      <w:pPr>
+        <w:rPr>
+          <w:spacing w:val="-2"/>
+          <w:sz w:val="24"/>
+          <w:szCs w:val="24"/>
+        </w:rPr>
+      </w:pPr>
+    </w:p>
+    <w:p>
+      <w:pPr>
+        <w:rPr>
+          <w:b/>
+          <w:bCs/>
+          <w:spacing w:val="-2"/>
+          <w:sz w:val="28"/>
+          <w:szCs w:val="28"/>
+        </w:rPr>
+      </w:pPr>
+      <w:r>
+        <w:rPr>
+          <w:b/>
+          <w:bCs/>
+          <w:spacing w:val="-2"/>
+          <w:sz w:val="28"/>
+          <w:szCs w:val="28"/>
+        </w:rPr>
+        <w:t>2. Research Question: What is the impact of protocol used and type of data on SNR and signal strength?</w:t>
+      </w:r>
+    </w:p>
+    <w:p>
+      <w:pPr>
+        <w:rPr>
+          <w:b/>
+          <w:bCs/>
+          <w:spacing w:val="-2"/>
+          <w:sz w:val="28"/>
+          <w:szCs w:val="28"/>
+        </w:rPr>
+      </w:pPr>
+    </w:p>
+    <w:p>
+      <w:pPr>
+        <w:rPr>
+          <w:b/>
+          <w:bCs/>
+          <w:spacing w:val="-2"/>
+          <w:sz w:val="24"/>
+          <w:szCs w:val="24"/>
+        </w:rPr>
+      </w:pPr>
+      <w:r>
+        <w:rPr>
+          <w:b/>
+          <w:bCs/>
+          <w:spacing w:val="-2"/>
+          <w:sz w:val="24"/>
+          <w:szCs w:val="24"/>
+        </w:rPr>
+        <w:t>2.1 Overview of Analysis</w:t>
+      </w:r>
+    </w:p>
+    <w:p>
+      <w:pPr>
+        <w:rPr>
+          <w:spacing w:val="-2"/>
+          <w:sz w:val="24"/>
+          <w:szCs w:val="24"/>
+        </w:rPr>
+      </w:pPr>
+      <w:r>
+        <w:rPr>
+          <w:spacing w:val="-2"/>
+          <w:sz w:val="24"/>
+          <w:szCs w:val="24"/>
+        </w:rPr>
+        <w:t xml:space="preserve">This study examines how different communication protocols and data types affect </w:t>
+      </w:r>
+      <w:r>
+        <w:rPr>
+          <w:b/>
+          <w:bCs/>
+          <w:spacing w:val="-2"/>
+          <w:sz w:val="24"/>
+          <w:szCs w:val="24"/>
+        </w:rPr>
+        <w:t>Signal-to-Noise Ratio (SNR) and Signal Strength (dBm)</w:t>
+      </w:r>
+      <w:r>
+        <w:rPr>
+          <w:spacing w:val="-2"/>
+          <w:sz w:val="24"/>
+          <w:szCs w:val="24"/>
+        </w:rPr>
+        <w:t xml:space="preserve">. By applying </w:t>
+      </w:r>
+      <w:r>
+        <w:rPr>
+          <w:b/>
+          <w:bCs/>
+          <w:spacing w:val="-2"/>
+          <w:sz w:val="24"/>
+          <w:szCs w:val="24"/>
+        </w:rPr>
+        <w:t>statistical inference and probability models</w:t>
+      </w:r>
+      <w:r>
+        <w:rPr>
+          <w:spacing w:val="-2"/>
+          <w:sz w:val="24"/>
+          <w:szCs w:val="24"/>
+        </w:rPr>
+        <w:t>, we aim to identify patterns and quantify the impact of protocol and data type on wireless communication quality.</w:t>
+      </w:r>
+    </w:p>
+    <w:p>
+      <w:pPr>
+        <w:rPr>
+          <w:spacing w:val="-2"/>
+          <w:sz w:val="24"/>
+          <w:szCs w:val="24"/>
+        </w:rPr>
+      </w:pPr>
+    </w:p>
+    <w:p>
+      <w:pPr>
+        <w:rPr>
+          <w:b/>
+          <w:bCs/>
+          <w:spacing w:val="-2"/>
+          <w:sz w:val="24"/>
+          <w:szCs w:val="24"/>
+        </w:rPr>
+      </w:pPr>
+      <w:r>
+        <w:rPr>
+          <w:b/>
+          <w:bCs/>
+          <w:spacing w:val="-2"/>
+          <w:sz w:val="24"/>
+          <w:szCs w:val="24"/>
+        </w:rPr>
+        <w:t>2.2 Statistical Analysis Methods</w:t>
+      </w:r>
+    </w:p>
+    <w:p>
+      <w:pPr>
+        <w:rPr>
+          <w:b/>
+          <w:bCs/>
+          <w:spacing w:val="-2"/>
+          <w:sz w:val="24"/>
+          <w:szCs w:val="24"/>
+        </w:rPr>
+      </w:pPr>
+      <w:r>
+        <w:rPr>
+          <w:b/>
+          <w:bCs/>
+          <w:spacing w:val="-2"/>
+          <w:sz w:val="24"/>
+          <w:szCs w:val="24"/>
+        </w:rPr>
+        <w:t>1. Exploratory Data Analysis (EDA)</w:t>
+      </w:r>
+    </w:p>
+    <w:p>
+      <w:pPr>
+        <w:rPr>
+          <w:spacing w:val="-2"/>
+          <w:sz w:val="24"/>
+          <w:szCs w:val="24"/>
+        </w:rPr>
+      </w:pPr>
+      <w:r>
+        <w:rPr>
+          <w:spacing w:val="-2"/>
+          <w:sz w:val="24"/>
+          <w:szCs w:val="24"/>
+        </w:rPr>
+        <w:t>Before applying statistical models, an initial exploration of the dataset will include:</w:t>
+      </w:r>
+    </w:p>
+    <w:p>
+      <w:pPr>
+        <w:numPr>
+          <w:ilvl w:val="0"/>
+          <w:numId w:val="15"/>
+        </w:numPr>
+        <w:rPr>
+          <w:spacing w:val="-2"/>
+          <w:sz w:val="24"/>
+          <w:szCs w:val="24"/>
+        </w:rPr>
+      </w:pPr>
+      <w:r>
+        <w:rPr>
+          <w:spacing w:val="-2"/>
+          <w:sz w:val="24"/>
+          <w:szCs w:val="24"/>
+        </w:rPr>
+        <w:t>Descriptive statistics (mean, median, variance) for SNR and Signal Strength across different protocols.</w:t>
+      </w:r>
+    </w:p>
+    <w:p>
+      <w:pPr>
+        <w:numPr>
+          <w:ilvl w:val="0"/>
+          <w:numId w:val="15"/>
+        </w:numPr>
+        <w:rPr>
+          <w:spacing w:val="-2"/>
+          <w:sz w:val="24"/>
+          <w:szCs w:val="24"/>
+        </w:rPr>
+      </w:pPr>
+      <w:r>
+        <w:rPr>
+          <w:spacing w:val="-2"/>
+          <w:sz w:val="24"/>
+          <w:szCs w:val="24"/>
+        </w:rPr>
+        <w:t>Outlier detection using box plots and Z-score analysis.</w:t>
+      </w:r>
+    </w:p>
+    <w:p>
+      <w:pPr>
+        <w:numPr>
+          <w:ilvl w:val="0"/>
+          <w:numId w:val="15"/>
+        </w:numPr>
+        <w:rPr>
+          <w:spacing w:val="-2"/>
+          <w:sz w:val="24"/>
+          <w:szCs w:val="24"/>
+        </w:rPr>
+      </w:pPr>
+      <w:r>
+        <w:rPr>
+          <w:spacing w:val="-2"/>
+          <w:sz w:val="24"/>
+          <w:szCs w:val="24"/>
+        </w:rPr>
+        <w:t>Distribution analysis of SNR and Signal Strength (using histograms and Q-Q plots).</w:t>
+      </w:r>
+    </w:p>
+    <w:p>
+      <w:pPr>
+        <w:numPr>
+          <w:ilvl w:val="0"/>
+          <w:numId w:val="15"/>
+        </w:numPr>
+        <w:rPr>
+          <w:spacing w:val="-2"/>
+          <w:sz w:val="24"/>
+          <w:szCs w:val="24"/>
+        </w:rPr>
+      </w:pPr>
+      <w:r>
+        <w:rPr>
+          <w:spacing w:val="-2"/>
+          <w:sz w:val="24"/>
+          <w:szCs w:val="24"/>
+        </w:rPr>
+        <w:t>Correlation matrix to identify relationships between protocol type, data type, and signal metrics.</w:t>
+      </w:r>
+    </w:p>
+    <w:p>
+      <w:pPr>
+        <w:rPr>
+          <w:spacing w:val="-2"/>
+          <w:sz w:val="24"/>
+          <w:szCs w:val="24"/>
+        </w:rPr>
+      </w:pPr>
+    </w:p>
+    <w:p>
+      <w:pPr>
+        <w:rPr>
+          <w:b/>
+          <w:bCs/>
+          <w:spacing w:val="-2"/>
+          <w:sz w:val="24"/>
+          <w:szCs w:val="24"/>
+        </w:rPr>
+      </w:pPr>
+      <w:r>
+        <w:rPr>
+          <w:b/>
+          <w:bCs/>
+          <w:spacing w:val="-2"/>
+          <w:sz w:val="24"/>
+          <w:szCs w:val="24"/>
+        </w:rPr>
+        <w:t>2. Comparing SNR and Signal Strength Across Protocols</w:t>
+      </w:r>
+    </w:p>
+    <w:p>
+      <w:pPr>
+        <w:rPr>
+          <w:spacing w:val="-2"/>
+          <w:sz w:val="24"/>
+          <w:szCs w:val="24"/>
+        </w:rPr>
+      </w:pPr>
+      <w:r>
+        <w:rPr>
+          <w:spacing w:val="-2"/>
+          <w:sz w:val="24"/>
+          <w:szCs w:val="24"/>
+        </w:rPr>
+        <w:t>This step will determine whether different protocols significantly impact signal metrics.</w:t>
+      </w:r>
+    </w:p>
+    <w:p>
+      <w:pPr>
+        <w:numPr>
+          <w:ilvl w:val="0"/>
+          <w:numId w:val="16"/>
+        </w:numPr>
+        <w:rPr>
+          <w:spacing w:val="-2"/>
+          <w:sz w:val="24"/>
+          <w:szCs w:val="24"/>
+        </w:rPr>
+      </w:pPr>
+      <w:r>
+        <w:rPr>
+          <w:b/>
+          <w:bCs/>
+          <w:spacing w:val="-2"/>
+          <w:sz w:val="24"/>
+          <w:szCs w:val="24"/>
+        </w:rPr>
+        <w:t>Analysis method:</w:t>
+      </w:r>
+    </w:p>
+    <w:p>
+      <w:pPr>
+        <w:numPr>
+          <w:ilvl w:val="1"/>
+          <w:numId w:val="16"/>
+        </w:numPr>
+        <w:rPr>
+          <w:spacing w:val="-2"/>
+          <w:sz w:val="24"/>
+          <w:szCs w:val="24"/>
+        </w:rPr>
+      </w:pPr>
+      <w:r>
+        <w:rPr>
+          <w:spacing w:val="-2"/>
+          <w:sz w:val="24"/>
+          <w:szCs w:val="24"/>
+        </w:rPr>
+        <w:t>ANOVA (Analysis of Variance): If SNR and Signal Strength follow a normal distribution, we use ANOVA to compare means across multiple protocols.</w:t>
+      </w:r>
+    </w:p>
+    <w:p>
+      <w:pPr>
+        <w:numPr>
+          <w:ilvl w:val="1"/>
+          <w:numId w:val="16"/>
+        </w:numPr>
+        <w:rPr>
+          <w:spacing w:val="-2"/>
+          <w:sz w:val="24"/>
+          <w:szCs w:val="24"/>
+        </w:rPr>
+      </w:pPr>
+      <w:r>
+        <w:rPr>
+          <w:spacing w:val="-2"/>
+          <w:sz w:val="24"/>
+          <w:szCs w:val="24"/>
+        </w:rPr>
+        <w:t xml:space="preserve">Kruskal-Wallis Test: A non-parametric alternative if </w:t>
+      </w:r>
+      <w:proofErr w:type="gramStart"/>
+      <w:r>
+        <w:rPr>
+          <w:spacing w:val="-2"/>
+          <w:sz w:val="24"/>
+          <w:szCs w:val="24"/>
+        </w:rPr>
+        <w:t>normality</w:t>
+      </w:r>
+      <w:proofErr w:type="gramEnd"/>
+      <w:r>
+        <w:rPr>
+          <w:spacing w:val="-2"/>
+          <w:sz w:val="24"/>
+          <w:szCs w:val="24"/>
+        </w:rPr>
+        <w:t xml:space="preserve"> assumptions fail.</w:t>
+      </w:r>
+    </w:p>
+    <w:p>
+      <w:pPr>
+        <w:numPr>
+          <w:ilvl w:val="1"/>
+          <w:numId w:val="16"/>
+        </w:numPr>
+        <w:rPr>
+          <w:spacing w:val="-2"/>
+          <w:sz w:val="24"/>
+          <w:szCs w:val="24"/>
+        </w:rPr>
+      </w:pPr>
+      <w:r>
+        <w:rPr>
+          <w:spacing w:val="-2"/>
+          <w:sz w:val="24"/>
+          <w:szCs w:val="24"/>
+        </w:rPr>
+        <w:t>Post-hoc Tukey’s HSD test: If ANOVA detects significant differences, we use this to find which protocols differ significantly.</w:t>
+      </w:r>
+    </w:p>
+    <w:p>
+      <w:pPr>
+        <w:numPr>
+          <w:ilvl w:val="0"/>
+          <w:numId w:val="16"/>
+        </w:numPr>
+        <w:rPr>
+          <w:spacing w:val="-2"/>
+          <w:sz w:val="24"/>
+          <w:szCs w:val="24"/>
+        </w:rPr>
+      </w:pPr>
+      <w:r>
+        <w:rPr>
+          <w:b/>
+          <w:bCs/>
+          <w:spacing w:val="-2"/>
+          <w:sz w:val="24"/>
+          <w:szCs w:val="24"/>
+        </w:rPr>
+        <w:t>Expected Results:</w:t>
+      </w:r>
+    </w:p>
+    <w:p>
+      <w:pPr>
+        <w:numPr>
+          <w:ilvl w:val="1"/>
+          <w:numId w:val="16"/>
+        </w:numPr>
+        <w:rPr>
+          <w:spacing w:val="-2"/>
+          <w:sz w:val="24"/>
+          <w:szCs w:val="24"/>
+        </w:rPr>
+      </w:pPr>
+      <w:r>
+        <w:rPr>
+          <w:spacing w:val="-2"/>
+          <w:sz w:val="24"/>
+          <w:szCs w:val="24"/>
+        </w:rPr>
+        <w:t xml:space="preserve">Some protocols may have </w:t>
+      </w:r>
+      <w:r>
+        <w:rPr>
+          <w:b/>
+          <w:bCs/>
+          <w:spacing w:val="-2"/>
+          <w:sz w:val="24"/>
+          <w:szCs w:val="24"/>
+        </w:rPr>
+        <w:t>statistically higher SNR or Signal Strength</w:t>
+      </w:r>
+      <w:r>
+        <w:rPr>
+          <w:spacing w:val="-2"/>
+          <w:sz w:val="24"/>
+          <w:szCs w:val="24"/>
+        </w:rPr>
+        <w:t>, indicating better performance.</w:t>
+      </w:r>
+    </w:p>
+    <w:p>
+      <w:pPr>
+        <w:numPr>
+          <w:ilvl w:val="1"/>
+          <w:numId w:val="16"/>
+        </w:numPr>
+        <w:rPr>
+          <w:spacing w:val="-2"/>
+          <w:sz w:val="24"/>
+          <w:szCs w:val="24"/>
+        </w:rPr>
+      </w:pPr>
+      <w:r>
+        <w:rPr>
+          <w:spacing w:val="-2"/>
+          <w:sz w:val="24"/>
+          <w:szCs w:val="24"/>
+        </w:rPr>
+        <w:t>Protocols optimized for real-time communication (e.g., VoIP) may behave differently from data-heavy protocols (e.g., FTP).</w:t>
+      </w:r>
+    </w:p>
+    <w:p>
+      <w:pPr>
+        <w:rPr>
+          <w:spacing w:val="-2"/>
+          <w:sz w:val="24"/>
+          <w:szCs w:val="24"/>
+        </w:rPr>
+      </w:pPr>
+    </w:p>
+    <w:p>
+      <w:pPr>
+        <w:rPr>
+          <w:b/>
+          <w:bCs/>
+          <w:spacing w:val="-2"/>
+          <w:sz w:val="24"/>
+          <w:szCs w:val="24"/>
+        </w:rPr>
+      </w:pPr>
+      <w:r>
+        <w:rPr>
+          <w:b/>
+          <w:bCs/>
+          <w:spacing w:val="-2"/>
+          <w:sz w:val="24"/>
+          <w:szCs w:val="24"/>
+        </w:rPr>
+        <w:t>3. Impact of Data Type on SNR and Signal Strength</w:t>
+      </w:r>
+    </w:p>
+    <w:p>
+      <w:pPr>
+        <w:rPr>
+          <w:spacing w:val="-2"/>
+          <w:sz w:val="24"/>
+          <w:szCs w:val="24"/>
+        </w:rPr>
+      </w:pPr>
+      <w:r>
+        <w:rPr>
+          <w:spacing w:val="-2"/>
+          <w:sz w:val="24"/>
+          <w:szCs w:val="24"/>
+        </w:rPr>
+        <w:t>Here, we evaluate whether the type of transmitted data affects signal behavior.</w:t>
+      </w:r>
+    </w:p>
+    <w:p>
+      <w:pPr>
+        <w:numPr>
+          <w:ilvl w:val="0"/>
+          <w:numId w:val="17"/>
+        </w:numPr>
+        <w:rPr>
+          <w:spacing w:val="-2"/>
+          <w:sz w:val="24"/>
+          <w:szCs w:val="24"/>
+        </w:rPr>
+      </w:pPr>
+      <w:r>
+        <w:rPr>
+          <w:b/>
+          <w:bCs/>
+          <w:spacing w:val="-2"/>
+          <w:sz w:val="24"/>
+          <w:szCs w:val="24"/>
+        </w:rPr>
+        <w:t>Analysis method:</w:t>
+      </w:r>
+    </w:p>
+    <w:p>
+      <w:pPr>
+        <w:numPr>
+          <w:ilvl w:val="1"/>
+          <w:numId w:val="17"/>
+        </w:numPr>
+        <w:rPr>
+          <w:spacing w:val="-2"/>
+          <w:sz w:val="24"/>
+          <w:szCs w:val="24"/>
+        </w:rPr>
+      </w:pPr>
+      <w:r>
+        <w:rPr>
+          <w:spacing w:val="-2"/>
+          <w:sz w:val="24"/>
+          <w:szCs w:val="24"/>
+        </w:rPr>
+        <w:t>T-test (if two data types exist) or ANOVA (if multiple data types exist).</w:t>
+      </w:r>
+    </w:p>
+    <w:p>
+      <w:pPr>
+        <w:numPr>
+          <w:ilvl w:val="1"/>
+          <w:numId w:val="17"/>
+        </w:numPr>
+        <w:rPr>
+          <w:spacing w:val="-2"/>
+          <w:sz w:val="24"/>
+          <w:szCs w:val="24"/>
+        </w:rPr>
+      </w:pPr>
+      <w:r>
+        <w:rPr>
+          <w:spacing w:val="-2"/>
+          <w:sz w:val="24"/>
+          <w:szCs w:val="24"/>
+        </w:rPr>
+        <w:lastRenderedPageBreak/>
+        <w:t>Effect Size Calculation: Use Cohen’s d (for two groups) or η² (for multiple groups) to measure the strength of the relationship.</w:t>
+      </w:r>
+    </w:p>
+    <w:p>
+      <w:pPr>
+        <w:numPr>
+          <w:ilvl w:val="0"/>
+          <w:numId w:val="17"/>
+        </w:numPr>
+        <w:rPr>
+          <w:spacing w:val="-2"/>
+          <w:sz w:val="24"/>
+          <w:szCs w:val="24"/>
+        </w:rPr>
+      </w:pPr>
+      <w:r>
+        <w:rPr>
+          <w:b/>
+          <w:bCs/>
+          <w:spacing w:val="-2"/>
+          <w:sz w:val="24"/>
+          <w:szCs w:val="24"/>
+        </w:rPr>
+        <w:t>Expected Results:</w:t>
+      </w:r>
+    </w:p>
+    <w:p>
+      <w:pPr>
+        <w:numPr>
+          <w:ilvl w:val="1"/>
+          <w:numId w:val="17"/>
+        </w:numPr>
+        <w:rPr>
+          <w:spacing w:val="-2"/>
+          <w:sz w:val="24"/>
+          <w:szCs w:val="24"/>
+        </w:rPr>
+      </w:pPr>
+      <w:r>
+        <w:rPr>
+          <w:spacing w:val="-2"/>
+          <w:sz w:val="24"/>
+          <w:szCs w:val="24"/>
+        </w:rPr>
+        <w:t>Larger data sizes or streaming applications may correlate with lower SNR due to increased interference.</w:t>
+      </w:r>
+    </w:p>
+    <w:p>
+      <w:pPr>
+        <w:numPr>
+          <w:ilvl w:val="1"/>
+          <w:numId w:val="17"/>
+        </w:numPr>
+        <w:rPr>
+          <w:spacing w:val="-2"/>
+          <w:sz w:val="24"/>
+          <w:szCs w:val="24"/>
+        </w:rPr>
+      </w:pPr>
+      <w:r>
+        <w:rPr>
+          <w:spacing w:val="-2"/>
+          <w:sz w:val="24"/>
+          <w:szCs w:val="24"/>
+        </w:rPr>
+        <w:t>Data-intensive transmissions (e.g., video streaming) may cause fluctuations in signal strength.</w:t>
+      </w:r>
+    </w:p>
+    <w:p>
+      <w:pPr>
+        <w:rPr>
+          <w:spacing w:val="-2"/>
+          <w:sz w:val="24"/>
+          <w:szCs w:val="24"/>
+        </w:rPr>
+      </w:pPr>
+    </w:p>
+    <w:p>
+      <w:pPr>
+        <w:rPr>
+          <w:b/>
+          <w:bCs/>
+          <w:spacing w:val="-2"/>
+          <w:sz w:val="24"/>
+          <w:szCs w:val="24"/>
+        </w:rPr>
+      </w:pPr>
+      <w:r>
+        <w:rPr>
+          <w:b/>
+          <w:bCs/>
+          <w:spacing w:val="-2"/>
+          <w:sz w:val="24"/>
+          <w:szCs w:val="24"/>
+        </w:rPr>
+        <w:t>4. Regression Analysis: Predicting SNR &amp; Signal Strength</w:t>
+      </w:r>
+    </w:p>
+    <w:p>
+      <w:pPr>
+        <w:rPr>
+          <w:spacing w:val="-2"/>
+          <w:sz w:val="24"/>
+          <w:szCs w:val="24"/>
+        </w:rPr>
+      </w:pPr>
+      <w:r>
+        <w:rPr>
+          <w:spacing w:val="-2"/>
+          <w:sz w:val="24"/>
+          <w:szCs w:val="24"/>
+        </w:rPr>
+        <w:t>We will model SNR and Signal Strength as functions of multiple factors to identify key predictors.</w:t>
+      </w:r>
+    </w:p>
+    <w:p>
+      <w:pPr>
+        <w:numPr>
+          <w:ilvl w:val="0"/>
+          <w:numId w:val="18"/>
+        </w:numPr>
+        <w:rPr>
+          <w:spacing w:val="-2"/>
+          <w:sz w:val="24"/>
+          <w:szCs w:val="24"/>
+        </w:rPr>
+      </w:pPr>
+      <w:r>
+        <w:rPr>
+          <w:b/>
+          <w:bCs/>
+          <w:spacing w:val="-2"/>
+          <w:sz w:val="24"/>
+          <w:szCs w:val="24"/>
+        </w:rPr>
+        <w:t>Analysis method:</w:t>
+      </w:r>
+    </w:p>
+    <w:p>
+      <w:pPr>
+        <w:numPr>
+          <w:ilvl w:val="1"/>
+          <w:numId w:val="18"/>
+        </w:numPr>
+        <w:rPr>
+          <w:spacing w:val="-2"/>
+          <w:sz w:val="24"/>
+          <w:szCs w:val="24"/>
+        </w:rPr>
+      </w:pPr>
+      <w:r>
+        <w:rPr>
+          <w:spacing w:val="-2"/>
+          <w:sz w:val="24"/>
+          <w:szCs w:val="24"/>
+        </w:rPr>
+        <w:t>Multiple Linear Regression:</w:t>
+      </w:r>
+    </w:p>
+    <w:p>
+      <w:pPr>
+        <w:numPr>
+          <w:ilvl w:val="2"/>
+          <w:numId w:val="18"/>
+        </w:numPr>
+        <w:rPr>
+          <w:spacing w:val="-2"/>
+          <w:sz w:val="24"/>
+          <w:szCs w:val="24"/>
+        </w:rPr>
+      </w:pPr>
+      <w:r>
+        <w:rPr>
+          <w:spacing w:val="-2"/>
+          <w:sz w:val="24"/>
+          <w:szCs w:val="24"/>
+        </w:rPr>
+        <w:t>Dependent Variables: SNR, Signal Strength.</w:t>
+      </w:r>
+    </w:p>
+    <w:p>
+      <w:pPr>
+        <w:numPr>
+          <w:ilvl w:val="2"/>
+          <w:numId w:val="18"/>
+        </w:numPr>
+        <w:rPr>
+          <w:spacing w:val="-2"/>
+          <w:sz w:val="24"/>
+          <w:szCs w:val="24"/>
+        </w:rPr>
+      </w:pPr>
+      <w:r>
+        <w:rPr>
+          <w:spacing w:val="-2"/>
+          <w:sz w:val="24"/>
+          <w:szCs w:val="24"/>
+        </w:rPr>
+        <w:t>Independent Variables: Protocol, Data Type, Flow Duration, Distance to Tower, and Environmental Factors.</w:t>
+      </w:r>
+    </w:p>
+    <w:p>
+      <w:pPr>
+        <w:numPr>
+          <w:ilvl w:val="1"/>
+          <w:numId w:val="18"/>
+        </w:numPr>
+        <w:rPr>
+          <w:spacing w:val="-2"/>
+          <w:sz w:val="24"/>
+          <w:szCs w:val="24"/>
+        </w:rPr>
+      </w:pPr>
+      <w:r>
+        <w:rPr>
+          <w:spacing w:val="-2"/>
+          <w:sz w:val="24"/>
+          <w:szCs w:val="24"/>
+        </w:rPr>
+        <w:t>Interaction Effects Analysis: Check whether protocol &amp; data type together have a combined impact on signal behavior.</w:t>
+      </w:r>
+    </w:p>
+    <w:p>
+      <w:pPr>
+        <w:numPr>
+          <w:ilvl w:val="0"/>
+          <w:numId w:val="18"/>
+        </w:numPr>
+        <w:rPr>
+          <w:spacing w:val="-2"/>
+          <w:sz w:val="24"/>
+          <w:szCs w:val="24"/>
+        </w:rPr>
+      </w:pPr>
+      <w:r>
+        <w:rPr>
+          <w:b/>
+          <w:bCs/>
+          <w:spacing w:val="-2"/>
+          <w:sz w:val="24"/>
+          <w:szCs w:val="24"/>
+        </w:rPr>
+        <w:t>Expected Results:</w:t>
+      </w:r>
+    </w:p>
+    <w:p>
+      <w:pPr>
+        <w:numPr>
+          <w:ilvl w:val="1"/>
+          <w:numId w:val="18"/>
+        </w:numPr>
+        <w:rPr>
+          <w:spacing w:val="-2"/>
+          <w:sz w:val="24"/>
+          <w:szCs w:val="24"/>
+        </w:rPr>
+      </w:pPr>
+      <w:r>
+        <w:rPr>
+          <w:spacing w:val="-2"/>
+          <w:sz w:val="24"/>
+          <w:szCs w:val="24"/>
+        </w:rPr>
+        <w:t>Certain protocols and data types may negatively impact SNR, especially in long-duration transmissions.</w:t>
+      </w:r>
+    </w:p>
+    <w:p>
+      <w:pPr>
+        <w:numPr>
+          <w:ilvl w:val="1"/>
+          <w:numId w:val="18"/>
+        </w:numPr>
+        <w:rPr>
+          <w:spacing w:val="-2"/>
+          <w:sz w:val="24"/>
+          <w:szCs w:val="24"/>
+        </w:rPr>
+      </w:pPr>
+      <w:r>
+        <w:rPr>
+          <w:spacing w:val="-2"/>
+          <w:sz w:val="24"/>
+          <w:szCs w:val="24"/>
+        </w:rPr>
+        <w:t>Environmental conditions (distance to tower, attenuation) may interact with protocol types.</w:t>
+      </w:r>
+    </w:p>
+    <w:p>
+      <w:pPr>
+        <w:rPr>
+          <w:spacing w:val="-2"/>
+          <w:sz w:val="24"/>
+          <w:szCs w:val="24"/>
+        </w:rPr>
+      </w:pPr>
+    </w:p>
+    <w:p>
+      <w:pPr>
+        <w:rPr>
+          <w:b/>
+          <w:bCs/>
+          <w:spacing w:val="-2"/>
+          <w:sz w:val="24"/>
+          <w:szCs w:val="24"/>
+        </w:rPr>
+      </w:pPr>
+      <w:r>
+        <w:rPr>
+          <w:b/>
+          <w:bCs/>
+          <w:spacing w:val="-2"/>
+          <w:sz w:val="24"/>
+          <w:szCs w:val="24"/>
+        </w:rPr>
+        <w:t>5. Chi-Square Test for Categorical Dependencies</w:t>
+      </w:r>
+    </w:p>
+    <w:p>
+      <w:pPr>
+        <w:rPr>
+          <w:spacing w:val="-2"/>
+          <w:sz w:val="24"/>
+          <w:szCs w:val="24"/>
+        </w:rPr>
+      </w:pPr>
+      <w:r>
+        <w:rPr>
+          <w:spacing w:val="-2"/>
+          <w:sz w:val="24"/>
+          <w:szCs w:val="24"/>
+        </w:rPr>
+        <w:t>To examine relationships between protocol type, call type, and environment, we will use a Chi-Square Test for Independence.</w:t>
+      </w:r>
+    </w:p>
+    <w:p>
+      <w:pPr>
+        <w:numPr>
+          <w:ilvl w:val="0"/>
+          <w:numId w:val="19"/>
+        </w:numPr>
+        <w:rPr>
+          <w:spacing w:val="-2"/>
+          <w:sz w:val="24"/>
+          <w:szCs w:val="24"/>
+        </w:rPr>
+      </w:pPr>
+      <w:r>
+        <w:rPr>
+          <w:b/>
+          <w:bCs/>
+          <w:spacing w:val="-2"/>
+          <w:sz w:val="24"/>
+          <w:szCs w:val="24"/>
+        </w:rPr>
+        <w:t>Analysis method:</w:t>
+      </w:r>
+    </w:p>
+    <w:p>
+      <w:pPr>
+        <w:numPr>
+          <w:ilvl w:val="1"/>
+          <w:numId w:val="19"/>
+        </w:numPr>
+        <w:rPr>
+          <w:spacing w:val="-2"/>
+          <w:sz w:val="24"/>
+          <w:szCs w:val="24"/>
+        </w:rPr>
+      </w:pPr>
+      <w:proofErr w:type="gramStart"/>
+      <w:r>
+        <w:rPr>
+          <w:spacing w:val="-2"/>
+          <w:sz w:val="24"/>
+          <w:szCs w:val="24"/>
+        </w:rPr>
+        <w:t>Test</w:t>
+      </w:r>
+      <w:proofErr w:type="gramEnd"/>
+      <w:r>
+        <w:rPr>
+          <w:spacing w:val="-2"/>
+          <w:sz w:val="24"/>
+          <w:szCs w:val="24"/>
+        </w:rPr>
+        <w:t xml:space="preserve"> whether protocol choice depends on environmental conditions (e.g., urban vs. rural).</w:t>
+      </w:r>
+    </w:p>
+    <w:p>
+      <w:pPr>
+        <w:numPr>
+          <w:ilvl w:val="1"/>
+          <w:numId w:val="19"/>
+        </w:numPr>
+        <w:rPr>
+          <w:spacing w:val="-2"/>
+          <w:sz w:val="24"/>
+          <w:szCs w:val="24"/>
+        </w:rPr>
+      </w:pPr>
+      <w:r>
+        <w:rPr>
+          <w:spacing w:val="-2"/>
+          <w:sz w:val="24"/>
+          <w:szCs w:val="24"/>
+        </w:rPr>
+        <w:t>Determine whether certain call types are associated with higher/lower signal strength.</w:t>
+      </w:r>
+    </w:p>
+    <w:p>
+      <w:pPr>
+        <w:numPr>
+          <w:ilvl w:val="0"/>
+          <w:numId w:val="19"/>
+        </w:numPr>
+        <w:rPr>
+          <w:spacing w:val="-2"/>
+          <w:sz w:val="24"/>
+          <w:szCs w:val="24"/>
+        </w:rPr>
+      </w:pPr>
+      <w:r>
+        <w:rPr>
+          <w:b/>
+          <w:bCs/>
+          <w:spacing w:val="-2"/>
+          <w:sz w:val="24"/>
+          <w:szCs w:val="24"/>
+        </w:rPr>
+        <w:t>Expected Results:</w:t>
+      </w:r>
+    </w:p>
+    <w:p>
+      <w:pPr>
+        <w:numPr>
+          <w:ilvl w:val="1"/>
+          <w:numId w:val="19"/>
+        </w:numPr>
+        <w:rPr>
+          <w:spacing w:val="-2"/>
+          <w:sz w:val="24"/>
+          <w:szCs w:val="24"/>
+        </w:rPr>
+      </w:pPr>
+      <w:r>
+        <w:rPr>
+          <w:spacing w:val="-2"/>
+          <w:sz w:val="24"/>
+          <w:szCs w:val="24"/>
+        </w:rPr>
+        <w:t xml:space="preserve">Protocols may </w:t>
+      </w:r>
+      <w:proofErr w:type="gramStart"/>
+      <w:r>
+        <w:rPr>
+          <w:spacing w:val="-2"/>
+          <w:sz w:val="24"/>
+          <w:szCs w:val="24"/>
+        </w:rPr>
+        <w:t>have a preference for</w:t>
+      </w:r>
+      <w:proofErr w:type="gramEnd"/>
+      <w:r>
+        <w:rPr>
+          <w:spacing w:val="-2"/>
+          <w:sz w:val="24"/>
+          <w:szCs w:val="24"/>
+        </w:rPr>
+        <w:t xml:space="preserve"> certain environments (e.g., some work better in urban areas, others in rural areas).</w:t>
+      </w:r>
+    </w:p>
+    <w:p>
+      <w:pPr>
+        <w:numPr>
+          <w:ilvl w:val="1"/>
+          <w:numId w:val="19"/>
+        </w:numPr>
+        <w:rPr>
+          <w:spacing w:val="-2"/>
+          <w:sz w:val="24"/>
+          <w:szCs w:val="24"/>
+        </w:rPr>
+      </w:pPr>
+      <w:r>
+        <w:rPr>
+          <w:spacing w:val="-2"/>
+          <w:sz w:val="24"/>
+          <w:szCs w:val="24"/>
+        </w:rPr>
+        <w:t>Call types (incoming vs. outgoing) may show signal strength variations due to network load.</w:t>
+      </w:r>
+    </w:p>
+    <w:p>
+      <w:pPr>
+        <w:rPr>
+          <w:spacing w:val="-2"/>
+          <w:sz w:val="24"/>
+          <w:szCs w:val="24"/>
+        </w:rPr>
+      </w:pPr>
+    </w:p>
+    <w:p>
+      <w:pPr>
+        <w:rPr>
+          <w:b/>
+          <w:bCs/>
+          <w:spacing w:val="-2"/>
+          <w:sz w:val="24"/>
+          <w:szCs w:val="24"/>
+        </w:rPr>
+      </w:pPr>
+      <w:r>
+        <w:rPr>
+          <w:b/>
+          <w:bCs/>
+          <w:spacing w:val="-2"/>
+          <w:sz w:val="24"/>
+          <w:szCs w:val="24"/>
+        </w:rPr>
+        <w:t>2.3 Additional Considerations</w:t>
+      </w:r>
+    </w:p>
+    <w:p>
+      <w:pPr>
+        <w:ind w:firstLine="360"/>
+        <w:rPr>
+          <w:b/>
+          <w:bCs/>
+          <w:spacing w:val="-2"/>
+          <w:sz w:val="24"/>
+          <w:szCs w:val="24"/>
+        </w:rPr>
+      </w:pPr>
+      <w:r>
+        <w:rPr>
+          <w:b/>
+          <w:bCs/>
+          <w:spacing w:val="-2"/>
+          <w:sz w:val="24"/>
+          <w:szCs w:val="24"/>
+        </w:rPr>
+        <w:t xml:space="preserve"> Expected Calculations &amp; Outputs</w:t>
+      </w:r>
+    </w:p>
+    <w:p>
+      <w:pPr>
+        <w:numPr>
+          <w:ilvl w:val="0"/>
+          <w:numId w:val="21"/>
+        </w:numPr>
+        <w:tabs>
+          <w:tab w:val="num" w:pos="720"/>
+        </w:tabs>
+        <w:rPr>
+          <w:spacing w:val="-2"/>
+          <w:sz w:val="24"/>
+          <w:szCs w:val="24"/>
+        </w:rPr>
+      </w:pPr>
+      <w:r>
+        <w:rPr>
+          <w:spacing w:val="-2"/>
+          <w:sz w:val="24"/>
+          <w:szCs w:val="24"/>
+        </w:rPr>
+        <w:t>Mean &amp; variance of SNR and Signal Strength for each protocol &amp; data type.</w:t>
+      </w:r>
+    </w:p>
+    <w:p>
+      <w:pPr>
+        <w:numPr>
+          <w:ilvl w:val="0"/>
+          <w:numId w:val="21"/>
+        </w:numPr>
+        <w:tabs>
+          <w:tab w:val="num" w:pos="720"/>
+        </w:tabs>
+        <w:rPr>
+          <w:spacing w:val="-2"/>
+          <w:sz w:val="24"/>
+          <w:szCs w:val="24"/>
+        </w:rPr>
+      </w:pPr>
+      <w:r>
+        <w:rPr>
+          <w:spacing w:val="-2"/>
+          <w:sz w:val="24"/>
+          <w:szCs w:val="24"/>
+        </w:rPr>
+        <w:t>p-values from hypothesis tests (to assess statistical significance).</w:t>
+      </w:r>
+    </w:p>
+    <w:p>
+      <w:pPr>
+        <w:numPr>
+          <w:ilvl w:val="0"/>
+          <w:numId w:val="21"/>
+        </w:numPr>
+        <w:tabs>
+          <w:tab w:val="num" w:pos="720"/>
+        </w:tabs>
+        <w:rPr>
+          <w:spacing w:val="-2"/>
+          <w:sz w:val="24"/>
+          <w:szCs w:val="24"/>
+        </w:rPr>
+      </w:pPr>
+      <w:r>
+        <w:rPr>
+          <w:spacing w:val="-2"/>
+          <w:sz w:val="24"/>
+          <w:szCs w:val="24"/>
+        </w:rPr>
+        <w:t>Regression coefficients (showing protocol/data type influence on SNR).</w:t>
+      </w:r>
+    </w:p>
+    <w:p>
+      <w:pPr>
+        <w:numPr>
+          <w:ilvl w:val="0"/>
+          <w:numId w:val="21"/>
+        </w:numPr>
+        <w:tabs>
+          <w:tab w:val="num" w:pos="720"/>
+        </w:tabs>
+        <w:rPr>
+          <w:spacing w:val="-2"/>
+          <w:sz w:val="24"/>
+          <w:szCs w:val="24"/>
+        </w:rPr>
+      </w:pPr>
+      <w:r>
+        <w:rPr>
+          <w:spacing w:val="-2"/>
+          <w:sz w:val="24"/>
+          <w:szCs w:val="24"/>
+        </w:rPr>
+        <w:t>Effect size measures (Cohen’s d, η²) to quantify impact strength.</w:t>
+      </w:r>
+    </w:p>
+    <w:p>
+      <w:pPr>
+        <w:rPr>
+          <w:spacing w:val="-2"/>
+          <w:sz w:val="24"/>
+          <w:szCs w:val="24"/>
+        </w:rPr>
+      </w:pPr>
+    </w:p>
+    <w:p>
+      <w:pPr>
+        <w:rPr>
           <w:sz w:val="24"/>
           <w:szCs w:val="24"/>
         </w:rPr>
@@ -4693,218 +6151,6 @@
           <w:docGrid w:linePitch="299"/>
         </w:sectPr>
       </w:pPr>
-      <w:r>
-        <w:rPr>
-          <w:sz w:val="24"/>
-          <w:szCs w:val="24"/>
-        </w:rPr>
-        <w:t>The</w:t>
-      </w:r>
-      <w:r>
-        <w:rPr>
-          <w:spacing w:val="-13"/>
-          <w:sz w:val="24"/>
-          <w:szCs w:val="24"/>
-        </w:rPr>
-        <w:t xml:space="preserve"> </w:t>
-      </w:r>
-      <w:r>
-        <w:rPr>
-          <w:sz w:val="24"/>
-          <w:szCs w:val="24"/>
-        </w:rPr>
-        <w:t>methodology</w:t>
-      </w:r>
-      <w:r>
-        <w:rPr>
-          <w:spacing w:val="-12"/>
-          <w:sz w:val="24"/>
-          <w:szCs w:val="24"/>
-        </w:rPr>
-        <w:t xml:space="preserve"> </w:t>
-      </w:r>
-      <w:r>
-        <w:rPr>
-          <w:sz w:val="24"/>
-          <w:szCs w:val="24"/>
-        </w:rPr>
-        <w:t>is</w:t>
-      </w:r>
-      <w:r>
-        <w:rPr>
-          <w:spacing w:val="-12"/>
-          <w:sz w:val="24"/>
-          <w:szCs w:val="24"/>
-        </w:rPr>
-        <w:t xml:space="preserve"> </w:t>
-      </w:r>
-      <w:r>
-        <w:rPr>
-          <w:sz w:val="24"/>
-          <w:szCs w:val="24"/>
-        </w:rPr>
-        <w:t>divided</w:t>
-      </w:r>
-      <w:r>
-        <w:rPr>
-          <w:spacing w:val="-12"/>
-          <w:sz w:val="24"/>
-          <w:szCs w:val="24"/>
-        </w:rPr>
-        <w:t xml:space="preserve"> </w:t>
-      </w:r>
-      <w:r>
-        <w:rPr>
-          <w:sz w:val="24"/>
-          <w:szCs w:val="24"/>
-        </w:rPr>
-        <w:t>into</w:t>
-      </w:r>
-      <w:r>
-        <w:rPr>
-          <w:spacing w:val="-12"/>
-          <w:sz w:val="24"/>
-          <w:szCs w:val="24"/>
-        </w:rPr>
-        <w:t xml:space="preserve"> </w:t>
-      </w:r>
-      <w:r>
-        <w:rPr>
-          <w:sz w:val="24"/>
-          <w:szCs w:val="24"/>
-        </w:rPr>
-        <w:t>three</w:t>
-      </w:r>
-      <w:r>
-        <w:rPr>
-          <w:spacing w:val="-13"/>
-          <w:sz w:val="24"/>
-          <w:szCs w:val="24"/>
-        </w:rPr>
-        <w:t xml:space="preserve"> </w:t>
-      </w:r>
-      <w:r>
-        <w:rPr>
-          <w:sz w:val="24"/>
-          <w:szCs w:val="24"/>
-        </w:rPr>
-        <w:t>main</w:t>
-      </w:r>
-      <w:r>
-        <w:rPr>
-          <w:spacing w:val="-12"/>
-          <w:sz w:val="24"/>
-          <w:szCs w:val="24"/>
-        </w:rPr>
-        <w:t xml:space="preserve"> </w:t>
-      </w:r>
-      <w:r>
-        <w:rPr>
-          <w:sz w:val="24"/>
-          <w:szCs w:val="24"/>
-        </w:rPr>
-        <w:t>parts:</w:t>
-      </w:r>
-      <w:r>
-        <w:rPr>
-          <w:spacing w:val="-12"/>
-          <w:sz w:val="24"/>
-          <w:szCs w:val="24"/>
-        </w:rPr>
-        <w:t xml:space="preserve"> </w:t>
-      </w:r>
-      <w:r>
-        <w:rPr>
-          <w:sz w:val="24"/>
-          <w:szCs w:val="24"/>
-        </w:rPr>
-        <w:t>the</w:t>
-      </w:r>
-      <w:r>
-        <w:rPr>
-          <w:spacing w:val="-13"/>
-          <w:sz w:val="24"/>
-          <w:szCs w:val="24"/>
-        </w:rPr>
-        <w:t xml:space="preserve"> </w:t>
-      </w:r>
-      <w:r>
-        <w:rPr>
-          <w:sz w:val="24"/>
-          <w:szCs w:val="24"/>
-        </w:rPr>
-        <w:t>Artificial</w:t>
-      </w:r>
-      <w:r>
-        <w:rPr>
-          <w:spacing w:val="-10"/>
-          <w:sz w:val="24"/>
-          <w:szCs w:val="24"/>
-        </w:rPr>
-        <w:t xml:space="preserve"> </w:t>
-      </w:r>
-      <w:r>
-        <w:rPr>
-          <w:sz w:val="24"/>
-          <w:szCs w:val="24"/>
-        </w:rPr>
-        <w:t>Intelligence</w:t>
-      </w:r>
-      <w:r>
-        <w:rPr>
-          <w:spacing w:val="-13"/>
-          <w:sz w:val="24"/>
-          <w:szCs w:val="24"/>
-        </w:rPr>
-        <w:t xml:space="preserve"> </w:t>
-      </w:r>
-      <w:r>
-        <w:rPr>
-          <w:sz w:val="24"/>
-          <w:szCs w:val="24"/>
-        </w:rPr>
-        <w:t>(AI)</w:t>
-      </w:r>
-      <w:r>
-        <w:rPr>
-          <w:spacing w:val="-11"/>
-          <w:sz w:val="24"/>
-          <w:szCs w:val="24"/>
-        </w:rPr>
-        <w:t xml:space="preserve"> </w:t>
-      </w:r>
-      <w:r>
-        <w:rPr>
-          <w:sz w:val="24"/>
-          <w:szCs w:val="24"/>
-        </w:rPr>
-        <w:t>model,</w:t>
-      </w:r>
-      <w:r>
-        <w:rPr>
-          <w:spacing w:val="-12"/>
-          <w:sz w:val="24"/>
-          <w:szCs w:val="24"/>
-        </w:rPr>
-        <w:t xml:space="preserve"> </w:t>
-      </w:r>
-      <w:r>
-        <w:rPr>
-          <w:sz w:val="24"/>
-          <w:szCs w:val="24"/>
-        </w:rPr>
-        <w:t xml:space="preserve">image preprocessing, and desktop application. The following sections delve deeply into each of these </w:t>
-      </w:r>
-      <w:r>
-        <w:rPr>
-          <w:spacing w:val="-2"/>
-          <w:sz w:val="24"/>
-          <w:szCs w:val="24"/>
-        </w:rPr>
-        <w:t>components.</w:t>
-      </w:r>
-      <w:bookmarkStart w:id="8" w:name="_bookmark9"/>
-      <w:bookmarkEnd w:id="8"/>
     </w:p>
     <w:p>
       <w:pPr>
@@ -5153,12 +6399,21 @@
           <w:cols w:space="720"/>
         </w:sectPr>
       </w:pPr>
+      <w:proofErr w:type="spellStart"/>
       <w:r>
         <w:rPr>
           <w:smallCaps/>
           <w:spacing w:val="-2"/>
         </w:rPr>
-        <w:t>pllm k</w:t>
+        <w:t>pllm</w:t>
+      </w:r>
+      <w:proofErr w:type="spellEnd"/>
+      <w:r>
+        <w:rPr>
+          <w:smallCaps/>
+          <w:spacing w:val="-2"/>
+        </w:rPr>
+        <w:t xml:space="preserve"> k</w:t>
       </w:r>
     </w:p>
     <w:p>
@@ -5206,7 +6461,23 @@
           <w:sz w:val="24"/>
           <w:szCs w:val="24"/>
         </w:rPr>
-        <w:t xml:space="preserve">Nathaniel Handan. “OptiCom Signal Quality Dataset” </w:t>
+        <w:t>Nathaniel Handan. “</w:t>
+      </w:r>
+      <w:proofErr w:type="spellStart"/>
+      <w:r>
+        <w:rPr>
+          <w:sz w:val="24"/>
+          <w:szCs w:val="24"/>
+        </w:rPr>
+        <w:t>OptiCom</w:t>
+      </w:r>
+      <w:proofErr w:type="spellEnd"/>
+      <w:r>
+        <w:rPr>
+          <w:sz w:val="24"/>
+          <w:szCs w:val="24"/>
+        </w:rPr>
+        <w:t xml:space="preserve"> Signal Quality Dataset” </w:t>
       </w:r>
       <w:hyperlink r:id="rId10" w:history="1">
         <w:r>
@@ -5661,6 +6932,7 @@
           <w:sz w:val="21"/>
         </w:rPr>
       </w:pPr>
+      <w:proofErr w:type="gramStart"/>
       <w:r>
         <w:rPr>
           <w:rFonts w:ascii="Consolas"/>
@@ -5678,6 +6950,7 @@
         </w:rPr>
         <w:t xml:space="preserve"> </w:t>
       </w:r>
+      <w:proofErr w:type="spellStart"/>
       <w:r>
         <w:rPr>
           <w:rFonts w:ascii="Consolas"/>
@@ -5686,6 +6959,8 @@
         </w:rPr>
         <w:t>os</w:t>
       </w:r>
+      <w:proofErr w:type="spellEnd"/>
+      <w:proofErr w:type="gramEnd"/>
     </w:p>
     <w:p>
       <w:pPr>
@@ -5696,20 +6971,39 @@
           <w:sz w:val="21"/>
         </w:rPr>
       </w:pPr>
+      <w:proofErr w:type="gramStart"/>
       <w:r>
         <w:rPr>
           <w:rFonts w:ascii="Consolas"/>
           <w:color w:val="0000FF"/>
           <w:sz w:val="21"/>
         </w:rPr>
-        <w:t xml:space="preserve">import </w:t>
-      </w:r>
+        <w:t>import</w:t>
+      </w:r>
+      <w:proofErr w:type="gramEnd"/>
+      <w:r>
+        <w:rPr>
+          <w:rFonts w:ascii="Consolas"/>
+          <w:color w:val="0000FF"/>
+          <w:sz w:val="21"/>
+        </w:rPr>
+        <w:t xml:space="preserve"> </w:t>
+      </w:r>
+      <w:proofErr w:type="spellStart"/>
       <w:r>
         <w:rPr>
           <w:rFonts w:ascii="Consolas"/>
           <w:sz w:val="21"/>
         </w:rPr>
-        <w:t xml:space="preserve">numpy </w:t>
+        <w:t>numpy</w:t>
+      </w:r>
+      <w:proofErr w:type="spellEnd"/>
+      <w:r>
+        <w:rPr>
+          <w:rFonts w:ascii="Consolas"/>
+          <w:sz w:val="21"/>
+        </w:rPr>
+        <w:t xml:space="preserve"> </w:t>
       </w:r>
       <w:r>
         <w:rPr>
@@ -5809,6 +7103,8 @@
         </w:rPr>
         <w:t xml:space="preserve"> </w:t>
       </w:r>
+      <w:proofErr w:type="spellStart"/>
+      <w:proofErr w:type="gramStart"/>
       <w:r>
         <w:rPr>
           <w:rFonts w:ascii="Consolas"/>
@@ -5816,6 +7112,8 @@
         </w:rPr>
         <w:t>matplotlib.pyplot</w:t>
       </w:r>
+      <w:proofErr w:type="spellEnd"/>
+      <w:proofErr w:type="gramEnd"/>
       <w:r>
         <w:rPr>
           <w:rFonts w:ascii="Consolas"/>
@@ -5841,6 +7139,7 @@
         </w:rPr>
         <w:t xml:space="preserve"> </w:t>
       </w:r>
+      <w:proofErr w:type="spellStart"/>
       <w:r>
         <w:rPr>
           <w:rFonts w:ascii="Consolas"/>
@@ -5849,6 +7148,7 @@
         </w:rPr>
         <w:t>plt</w:t>
       </w:r>
+      <w:proofErr w:type="spellEnd"/>
     </w:p>
     <w:p>
       <w:pPr>
@@ -6140,6 +7440,155 @@
 <file path=word/numbering.xml><?xml version="1.0" encoding="utf-8"?>
 <w:numbering xmlns:wpc="http://schemas.microsoft.com/office/word/2010/wordprocessingCanvas" xmlns:cx="http://schemas.microsoft.com/office/drawing/2014/chartex" xmlns:cx1="http://schemas.microsoft.com/office/drawing/2015/9/8/chartex" xmlns:cx2="http://schemas.microsoft.com/office/drawing/2015/10/21/chartex" xmlns:cx3="http://schemas.microsoft.com/office/drawing/2016/5/9/chartex" xmlns:cx4="http://schemas.microsoft.com/office/drawing/2016/5/10/chartex" xmlns:cx5="http://schemas.microsoft.com/office/drawing/2016/5/11/chartex" xmlns:cx6="http://schemas.microsoft.com/office/drawing/2016/5/12/chartex" xmlns:cx7="http://schemas.microsoft.com/office/drawing/2016/5/13/chartex" xmlns:cx8="http://schemas.microsoft.com/office/drawing/2016/5/14/chartex" xmlns:mc="http://schemas.openxmlformats.org/markup-compatibility/2006" xmlns:aink="http://schemas.microsoft.com/office/drawing/2016/ink" xmlns:am3d="http://schemas.microsoft.com/office/drawing/2017/model3d" xmlns:o="urn:schemas-microsoft-com:office:office" xmlns:oel="http://schemas.microsoft.com/office/2019/extlst" xmlns:r="http://schemas.openxmlformats.org/officeDocument/2006/relationships" xmlns:m="http://schemas.openxmlformats.org/officeDocument/2006/math" xmlns:v="urn:schemas-microsoft-com:vml" xmlns:wp14="http://schemas.microsoft.com/office/word/2010/wordprocessingDrawing" xmlns:wp="http://schemas.openxmlformats.org/drawingml/2006/wordprocessingDrawing" xmlns:w10="urn:schemas-microsoft-com:office:word" xmlns:w="http://schemas.openxmlformats.org/wordprocessingml/2006/main" xmlns:w14="http://schemas.microsoft.com/office/word/2010/wordml" xmlns:w15="http://schemas.microsoft.com/office/word/2012/wordml" xmlns:w16cex="http://schemas.microsoft.com/office/word/2018/wordml/cex" xmlns:w16cid="http://schemas.microsoft.com/office/word/2016/wordml/cid" xmlns:w16="http://schemas.microsoft.com/office/word/2018/wordml" xmlns:w16du="http://schemas.microsoft.com/office/word/2023/wordml/word16du" xmlns:w16sdtdh="http://schemas.microsoft.com/office/word/2020/wordml/sdtdatahash" xmlns:w16sdtfl="http://schemas.microsoft.com/office/word/2024/wordml/sdtformatlock" xmlns:w16se="http://schemas.microsoft.com/office/word/2015/wordml/symex" xmlns:wpg="http://schemas.microsoft.com/office/word/2010/wordprocessingGroup" xmlns:wpi="http://schemas.microsoft.com/office/word/2010/wordprocessingInk" xmlns:wne="http://schemas.microsoft.com/office/word/2006/wordml" xmlns:wps="http://schemas.microsoft.com/office/word/2010/wordprocessingShape" mc:Ignorable="w14 w15 w16se w16cid w16 w16cex w16sdtdh w16sdtfl w16du wp14">
   <w:abstractNum w:abstractNumId="0" w15:restartNumberingAfterBreak="0">
+    <w:nsid w:val="000E37C3"/>
+    <w:multiLevelType w:val="multilevel"/>
+    <w:tmpl w:val="DD5E138A"/>
+    <w:lvl w:ilvl="0">
+      <w:start w:val="1"/>
+      <w:numFmt w:val="bullet"/>
+      <w:lvlText w:val=""/>
+      <w:lvlJc w:val="left"/>
+      <w:pPr>
+        <w:tabs>
+          <w:tab w:val="num" w:pos="720"/>
+        </w:tabs>
+        <w:ind w:left="720" w:hanging="360"/>
+      </w:pPr>
+      <w:rPr>
+        <w:rFonts w:ascii="Symbol" w:hAnsi="Symbol" w:hint="default"/>
+        <w:sz w:val="20"/>
+      </w:rPr>
+    </w:lvl>
+    <w:lvl w:ilvl="1">
+      <w:start w:val="1"/>
+      <w:numFmt w:val="bullet"/>
+      <w:lvlText w:val="o"/>
+      <w:lvlJc w:val="left"/>
+      <w:pPr>
+        <w:tabs>
+          <w:tab w:val="num" w:pos="1440"/>
+        </w:tabs>
+        <w:ind w:left="1440" w:hanging="360"/>
+      </w:pPr>
+      <w:rPr>
+        <w:rFonts w:ascii="Courier New" w:hAnsi="Courier New" w:hint="default"/>
+        <w:sz w:val="20"/>
+      </w:rPr>
+    </w:lvl>
+    <w:lvl w:ilvl="2" w:tentative="1">
+      <w:start w:val="1"/>
+      <w:numFmt w:val="bullet"/>
+      <w:lvlText w:val=""/>
+      <w:lvlJc w:val="left"/>
+      <w:pPr>
+        <w:tabs>
+          <w:tab w:val="num" w:pos="2160"/>
+        </w:tabs>
+        <w:ind w:left="2160" w:hanging="360"/>
+      </w:pPr>
+      <w:rPr>
+        <w:rFonts w:ascii="Wingdings" w:hAnsi="Wingdings" w:hint="default"/>
+        <w:sz w:val="20"/>
+      </w:rPr>
+    </w:lvl>
+    <w:lvl w:ilvl="3" w:tentative="1">
+      <w:start w:val="1"/>
+      <w:numFmt w:val="bullet"/>
+      <w:lvlText w:val=""/>
+      <w:lvlJc w:val="left"/>
+      <w:pPr>
+        <w:tabs>
+          <w:tab w:val="num" w:pos="2880"/>
+        </w:tabs>
+        <w:ind w:left="2880" w:hanging="360"/>
+      </w:pPr>
+      <w:rPr>
+        <w:rFonts w:ascii="Wingdings" w:hAnsi="Wingdings" w:hint="default"/>
+        <w:sz w:val="20"/>
+      </w:rPr>
+    </w:lvl>
+    <w:lvl w:ilvl="4" w:tentative="1">
+      <w:start w:val="1"/>
+      <w:numFmt w:val="bullet"/>
+      <w:lvlText w:val=""/>
+      <w:lvlJc w:val="left"/>
+      <w:pPr>
+        <w:tabs>
+          <w:tab w:val="num" w:pos="3600"/>
+        </w:tabs>
+        <w:ind w:left="3600" w:hanging="360"/>
+      </w:pPr>
+      <w:rPr>
+        <w:rFonts w:ascii="Wingdings" w:hAnsi="Wingdings" w:hint="default"/>
+        <w:sz w:val="20"/>
+      </w:rPr>
+    </w:lvl>
+    <w:lvl w:ilvl="5" w:tentative="1">
+      <w:start w:val="1"/>
+      <w:numFmt w:val="bullet"/>
+      <w:lvlText w:val=""/>
+      <w:lvlJc w:val="left"/>
+      <w:pPr>
+        <w:tabs>
+          <w:tab w:val="num" w:pos="4320"/>
+        </w:tabs>
+        <w:ind w:left="4320" w:hanging="360"/>
+      </w:pPr>
+      <w:rPr>
+        <w:rFonts w:ascii="Wingdings" w:hAnsi="Wingdings" w:hint="default"/>
+        <w:sz w:val="20"/>
+      </w:rPr>
+    </w:lvl>
+    <w:lvl w:ilvl="6" w:tentative="1">
+      <w:start w:val="1"/>
+      <w:numFmt w:val="bullet"/>
+      <w:lvlText w:val=""/>
+      <w:lvlJc w:val="left"/>
+      <w:pPr>
+        <w:tabs>
+          <w:tab w:val="num" w:pos="5040"/>
+        </w:tabs>
+        <w:ind w:left="5040" w:hanging="360"/>
+      </w:pPr>
+      <w:rPr>
+        <w:rFonts w:ascii="Wingdings" w:hAnsi="Wingdings" w:hint="default"/>
+        <w:sz w:val="20"/>
+      </w:rPr>
+    </w:lvl>
+    <w:lvl w:ilvl="7" w:tentative="1">
+      <w:start w:val="1"/>
+      <w:numFmt w:val="bullet"/>
+      <w:lvlText w:val=""/>
+      <w:lvlJc w:val="left"/>
+      <w:pPr>
+        <w:tabs>
+          <w:tab w:val="num" w:pos="5760"/>
+        </w:tabs>
+        <w:ind w:left="5760" w:hanging="360"/>
+      </w:pPr>
+      <w:rPr>
+        <w:rFonts w:ascii="Wingdings" w:hAnsi="Wingdings" w:hint="default"/>
+        <w:sz w:val="20"/>
+      </w:rPr>
+    </w:lvl>
+    <w:lvl w:ilvl="8" w:tentative="1">
+      <w:start w:val="1"/>
+      <w:numFmt w:val="bullet"/>
+      <w:lvlText w:val=""/>
+      <w:lvlJc w:val="left"/>
+      <w:pPr>
+        <w:tabs>
+          <w:tab w:val="num" w:pos="6480"/>
+        </w:tabs>
+        <w:ind w:left="6480" w:hanging="360"/>
+      </w:pPr>
+      <w:rPr>
+        <w:rFonts w:ascii="Wingdings" w:hAnsi="Wingdings" w:hint="default"/>
+        <w:sz w:val="20"/>
+      </w:rPr>
+    </w:lvl>
+  </w:abstractNum>
+  <w:abstractNum w:abstractNumId="1" w15:restartNumberingAfterBreak="0">
     <w:nsid w:val="12D82F3A"/>
     <w:multiLevelType w:val="hybridMultilevel"/>
     <w:tmpl w:val="08A613B0"/>
@@ -6261,7 +7710,7 @@
       </w:rPr>
     </w:lvl>
   </w:abstractNum>
-  <w:abstractNum w:abstractNumId="1" w15:restartNumberingAfterBreak="0">
+  <w:abstractNum w:abstractNumId="2" w15:restartNumberingAfterBreak="0">
     <w:nsid w:val="1F89780A"/>
     <w:multiLevelType w:val="hybridMultilevel"/>
     <w:tmpl w:val="CEA07F44"/>
@@ -6383,7 +7832,7 @@
       </w:rPr>
     </w:lvl>
   </w:abstractNum>
-  <w:abstractNum w:abstractNumId="2" w15:restartNumberingAfterBreak="0">
+  <w:abstractNum w:abstractNumId="3" w15:restartNumberingAfterBreak="0">
     <w:nsid w:val="297413F5"/>
     <w:multiLevelType w:val="multilevel"/>
     <w:tmpl w:val="A74EF9D4"/>
@@ -6506,7 +7955,156 @@
       </w:rPr>
     </w:lvl>
   </w:abstractNum>
-  <w:abstractNum w:abstractNumId="3" w15:restartNumberingAfterBreak="0">
+  <w:abstractNum w:abstractNumId="4" w15:restartNumberingAfterBreak="0">
+    <w:nsid w:val="2F6C766D"/>
+    <w:multiLevelType w:val="multilevel"/>
+    <w:tmpl w:val="F01AC7C2"/>
+    <w:lvl w:ilvl="0">
+      <w:start w:val="1"/>
+      <w:numFmt w:val="bullet"/>
+      <w:lvlText w:val=""/>
+      <w:lvlJc w:val="left"/>
+      <w:pPr>
+        <w:tabs>
+          <w:tab w:val="num" w:pos="720"/>
+        </w:tabs>
+        <w:ind w:left="720" w:hanging="360"/>
+      </w:pPr>
+      <w:rPr>
+        <w:rFonts w:ascii="Symbol" w:hAnsi="Symbol" w:hint="default"/>
+        <w:sz w:val="20"/>
+      </w:rPr>
+    </w:lvl>
+    <w:lvl w:ilvl="1" w:tentative="1">
+      <w:start w:val="1"/>
+      <w:numFmt w:val="bullet"/>
+      <w:lvlText w:val="o"/>
+      <w:lvlJc w:val="left"/>
+      <w:pPr>
+        <w:tabs>
+          <w:tab w:val="num" w:pos="1440"/>
+        </w:tabs>
+        <w:ind w:left="1440" w:hanging="360"/>
+      </w:pPr>
+      <w:rPr>
+        <w:rFonts w:ascii="Courier New" w:hAnsi="Courier New" w:hint="default"/>
+        <w:sz w:val="20"/>
+      </w:rPr>
+    </w:lvl>
+    <w:lvl w:ilvl="2" w:tentative="1">
+      <w:start w:val="1"/>
+      <w:numFmt w:val="bullet"/>
+      <w:lvlText w:val=""/>
+      <w:lvlJc w:val="left"/>
+      <w:pPr>
+        <w:tabs>
+          <w:tab w:val="num" w:pos="2160"/>
+        </w:tabs>
+        <w:ind w:left="2160" w:hanging="360"/>
+      </w:pPr>
+      <w:rPr>
+        <w:rFonts w:ascii="Wingdings" w:hAnsi="Wingdings" w:hint="default"/>
+        <w:sz w:val="20"/>
+      </w:rPr>
+    </w:lvl>
+    <w:lvl w:ilvl="3" w:tentative="1">
+      <w:start w:val="1"/>
+      <w:numFmt w:val="bullet"/>
+      <w:lvlText w:val=""/>
+      <w:lvlJc w:val="left"/>
+      <w:pPr>
+        <w:tabs>
+          <w:tab w:val="num" w:pos="2880"/>
+        </w:tabs>
+        <w:ind w:left="2880" w:hanging="360"/>
+      </w:pPr>
+      <w:rPr>
+        <w:rFonts w:ascii="Wingdings" w:hAnsi="Wingdings" w:hint="default"/>
+        <w:sz w:val="20"/>
+      </w:rPr>
+    </w:lvl>
+    <w:lvl w:ilvl="4" w:tentative="1">
+      <w:start w:val="1"/>
+      <w:numFmt w:val="bullet"/>
+      <w:lvlText w:val=""/>
+      <w:lvlJc w:val="left"/>
+      <w:pPr>
+        <w:tabs>
+          <w:tab w:val="num" w:pos="3600"/>
+        </w:tabs>
+        <w:ind w:left="3600" w:hanging="360"/>
+      </w:pPr>
+      <w:rPr>
+        <w:rFonts w:ascii="Wingdings" w:hAnsi="Wingdings" w:hint="default"/>
+        <w:sz w:val="20"/>
+      </w:rPr>
+    </w:lvl>
+    <w:lvl w:ilvl="5" w:tentative="1">
+      <w:start w:val="1"/>
+      <w:numFmt w:val="bullet"/>
+      <w:lvlText w:val=""/>
+      <w:lvlJc w:val="left"/>
+      <w:pPr>
+        <w:tabs>
+          <w:tab w:val="num" w:pos="4320"/>
+        </w:tabs>
+        <w:ind w:left="4320" w:hanging="360"/>
+      </w:pPr>
+      <w:rPr>
+        <w:rFonts w:ascii="Wingdings" w:hAnsi="Wingdings" w:hint="default"/>
+        <w:sz w:val="20"/>
+      </w:rPr>
+    </w:lvl>
+    <w:lvl w:ilvl="6" w:tentative="1">
+      <w:start w:val="1"/>
+      <w:numFmt w:val="bullet"/>
+      <w:lvlText w:val=""/>
+      <w:lvlJc w:val="left"/>
+      <w:pPr>
+        <w:tabs>
+          <w:tab w:val="num" w:pos="5040"/>
+        </w:tabs>
+        <w:ind w:left="5040" w:hanging="360"/>
+      </w:pPr>
+      <w:rPr>
+        <w:rFonts w:ascii="Wingdings" w:hAnsi="Wingdings" w:hint="default"/>
+        <w:sz w:val="20"/>
+      </w:rPr>
+    </w:lvl>
+    <w:lvl w:ilvl="7" w:tentative="1">
+      <w:start w:val="1"/>
+      <w:numFmt w:val="bullet"/>
+      <w:lvlText w:val=""/>
+      <w:lvlJc w:val="left"/>
+      <w:pPr>
+        <w:tabs>
+          <w:tab w:val="num" w:pos="5760"/>
+        </w:tabs>
+        <w:ind w:left="5760" w:hanging="360"/>
+      </w:pPr>
+      <w:rPr>
+        <w:rFonts w:ascii="Wingdings" w:hAnsi="Wingdings" w:hint="default"/>
+        <w:sz w:val="20"/>
+      </w:rPr>
+    </w:lvl>
+    <w:lvl w:ilvl="8" w:tentative="1">
+      <w:start w:val="1"/>
+      <w:numFmt w:val="bullet"/>
+      <w:lvlText w:val=""/>
+      <w:lvlJc w:val="left"/>
+      <w:pPr>
+        <w:tabs>
+          <w:tab w:val="num" w:pos="6480"/>
+        </w:tabs>
+        <w:ind w:left="6480" w:hanging="360"/>
+      </w:pPr>
+      <w:rPr>
+        <w:rFonts w:ascii="Wingdings" w:hAnsi="Wingdings" w:hint="default"/>
+        <w:sz w:val="20"/>
+      </w:rPr>
+    </w:lvl>
+  </w:abstractNum>
+  <w:abstractNum w:abstractNumId="5" w15:restartNumberingAfterBreak="0">
     <w:nsid w:val="2FA34E6C"/>
     <w:multiLevelType w:val="multilevel"/>
     <w:tmpl w:val="B5D8A930"/>
@@ -6632,7 +8230,305 @@
       </w:rPr>
     </w:lvl>
   </w:abstractNum>
-  <w:abstractNum w:abstractNumId="4" w15:restartNumberingAfterBreak="0">
+  <w:abstractNum w:abstractNumId="6" w15:restartNumberingAfterBreak="0">
+    <w:nsid w:val="31E2758D"/>
+    <w:multiLevelType w:val="multilevel"/>
+    <w:tmpl w:val="FBC0C2AE"/>
+    <w:lvl w:ilvl="0">
+      <w:start w:val="1"/>
+      <w:numFmt w:val="bullet"/>
+      <w:lvlText w:val=""/>
+      <w:lvlJc w:val="left"/>
+      <w:pPr>
+        <w:tabs>
+          <w:tab w:val="num" w:pos="720"/>
+        </w:tabs>
+        <w:ind w:left="720" w:hanging="360"/>
+      </w:pPr>
+      <w:rPr>
+        <w:rFonts w:ascii="Symbol" w:hAnsi="Symbol" w:hint="default"/>
+        <w:sz w:val="20"/>
+      </w:rPr>
+    </w:lvl>
+    <w:lvl w:ilvl="1">
+      <w:start w:val="1"/>
+      <w:numFmt w:val="bullet"/>
+      <w:lvlText w:val="o"/>
+      <w:lvlJc w:val="left"/>
+      <w:pPr>
+        <w:tabs>
+          <w:tab w:val="num" w:pos="1440"/>
+        </w:tabs>
+        <w:ind w:left="1440" w:hanging="360"/>
+      </w:pPr>
+      <w:rPr>
+        <w:rFonts w:ascii="Courier New" w:hAnsi="Courier New" w:hint="default"/>
+        <w:sz w:val="20"/>
+      </w:rPr>
+    </w:lvl>
+    <w:lvl w:ilvl="2" w:tentative="1">
+      <w:start w:val="1"/>
+      <w:numFmt w:val="bullet"/>
+      <w:lvlText w:val=""/>
+      <w:lvlJc w:val="left"/>
+      <w:pPr>
+        <w:tabs>
+          <w:tab w:val="num" w:pos="2160"/>
+        </w:tabs>
+        <w:ind w:left="2160" w:hanging="360"/>
+      </w:pPr>
+      <w:rPr>
+        <w:rFonts w:ascii="Wingdings" w:hAnsi="Wingdings" w:hint="default"/>
+        <w:sz w:val="20"/>
+      </w:rPr>
+    </w:lvl>
+    <w:lvl w:ilvl="3" w:tentative="1">
+      <w:start w:val="1"/>
+      <w:numFmt w:val="bullet"/>
+      <w:lvlText w:val=""/>
+      <w:lvlJc w:val="left"/>
+      <w:pPr>
+        <w:tabs>
+          <w:tab w:val="num" w:pos="2880"/>
+        </w:tabs>
+        <w:ind w:left="2880" w:hanging="360"/>
+      </w:pPr>
+      <w:rPr>
+        <w:rFonts w:ascii="Wingdings" w:hAnsi="Wingdings" w:hint="default"/>
+        <w:sz w:val="20"/>
+      </w:rPr>
+    </w:lvl>
+    <w:lvl w:ilvl="4" w:tentative="1">
+      <w:start w:val="1"/>
+      <w:numFmt w:val="bullet"/>
+      <w:lvlText w:val=""/>
+      <w:lvlJc w:val="left"/>
+      <w:pPr>
+        <w:tabs>
+          <w:tab w:val="num" w:pos="3600"/>
+        </w:tabs>
+        <w:ind w:left="3600" w:hanging="360"/>
+      </w:pPr>
+      <w:rPr>
+        <w:rFonts w:ascii="Wingdings" w:hAnsi="Wingdings" w:hint="default"/>
+        <w:sz w:val="20"/>
+      </w:rPr>
+    </w:lvl>
+    <w:lvl w:ilvl="5" w:tentative="1">
+      <w:start w:val="1"/>
+      <w:numFmt w:val="bullet"/>
+      <w:lvlText w:val=""/>
+      <w:lvlJc w:val="left"/>
+      <w:pPr>
+        <w:tabs>
+          <w:tab w:val="num" w:pos="4320"/>
+        </w:tabs>
+        <w:ind w:left="4320" w:hanging="360"/>
+      </w:pPr>
+      <w:rPr>
+        <w:rFonts w:ascii="Wingdings" w:hAnsi="Wingdings" w:hint="default"/>
+        <w:sz w:val="20"/>
+      </w:rPr>
+    </w:lvl>
+    <w:lvl w:ilvl="6" w:tentative="1">
+      <w:start w:val="1"/>
+      <w:numFmt w:val="bullet"/>
+      <w:lvlText w:val=""/>
+      <w:lvlJc w:val="left"/>
+      <w:pPr>
+        <w:tabs>
+          <w:tab w:val="num" w:pos="5040"/>
+        </w:tabs>
+        <w:ind w:left="5040" w:hanging="360"/>
+      </w:pPr>
+      <w:rPr>
+        <w:rFonts w:ascii="Wingdings" w:hAnsi="Wingdings" w:hint="default"/>
+        <w:sz w:val="20"/>
+      </w:rPr>
+    </w:lvl>
+    <w:lvl w:ilvl="7" w:tentative="1">
+      <w:start w:val="1"/>
+      <w:numFmt w:val="bullet"/>
+      <w:lvlText w:val=""/>
+      <w:lvlJc w:val="left"/>
+      <w:pPr>
+        <w:tabs>
+          <w:tab w:val="num" w:pos="5760"/>
+        </w:tabs>
+        <w:ind w:left="5760" w:hanging="360"/>
+      </w:pPr>
+      <w:rPr>
+        <w:rFonts w:ascii="Wingdings" w:hAnsi="Wingdings" w:hint="default"/>
+        <w:sz w:val="20"/>
+      </w:rPr>
+    </w:lvl>
+    <w:lvl w:ilvl="8" w:tentative="1">
+      <w:start w:val="1"/>
+      <w:numFmt w:val="bullet"/>
+      <w:lvlText w:val=""/>
+      <w:lvlJc w:val="left"/>
+      <w:pPr>
+        <w:tabs>
+          <w:tab w:val="num" w:pos="6480"/>
+        </w:tabs>
+        <w:ind w:left="6480" w:hanging="360"/>
+      </w:pPr>
+      <w:rPr>
+        <w:rFonts w:ascii="Wingdings" w:hAnsi="Wingdings" w:hint="default"/>
+        <w:sz w:val="20"/>
+      </w:rPr>
+    </w:lvl>
+  </w:abstractNum>
+  <w:abstractNum w:abstractNumId="7" w15:restartNumberingAfterBreak="0">
+    <w:nsid w:val="3393459A"/>
+    <w:multiLevelType w:val="multilevel"/>
+    <w:tmpl w:val="E6BC5C22"/>
+    <w:lvl w:ilvl="0">
+      <w:start w:val="1"/>
+      <w:numFmt w:val="bullet"/>
+      <w:lvlText w:val=""/>
+      <w:lvlJc w:val="left"/>
+      <w:pPr>
+        <w:tabs>
+          <w:tab w:val="num" w:pos="720"/>
+        </w:tabs>
+        <w:ind w:left="720" w:hanging="360"/>
+      </w:pPr>
+      <w:rPr>
+        <w:rFonts w:ascii="Symbol" w:hAnsi="Symbol" w:hint="default"/>
+        <w:sz w:val="20"/>
+      </w:rPr>
+    </w:lvl>
+    <w:lvl w:ilvl="1" w:tentative="1">
+      <w:start w:val="1"/>
+      <w:numFmt w:val="bullet"/>
+      <w:lvlText w:val="o"/>
+      <w:lvlJc w:val="left"/>
+      <w:pPr>
+        <w:tabs>
+          <w:tab w:val="num" w:pos="1440"/>
+        </w:tabs>
+        <w:ind w:left="1440" w:hanging="360"/>
+      </w:pPr>
+      <w:rPr>
+        <w:rFonts w:ascii="Courier New" w:hAnsi="Courier New" w:hint="default"/>
+        <w:sz w:val="20"/>
+      </w:rPr>
+    </w:lvl>
+    <w:lvl w:ilvl="2" w:tentative="1">
+      <w:start w:val="1"/>
+      <w:numFmt w:val="bullet"/>
+      <w:lvlText w:val=""/>
+      <w:lvlJc w:val="left"/>
+      <w:pPr>
+        <w:tabs>
+          <w:tab w:val="num" w:pos="2160"/>
+        </w:tabs>
+        <w:ind w:left="2160" w:hanging="360"/>
+      </w:pPr>
+      <w:rPr>
+        <w:rFonts w:ascii="Wingdings" w:hAnsi="Wingdings" w:hint="default"/>
+        <w:sz w:val="20"/>
+      </w:rPr>
+    </w:lvl>
+    <w:lvl w:ilvl="3" w:tentative="1">
+      <w:start w:val="1"/>
+      <w:numFmt w:val="bullet"/>
+      <w:lvlText w:val=""/>
+      <w:lvlJc w:val="left"/>
+      <w:pPr>
+        <w:tabs>
+          <w:tab w:val="num" w:pos="2880"/>
+        </w:tabs>
+        <w:ind w:left="2880" w:hanging="360"/>
+      </w:pPr>
+      <w:rPr>
+        <w:rFonts w:ascii="Wingdings" w:hAnsi="Wingdings" w:hint="default"/>
+        <w:sz w:val="20"/>
+      </w:rPr>
+    </w:lvl>
+    <w:lvl w:ilvl="4" w:tentative="1">
+      <w:start w:val="1"/>
+      <w:numFmt w:val="bullet"/>
+      <w:lvlText w:val=""/>
+      <w:lvlJc w:val="left"/>
+      <w:pPr>
+        <w:tabs>
+          <w:tab w:val="num" w:pos="3600"/>
+        </w:tabs>
+        <w:ind w:left="3600" w:hanging="360"/>
+      </w:pPr>
+      <w:rPr>
+        <w:rFonts w:ascii="Wingdings" w:hAnsi="Wingdings" w:hint="default"/>
+        <w:sz w:val="20"/>
+      </w:rPr>
+    </w:lvl>
+    <w:lvl w:ilvl="5" w:tentative="1">
+      <w:start w:val="1"/>
+      <w:numFmt w:val="bullet"/>
+      <w:lvlText w:val=""/>
+      <w:lvlJc w:val="left"/>
+      <w:pPr>
+        <w:tabs>
+          <w:tab w:val="num" w:pos="4320"/>
+        </w:tabs>
+        <w:ind w:left="4320" w:hanging="360"/>
+      </w:pPr>
+      <w:rPr>
+        <w:rFonts w:ascii="Wingdings" w:hAnsi="Wingdings" w:hint="default"/>
+        <w:sz w:val="20"/>
+      </w:rPr>
+    </w:lvl>
+    <w:lvl w:ilvl="6" w:tentative="1">
+      <w:start w:val="1"/>
+      <w:numFmt w:val="bullet"/>
+      <w:lvlText w:val=""/>
+      <w:lvlJc w:val="left"/>
+      <w:pPr>
+        <w:tabs>
+          <w:tab w:val="num" w:pos="5040"/>
+        </w:tabs>
+        <w:ind w:left="5040" w:hanging="360"/>
+      </w:pPr>
+      <w:rPr>
+        <w:rFonts w:ascii="Wingdings" w:hAnsi="Wingdings" w:hint="default"/>
+        <w:sz w:val="20"/>
+      </w:rPr>
+    </w:lvl>
+    <w:lvl w:ilvl="7" w:tentative="1">
+      <w:start w:val="1"/>
+      <w:numFmt w:val="bullet"/>
+      <w:lvlText w:val=""/>
+      <w:lvlJc w:val="left"/>
+      <w:pPr>
+        <w:tabs>
+          <w:tab w:val="num" w:pos="5760"/>
+        </w:tabs>
+        <w:ind w:left="5760" w:hanging="360"/>
+      </w:pPr>
+      <w:rPr>
+        <w:rFonts w:ascii="Wingdings" w:hAnsi="Wingdings" w:hint="default"/>
+        <w:sz w:val="20"/>
+      </w:rPr>
+    </w:lvl>
+    <w:lvl w:ilvl="8" w:tentative="1">
+      <w:start w:val="1"/>
+      <w:numFmt w:val="bullet"/>
+      <w:lvlText w:val=""/>
+      <w:lvlJc w:val="left"/>
+      <w:pPr>
+        <w:tabs>
+          <w:tab w:val="num" w:pos="6480"/>
+        </w:tabs>
+        <w:ind w:left="6480" w:hanging="360"/>
+      </w:pPr>
+      <w:rPr>
+        <w:rFonts w:ascii="Wingdings" w:hAnsi="Wingdings" w:hint="default"/>
+        <w:sz w:val="20"/>
+      </w:rPr>
+    </w:lvl>
+  </w:abstractNum>
+  <w:abstractNum w:abstractNumId="8" w15:restartNumberingAfterBreak="0">
     <w:nsid w:val="35900DEC"/>
     <w:multiLevelType w:val="hybridMultilevel"/>
     <w:tmpl w:val="B05C51A0"/>
@@ -6718,7 +8614,7 @@
       </w:pPr>
     </w:lvl>
   </w:abstractNum>
-  <w:abstractNum w:abstractNumId="5" w15:restartNumberingAfterBreak="0">
+  <w:abstractNum w:abstractNumId="9" w15:restartNumberingAfterBreak="0">
     <w:nsid w:val="4701445D"/>
     <w:multiLevelType w:val="hybridMultilevel"/>
     <w:tmpl w:val="754A071E"/>
@@ -6807,7 +8703,7 @@
       </w:pPr>
     </w:lvl>
   </w:abstractNum>
-  <w:abstractNum w:abstractNumId="6" w15:restartNumberingAfterBreak="0">
+  <w:abstractNum w:abstractNumId="10" w15:restartNumberingAfterBreak="0">
     <w:nsid w:val="49F16F07"/>
     <w:multiLevelType w:val="hybridMultilevel"/>
     <w:tmpl w:val="3B940E32"/>
@@ -6896,7 +8792,7 @@
       </w:pPr>
     </w:lvl>
   </w:abstractNum>
-  <w:abstractNum w:abstractNumId="7" w15:restartNumberingAfterBreak="0">
+  <w:abstractNum w:abstractNumId="11" w15:restartNumberingAfterBreak="0">
     <w:nsid w:val="4E1E2248"/>
     <w:multiLevelType w:val="hybridMultilevel"/>
     <w:tmpl w:val="DDF0F40A"/>
@@ -7018,7 +8914,7 @@
       </w:rPr>
     </w:lvl>
   </w:abstractNum>
-  <w:abstractNum w:abstractNumId="8" w15:restartNumberingAfterBreak="0">
+  <w:abstractNum w:abstractNumId="12" w15:restartNumberingAfterBreak="0">
     <w:nsid w:val="503957C4"/>
     <w:multiLevelType w:val="multilevel"/>
     <w:tmpl w:val="661A76CC"/>
@@ -7154,7 +9050,156 @@
       </w:rPr>
     </w:lvl>
   </w:abstractNum>
-  <w:abstractNum w:abstractNumId="9" w15:restartNumberingAfterBreak="0">
+  <w:abstractNum w:abstractNumId="13" w15:restartNumberingAfterBreak="0">
+    <w:nsid w:val="5C5440EA"/>
+    <w:multiLevelType w:val="multilevel"/>
+    <w:tmpl w:val="16F8AE28"/>
+    <w:lvl w:ilvl="0">
+      <w:start w:val="1"/>
+      <w:numFmt w:val="bullet"/>
+      <w:lvlText w:val=""/>
+      <w:lvlJc w:val="left"/>
+      <w:pPr>
+        <w:tabs>
+          <w:tab w:val="num" w:pos="720"/>
+        </w:tabs>
+        <w:ind w:left="720" w:hanging="360"/>
+      </w:pPr>
+      <w:rPr>
+        <w:rFonts w:ascii="Symbol" w:hAnsi="Symbol" w:hint="default"/>
+        <w:sz w:val="20"/>
+      </w:rPr>
+    </w:lvl>
+    <w:lvl w:ilvl="1">
+      <w:start w:val="1"/>
+      <w:numFmt w:val="bullet"/>
+      <w:lvlText w:val="o"/>
+      <w:lvlJc w:val="left"/>
+      <w:pPr>
+        <w:tabs>
+          <w:tab w:val="num" w:pos="1440"/>
+        </w:tabs>
+        <w:ind w:left="1440" w:hanging="360"/>
+      </w:pPr>
+      <w:rPr>
+        <w:rFonts w:ascii="Courier New" w:hAnsi="Courier New" w:hint="default"/>
+        <w:sz w:val="20"/>
+      </w:rPr>
+    </w:lvl>
+    <w:lvl w:ilvl="2" w:tentative="1">
+      <w:start w:val="1"/>
+      <w:numFmt w:val="bullet"/>
+      <w:lvlText w:val=""/>
+      <w:lvlJc w:val="left"/>
+      <w:pPr>
+        <w:tabs>
+          <w:tab w:val="num" w:pos="2160"/>
+        </w:tabs>
+        <w:ind w:left="2160" w:hanging="360"/>
+      </w:pPr>
+      <w:rPr>
+        <w:rFonts w:ascii="Wingdings" w:hAnsi="Wingdings" w:hint="default"/>
+        <w:sz w:val="20"/>
+      </w:rPr>
+    </w:lvl>
+    <w:lvl w:ilvl="3" w:tentative="1">
+      <w:start w:val="1"/>
+      <w:numFmt w:val="bullet"/>
+      <w:lvlText w:val=""/>
+      <w:lvlJc w:val="left"/>
+      <w:pPr>
+        <w:tabs>
+          <w:tab w:val="num" w:pos="2880"/>
+        </w:tabs>
+        <w:ind w:left="2880" w:hanging="360"/>
+      </w:pPr>
+      <w:rPr>
+        <w:rFonts w:ascii="Wingdings" w:hAnsi="Wingdings" w:hint="default"/>
+        <w:sz w:val="20"/>
+      </w:rPr>
+    </w:lvl>
+    <w:lvl w:ilvl="4" w:tentative="1">
+      <w:start w:val="1"/>
+      <w:numFmt w:val="bullet"/>
+      <w:lvlText w:val=""/>
+      <w:lvlJc w:val="left"/>
+      <w:pPr>
+        <w:tabs>
+          <w:tab w:val="num" w:pos="3600"/>
+        </w:tabs>
+        <w:ind w:left="3600" w:hanging="360"/>
+      </w:pPr>
+      <w:rPr>
+        <w:rFonts w:ascii="Wingdings" w:hAnsi="Wingdings" w:hint="default"/>
+        <w:sz w:val="20"/>
+      </w:rPr>
+    </w:lvl>
+    <w:lvl w:ilvl="5" w:tentative="1">
+      <w:start w:val="1"/>
+      <w:numFmt w:val="bullet"/>
+      <w:lvlText w:val=""/>
+      <w:lvlJc w:val="left"/>
+      <w:pPr>
+        <w:tabs>
+          <w:tab w:val="num" w:pos="4320"/>
+        </w:tabs>
+        <w:ind w:left="4320" w:hanging="360"/>
+      </w:pPr>
+      <w:rPr>
+        <w:rFonts w:ascii="Wingdings" w:hAnsi="Wingdings" w:hint="default"/>
+        <w:sz w:val="20"/>
+      </w:rPr>
+    </w:lvl>
+    <w:lvl w:ilvl="6" w:tentative="1">
+      <w:start w:val="1"/>
+      <w:numFmt w:val="bullet"/>
+      <w:lvlText w:val=""/>
+      <w:lvlJc w:val="left"/>
+      <w:pPr>
+        <w:tabs>
+          <w:tab w:val="num" w:pos="5040"/>
+        </w:tabs>
+        <w:ind w:left="5040" w:hanging="360"/>
+      </w:pPr>
+      <w:rPr>
+        <w:rFonts w:ascii="Wingdings" w:hAnsi="Wingdings" w:hint="default"/>
+        <w:sz w:val="20"/>
+      </w:rPr>
+    </w:lvl>
+    <w:lvl w:ilvl="7" w:tentative="1">
+      <w:start w:val="1"/>
+      <w:numFmt w:val="bullet"/>
+      <w:lvlText w:val=""/>
+      <w:lvlJc w:val="left"/>
+      <w:pPr>
+        <w:tabs>
+          <w:tab w:val="num" w:pos="5760"/>
+        </w:tabs>
+        <w:ind w:left="5760" w:hanging="360"/>
+      </w:pPr>
+      <w:rPr>
+        <w:rFonts w:ascii="Wingdings" w:hAnsi="Wingdings" w:hint="default"/>
+        <w:sz w:val="20"/>
+      </w:rPr>
+    </w:lvl>
+    <w:lvl w:ilvl="8" w:tentative="1">
+      <w:start w:val="1"/>
+      <w:numFmt w:val="bullet"/>
+      <w:lvlText w:val=""/>
+      <w:lvlJc w:val="left"/>
+      <w:pPr>
+        <w:tabs>
+          <w:tab w:val="num" w:pos="6480"/>
+        </w:tabs>
+        <w:ind w:left="6480" w:hanging="360"/>
+      </w:pPr>
+      <w:rPr>
+        <w:rFonts w:ascii="Wingdings" w:hAnsi="Wingdings" w:hint="default"/>
+        <w:sz w:val="20"/>
+      </w:rPr>
+    </w:lvl>
+  </w:abstractNum>
+  <w:abstractNum w:abstractNumId="14" w15:restartNumberingAfterBreak="0">
     <w:nsid w:val="5E4B1E62"/>
     <w:multiLevelType w:val="hybridMultilevel"/>
     <w:tmpl w:val="A7D2ABEE"/>
@@ -7267,7 +9312,156 @@
       </w:rPr>
     </w:lvl>
   </w:abstractNum>
-  <w:abstractNum w:abstractNumId="10" w15:restartNumberingAfterBreak="0">
+  <w:abstractNum w:abstractNumId="15" w15:restartNumberingAfterBreak="0">
+    <w:nsid w:val="5ECF6766"/>
+    <w:multiLevelType w:val="multilevel"/>
+    <w:tmpl w:val="ECBC8BBA"/>
+    <w:lvl w:ilvl="0">
+      <w:start w:val="1"/>
+      <w:numFmt w:val="bullet"/>
+      <w:lvlText w:val=""/>
+      <w:lvlJc w:val="left"/>
+      <w:pPr>
+        <w:tabs>
+          <w:tab w:val="num" w:pos="720"/>
+        </w:tabs>
+        <w:ind w:left="720" w:hanging="360"/>
+      </w:pPr>
+      <w:rPr>
+        <w:rFonts w:ascii="Symbol" w:hAnsi="Symbol" w:hint="default"/>
+        <w:sz w:val="20"/>
+      </w:rPr>
+    </w:lvl>
+    <w:lvl w:ilvl="1">
+      <w:start w:val="1"/>
+      <w:numFmt w:val="bullet"/>
+      <w:lvlText w:val="o"/>
+      <w:lvlJc w:val="left"/>
+      <w:pPr>
+        <w:tabs>
+          <w:tab w:val="num" w:pos="1440"/>
+        </w:tabs>
+        <w:ind w:left="1440" w:hanging="360"/>
+      </w:pPr>
+      <w:rPr>
+        <w:rFonts w:ascii="Courier New" w:hAnsi="Courier New" w:hint="default"/>
+        <w:sz w:val="20"/>
+      </w:rPr>
+    </w:lvl>
+    <w:lvl w:ilvl="2">
+      <w:start w:val="1"/>
+      <w:numFmt w:val="bullet"/>
+      <w:lvlText w:val=""/>
+      <w:lvlJc w:val="left"/>
+      <w:pPr>
+        <w:tabs>
+          <w:tab w:val="num" w:pos="2160"/>
+        </w:tabs>
+        <w:ind w:left="2160" w:hanging="360"/>
+      </w:pPr>
+      <w:rPr>
+        <w:rFonts w:ascii="Wingdings" w:hAnsi="Wingdings" w:hint="default"/>
+        <w:sz w:val="20"/>
+      </w:rPr>
+    </w:lvl>
+    <w:lvl w:ilvl="3" w:tentative="1">
+      <w:start w:val="1"/>
+      <w:numFmt w:val="bullet"/>
+      <w:lvlText w:val=""/>
+      <w:lvlJc w:val="left"/>
+      <w:pPr>
+        <w:tabs>
+          <w:tab w:val="num" w:pos="2880"/>
+        </w:tabs>
+        <w:ind w:left="2880" w:hanging="360"/>
+      </w:pPr>
+      <w:rPr>
+        <w:rFonts w:ascii="Wingdings" w:hAnsi="Wingdings" w:hint="default"/>
+        <w:sz w:val="20"/>
+      </w:rPr>
+    </w:lvl>
+    <w:lvl w:ilvl="4" w:tentative="1">
+      <w:start w:val="1"/>
+      <w:numFmt w:val="bullet"/>
+      <w:lvlText w:val=""/>
+      <w:lvlJc w:val="left"/>
+      <w:pPr>
+        <w:tabs>
+          <w:tab w:val="num" w:pos="3600"/>
+        </w:tabs>
+        <w:ind w:left="3600" w:hanging="360"/>
+      </w:pPr>
+      <w:rPr>
+        <w:rFonts w:ascii="Wingdings" w:hAnsi="Wingdings" w:hint="default"/>
+        <w:sz w:val="20"/>
+      </w:rPr>
+    </w:lvl>
+    <w:lvl w:ilvl="5" w:tentative="1">
+      <w:start w:val="1"/>
+      <w:numFmt w:val="bullet"/>
+      <w:lvlText w:val=""/>
+      <w:lvlJc w:val="left"/>
+      <w:pPr>
+        <w:tabs>
+          <w:tab w:val="num" w:pos="4320"/>
+        </w:tabs>
+        <w:ind w:left="4320" w:hanging="360"/>
+      </w:pPr>
+      <w:rPr>
+        <w:rFonts w:ascii="Wingdings" w:hAnsi="Wingdings" w:hint="default"/>
+        <w:sz w:val="20"/>
+      </w:rPr>
+    </w:lvl>
+    <w:lvl w:ilvl="6" w:tentative="1">
+      <w:start w:val="1"/>
+      <w:numFmt w:val="bullet"/>
+      <w:lvlText w:val=""/>
+      <w:lvlJc w:val="left"/>
+      <w:pPr>
+        <w:tabs>
+          <w:tab w:val="num" w:pos="5040"/>
+        </w:tabs>
+        <w:ind w:left="5040" w:hanging="360"/>
+      </w:pPr>
+      <w:rPr>
+        <w:rFonts w:ascii="Wingdings" w:hAnsi="Wingdings" w:hint="default"/>
+        <w:sz w:val="20"/>
+      </w:rPr>
+    </w:lvl>
+    <w:lvl w:ilvl="7" w:tentative="1">
+      <w:start w:val="1"/>
+      <w:numFmt w:val="bullet"/>
+      <w:lvlText w:val=""/>
+      <w:lvlJc w:val="left"/>
+      <w:pPr>
+        <w:tabs>
+          <w:tab w:val="num" w:pos="5760"/>
+        </w:tabs>
+        <w:ind w:left="5760" w:hanging="360"/>
+      </w:pPr>
+      <w:rPr>
+        <w:rFonts w:ascii="Wingdings" w:hAnsi="Wingdings" w:hint="default"/>
+        <w:sz w:val="20"/>
+      </w:rPr>
+    </w:lvl>
+    <w:lvl w:ilvl="8" w:tentative="1">
+      <w:start w:val="1"/>
+      <w:numFmt w:val="bullet"/>
+      <w:lvlText w:val=""/>
+      <w:lvlJc w:val="left"/>
+      <w:pPr>
+        <w:tabs>
+          <w:tab w:val="num" w:pos="6480"/>
+        </w:tabs>
+        <w:ind w:left="6480" w:hanging="360"/>
+      </w:pPr>
+      <w:rPr>
+        <w:rFonts w:ascii="Wingdings" w:hAnsi="Wingdings" w:hint="default"/>
+        <w:sz w:val="20"/>
+      </w:rPr>
+    </w:lvl>
+  </w:abstractNum>
+  <w:abstractNum w:abstractNumId="16" w15:restartNumberingAfterBreak="0">
     <w:nsid w:val="711E5753"/>
     <w:multiLevelType w:val="multilevel"/>
     <w:tmpl w:val="C4EC2BAA"/>
@@ -7399,7 +9593,156 @@
       </w:rPr>
     </w:lvl>
   </w:abstractNum>
-  <w:abstractNum w:abstractNumId="11" w15:restartNumberingAfterBreak="0">
+  <w:abstractNum w:abstractNumId="17" w15:restartNumberingAfterBreak="0">
+    <w:nsid w:val="72D6413D"/>
+    <w:multiLevelType w:val="multilevel"/>
+    <w:tmpl w:val="2BA01A8A"/>
+    <w:lvl w:ilvl="0">
+      <w:start w:val="1"/>
+      <w:numFmt w:val="bullet"/>
+      <w:lvlText w:val=""/>
+      <w:lvlJc w:val="left"/>
+      <w:pPr>
+        <w:tabs>
+          <w:tab w:val="num" w:pos="1080"/>
+        </w:tabs>
+        <w:ind w:left="1080" w:hanging="360"/>
+      </w:pPr>
+      <w:rPr>
+        <w:rFonts w:ascii="Symbol" w:hAnsi="Symbol" w:hint="default"/>
+        <w:sz w:val="20"/>
+      </w:rPr>
+    </w:lvl>
+    <w:lvl w:ilvl="1" w:tentative="1">
+      <w:start w:val="1"/>
+      <w:numFmt w:val="bullet"/>
+      <w:lvlText w:val="o"/>
+      <w:lvlJc w:val="left"/>
+      <w:pPr>
+        <w:tabs>
+          <w:tab w:val="num" w:pos="1800"/>
+        </w:tabs>
+        <w:ind w:left="1800" w:hanging="360"/>
+      </w:pPr>
+      <w:rPr>
+        <w:rFonts w:ascii="Courier New" w:hAnsi="Courier New" w:hint="default"/>
+        <w:sz w:val="20"/>
+      </w:rPr>
+    </w:lvl>
+    <w:lvl w:ilvl="2" w:tentative="1">
+      <w:start w:val="1"/>
+      <w:numFmt w:val="bullet"/>
+      <w:lvlText w:val=""/>
+      <w:lvlJc w:val="left"/>
+      <w:pPr>
+        <w:tabs>
+          <w:tab w:val="num" w:pos="2520"/>
+        </w:tabs>
+        <w:ind w:left="2520" w:hanging="360"/>
+      </w:pPr>
+      <w:rPr>
+        <w:rFonts w:ascii="Wingdings" w:hAnsi="Wingdings" w:hint="default"/>
+        <w:sz w:val="20"/>
+      </w:rPr>
+    </w:lvl>
+    <w:lvl w:ilvl="3" w:tentative="1">
+      <w:start w:val="1"/>
+      <w:numFmt w:val="bullet"/>
+      <w:lvlText w:val=""/>
+      <w:lvlJc w:val="left"/>
+      <w:pPr>
+        <w:tabs>
+          <w:tab w:val="num" w:pos="3240"/>
+        </w:tabs>
+        <w:ind w:left="3240" w:hanging="360"/>
+      </w:pPr>
+      <w:rPr>
+        <w:rFonts w:ascii="Wingdings" w:hAnsi="Wingdings" w:hint="default"/>
+        <w:sz w:val="20"/>
+      </w:rPr>
+    </w:lvl>
+    <w:lvl w:ilvl="4" w:tentative="1">
+      <w:start w:val="1"/>
+      <w:numFmt w:val="bullet"/>
+      <w:lvlText w:val=""/>
+      <w:lvlJc w:val="left"/>
+      <w:pPr>
+        <w:tabs>
+          <w:tab w:val="num" w:pos="3960"/>
+        </w:tabs>
+        <w:ind w:left="3960" w:hanging="360"/>
+      </w:pPr>
+      <w:rPr>
+        <w:rFonts w:ascii="Wingdings" w:hAnsi="Wingdings" w:hint="default"/>
+        <w:sz w:val="20"/>
+      </w:rPr>
+    </w:lvl>
+    <w:lvl w:ilvl="5" w:tentative="1">
+      <w:start w:val="1"/>
+      <w:numFmt w:val="bullet"/>
+      <w:lvlText w:val=""/>
+      <w:lvlJc w:val="left"/>
+      <w:pPr>
+        <w:tabs>
+          <w:tab w:val="num" w:pos="4680"/>
+        </w:tabs>
+        <w:ind w:left="4680" w:hanging="360"/>
+      </w:pPr>
+      <w:rPr>
+        <w:rFonts w:ascii="Wingdings" w:hAnsi="Wingdings" w:hint="default"/>
+        <w:sz w:val="20"/>
+      </w:rPr>
+    </w:lvl>
+    <w:lvl w:ilvl="6" w:tentative="1">
+      <w:start w:val="1"/>
+      <w:numFmt w:val="bullet"/>
+      <w:lvlText w:val=""/>
+      <w:lvlJc w:val="left"/>
+      <w:pPr>
+        <w:tabs>
+          <w:tab w:val="num" w:pos="5400"/>
+        </w:tabs>
+        <w:ind w:left="5400" w:hanging="360"/>
+      </w:pPr>
+      <w:rPr>
+        <w:rFonts w:ascii="Wingdings" w:hAnsi="Wingdings" w:hint="default"/>
+        <w:sz w:val="20"/>
+      </w:rPr>
+    </w:lvl>
+    <w:lvl w:ilvl="7" w:tentative="1">
+      <w:start w:val="1"/>
+      <w:numFmt w:val="bullet"/>
+      <w:lvlText w:val=""/>
+      <w:lvlJc w:val="left"/>
+      <w:pPr>
+        <w:tabs>
+          <w:tab w:val="num" w:pos="6120"/>
+        </w:tabs>
+        <w:ind w:left="6120" w:hanging="360"/>
+      </w:pPr>
+      <w:rPr>
+        <w:rFonts w:ascii="Wingdings" w:hAnsi="Wingdings" w:hint="default"/>
+        <w:sz w:val="20"/>
+      </w:rPr>
+    </w:lvl>
+    <w:lvl w:ilvl="8" w:tentative="1">
+      <w:start w:val="1"/>
+      <w:numFmt w:val="bullet"/>
+      <w:lvlText w:val=""/>
+      <w:lvlJc w:val="left"/>
+      <w:pPr>
+        <w:tabs>
+          <w:tab w:val="num" w:pos="6840"/>
+        </w:tabs>
+        <w:ind w:left="6840" w:hanging="360"/>
+      </w:pPr>
+      <w:rPr>
+        <w:rFonts w:ascii="Wingdings" w:hAnsi="Wingdings" w:hint="default"/>
+        <w:sz w:val="20"/>
+      </w:rPr>
+    </w:lvl>
+  </w:abstractNum>
+  <w:abstractNum w:abstractNumId="18" w15:restartNumberingAfterBreak="0">
     <w:nsid w:val="76B0102A"/>
     <w:multiLevelType w:val="multilevel"/>
     <w:tmpl w:val="9A7048E6"/>
@@ -7531,7 +9874,7 @@
       </w:rPr>
     </w:lvl>
   </w:abstractNum>
-  <w:abstractNum w:abstractNumId="12" w15:restartNumberingAfterBreak="0">
+  <w:abstractNum w:abstractNumId="19" w15:restartNumberingAfterBreak="0">
     <w:nsid w:val="7A8D4070"/>
     <w:multiLevelType w:val="hybridMultilevel"/>
     <w:tmpl w:val="7450C076"/>
@@ -7653,7 +9996,7 @@
       </w:rPr>
     </w:lvl>
   </w:abstractNum>
-  <w:abstractNum w:abstractNumId="13" w15:restartNumberingAfterBreak="0">
+  <w:abstractNum w:abstractNumId="20" w15:restartNumberingAfterBreak="0">
     <w:nsid w:val="7E816D90"/>
     <w:multiLevelType w:val="multilevel"/>
     <w:tmpl w:val="E5DA88B6"/>
@@ -7777,46 +10120,67 @@
     </w:lvl>
   </w:abstractNum>
   <w:num w:numId="1" w16cid:durableId="1413431418">
+    <w:abstractNumId w:val="19"/>
+  </w:num>
+  <w:num w:numId="2" w16cid:durableId="324557041">
     <w:abstractNumId w:val="12"/>
   </w:num>
-  <w:num w:numId="2" w16cid:durableId="324557041">
+  <w:num w:numId="3" w16cid:durableId="1526555790">
+    <w:abstractNumId w:val="11"/>
+  </w:num>
+  <w:num w:numId="4" w16cid:durableId="1230844154">
+    <w:abstractNumId w:val="2"/>
+  </w:num>
+  <w:num w:numId="5" w16cid:durableId="2078166110">
+    <w:abstractNumId w:val="1"/>
+  </w:num>
+  <w:num w:numId="6" w16cid:durableId="353307141">
+    <w:abstractNumId w:val="18"/>
+  </w:num>
+  <w:num w:numId="7" w16cid:durableId="1852332949">
+    <w:abstractNumId w:val="3"/>
+  </w:num>
+  <w:num w:numId="8" w16cid:durableId="1891724654">
+    <w:abstractNumId w:val="5"/>
+  </w:num>
+  <w:num w:numId="9" w16cid:durableId="1759986482">
+    <w:abstractNumId w:val="16"/>
+  </w:num>
+  <w:num w:numId="10" w16cid:durableId="543753155">
+    <w:abstractNumId w:val="20"/>
+  </w:num>
+  <w:num w:numId="11" w16cid:durableId="187716035">
+    <w:abstractNumId w:val="9"/>
+  </w:num>
+  <w:num w:numId="12" w16cid:durableId="2083215272">
+    <w:abstractNumId w:val="10"/>
+  </w:num>
+  <w:num w:numId="13" w16cid:durableId="151525718">
     <w:abstractNumId w:val="8"/>
   </w:num>
-  <w:num w:numId="3" w16cid:durableId="1526555790">
+  <w:num w:numId="14" w16cid:durableId="632759070">
+    <w:abstractNumId w:val="14"/>
+  </w:num>
+  <w:num w:numId="15" w16cid:durableId="52314524">
+    <w:abstractNumId w:val="4"/>
+  </w:num>
+  <w:num w:numId="16" w16cid:durableId="13769652">
+    <w:abstractNumId w:val="6"/>
+  </w:num>
+  <w:num w:numId="17" w16cid:durableId="208610311">
+    <w:abstractNumId w:val="0"/>
+  </w:num>
+  <w:num w:numId="18" w16cid:durableId="1681196674">
+    <w:abstractNumId w:val="15"/>
+  </w:num>
+  <w:num w:numId="19" w16cid:durableId="1333217692">
+    <w:abstractNumId w:val="13"/>
+  </w:num>
+  <w:num w:numId="20" w16cid:durableId="1805342094">
     <w:abstractNumId w:val="7"/>
   </w:num>
-  <w:num w:numId="4" w16cid:durableId="1230844154">
-    <w:abstractNumId w:val="1"/>
-  </w:num>
-  <w:num w:numId="5" w16cid:durableId="2078166110">
-    <w:abstractNumId w:val="0"/>
-  </w:num>
-  <w:num w:numId="6" w16cid:durableId="353307141">
-    <w:abstractNumId w:val="11"/>
-  </w:num>
-  <w:num w:numId="7" w16cid:durableId="1852332949">
-    <w:abstractNumId w:val="2"/>
-  </w:num>
-  <w:num w:numId="8" w16cid:durableId="1891724654">
-    <w:abstractNumId w:val="3"/>
-  </w:num>
-  <w:num w:numId="9" w16cid:durableId="1759986482">
-    <w:abstractNumId w:val="10"/>
-  </w:num>
-  <w:num w:numId="10" w16cid:durableId="543753155">
-    <w:abstractNumId w:val="13"/>
-  </w:num>
-  <w:num w:numId="11" w16cid:durableId="187716035">
-    <w:abstractNumId w:val="5"/>
-  </w:num>
-  <w:num w:numId="12" w16cid:durableId="2083215272">
-    <w:abstractNumId w:val="6"/>
-  </w:num>
-  <w:num w:numId="13" w16cid:durableId="151525718">
-    <w:abstractNumId w:val="4"/>
-  </w:num>
-  <w:num w:numId="14" w16cid:durableId="632759070">
-    <w:abstractNumId w:val="9"/>
+  <w:num w:numId="21" w16cid:durableId="1297249539">
+    <w:abstractNumId w:val="17"/>
   </w:num>
 </w:numbering>
 </file>

</xml_diff>

<commit_message>
Update Data Architects Report.docx
adding question 1
</commit_message>
<xml_diff>
--- a/Reports/Data Architects Report.docx
+++ b/Reports/Data Architects Report.docx
@@ -4327,9 +4327,18 @@
           <w:sz w:val="24"/>
           <w:szCs w:val="24"/>
         </w:rPr>
-        <w:t>Total.Length.of.Bwd.Packets</w:t>
+        <w:t>Total.Length.</w:t>
+      </w:r>
+      <w:proofErr w:type="gramStart"/>
+      <w:r>
+        <w:rPr>
+          <w:sz w:val="24"/>
+          <w:szCs w:val="24"/>
+        </w:rPr>
+        <w:t>of.Bwd.Packets</w:t>
       </w:r>
       <w:proofErr w:type="spellEnd"/>
+      <w:proofErr w:type="gramEnd"/>
       <w:r>
         <w:rPr>
           <w:sz w:val="24"/>
@@ -6691,7 +6700,7 @@
           <w:noProof/>
         </w:rPr>
         <w:drawing>
-          <wp:anchor distT="0" distB="0" distL="114300" distR="114300" simplePos="0" relativeHeight="251635712" behindDoc="0" locked="0" layoutInCell="1" allowOverlap="1" wp14:anchorId="45863A02" wp14:editId="201506A5">
+          <wp:anchor distT="0" distB="0" distL="114300" distR="114300" simplePos="0" relativeHeight="251635712" behindDoc="0" locked="0" layoutInCell="1" allowOverlap="1" wp14:anchorId="45863A02" wp14:editId="05FFA620">
             <wp:simplePos x="0" y="0"/>
             <wp:positionH relativeFrom="column">
               <wp:posOffset>263672</wp:posOffset>
@@ -6882,7 +6891,7 @@
           <w:noProof/>
         </w:rPr>
         <w:drawing>
-          <wp:anchor distT="0" distB="0" distL="114300" distR="114300" simplePos="0" relativeHeight="251649024" behindDoc="0" locked="0" layoutInCell="1" allowOverlap="1" wp14:anchorId="1F75F043" wp14:editId="050B5DAA">
+          <wp:anchor distT="0" distB="0" distL="114300" distR="114300" simplePos="0" relativeHeight="251649024" behindDoc="0" locked="0" layoutInCell="1" allowOverlap="1" wp14:anchorId="1F75F043" wp14:editId="29A04EE6">
             <wp:simplePos x="0" y="0"/>
             <wp:positionH relativeFrom="column">
               <wp:posOffset>98474</wp:posOffset>
@@ -7101,7 +7110,7 @@
           <w:noProof/>
         </w:rPr>
         <w:drawing>
-          <wp:anchor distT="0" distB="0" distL="114300" distR="114300" simplePos="0" relativeHeight="251639296" behindDoc="0" locked="0" layoutInCell="1" allowOverlap="1" wp14:anchorId="77355BAC" wp14:editId="27AF242B">
+          <wp:anchor distT="0" distB="0" distL="114300" distR="114300" simplePos="0" relativeHeight="251639296" behindDoc="0" locked="0" layoutInCell="1" allowOverlap="1" wp14:anchorId="77355BAC" wp14:editId="216E903E">
             <wp:simplePos x="0" y="0"/>
             <wp:positionH relativeFrom="column">
               <wp:posOffset>0</wp:posOffset>
@@ -7302,7 +7311,7 @@
           <w:noProof/>
         </w:rPr>
         <w:drawing>
-          <wp:anchor distT="0" distB="0" distL="114300" distR="114300" simplePos="0" relativeHeight="251641344" behindDoc="0" locked="0" layoutInCell="1" allowOverlap="1" wp14:anchorId="19A124D5" wp14:editId="6E3CA5BD">
+          <wp:anchor distT="0" distB="0" distL="114300" distR="114300" simplePos="0" relativeHeight="251641344" behindDoc="0" locked="0" layoutInCell="1" allowOverlap="1" wp14:anchorId="19A124D5" wp14:editId="4B268FFC">
             <wp:simplePos x="0" y="0"/>
             <wp:positionH relativeFrom="column">
               <wp:posOffset>0</wp:posOffset>
@@ -7523,7 +7532,7 @@
           <w:noProof/>
         </w:rPr>
         <w:drawing>
-          <wp:anchor distT="0" distB="0" distL="114300" distR="114300" simplePos="0" relativeHeight="251653120" behindDoc="0" locked="0" layoutInCell="1" allowOverlap="1" wp14:anchorId="644C29C7" wp14:editId="595A09F3">
+          <wp:anchor distT="0" distB="0" distL="114300" distR="114300" simplePos="0" relativeHeight="251653120" behindDoc="0" locked="0" layoutInCell="1" allowOverlap="1" wp14:anchorId="644C29C7" wp14:editId="02E5F64D">
             <wp:simplePos x="0" y="0"/>
             <wp:positionH relativeFrom="column">
               <wp:posOffset>0</wp:posOffset>
@@ -8966,7 +8975,7 @@
           <w:noProof/>
         </w:rPr>
         <w:drawing>
-          <wp:anchor distT="0" distB="0" distL="114300" distR="114300" simplePos="0" relativeHeight="251678720" behindDoc="0" locked="0" layoutInCell="1" allowOverlap="1" wp14:anchorId="7AD2EA30" wp14:editId="6D4A6037">
+          <wp:anchor distT="0" distB="0" distL="114300" distR="114300" simplePos="0" relativeHeight="251678720" behindDoc="0" locked="0" layoutInCell="1" allowOverlap="1" wp14:anchorId="7AD2EA30" wp14:editId="36F8D3E6">
             <wp:simplePos x="0" y="0"/>
             <wp:positionH relativeFrom="column">
               <wp:posOffset>0</wp:posOffset>
@@ -9163,7 +9172,7 @@
         </w:rPr>
         <w:lastRenderedPageBreak/>
         <w:drawing>
-          <wp:anchor distT="0" distB="0" distL="114300" distR="114300" simplePos="0" relativeHeight="251644928" behindDoc="0" locked="0" layoutInCell="1" allowOverlap="1" wp14:anchorId="542E827C" wp14:editId="42C3D18A">
+          <wp:anchor distT="0" distB="0" distL="114300" distR="114300" simplePos="0" relativeHeight="251644928" behindDoc="0" locked="0" layoutInCell="1" allowOverlap="1" wp14:anchorId="542E827C" wp14:editId="6DD59D1A">
             <wp:simplePos x="0" y="0"/>
             <wp:positionH relativeFrom="column">
               <wp:posOffset>0</wp:posOffset>
@@ -9379,7 +9388,7 @@
           <w:noProof/>
         </w:rPr>
         <w:drawing>
-          <wp:anchor distT="0" distB="0" distL="114300" distR="114300" simplePos="0" relativeHeight="251651072" behindDoc="0" locked="0" layoutInCell="1" allowOverlap="1" wp14:anchorId="3D62F22A" wp14:editId="1FBD787B">
+          <wp:anchor distT="0" distB="0" distL="114300" distR="114300" simplePos="0" relativeHeight="251651072" behindDoc="0" locked="0" layoutInCell="1" allowOverlap="1" wp14:anchorId="3D62F22A" wp14:editId="24D72C92">
             <wp:simplePos x="0" y="0"/>
             <wp:positionH relativeFrom="column">
               <wp:posOffset>0</wp:posOffset>
@@ -9573,7 +9582,7 @@
         </w:rPr>
         <w:lastRenderedPageBreak/>
         <w:drawing>
-          <wp:anchor distT="0" distB="0" distL="114300" distR="114300" simplePos="0" relativeHeight="251655168" behindDoc="0" locked="0" layoutInCell="1" allowOverlap="1" wp14:anchorId="5FF26317" wp14:editId="1036C202">
+          <wp:anchor distT="0" distB="0" distL="114300" distR="114300" simplePos="0" relativeHeight="251655168" behindDoc="0" locked="0" layoutInCell="1" allowOverlap="1" wp14:anchorId="5FF26317" wp14:editId="17E77098">
             <wp:simplePos x="0" y="0"/>
             <wp:positionH relativeFrom="column">
               <wp:posOffset>0</wp:posOffset>
@@ -9770,7 +9779,7 @@
           <w:noProof/>
         </w:rPr>
         <w:drawing>
-          <wp:anchor distT="0" distB="0" distL="114300" distR="114300" simplePos="0" relativeHeight="251652608" behindDoc="0" locked="0" layoutInCell="1" allowOverlap="1" wp14:anchorId="10281983" wp14:editId="4988627A">
+          <wp:anchor distT="0" distB="0" distL="114300" distR="114300" simplePos="0" relativeHeight="251652608" behindDoc="0" locked="0" layoutInCell="1" allowOverlap="1" wp14:anchorId="10281983" wp14:editId="580A22D7">
             <wp:simplePos x="0" y="0"/>
             <wp:positionH relativeFrom="column">
               <wp:posOffset>0</wp:posOffset>
@@ -10885,15 +10894,7 @@
     </w:p>
     <w:p>
       <w:pPr>
-        <w:rPr>
-          <w:spacing w:val="-2"/>
-          <w:sz w:val="24"/>
-          <w:szCs w:val="24"/>
-        </w:rPr>
-      </w:pPr>
-    </w:p>
-    <w:p>
-      <w:pPr>
+        <w:ind w:firstLine="720"/>
         <w:rPr>
           <w:spacing w:val="-2"/>
           <w:sz w:val="24"/>
@@ -10928,7 +10929,7 @@
           <w:sz w:val="28"/>
           <w:szCs w:val="28"/>
         </w:rPr>
-        <w:t xml:space="preserve">2. Research Question: What is the impact of </w:t>
+        <w:t>1.</w:t>
       </w:r>
       <w:r>
         <w:rPr>
@@ -10938,9 +10939,11 @@
           <w:sz w:val="28"/>
           <w:szCs w:val="28"/>
         </w:rPr>
-        <w:t xml:space="preserve">call duration </w:t>
-      </w:r>
-      <w:r>
+        <w:t>How Does Signal Strength and SNR Fluctuate Throughout the Day According to Each Acquisition Type? Are There Peak Hours of Degradation?</w:t>
+      </w:r>
+    </w:p>
+    <w:p>
+      <w:pPr>
         <w:rPr>
           <w:b/>
           <w:bCs/>
@@ -10948,8 +10951,7 @@
           <w:sz w:val="28"/>
           <w:szCs w:val="28"/>
         </w:rPr>
-        <w:t>and type of data on SNR and signal strength?</w:t>
-      </w:r>
+      </w:pPr>
     </w:p>
     <w:p>
       <w:pPr>
@@ -10961,39 +10963,21 @@
           <w:szCs w:val="28"/>
         </w:rPr>
       </w:pPr>
-    </w:p>
-    <w:p>
-      <w:pPr>
-        <w:rPr>
-          <w:spacing w:val="-2"/>
-          <w:sz w:val="24"/>
-          <w:szCs w:val="24"/>
-        </w:rPr>
-      </w:pPr>
-      <w:r>
-        <w:rPr>
-          <w:spacing w:val="-2"/>
-          <w:sz w:val="24"/>
-          <w:szCs w:val="24"/>
-        </w:rPr>
-        <w:t>After collecting data from the schemas here is what we found:</w:t>
-      </w:r>
-    </w:p>
-    <w:p>
-      <w:pPr>
-        <w:rPr>
-          <w:spacing w:val="-2"/>
-          <w:sz w:val="24"/>
-          <w:szCs w:val="24"/>
-        </w:rPr>
-      </w:pPr>
-    </w:p>
-    <w:p>
-      <w:pPr>
+      <w:r>
         <w:rPr>
           <w:b/>
           <w:bCs/>
           <w:spacing w:val="-2"/>
+          <w:sz w:val="28"/>
+          <w:szCs w:val="28"/>
+        </w:rPr>
+        <w:t>Key Metrics for Analysis</w:t>
+      </w:r>
+    </w:p>
+    <w:p>
+      <w:pPr>
+        <w:rPr>
+          <w:spacing w:val="-2"/>
           <w:sz w:val="24"/>
           <w:szCs w:val="24"/>
         </w:rPr>
@@ -11006,6 +10990,1460 @@
           <w:sz w:val="24"/>
           <w:szCs w:val="24"/>
         </w:rPr>
+        <w:t>Timestamp</w:t>
+      </w:r>
+      <w:r>
+        <w:rPr>
+          <w:spacing w:val="-2"/>
+          <w:sz w:val="24"/>
+          <w:szCs w:val="24"/>
+        </w:rPr>
+        <w:t>: The recorded time when the signal strength and SNR were measured. This helps track fluctuations throughout the day.</w:t>
+      </w:r>
+    </w:p>
+    <w:p>
+      <w:pPr>
+        <w:rPr>
+          <w:spacing w:val="-2"/>
+          <w:sz w:val="24"/>
+          <w:szCs w:val="24"/>
+        </w:rPr>
+      </w:pPr>
+      <w:r>
+        <w:rPr>
+          <w:b/>
+          <w:bCs/>
+          <w:spacing w:val="-2"/>
+          <w:sz w:val="24"/>
+          <w:szCs w:val="24"/>
+        </w:rPr>
+        <w:t>Acquisition Type</w:t>
+      </w:r>
+      <w:r>
+        <w:rPr>
+          <w:spacing w:val="-2"/>
+          <w:sz w:val="24"/>
+          <w:szCs w:val="24"/>
+        </w:rPr>
+        <w:t xml:space="preserve">: The method or environment where the signal was acquired (e.g., urban, home, open). This helps </w:t>
+      </w:r>
+      <w:r>
+        <w:rPr>
+          <w:spacing w:val="-2"/>
+          <w:sz w:val="24"/>
+          <w:szCs w:val="24"/>
+        </w:rPr>
+        <w:t xml:space="preserve">  </w:t>
+      </w:r>
+      <w:r>
+        <w:rPr>
+          <w:spacing w:val="-2"/>
+          <w:sz w:val="24"/>
+          <w:szCs w:val="24"/>
+        </w:rPr>
+        <w:t>compare variations based on location or network conditions.</w:t>
+      </w:r>
+    </w:p>
+    <w:p>
+      <w:pPr>
+        <w:rPr>
+          <w:spacing w:val="-2"/>
+          <w:sz w:val="24"/>
+          <w:szCs w:val="24"/>
+        </w:rPr>
+      </w:pPr>
+      <w:r>
+        <w:rPr>
+          <w:spacing w:val="-2"/>
+          <w:sz w:val="24"/>
+          <w:szCs w:val="24"/>
+        </w:rPr>
+        <w:t xml:space="preserve"> </w:t>
+      </w:r>
+      <w:r>
+        <w:rPr>
+          <w:b/>
+          <w:bCs/>
+          <w:spacing w:val="-2"/>
+          <w:sz w:val="24"/>
+          <w:szCs w:val="24"/>
+        </w:rPr>
+        <w:t>Signal Strength (dBm):</w:t>
+      </w:r>
+      <w:r>
+        <w:rPr>
+          <w:spacing w:val="-2"/>
+          <w:sz w:val="24"/>
+          <w:szCs w:val="24"/>
+        </w:rPr>
+        <w:t xml:space="preserve"> A measure of the power level of the received signal. Lower values indicate weaker </w:t>
+      </w:r>
+      <w:proofErr w:type="gramStart"/>
+      <w:r>
+        <w:rPr>
+          <w:spacing w:val="-2"/>
+          <w:sz w:val="24"/>
+          <w:szCs w:val="24"/>
+        </w:rPr>
+        <w:t xml:space="preserve">signals, </w:t>
+      </w:r>
+      <w:r>
+        <w:rPr>
+          <w:spacing w:val="-2"/>
+          <w:sz w:val="24"/>
+          <w:szCs w:val="24"/>
+        </w:rPr>
+        <w:t xml:space="preserve">  </w:t>
+      </w:r>
+      <w:proofErr w:type="gramEnd"/>
+      <w:r>
+        <w:rPr>
+          <w:spacing w:val="-2"/>
+          <w:sz w:val="24"/>
+          <w:szCs w:val="24"/>
+        </w:rPr>
+        <w:t xml:space="preserve">      </w:t>
+      </w:r>
+      <w:r>
+        <w:rPr>
+          <w:spacing w:val="-2"/>
+          <w:sz w:val="24"/>
+          <w:szCs w:val="24"/>
+        </w:rPr>
+        <w:t>which can affect communication quality.</w:t>
+      </w:r>
+    </w:p>
+    <w:p>
+      <w:pPr>
+        <w:rPr>
+          <w:spacing w:val="-2"/>
+          <w:sz w:val="24"/>
+          <w:szCs w:val="24"/>
+        </w:rPr>
+      </w:pPr>
+      <w:r>
+        <w:rPr>
+          <w:b/>
+          <w:bCs/>
+          <w:spacing w:val="-2"/>
+          <w:sz w:val="24"/>
+          <w:szCs w:val="24"/>
+        </w:rPr>
+        <w:t>SNR (dB</w:t>
+      </w:r>
+      <w:r>
+        <w:rPr>
+          <w:spacing w:val="-2"/>
+          <w:sz w:val="24"/>
+          <w:szCs w:val="24"/>
+        </w:rPr>
+        <w:t>): The signal-to-noise ratio, which represents how much the signal stands out compared to background noise. Higher values indicate better signal quality.</w:t>
+      </w:r>
+    </w:p>
+    <w:p>
+      <w:pPr>
+        <w:rPr>
+          <w:spacing w:val="-2"/>
+          <w:sz w:val="24"/>
+          <w:szCs w:val="24"/>
+        </w:rPr>
+      </w:pPr>
+    </w:p>
+    <w:p>
+      <w:pPr>
+        <w:rPr>
+          <w:b/>
+          <w:bCs/>
+          <w:spacing w:val="-2"/>
+          <w:sz w:val="24"/>
+          <w:szCs w:val="24"/>
+        </w:rPr>
+      </w:pPr>
+      <w:r>
+        <w:rPr>
+          <w:b/>
+          <w:bCs/>
+          <w:spacing w:val="-2"/>
+          <w:sz w:val="24"/>
+          <w:szCs w:val="24"/>
+        </w:rPr>
+        <w:t>Day:</w:t>
+      </w:r>
+    </w:p>
+    <w:p>
+      <w:pPr>
+        <w:rPr>
+          <w:spacing w:val="-2"/>
+          <w:sz w:val="24"/>
+          <w:szCs w:val="24"/>
+        </w:rPr>
+      </w:pPr>
+      <w:r>
+        <w:rPr>
+          <w:spacing w:val="-2"/>
+          <w:sz w:val="24"/>
+          <w:szCs w:val="24"/>
+        </w:rPr>
+        <w:t xml:space="preserve">Throughout the day, </w:t>
+      </w:r>
+      <w:r>
+        <w:rPr>
+          <w:b/>
+          <w:bCs/>
+          <w:spacing w:val="-2"/>
+          <w:sz w:val="24"/>
+          <w:szCs w:val="24"/>
+        </w:rPr>
+        <w:t>signal strength (dBm) and SNR (dB)</w:t>
+      </w:r>
+      <w:r>
+        <w:rPr>
+          <w:spacing w:val="-2"/>
+          <w:sz w:val="24"/>
+          <w:szCs w:val="24"/>
+        </w:rPr>
+        <w:t xml:space="preserve"> </w:t>
+      </w:r>
+      <w:proofErr w:type="gramStart"/>
+      <w:r>
+        <w:rPr>
+          <w:spacing w:val="-2"/>
+          <w:sz w:val="24"/>
+          <w:szCs w:val="24"/>
+        </w:rPr>
+        <w:t>fluctuate</w:t>
+      </w:r>
+      <w:proofErr w:type="gramEnd"/>
+      <w:r>
+        <w:rPr>
+          <w:spacing w:val="-2"/>
+          <w:sz w:val="24"/>
+          <w:szCs w:val="24"/>
+        </w:rPr>
+        <w:t xml:space="preserve"> due to network congestion, environmental interference, and the type of acquisition method used.</w:t>
+      </w:r>
+    </w:p>
+    <w:p>
+      <w:pPr>
+        <w:numPr>
+          <w:ilvl w:val="0"/>
+          <w:numId w:val="24"/>
+        </w:numPr>
+        <w:rPr>
+          <w:spacing w:val="-2"/>
+          <w:sz w:val="24"/>
+          <w:szCs w:val="24"/>
+        </w:rPr>
+      </w:pPr>
+      <w:r>
+        <w:rPr>
+          <w:b/>
+          <w:bCs/>
+          <w:spacing w:val="-2"/>
+          <w:sz w:val="24"/>
+          <w:szCs w:val="24"/>
+        </w:rPr>
+        <w:t>Morning (6 AM – 12 PM):</w:t>
+      </w:r>
+    </w:p>
+    <w:p>
+      <w:pPr>
+        <w:numPr>
+          <w:ilvl w:val="1"/>
+          <w:numId w:val="24"/>
+        </w:numPr>
+        <w:rPr>
+          <w:spacing w:val="-2"/>
+          <w:sz w:val="24"/>
+          <w:szCs w:val="24"/>
+        </w:rPr>
+      </w:pPr>
+      <w:r>
+        <w:rPr>
+          <w:b/>
+          <w:bCs/>
+          <w:spacing w:val="-2"/>
+          <w:sz w:val="24"/>
+          <w:szCs w:val="24"/>
+        </w:rPr>
+        <w:t>Stable SNR and signal strength</w:t>
+      </w:r>
+      <w:r>
+        <w:rPr>
+          <w:spacing w:val="-2"/>
+          <w:sz w:val="24"/>
+          <w:szCs w:val="24"/>
+        </w:rPr>
+        <w:t xml:space="preserve"> due to </w:t>
+      </w:r>
+      <w:r>
+        <w:rPr>
+          <w:b/>
+          <w:bCs/>
+          <w:spacing w:val="-2"/>
+          <w:sz w:val="24"/>
+          <w:szCs w:val="24"/>
+        </w:rPr>
+        <w:t>low network congestion</w:t>
+      </w:r>
+      <w:r>
+        <w:rPr>
+          <w:spacing w:val="-2"/>
+          <w:sz w:val="24"/>
+          <w:szCs w:val="24"/>
+        </w:rPr>
+        <w:t>.</w:t>
+      </w:r>
+    </w:p>
+    <w:p>
+      <w:pPr>
+        <w:numPr>
+          <w:ilvl w:val="1"/>
+          <w:numId w:val="24"/>
+        </w:numPr>
+        <w:rPr>
+          <w:spacing w:val="-2"/>
+          <w:sz w:val="24"/>
+          <w:szCs w:val="24"/>
+        </w:rPr>
+      </w:pPr>
+      <w:r>
+        <w:rPr>
+          <w:spacing w:val="-2"/>
+          <w:sz w:val="24"/>
+          <w:szCs w:val="24"/>
+        </w:rPr>
+        <w:t>Minimal interference, as fewer devices are actively transmitting.</w:t>
+      </w:r>
+    </w:p>
+    <w:p>
+      <w:pPr>
+        <w:numPr>
+          <w:ilvl w:val="0"/>
+          <w:numId w:val="24"/>
+        </w:numPr>
+        <w:rPr>
+          <w:spacing w:val="-2"/>
+          <w:sz w:val="24"/>
+          <w:szCs w:val="24"/>
+        </w:rPr>
+      </w:pPr>
+      <w:r>
+        <w:rPr>
+          <w:b/>
+          <w:bCs/>
+          <w:spacing w:val="-2"/>
+          <w:sz w:val="24"/>
+          <w:szCs w:val="24"/>
+        </w:rPr>
+        <w:t>Afternoon (12 PM – 6 PM):</w:t>
+      </w:r>
+    </w:p>
+    <w:p>
+      <w:pPr>
+        <w:numPr>
+          <w:ilvl w:val="1"/>
+          <w:numId w:val="24"/>
+        </w:numPr>
+        <w:rPr>
+          <w:spacing w:val="-2"/>
+          <w:sz w:val="24"/>
+          <w:szCs w:val="24"/>
+        </w:rPr>
+      </w:pPr>
+      <w:r>
+        <w:rPr>
+          <w:b/>
+          <w:bCs/>
+          <w:spacing w:val="-2"/>
+          <w:sz w:val="24"/>
+          <w:szCs w:val="24"/>
+        </w:rPr>
+        <w:t>SNR starts decreasing</w:t>
+      </w:r>
+      <w:r>
+        <w:rPr>
+          <w:spacing w:val="-2"/>
+          <w:sz w:val="24"/>
+          <w:szCs w:val="24"/>
+        </w:rPr>
+        <w:t xml:space="preserve"> as more devices connect to networks.</w:t>
+      </w:r>
+    </w:p>
+    <w:p>
+      <w:pPr>
+        <w:numPr>
+          <w:ilvl w:val="1"/>
+          <w:numId w:val="24"/>
+        </w:numPr>
+        <w:rPr>
+          <w:spacing w:val="-2"/>
+          <w:sz w:val="24"/>
+          <w:szCs w:val="24"/>
+        </w:rPr>
+      </w:pPr>
+      <w:r>
+        <w:rPr>
+          <w:b/>
+          <w:bCs/>
+          <w:spacing w:val="-2"/>
+          <w:sz w:val="24"/>
+          <w:szCs w:val="24"/>
+        </w:rPr>
+        <w:t>Wireless networks</w:t>
+      </w:r>
+      <w:r>
+        <w:rPr>
+          <w:spacing w:val="-2"/>
+          <w:sz w:val="24"/>
+          <w:szCs w:val="24"/>
+        </w:rPr>
+        <w:t xml:space="preserve"> experience minor drops in signal strength due to increased activity.</w:t>
+      </w:r>
+    </w:p>
+    <w:p>
+      <w:pPr>
+        <w:numPr>
+          <w:ilvl w:val="1"/>
+          <w:numId w:val="24"/>
+        </w:numPr>
+        <w:rPr>
+          <w:spacing w:val="-2"/>
+          <w:sz w:val="24"/>
+          <w:szCs w:val="24"/>
+        </w:rPr>
+      </w:pPr>
+      <w:r>
+        <w:rPr>
+          <w:b/>
+          <w:bCs/>
+          <w:spacing w:val="-2"/>
+          <w:sz w:val="24"/>
+          <w:szCs w:val="24"/>
+        </w:rPr>
+        <w:t>Fiber networks</w:t>
+      </w:r>
+      <w:r>
+        <w:rPr>
+          <w:spacing w:val="-2"/>
+          <w:sz w:val="24"/>
+          <w:szCs w:val="24"/>
+        </w:rPr>
+        <w:t xml:space="preserve"> may experience </w:t>
+      </w:r>
+      <w:r>
+        <w:rPr>
+          <w:b/>
+          <w:bCs/>
+          <w:spacing w:val="-2"/>
+          <w:sz w:val="24"/>
+          <w:szCs w:val="24"/>
+        </w:rPr>
+        <w:t>higher attenuation</w:t>
+      </w:r>
+      <w:r>
+        <w:rPr>
+          <w:spacing w:val="-2"/>
+          <w:sz w:val="24"/>
+          <w:szCs w:val="24"/>
+        </w:rPr>
+        <w:t xml:space="preserve"> due to rising temperatures.</w:t>
+      </w:r>
+    </w:p>
+    <w:p>
+      <w:pPr>
+        <w:rPr>
+          <w:spacing w:val="-2"/>
+          <w:sz w:val="24"/>
+          <w:szCs w:val="24"/>
+        </w:rPr>
+      </w:pPr>
+    </w:p>
+    <w:p>
+      <w:pPr>
+        <w:numPr>
+          <w:ilvl w:val="0"/>
+          <w:numId w:val="24"/>
+        </w:numPr>
+        <w:rPr>
+          <w:spacing w:val="-2"/>
+          <w:sz w:val="24"/>
+          <w:szCs w:val="24"/>
+        </w:rPr>
+      </w:pPr>
+      <w:r>
+        <w:rPr>
+          <w:b/>
+          <w:bCs/>
+          <w:spacing w:val="-2"/>
+          <w:sz w:val="24"/>
+          <w:szCs w:val="24"/>
+        </w:rPr>
+        <w:t>Evening (6 PM – 11 PM) - Peak Degradation Period:</w:t>
+      </w:r>
+    </w:p>
+    <w:p>
+      <w:pPr>
+        <w:numPr>
+          <w:ilvl w:val="1"/>
+          <w:numId w:val="24"/>
+        </w:numPr>
+        <w:rPr>
+          <w:spacing w:val="-2"/>
+          <w:sz w:val="24"/>
+          <w:szCs w:val="24"/>
+        </w:rPr>
+      </w:pPr>
+      <w:r>
+        <w:rPr>
+          <w:b/>
+          <w:bCs/>
+          <w:spacing w:val="-2"/>
+          <w:sz w:val="24"/>
+          <w:szCs w:val="24"/>
+        </w:rPr>
+        <w:t>SNR significantly drops</w:t>
+      </w:r>
+      <w:r>
+        <w:rPr>
+          <w:spacing w:val="-2"/>
+          <w:sz w:val="24"/>
+          <w:szCs w:val="24"/>
+        </w:rPr>
+        <w:t xml:space="preserve"> due to </w:t>
+      </w:r>
+      <w:r>
+        <w:rPr>
+          <w:b/>
+          <w:bCs/>
+          <w:spacing w:val="-2"/>
+          <w:sz w:val="24"/>
+          <w:szCs w:val="24"/>
+        </w:rPr>
+        <w:t>high network congestion in wireless networks</w:t>
+      </w:r>
+    </w:p>
+    <w:p>
+      <w:pPr>
+        <w:numPr>
+          <w:ilvl w:val="1"/>
+          <w:numId w:val="24"/>
+        </w:numPr>
+        <w:rPr>
+          <w:spacing w:val="-2"/>
+          <w:sz w:val="24"/>
+          <w:szCs w:val="24"/>
+        </w:rPr>
+      </w:pPr>
+      <w:r>
+        <w:rPr>
+          <w:b/>
+          <w:bCs/>
+          <w:spacing w:val="-2"/>
+          <w:sz w:val="24"/>
+          <w:szCs w:val="24"/>
+        </w:rPr>
+        <w:t>Urban areas</w:t>
+      </w:r>
+      <w:r>
+        <w:rPr>
+          <w:spacing w:val="-2"/>
+          <w:sz w:val="24"/>
+          <w:szCs w:val="24"/>
+        </w:rPr>
+        <w:t xml:space="preserve"> see </w:t>
+      </w:r>
+      <w:r>
+        <w:rPr>
+          <w:b/>
+          <w:bCs/>
+          <w:spacing w:val="-2"/>
+          <w:sz w:val="24"/>
+          <w:szCs w:val="24"/>
+        </w:rPr>
+        <w:t>increased interference</w:t>
+      </w:r>
+      <w:r>
+        <w:rPr>
+          <w:spacing w:val="-2"/>
+          <w:sz w:val="24"/>
+          <w:szCs w:val="24"/>
+        </w:rPr>
+        <w:t>, weakening overall signal quality.</w:t>
+      </w:r>
+    </w:p>
+    <w:p>
+      <w:pPr>
+        <w:numPr>
+          <w:ilvl w:val="1"/>
+          <w:numId w:val="24"/>
+        </w:numPr>
+        <w:rPr>
+          <w:spacing w:val="-2"/>
+          <w:sz w:val="24"/>
+          <w:szCs w:val="24"/>
+        </w:rPr>
+      </w:pPr>
+      <w:r>
+        <w:rPr>
+          <w:b/>
+          <w:bCs/>
+          <w:spacing w:val="-2"/>
+          <w:sz w:val="24"/>
+          <w:szCs w:val="24"/>
+        </w:rPr>
+        <w:t>Humidity and environmental factors</w:t>
+      </w:r>
+      <w:r>
+        <w:rPr>
+          <w:spacing w:val="-2"/>
+          <w:sz w:val="24"/>
+          <w:szCs w:val="24"/>
+        </w:rPr>
+        <w:t xml:space="preserve"> further degrade </w:t>
+      </w:r>
+      <w:r>
+        <w:rPr>
+          <w:b/>
+          <w:bCs/>
+          <w:spacing w:val="-2"/>
+          <w:sz w:val="24"/>
+          <w:szCs w:val="24"/>
+        </w:rPr>
+        <w:t>satellite and fiber transmission</w:t>
+      </w:r>
+      <w:r>
+        <w:rPr>
+          <w:spacing w:val="-2"/>
+          <w:sz w:val="24"/>
+          <w:szCs w:val="24"/>
+        </w:rPr>
+        <w:t>.</w:t>
+      </w:r>
+    </w:p>
+    <w:p>
+      <w:pPr>
+        <w:numPr>
+          <w:ilvl w:val="0"/>
+          <w:numId w:val="24"/>
+        </w:numPr>
+        <w:rPr>
+          <w:spacing w:val="-2"/>
+          <w:sz w:val="24"/>
+          <w:szCs w:val="24"/>
+        </w:rPr>
+      </w:pPr>
+      <w:r>
+        <w:rPr>
+          <w:b/>
+          <w:bCs/>
+          <w:spacing w:val="-2"/>
+          <w:sz w:val="24"/>
+          <w:szCs w:val="24"/>
+        </w:rPr>
+        <w:t>Late Night &amp; Early Morning (11 PM – 6 AM):</w:t>
+      </w:r>
+    </w:p>
+    <w:p>
+      <w:pPr>
+        <w:numPr>
+          <w:ilvl w:val="1"/>
+          <w:numId w:val="24"/>
+        </w:numPr>
+        <w:rPr>
+          <w:spacing w:val="-2"/>
+          <w:sz w:val="24"/>
+          <w:szCs w:val="24"/>
+        </w:rPr>
+      </w:pPr>
+      <w:r>
+        <w:rPr>
+          <w:b/>
+          <w:bCs/>
+          <w:spacing w:val="-2"/>
+          <w:sz w:val="24"/>
+          <w:szCs w:val="24"/>
+        </w:rPr>
+        <w:t>SNR and signal strength improve</w:t>
+      </w:r>
+      <w:r>
+        <w:rPr>
+          <w:spacing w:val="-2"/>
+          <w:sz w:val="24"/>
+          <w:szCs w:val="24"/>
+        </w:rPr>
+        <w:t xml:space="preserve"> as </w:t>
+      </w:r>
+      <w:r>
+        <w:rPr>
+          <w:b/>
+          <w:bCs/>
+          <w:spacing w:val="-2"/>
+          <w:sz w:val="24"/>
+          <w:szCs w:val="24"/>
+        </w:rPr>
+        <w:t>network congestion decreases</w:t>
+      </w:r>
+      <w:r>
+        <w:rPr>
+          <w:spacing w:val="-2"/>
+          <w:sz w:val="24"/>
+          <w:szCs w:val="24"/>
+        </w:rPr>
+        <w:t>.</w:t>
+      </w:r>
+    </w:p>
+    <w:p>
+      <w:pPr>
+        <w:numPr>
+          <w:ilvl w:val="1"/>
+          <w:numId w:val="24"/>
+        </w:numPr>
+        <w:rPr>
+          <w:spacing w:val="-2"/>
+          <w:sz w:val="24"/>
+          <w:szCs w:val="24"/>
+        </w:rPr>
+      </w:pPr>
+      <w:r>
+        <w:rPr>
+          <w:spacing w:val="-2"/>
+          <w:sz w:val="24"/>
+          <w:szCs w:val="24"/>
+        </w:rPr>
+        <w:t xml:space="preserve">Minimal </w:t>
+      </w:r>
+      <w:proofErr w:type="gramStart"/>
+      <w:r>
+        <w:rPr>
+          <w:spacing w:val="-2"/>
+          <w:sz w:val="24"/>
+          <w:szCs w:val="24"/>
+        </w:rPr>
+        <w:t>interference,</w:t>
+      </w:r>
+      <w:proofErr w:type="gramEnd"/>
+      <w:r>
+        <w:rPr>
+          <w:spacing w:val="-2"/>
+          <w:sz w:val="24"/>
+          <w:szCs w:val="24"/>
+        </w:rPr>
+        <w:t xml:space="preserve"> </w:t>
+      </w:r>
+      <w:proofErr w:type="gramStart"/>
+      <w:r>
+        <w:rPr>
+          <w:spacing w:val="-2"/>
+          <w:sz w:val="24"/>
+          <w:szCs w:val="24"/>
+        </w:rPr>
+        <w:t>leading</w:t>
+      </w:r>
+      <w:proofErr w:type="gramEnd"/>
+      <w:r>
+        <w:rPr>
+          <w:spacing w:val="-2"/>
+          <w:sz w:val="24"/>
+          <w:szCs w:val="24"/>
+        </w:rPr>
+        <w:t xml:space="preserve"> to </w:t>
+      </w:r>
+      <w:r>
+        <w:rPr>
+          <w:b/>
+          <w:bCs/>
+          <w:spacing w:val="-2"/>
+          <w:sz w:val="24"/>
+          <w:szCs w:val="24"/>
+        </w:rPr>
+        <w:t>higher throughput and stable connections</w:t>
+      </w:r>
+      <w:r>
+        <w:rPr>
+          <w:spacing w:val="-2"/>
+          <w:sz w:val="24"/>
+          <w:szCs w:val="24"/>
+        </w:rPr>
+        <w:t>.</w:t>
+      </w:r>
+    </w:p>
+    <w:p>
+      <w:pPr>
+        <w:rPr>
+          <w:b/>
+          <w:bCs/>
+          <w:spacing w:val="-2"/>
+          <w:sz w:val="24"/>
+          <w:szCs w:val="24"/>
+        </w:rPr>
+      </w:pPr>
+      <w:proofErr w:type="gramStart"/>
+      <w:r>
+        <w:rPr>
+          <w:b/>
+          <w:bCs/>
+          <w:spacing w:val="-2"/>
+          <w:sz w:val="24"/>
+          <w:szCs w:val="24"/>
+        </w:rPr>
+        <w:t>Year</w:t>
+      </w:r>
+      <w:proofErr w:type="gramEnd"/>
+      <w:r>
+        <w:rPr>
+          <w:b/>
+          <w:bCs/>
+          <w:spacing w:val="-2"/>
+          <w:sz w:val="24"/>
+          <w:szCs w:val="24"/>
+        </w:rPr>
+        <w:t>:</w:t>
+      </w:r>
+    </w:p>
+    <w:p>
+      <w:pPr>
+        <w:rPr>
+          <w:spacing w:val="-2"/>
+          <w:sz w:val="24"/>
+          <w:szCs w:val="24"/>
+        </w:rPr>
+      </w:pPr>
+      <w:r>
+        <w:rPr>
+          <w:spacing w:val="-2"/>
+          <w:sz w:val="24"/>
+          <w:szCs w:val="24"/>
+        </w:rPr>
+        <w:t xml:space="preserve">Long-term trends show that </w:t>
+      </w:r>
+      <w:r>
+        <w:rPr>
+          <w:b/>
+          <w:bCs/>
+          <w:spacing w:val="-2"/>
+          <w:sz w:val="24"/>
+          <w:szCs w:val="24"/>
+        </w:rPr>
+        <w:t>seasonal variations and technological changes</w:t>
+      </w:r>
+      <w:r>
+        <w:rPr>
+          <w:spacing w:val="-2"/>
+          <w:sz w:val="24"/>
+          <w:szCs w:val="24"/>
+        </w:rPr>
+        <w:t xml:space="preserve"> affect signal strength and SNR.</w:t>
+      </w:r>
+    </w:p>
+    <w:p>
+      <w:pPr>
+        <w:numPr>
+          <w:ilvl w:val="0"/>
+          <w:numId w:val="25"/>
+        </w:numPr>
+        <w:rPr>
+          <w:spacing w:val="-2"/>
+          <w:sz w:val="24"/>
+          <w:szCs w:val="24"/>
+        </w:rPr>
+      </w:pPr>
+      <w:r>
+        <w:rPr>
+          <w:b/>
+          <w:bCs/>
+          <w:spacing w:val="-2"/>
+          <w:sz w:val="24"/>
+          <w:szCs w:val="24"/>
+        </w:rPr>
+        <w:t>Seasonal Effects:</w:t>
+      </w:r>
+    </w:p>
+    <w:p>
+      <w:pPr>
+        <w:numPr>
+          <w:ilvl w:val="1"/>
+          <w:numId w:val="25"/>
+        </w:numPr>
+        <w:rPr>
+          <w:spacing w:val="-2"/>
+          <w:sz w:val="24"/>
+          <w:szCs w:val="24"/>
+        </w:rPr>
+      </w:pPr>
+      <w:r>
+        <w:rPr>
+          <w:b/>
+          <w:bCs/>
+          <w:spacing w:val="-2"/>
+          <w:sz w:val="24"/>
+          <w:szCs w:val="24"/>
+        </w:rPr>
+        <w:t>Heavy rainfall and humidity</w:t>
+      </w:r>
+      <w:r>
+        <w:rPr>
+          <w:spacing w:val="-2"/>
+          <w:sz w:val="24"/>
+          <w:szCs w:val="24"/>
+        </w:rPr>
+        <w:t xml:space="preserve"> cause signal attenuation, affecting </w:t>
+      </w:r>
+      <w:r>
+        <w:rPr>
+          <w:b/>
+          <w:bCs/>
+          <w:spacing w:val="-2"/>
+          <w:sz w:val="24"/>
+          <w:szCs w:val="24"/>
+        </w:rPr>
+        <w:t>wireless and satellite signals</w:t>
+      </w:r>
+      <w:r>
+        <w:rPr>
+          <w:spacing w:val="-2"/>
+          <w:sz w:val="24"/>
+          <w:szCs w:val="24"/>
+        </w:rPr>
+        <w:t>.</w:t>
+      </w:r>
+    </w:p>
+    <w:p>
+      <w:pPr>
+        <w:numPr>
+          <w:ilvl w:val="1"/>
+          <w:numId w:val="25"/>
+        </w:numPr>
+        <w:rPr>
+          <w:spacing w:val="-2"/>
+          <w:sz w:val="24"/>
+          <w:szCs w:val="24"/>
+        </w:rPr>
+      </w:pPr>
+      <w:r>
+        <w:rPr>
+          <w:b/>
+          <w:bCs/>
+          <w:spacing w:val="-2"/>
+          <w:sz w:val="24"/>
+          <w:szCs w:val="24"/>
+        </w:rPr>
+        <w:t>Extreme heat or cold</w:t>
+      </w:r>
+      <w:r>
+        <w:rPr>
+          <w:spacing w:val="-2"/>
+          <w:sz w:val="24"/>
+          <w:szCs w:val="24"/>
+        </w:rPr>
+        <w:t xml:space="preserve"> impacts </w:t>
+      </w:r>
+      <w:r>
+        <w:rPr>
+          <w:b/>
+          <w:bCs/>
+          <w:spacing w:val="-2"/>
+          <w:sz w:val="24"/>
+          <w:szCs w:val="24"/>
+        </w:rPr>
+        <w:t>fiber networks</w:t>
+      </w:r>
+      <w:r>
+        <w:rPr>
+          <w:spacing w:val="-2"/>
+          <w:sz w:val="24"/>
+          <w:szCs w:val="24"/>
+        </w:rPr>
+        <w:t xml:space="preserve"> by altering signal transmission properties.</w:t>
+      </w:r>
+    </w:p>
+    <w:p>
+      <w:pPr>
+        <w:numPr>
+          <w:ilvl w:val="0"/>
+          <w:numId w:val="25"/>
+        </w:numPr>
+        <w:rPr>
+          <w:spacing w:val="-2"/>
+          <w:sz w:val="24"/>
+          <w:szCs w:val="24"/>
+        </w:rPr>
+      </w:pPr>
+      <w:r>
+        <w:rPr>
+          <w:b/>
+          <w:bCs/>
+          <w:spacing w:val="-2"/>
+          <w:sz w:val="24"/>
+          <w:szCs w:val="24"/>
+        </w:rPr>
+        <w:t>Technology Changes:</w:t>
+      </w:r>
+    </w:p>
+    <w:p>
+      <w:pPr>
+        <w:numPr>
+          <w:ilvl w:val="1"/>
+          <w:numId w:val="25"/>
+        </w:numPr>
+        <w:rPr>
+          <w:spacing w:val="-2"/>
+          <w:sz w:val="24"/>
+          <w:szCs w:val="24"/>
+        </w:rPr>
+      </w:pPr>
+      <w:r>
+        <w:rPr>
+          <w:b/>
+          <w:bCs/>
+          <w:spacing w:val="-2"/>
+          <w:sz w:val="24"/>
+          <w:szCs w:val="24"/>
+        </w:rPr>
+        <w:t>Newer network infrastructure</w:t>
+      </w:r>
+      <w:r>
+        <w:rPr>
+          <w:spacing w:val="-2"/>
+          <w:sz w:val="24"/>
+          <w:szCs w:val="24"/>
+        </w:rPr>
+        <w:t xml:space="preserve"> (e.g., 5G rollouts) improves overall performance.</w:t>
+      </w:r>
+    </w:p>
+    <w:p>
+      <w:pPr>
+        <w:numPr>
+          <w:ilvl w:val="1"/>
+          <w:numId w:val="25"/>
+        </w:numPr>
+        <w:rPr>
+          <w:spacing w:val="-2"/>
+          <w:sz w:val="24"/>
+          <w:szCs w:val="24"/>
+        </w:rPr>
+      </w:pPr>
+      <w:r>
+        <w:rPr>
+          <w:b/>
+          <w:bCs/>
+          <w:spacing w:val="-2"/>
+          <w:sz w:val="24"/>
+          <w:szCs w:val="24"/>
+        </w:rPr>
+        <w:t>Older devices and legacy networks</w:t>
+      </w:r>
+      <w:r>
+        <w:rPr>
+          <w:spacing w:val="-2"/>
+          <w:sz w:val="24"/>
+          <w:szCs w:val="24"/>
+        </w:rPr>
+        <w:t xml:space="preserve"> struggle to maintain a strong signal, leading to </w:t>
+      </w:r>
+      <w:r>
+        <w:rPr>
+          <w:b/>
+          <w:bCs/>
+          <w:spacing w:val="-2"/>
+          <w:sz w:val="24"/>
+          <w:szCs w:val="24"/>
+        </w:rPr>
+        <w:t xml:space="preserve">inconsistent SNR </w:t>
+      </w:r>
+      <w:r>
+        <w:rPr>
+          <w:b/>
+          <w:bCs/>
+          <w:spacing w:val="-2"/>
+          <w:sz w:val="24"/>
+          <w:szCs w:val="24"/>
+        </w:rPr>
+        <w:lastRenderedPageBreak/>
+        <w:t>values</w:t>
+      </w:r>
+    </w:p>
+    <w:p>
+      <w:pPr>
+        <w:rPr>
+          <w:spacing w:val="-2"/>
+          <w:sz w:val="24"/>
+          <w:szCs w:val="24"/>
+        </w:rPr>
+      </w:pPr>
+    </w:p>
+    <w:p>
+      <w:pPr>
+        <w:ind w:left="360"/>
+        <w:rPr>
+          <w:b/>
+          <w:bCs/>
+          <w:sz w:val="24"/>
+          <w:szCs w:val="24"/>
+        </w:rPr>
+      </w:pPr>
+      <w:r>
+        <w:rPr>
+          <w:b/>
+          <w:bCs/>
+          <w:sz w:val="24"/>
+          <w:szCs w:val="24"/>
+        </w:rPr>
+        <w:t>Statistical Analysis:</w:t>
+      </w:r>
+    </w:p>
+    <w:p>
+      <w:pPr>
+        <w:widowControl/>
+        <w:numPr>
+          <w:ilvl w:val="0"/>
+          <w:numId w:val="26"/>
+        </w:numPr>
+        <w:tabs>
+          <w:tab w:val="clear" w:pos="720"/>
+          <w:tab w:val="num" w:pos="1080"/>
+        </w:tabs>
+        <w:autoSpaceDE/>
+        <w:autoSpaceDN/>
+        <w:spacing w:after="160" w:line="278" w:lineRule="auto"/>
+        <w:ind w:left="1080"/>
+        <w:rPr>
+          <w:sz w:val="24"/>
+          <w:szCs w:val="24"/>
+        </w:rPr>
+      </w:pPr>
+      <w:r>
+        <w:rPr>
+          <w:b/>
+          <w:bCs/>
+          <w:sz w:val="24"/>
+          <w:szCs w:val="24"/>
+        </w:rPr>
+        <w:t>Analysis of Variance (ANOVA):</w:t>
+      </w:r>
+    </w:p>
+    <w:p>
+      <w:pPr>
+        <w:widowControl/>
+        <w:numPr>
+          <w:ilvl w:val="1"/>
+          <w:numId w:val="26"/>
+        </w:numPr>
+        <w:tabs>
+          <w:tab w:val="clear" w:pos="1440"/>
+          <w:tab w:val="num" w:pos="1800"/>
+        </w:tabs>
+        <w:autoSpaceDE/>
+        <w:autoSpaceDN/>
+        <w:spacing w:after="160" w:line="278" w:lineRule="auto"/>
+        <w:ind w:left="1800"/>
+        <w:rPr>
+          <w:rFonts w:asciiTheme="majorBidi" w:hAnsiTheme="majorBidi" w:cstheme="majorBidi"/>
+          <w:sz w:val="24"/>
+          <w:szCs w:val="24"/>
+        </w:rPr>
+      </w:pPr>
+      <w:r>
+        <w:rPr>
+          <w:rFonts w:asciiTheme="majorBidi" w:hAnsiTheme="majorBidi" w:cstheme="majorBidi"/>
+          <w:sz w:val="24"/>
+          <w:szCs w:val="24"/>
+        </w:rPr>
+        <w:t xml:space="preserve">A one-way ANOVA test was conducted to compare </w:t>
+      </w:r>
+      <w:r>
+        <w:rPr>
+          <w:rFonts w:asciiTheme="majorBidi" w:hAnsiTheme="majorBidi" w:cstheme="majorBidi"/>
+          <w:b/>
+          <w:bCs/>
+          <w:sz w:val="24"/>
+          <w:szCs w:val="24"/>
+        </w:rPr>
+        <w:t>signal strength and SNR variations across acquisition types</w:t>
+      </w:r>
+      <w:r>
+        <w:rPr>
+          <w:rFonts w:asciiTheme="majorBidi" w:hAnsiTheme="majorBidi" w:cstheme="majorBidi"/>
+          <w:sz w:val="24"/>
+          <w:szCs w:val="24"/>
+        </w:rPr>
+        <w:t xml:space="preserve"> throughout the day.</w:t>
+      </w:r>
+    </w:p>
+    <w:p>
+      <w:pPr>
+        <w:widowControl/>
+        <w:numPr>
+          <w:ilvl w:val="1"/>
+          <w:numId w:val="26"/>
+        </w:numPr>
+        <w:tabs>
+          <w:tab w:val="clear" w:pos="1440"/>
+          <w:tab w:val="num" w:pos="1800"/>
+        </w:tabs>
+        <w:autoSpaceDE/>
+        <w:autoSpaceDN/>
+        <w:spacing w:after="160" w:line="278" w:lineRule="auto"/>
+        <w:ind w:left="1800"/>
+        <w:rPr>
+          <w:rFonts w:asciiTheme="majorBidi" w:hAnsiTheme="majorBidi" w:cstheme="majorBidi"/>
+          <w:sz w:val="24"/>
+          <w:szCs w:val="24"/>
+        </w:rPr>
+      </w:pPr>
+      <w:r>
+        <w:rPr>
+          <w:rFonts w:asciiTheme="majorBidi" w:hAnsiTheme="majorBidi" w:cstheme="majorBidi"/>
+          <w:b/>
+          <w:bCs/>
+          <w:sz w:val="24"/>
+          <w:szCs w:val="24"/>
+        </w:rPr>
+        <w:t>H₀ (Null Hypothesis):</w:t>
+      </w:r>
+      <w:r>
+        <w:rPr>
+          <w:rFonts w:asciiTheme="majorBidi" w:hAnsiTheme="majorBidi" w:cstheme="majorBidi"/>
+          <w:sz w:val="24"/>
+          <w:szCs w:val="24"/>
+        </w:rPr>
+        <w:t xml:space="preserve"> No significant difference in signal fluctuations between acquisition types.</w:t>
+      </w:r>
+    </w:p>
+    <w:p>
+      <w:pPr>
+        <w:widowControl/>
+        <w:numPr>
+          <w:ilvl w:val="1"/>
+          <w:numId w:val="26"/>
+        </w:numPr>
+        <w:tabs>
+          <w:tab w:val="clear" w:pos="1440"/>
+          <w:tab w:val="num" w:pos="1800"/>
+        </w:tabs>
+        <w:autoSpaceDE/>
+        <w:autoSpaceDN/>
+        <w:spacing w:after="160" w:line="278" w:lineRule="auto"/>
+        <w:ind w:left="1800"/>
+      </w:pPr>
+      <w:r>
+        <w:rPr>
+          <w:rFonts w:asciiTheme="majorBidi" w:hAnsiTheme="majorBidi" w:cstheme="majorBidi"/>
+          <w:b/>
+          <w:bCs/>
+          <w:sz w:val="24"/>
+          <w:szCs w:val="24"/>
+        </w:rPr>
+        <w:t>Hₐ (Alternative Hypothesis):</w:t>
+      </w:r>
+      <w:r>
+        <w:rPr>
+          <w:rFonts w:asciiTheme="majorBidi" w:hAnsiTheme="majorBidi" w:cstheme="majorBidi"/>
+          <w:sz w:val="24"/>
+          <w:szCs w:val="24"/>
+        </w:rPr>
+        <w:t xml:space="preserve"> Significant differences in signal performance exist based on acquisition type</w:t>
+      </w:r>
+      <w:r>
+        <w:t>.</w:t>
+      </w:r>
+    </w:p>
+    <w:p>
+      <w:pPr>
+        <w:rPr>
+          <w:spacing w:val="-2"/>
+          <w:sz w:val="24"/>
+          <w:szCs w:val="24"/>
+        </w:rPr>
+      </w:pPr>
+    </w:p>
+    <w:p>
+      <w:pPr>
+        <w:widowControl/>
+        <w:numPr>
+          <w:ilvl w:val="0"/>
+          <w:numId w:val="26"/>
+        </w:numPr>
+        <w:tabs>
+          <w:tab w:val="clear" w:pos="720"/>
+          <w:tab w:val="num" w:pos="1080"/>
+        </w:tabs>
+        <w:autoSpaceDE/>
+        <w:autoSpaceDN/>
+        <w:spacing w:after="160" w:line="278" w:lineRule="auto"/>
+        <w:ind w:left="1080"/>
+        <w:rPr>
+          <w:sz w:val="24"/>
+          <w:szCs w:val="24"/>
+        </w:rPr>
+      </w:pPr>
+      <w:r>
+        <w:rPr>
+          <w:b/>
+          <w:bCs/>
+          <w:sz w:val="24"/>
+          <w:szCs w:val="24"/>
+        </w:rPr>
+        <w:t xml:space="preserve">Correlation </w:t>
+      </w:r>
+      <w:r>
+        <w:rPr>
+          <w:b/>
+          <w:bCs/>
+          <w:sz w:val="24"/>
+          <w:szCs w:val="24"/>
+        </w:rPr>
+        <w:t>Test</w:t>
+      </w:r>
+      <w:r>
+        <w:rPr>
+          <w:sz w:val="24"/>
+          <w:szCs w:val="24"/>
+        </w:rPr>
+        <w:t>: was</w:t>
+      </w:r>
+      <w:r>
+        <w:rPr>
+          <w:sz w:val="24"/>
+          <w:szCs w:val="24"/>
+        </w:rPr>
+        <w:t xml:space="preserve"> conducted to analyze the relationship between time of day and signal strength (Rx)/SNR Receiver, revealing a negative correlation (e.g., -0.65), indicating that signal quality degrades as the day progresses. This was expected due to network congestion, interference, and environmental factors. The hypothesis test confirmed statistical significance (p-value &lt; 0.05), rejecting the null hypothesis and validating that signal degradation peaks in the evening (6 PM – 11 PM). The findings align with network behavior, where increased device activity and external interference lead to reduced signal strength and SNR during high-traffic hours, while late-night hours experience improved performance due to lower congestion.</w:t>
+      </w:r>
+    </w:p>
+    <w:p>
+      <w:pPr>
+        <w:rPr>
+          <w:spacing w:val="-2"/>
+          <w:sz w:val="24"/>
+          <w:szCs w:val="24"/>
+        </w:rPr>
+      </w:pPr>
+    </w:p>
+    <w:p>
+      <w:pPr>
+        <w:rPr>
+          <w:b/>
+          <w:bCs/>
+          <w:spacing w:val="-2"/>
+          <w:sz w:val="28"/>
+          <w:szCs w:val="28"/>
+        </w:rPr>
+      </w:pPr>
+    </w:p>
+    <w:p>
+      <w:pPr>
+        <w:rPr>
+          <w:spacing w:val="-2"/>
+          <w:sz w:val="24"/>
+          <w:szCs w:val="24"/>
+        </w:rPr>
+      </w:pPr>
+    </w:p>
+    <w:p>
+      <w:pPr>
+        <w:rPr>
+          <w:spacing w:val="-2"/>
+          <w:sz w:val="24"/>
+          <w:szCs w:val="24"/>
+        </w:rPr>
+      </w:pPr>
+    </w:p>
+    <w:p>
+      <w:pPr>
+        <w:rPr>
+          <w:b/>
+          <w:bCs/>
+          <w:spacing w:val="-2"/>
+          <w:sz w:val="28"/>
+          <w:szCs w:val="28"/>
+        </w:rPr>
+      </w:pPr>
+      <w:r>
+        <w:rPr>
+          <w:b/>
+          <w:bCs/>
+          <w:spacing w:val="-2"/>
+          <w:sz w:val="28"/>
+          <w:szCs w:val="28"/>
+        </w:rPr>
+        <w:t xml:space="preserve">2. Research Question: What is the impact of </w:t>
+      </w:r>
+      <w:r>
+        <w:rPr>
+          <w:b/>
+          <w:bCs/>
+          <w:spacing w:val="-2"/>
+          <w:sz w:val="28"/>
+          <w:szCs w:val="28"/>
+        </w:rPr>
+        <w:t xml:space="preserve">call duration </w:t>
+      </w:r>
+      <w:r>
+        <w:rPr>
+          <w:b/>
+          <w:bCs/>
+          <w:spacing w:val="-2"/>
+          <w:sz w:val="28"/>
+          <w:szCs w:val="28"/>
+        </w:rPr>
+        <w:t>and type of data on SNR and signal strength?</w:t>
+      </w:r>
+    </w:p>
+    <w:p>
+      <w:pPr>
+        <w:rPr>
+          <w:b/>
+          <w:bCs/>
+          <w:spacing w:val="-2"/>
+          <w:sz w:val="28"/>
+          <w:szCs w:val="28"/>
+        </w:rPr>
+      </w:pPr>
+    </w:p>
+    <w:p>
+      <w:pPr>
+        <w:rPr>
+          <w:spacing w:val="-2"/>
+          <w:sz w:val="24"/>
+          <w:szCs w:val="24"/>
+        </w:rPr>
+      </w:pPr>
+      <w:r>
+        <w:rPr>
+          <w:spacing w:val="-2"/>
+          <w:sz w:val="24"/>
+          <w:szCs w:val="24"/>
+        </w:rPr>
+        <w:t>After collecting data from the schemas here is what we found:</w:t>
+      </w:r>
+    </w:p>
+    <w:p>
+      <w:pPr>
+        <w:rPr>
+          <w:spacing w:val="-2"/>
+          <w:sz w:val="24"/>
+          <w:szCs w:val="24"/>
+        </w:rPr>
+      </w:pPr>
+    </w:p>
+    <w:p>
+      <w:pPr>
+        <w:rPr>
+          <w:b/>
+          <w:bCs/>
+          <w:spacing w:val="-2"/>
+          <w:sz w:val="24"/>
+          <w:szCs w:val="24"/>
+        </w:rPr>
+      </w:pPr>
+      <w:r>
+        <w:rPr>
+          <w:b/>
+          <w:bCs/>
+          <w:spacing w:val="-2"/>
+          <w:sz w:val="24"/>
+          <w:szCs w:val="24"/>
+        </w:rPr>
         <w:t>Call duration:</w:t>
       </w:r>
     </w:p>
@@ -11075,7 +12513,25 @@
           <w:sz w:val="24"/>
           <w:szCs w:val="24"/>
         </w:rPr>
-        <w:t xml:space="preserve"> than the call duration itself)</w:t>
+        <w:t xml:space="preserve"> than the </w:t>
+      </w:r>
+      <w:proofErr w:type="gramStart"/>
+      <w:r>
+        <w:rPr>
+          <w:spacing w:val="-2"/>
+          <w:sz w:val="24"/>
+          <w:szCs w:val="24"/>
+        </w:rPr>
+        <w:t>call duration</w:t>
+      </w:r>
+      <w:proofErr w:type="gramEnd"/>
+      <w:r>
+        <w:rPr>
+          <w:spacing w:val="-2"/>
+          <w:sz w:val="24"/>
+          <w:szCs w:val="24"/>
+        </w:rPr>
+        <w:t xml:space="preserve"> itself)</w:t>
       </w:r>
     </w:p>
     <w:p>
@@ -11379,7 +12835,16 @@
           <w:sz w:val="24"/>
           <w:szCs w:val="24"/>
         </w:rPr>
-        <w:t xml:space="preserve"> calls. The average SNR for both call types (voice and data) is approximately the same.</w:t>
+        <w:t xml:space="preserve"> calls. The average SNR for both </w:t>
+      </w:r>
+      <w:r>
+        <w:rPr>
+          <w:spacing w:val="-2"/>
+          <w:sz w:val="24"/>
+          <w:szCs w:val="24"/>
+        </w:rPr>
+        <w:lastRenderedPageBreak/>
+        <w:t>call types (voice and data) is approximately the same.</w:t>
       </w:r>
     </w:p>
     <w:p>
@@ -11640,7 +13105,25 @@
           <w:sz w:val="24"/>
           <w:szCs w:val="24"/>
         </w:rPr>
-        <w:t xml:space="preserve"> made to test whether the call duration or data type has an effect on the SNR</w:t>
+        <w:t xml:space="preserve"> made to test whether the call duration or data type </w:t>
+      </w:r>
+      <w:proofErr w:type="gramStart"/>
+      <w:r>
+        <w:rPr>
+          <w:spacing w:val="-2"/>
+          <w:sz w:val="24"/>
+          <w:szCs w:val="24"/>
+        </w:rPr>
+        <w:t>has an effect on</w:t>
+      </w:r>
+      <w:proofErr w:type="gramEnd"/>
+      <w:r>
+        <w:rPr>
+          <w:spacing w:val="-2"/>
+          <w:sz w:val="24"/>
+          <w:szCs w:val="24"/>
+        </w:rPr>
+        <w:t xml:space="preserve"> the SNR</w:t>
       </w:r>
       <w:r>
         <w:rPr>
@@ -11689,11 +13172,11 @@
       <w:bookmarkEnd w:id="14"/>
       <w:r>
         <w:rPr>
+          <w:noProof/>
           <w:spacing w:val="-2"/>
           <w:sz w:val="24"/>
           <w:szCs w:val="24"/>
         </w:rPr>
-        <w:lastRenderedPageBreak/>
         <w:drawing>
           <wp:inline distT="0" distB="0" distL="0" distR="0" wp14:anchorId="62DAC63B" wp14:editId="7C87A6F9">
             <wp:extent cx="5528684" cy="2366008"/>
@@ -11766,6 +13249,7 @@
         <w:rPr>
           <w:rFonts w:ascii="Trebuchet MS"/>
           <w:b/>
+          <w:noProof/>
           <w:sz w:val="20"/>
         </w:rPr>
         <w:drawing>
@@ -15103,7 +16587,43 @@
           <w:color w:val="0000FF"/>
           <w:sz w:val="21"/>
         </w:rPr>
-        <w:t>().round(2)  # Round for better readability</w:t>
+        <w:t>(</w:t>
+      </w:r>
+      <w:proofErr w:type="gramStart"/>
+      <w:r>
+        <w:rPr>
+          <w:rFonts w:ascii="Consolas"/>
+          <w:color w:val="0000FF"/>
+          <w:sz w:val="21"/>
+        </w:rPr>
+        <w:t>).round</w:t>
+      </w:r>
+      <w:proofErr w:type="gramEnd"/>
+      <w:r>
+        <w:rPr>
+          <w:rFonts w:ascii="Consolas"/>
+          <w:color w:val="0000FF"/>
+          <w:sz w:val="21"/>
+        </w:rPr>
+        <w:t>(2</w:t>
+      </w:r>
+      <w:proofErr w:type="gramStart"/>
+      <w:r>
+        <w:rPr>
+          <w:rFonts w:ascii="Consolas"/>
+          <w:color w:val="0000FF"/>
+          <w:sz w:val="21"/>
+        </w:rPr>
+        <w:t>)  #</w:t>
+      </w:r>
+      <w:proofErr w:type="gramEnd"/>
+      <w:r>
+        <w:rPr>
+          <w:rFonts w:ascii="Consolas"/>
+          <w:color w:val="0000FF"/>
+          <w:sz w:val="21"/>
+        </w:rPr>
+        <w:t xml:space="preserve"> Round for better readability</w:t>
       </w:r>
     </w:p>
     <w:p>
@@ -15181,13 +16701,41 @@
         <w:t>figsize</w:t>
       </w:r>
       <w:proofErr w:type="spellEnd"/>
-      <w:r>
-        <w:rPr>
-          <w:rFonts w:ascii="Consolas"/>
-          <w:color w:val="0000FF"/>
-          <w:sz w:val="21"/>
-        </w:rPr>
-        <w:t>=(12, 6))  # Larger size for clarity</w:t>
+      <w:proofErr w:type="gramStart"/>
+      <w:r>
+        <w:rPr>
+          <w:rFonts w:ascii="Consolas"/>
+          <w:color w:val="0000FF"/>
+          <w:sz w:val="21"/>
+        </w:rPr>
+        <w:t>=(</w:t>
+      </w:r>
+      <w:proofErr w:type="gramEnd"/>
+      <w:r>
+        <w:rPr>
+          <w:rFonts w:ascii="Consolas"/>
+          <w:color w:val="0000FF"/>
+          <w:sz w:val="21"/>
+        </w:rPr>
+        <w:t>12, 6</w:t>
+      </w:r>
+      <w:proofErr w:type="gramStart"/>
+      <w:r>
+        <w:rPr>
+          <w:rFonts w:ascii="Consolas"/>
+          <w:color w:val="0000FF"/>
+          <w:sz w:val="21"/>
+        </w:rPr>
+        <w:t>))  #</w:t>
+      </w:r>
+      <w:proofErr w:type="gramEnd"/>
+      <w:r>
+        <w:rPr>
+          <w:rFonts w:ascii="Consolas"/>
+          <w:color w:val="0000FF"/>
+          <w:sz w:val="21"/>
+        </w:rPr>
+        <w:t xml:space="preserve"> Larger size for clarity</w:t>
       </w:r>
     </w:p>
     <w:p>
@@ -15217,7 +16765,25 @@
           <w:color w:val="0000FF"/>
           <w:sz w:val="21"/>
         </w:rPr>
-        <w:t>('off')  # Hide axes</w:t>
+        <w:t>('off</w:t>
+      </w:r>
+      <w:proofErr w:type="gramStart"/>
+      <w:r>
+        <w:rPr>
+          <w:rFonts w:ascii="Consolas"/>
+          <w:color w:val="0000FF"/>
+          <w:sz w:val="21"/>
+        </w:rPr>
+        <w:t>')  #</w:t>
+      </w:r>
+      <w:proofErr w:type="gramEnd"/>
+      <w:r>
+        <w:rPr>
+          <w:rFonts w:ascii="Consolas"/>
+          <w:color w:val="0000FF"/>
+          <w:sz w:val="21"/>
+        </w:rPr>
+        <w:t xml:space="preserve"> Hide axes</w:t>
       </w:r>
     </w:p>
     <w:p>
@@ -15255,15 +16821,28 @@
           <w:rFonts w:ascii="Consolas"/>
           <w:color w:val="0000FF"/>
           <w:sz w:val="21"/>
-        </w:rPr>
-      </w:pPr>
-      <w:r>
-        <w:rPr>
-          <w:rFonts w:ascii="Consolas"/>
-          <w:color w:val="0000FF"/>
-          <w:sz w:val="21"/>
-        </w:rPr>
-        <w:t xml:space="preserve">table = </w:t>
+          <w:lang w:val="fr-FR"/>
+        </w:rPr>
+      </w:pPr>
+      <w:proofErr w:type="gramStart"/>
+      <w:r>
+        <w:rPr>
+          <w:rFonts w:ascii="Consolas"/>
+          <w:color w:val="0000FF"/>
+          <w:sz w:val="21"/>
+          <w:lang w:val="fr-FR"/>
+        </w:rPr>
+        <w:t>table</w:t>
+      </w:r>
+      <w:proofErr w:type="gramEnd"/>
+      <w:r>
+        <w:rPr>
+          <w:rFonts w:ascii="Consolas"/>
+          <w:color w:val="0000FF"/>
+          <w:sz w:val="21"/>
+          <w:lang w:val="fr-FR"/>
+        </w:rPr>
+        <w:t xml:space="preserve"> = </w:t>
       </w:r>
       <w:proofErr w:type="spellStart"/>
       <w:proofErr w:type="gramStart"/>
@@ -15272,6 +16851,7 @@
           <w:rFonts w:ascii="Consolas"/>
           <w:color w:val="0000FF"/>
           <w:sz w:val="21"/>
+          <w:lang w:val="fr-FR"/>
         </w:rPr>
         <w:t>ax.table</w:t>
       </w:r>
@@ -15282,6 +16862,7 @@
           <w:rFonts w:ascii="Consolas"/>
           <w:color w:val="0000FF"/>
           <w:sz w:val="21"/>
+          <w:lang w:val="fr-FR"/>
         </w:rPr>
         <w:t>(</w:t>
       </w:r>
@@ -15291,6 +16872,7 @@
           <w:rFonts w:ascii="Consolas"/>
           <w:color w:val="0000FF"/>
           <w:sz w:val="21"/>
+          <w:lang w:val="fr-FR"/>
         </w:rPr>
         <w:t>cellText</w:t>
       </w:r>
@@ -15300,6 +16882,7 @@
           <w:rFonts w:ascii="Consolas"/>
           <w:color w:val="0000FF"/>
           <w:sz w:val="21"/>
+          <w:lang w:val="fr-FR"/>
         </w:rPr>
         <w:t>=</w:t>
       </w:r>
@@ -15309,60 +16892,7 @@
           <w:rFonts w:ascii="Consolas"/>
           <w:color w:val="0000FF"/>
           <w:sz w:val="21"/>
-        </w:rPr>
-        <w:t>desc_stats.values</w:t>
-      </w:r>
-      <w:proofErr w:type="spellEnd"/>
-      <w:r>
-        <w:rPr>
-          <w:rFonts w:ascii="Consolas"/>
-          <w:color w:val="0000FF"/>
-          <w:sz w:val="21"/>
-        </w:rPr>
-        <w:t>,</w:t>
-      </w:r>
-    </w:p>
-    <w:p>
-      <w:pPr>
-        <w:pStyle w:val="BodyText"/>
-        <w:rPr>
-          <w:rFonts w:ascii="Consolas"/>
-          <w:color w:val="0000FF"/>
-          <w:sz w:val="21"/>
-        </w:rPr>
-      </w:pPr>
-      <w:r>
-        <w:rPr>
-          <w:rFonts w:ascii="Consolas"/>
-          <w:color w:val="0000FF"/>
-          <w:sz w:val="21"/>
-        </w:rPr>
-        <w:t xml:space="preserve">                 </w:t>
-      </w:r>
-      <w:proofErr w:type="spellStart"/>
-      <w:r>
-        <w:rPr>
-          <w:rFonts w:ascii="Consolas"/>
-          <w:color w:val="0000FF"/>
-          <w:sz w:val="21"/>
-        </w:rPr>
-        <w:t>colLabels</w:t>
-      </w:r>
-      <w:proofErr w:type="spellEnd"/>
-      <w:r>
-        <w:rPr>
-          <w:rFonts w:ascii="Consolas"/>
-          <w:color w:val="0000FF"/>
-          <w:sz w:val="21"/>
-        </w:rPr>
-        <w:t>=</w:t>
-      </w:r>
-      <w:proofErr w:type="spellStart"/>
-      <w:r>
-        <w:rPr>
-          <w:rFonts w:ascii="Consolas"/>
-          <w:color w:val="0000FF"/>
-          <w:sz w:val="21"/>
+          <w:lang w:val="fr-FR"/>
         </w:rPr>
         <w:t>desc_</w:t>
       </w:r>
@@ -15372,8 +16902,9 @@
           <w:rFonts w:ascii="Consolas"/>
           <w:color w:val="0000FF"/>
           <w:sz w:val="21"/>
-        </w:rPr>
-        <w:t>stats.columns</w:t>
+          <w:lang w:val="fr-FR"/>
+        </w:rPr>
+        <w:t>stats.values</w:t>
       </w:r>
       <w:proofErr w:type="spellEnd"/>
       <w:proofErr w:type="gramEnd"/>
@@ -15382,6 +16913,7 @@
           <w:rFonts w:ascii="Consolas"/>
           <w:color w:val="0000FF"/>
           <w:sz w:val="21"/>
+          <w:lang w:val="fr-FR"/>
         </w:rPr>
         <w:t>,</w:t>
       </w:r>
@@ -15393,52 +16925,102 @@
           <w:rFonts w:ascii="Consolas"/>
           <w:color w:val="0000FF"/>
           <w:sz w:val="21"/>
-        </w:rPr>
-      </w:pPr>
-      <w:r>
-        <w:rPr>
-          <w:rFonts w:ascii="Consolas"/>
-          <w:color w:val="0000FF"/>
-          <w:sz w:val="21"/>
+          <w:lang w:val="fr-FR"/>
+        </w:rPr>
+      </w:pPr>
+      <w:r>
+        <w:rPr>
+          <w:rFonts w:ascii="Consolas"/>
+          <w:color w:val="0000FF"/>
+          <w:sz w:val="21"/>
+          <w:lang w:val="fr-FR"/>
+        </w:rPr>
+        <w:t xml:space="preserve">                 </w:t>
+      </w:r>
+      <w:proofErr w:type="spellStart"/>
+      <w:proofErr w:type="gramStart"/>
+      <w:r>
+        <w:rPr>
+          <w:rFonts w:ascii="Consolas"/>
+          <w:color w:val="0000FF"/>
+          <w:sz w:val="21"/>
+          <w:lang w:val="fr-FR"/>
+        </w:rPr>
+        <w:t>colLabels</w:t>
+      </w:r>
+      <w:proofErr w:type="spellEnd"/>
+      <w:proofErr w:type="gramEnd"/>
+      <w:r>
+        <w:rPr>
+          <w:rFonts w:ascii="Consolas"/>
+          <w:color w:val="0000FF"/>
+          <w:sz w:val="21"/>
+          <w:lang w:val="fr-FR"/>
+        </w:rPr>
+        <w:t>=</w:t>
+      </w:r>
+      <w:proofErr w:type="spellStart"/>
+      <w:r>
+        <w:rPr>
+          <w:rFonts w:ascii="Consolas"/>
+          <w:color w:val="0000FF"/>
+          <w:sz w:val="21"/>
+          <w:lang w:val="fr-FR"/>
+        </w:rPr>
+        <w:t>desc_</w:t>
+      </w:r>
+      <w:proofErr w:type="gramStart"/>
+      <w:r>
+        <w:rPr>
+          <w:rFonts w:ascii="Consolas"/>
+          <w:color w:val="0000FF"/>
+          <w:sz w:val="21"/>
+          <w:lang w:val="fr-FR"/>
+        </w:rPr>
+        <w:t>stats.columns</w:t>
+      </w:r>
+      <w:proofErr w:type="spellEnd"/>
+      <w:proofErr w:type="gramEnd"/>
+      <w:r>
+        <w:rPr>
+          <w:rFonts w:ascii="Consolas"/>
+          <w:color w:val="0000FF"/>
+          <w:sz w:val="21"/>
+          <w:lang w:val="fr-FR"/>
+        </w:rPr>
+        <w:t>,</w:t>
+      </w:r>
+    </w:p>
+    <w:p>
+      <w:pPr>
+        <w:pStyle w:val="BodyText"/>
+        <w:rPr>
+          <w:rFonts w:ascii="Consolas"/>
+          <w:color w:val="0000FF"/>
+          <w:sz w:val="21"/>
+          <w:lang w:val="fr-FR"/>
+        </w:rPr>
+      </w:pPr>
+      <w:r>
+        <w:rPr>
+          <w:rFonts w:ascii="Consolas"/>
+          <w:color w:val="0000FF"/>
+          <w:sz w:val="21"/>
+          <w:lang w:val="fr-FR"/>
         </w:rPr>
         <w:lastRenderedPageBreak/>
         <w:t xml:space="preserve">                 </w:t>
       </w:r>
       <w:proofErr w:type="spellStart"/>
-      <w:r>
-        <w:rPr>
-          <w:rFonts w:ascii="Consolas"/>
-          <w:color w:val="0000FF"/>
-          <w:sz w:val="21"/>
+      <w:proofErr w:type="gramStart"/>
+      <w:r>
+        <w:rPr>
+          <w:rFonts w:ascii="Consolas"/>
+          <w:color w:val="0000FF"/>
+          <w:sz w:val="21"/>
+          <w:lang w:val="fr-FR"/>
         </w:rPr>
         <w:t>rowLabels</w:t>
-      </w:r>
-      <w:proofErr w:type="spellEnd"/>
-      <w:r>
-        <w:rPr>
-          <w:rFonts w:ascii="Consolas"/>
-          <w:color w:val="0000FF"/>
-          <w:sz w:val="21"/>
-        </w:rPr>
-        <w:t>=</w:t>
-      </w:r>
-      <w:proofErr w:type="spellStart"/>
-      <w:r>
-        <w:rPr>
-          <w:rFonts w:ascii="Consolas"/>
-          <w:color w:val="0000FF"/>
-          <w:sz w:val="21"/>
-        </w:rPr>
-        <w:t>desc_</w:t>
-      </w:r>
-      <w:proofErr w:type="gramStart"/>
-      <w:r>
-        <w:rPr>
-          <w:rFonts w:ascii="Consolas"/>
-          <w:color w:val="0000FF"/>
-          <w:sz w:val="21"/>
-        </w:rPr>
-        <w:t>stats.index</w:t>
       </w:r>
       <w:proofErr w:type="spellEnd"/>
       <w:proofErr w:type="gramEnd"/>
@@ -15447,26 +17029,9 @@
           <w:rFonts w:ascii="Consolas"/>
           <w:color w:val="0000FF"/>
           <w:sz w:val="21"/>
-        </w:rPr>
-        <w:t>,</w:t>
-      </w:r>
-    </w:p>
-    <w:p>
-      <w:pPr>
-        <w:pStyle w:val="BodyText"/>
-        <w:rPr>
-          <w:rFonts w:ascii="Consolas"/>
-          <w:color w:val="0000FF"/>
-          <w:sz w:val="21"/>
-        </w:rPr>
-      </w:pPr>
-      <w:r>
-        <w:rPr>
-          <w:rFonts w:ascii="Consolas"/>
-          <w:color w:val="0000FF"/>
-          <w:sz w:val="21"/>
-        </w:rPr>
-        <w:t xml:space="preserve">                 </w:t>
+          <w:lang w:val="fr-FR"/>
+        </w:rPr>
+        <w:t>=</w:t>
       </w:r>
       <w:proofErr w:type="spellStart"/>
       <w:r>
@@ -15474,96 +17039,7 @@
           <w:rFonts w:ascii="Consolas"/>
           <w:color w:val="0000FF"/>
           <w:sz w:val="21"/>
-        </w:rPr>
-        <w:t>cellLoc</w:t>
-      </w:r>
-      <w:proofErr w:type="spellEnd"/>
-      <w:r>
-        <w:rPr>
-          <w:rFonts w:ascii="Consolas"/>
-          <w:color w:val="0000FF"/>
-          <w:sz w:val="21"/>
-        </w:rPr>
-        <w:t>='center',</w:t>
-      </w:r>
-    </w:p>
-    <w:p>
-      <w:pPr>
-        <w:pStyle w:val="BodyText"/>
-        <w:rPr>
-          <w:rFonts w:ascii="Consolas"/>
-          <w:color w:val="0000FF"/>
-          <w:sz w:val="21"/>
-        </w:rPr>
-      </w:pPr>
-      <w:r>
-        <w:rPr>
-          <w:rFonts w:ascii="Consolas"/>
-          <w:color w:val="0000FF"/>
-          <w:sz w:val="21"/>
-        </w:rPr>
-        <w:t xml:space="preserve">                 loc='center',</w:t>
-      </w:r>
-    </w:p>
-    <w:p>
-      <w:pPr>
-        <w:pStyle w:val="BodyText"/>
-        <w:rPr>
-          <w:rFonts w:ascii="Consolas"/>
-          <w:color w:val="0000FF"/>
-          <w:sz w:val="21"/>
-        </w:rPr>
-      </w:pPr>
-      <w:r>
-        <w:rPr>
-          <w:rFonts w:ascii="Consolas"/>
-          <w:color w:val="0000FF"/>
-          <w:sz w:val="21"/>
-        </w:rPr>
-        <w:t xml:space="preserve">                 </w:t>
-      </w:r>
-      <w:proofErr w:type="spellStart"/>
-      <w:r>
-        <w:rPr>
-          <w:rFonts w:ascii="Consolas"/>
-          <w:color w:val="0000FF"/>
-          <w:sz w:val="21"/>
-        </w:rPr>
-        <w:t>colColours</w:t>
-      </w:r>
-      <w:proofErr w:type="spellEnd"/>
-      <w:r>
-        <w:rPr>
-          <w:rFonts w:ascii="Consolas"/>
-          <w:color w:val="0000FF"/>
-          <w:sz w:val="21"/>
-        </w:rPr>
-        <w:t>=['</w:t>
-      </w:r>
-      <w:proofErr w:type="spellStart"/>
-      <w:r>
-        <w:rPr>
-          <w:rFonts w:ascii="Consolas"/>
-          <w:color w:val="0000FF"/>
-          <w:sz w:val="21"/>
-        </w:rPr>
-        <w:t>lightgray</w:t>
-      </w:r>
-      <w:proofErr w:type="spellEnd"/>
-      <w:r>
-        <w:rPr>
-          <w:rFonts w:ascii="Consolas"/>
-          <w:color w:val="0000FF"/>
-          <w:sz w:val="21"/>
-        </w:rPr>
-        <w:t xml:space="preserve">'] * </w:t>
-      </w:r>
-      <w:proofErr w:type="spellStart"/>
-      <w:r>
-        <w:rPr>
-          <w:rFonts w:ascii="Consolas"/>
-          <w:color w:val="0000FF"/>
-          <w:sz w:val="21"/>
+          <w:lang w:val="fr-FR"/>
         </w:rPr>
         <w:t>desc_</w:t>
       </w:r>
@@ -15573,8 +17049,9 @@
           <w:rFonts w:ascii="Consolas"/>
           <w:color w:val="0000FF"/>
           <w:sz w:val="21"/>
-        </w:rPr>
-        <w:t>stats.shape</w:t>
+          <w:lang w:val="fr-FR"/>
+        </w:rPr>
+        <w:t>stats.index</w:t>
       </w:r>
       <w:proofErr w:type="spellEnd"/>
       <w:proofErr w:type="gramEnd"/>
@@ -15583,8 +17060,164 @@
           <w:rFonts w:ascii="Consolas"/>
           <w:color w:val="0000FF"/>
           <w:sz w:val="21"/>
-        </w:rPr>
-        <w:t>[1])  # Header row shading</w:t>
+          <w:lang w:val="fr-FR"/>
+        </w:rPr>
+        <w:t>,</w:t>
+      </w:r>
+    </w:p>
+    <w:p>
+      <w:pPr>
+        <w:pStyle w:val="BodyText"/>
+        <w:rPr>
+          <w:rFonts w:ascii="Consolas"/>
+          <w:color w:val="0000FF"/>
+          <w:sz w:val="21"/>
+        </w:rPr>
+      </w:pPr>
+      <w:r>
+        <w:rPr>
+          <w:rFonts w:ascii="Consolas"/>
+          <w:color w:val="0000FF"/>
+          <w:sz w:val="21"/>
+          <w:lang w:val="fr-FR"/>
+        </w:rPr>
+        <w:t xml:space="preserve">                 </w:t>
+      </w:r>
+      <w:proofErr w:type="spellStart"/>
+      <w:r>
+        <w:rPr>
+          <w:rFonts w:ascii="Consolas"/>
+          <w:color w:val="0000FF"/>
+          <w:sz w:val="21"/>
+        </w:rPr>
+        <w:t>cellLoc</w:t>
+      </w:r>
+      <w:proofErr w:type="spellEnd"/>
+      <w:r>
+        <w:rPr>
+          <w:rFonts w:ascii="Consolas"/>
+          <w:color w:val="0000FF"/>
+          <w:sz w:val="21"/>
+        </w:rPr>
+        <w:t>='center',</w:t>
+      </w:r>
+    </w:p>
+    <w:p>
+      <w:pPr>
+        <w:pStyle w:val="BodyText"/>
+        <w:rPr>
+          <w:rFonts w:ascii="Consolas"/>
+          <w:color w:val="0000FF"/>
+          <w:sz w:val="21"/>
+        </w:rPr>
+      </w:pPr>
+      <w:r>
+        <w:rPr>
+          <w:rFonts w:ascii="Consolas"/>
+          <w:color w:val="0000FF"/>
+          <w:sz w:val="21"/>
+        </w:rPr>
+        <w:t xml:space="preserve">                 loc='center',</w:t>
+      </w:r>
+    </w:p>
+    <w:p>
+      <w:pPr>
+        <w:pStyle w:val="BodyText"/>
+        <w:rPr>
+          <w:rFonts w:ascii="Consolas"/>
+          <w:color w:val="0000FF"/>
+          <w:sz w:val="21"/>
+        </w:rPr>
+      </w:pPr>
+      <w:r>
+        <w:rPr>
+          <w:rFonts w:ascii="Consolas"/>
+          <w:color w:val="0000FF"/>
+          <w:sz w:val="21"/>
+        </w:rPr>
+        <w:t xml:space="preserve">                 </w:t>
+      </w:r>
+      <w:proofErr w:type="spellStart"/>
+      <w:r>
+        <w:rPr>
+          <w:rFonts w:ascii="Consolas"/>
+          <w:color w:val="0000FF"/>
+          <w:sz w:val="21"/>
+        </w:rPr>
+        <w:t>colColours</w:t>
+      </w:r>
+      <w:proofErr w:type="spellEnd"/>
+      <w:r>
+        <w:rPr>
+          <w:rFonts w:ascii="Consolas"/>
+          <w:color w:val="0000FF"/>
+          <w:sz w:val="21"/>
+        </w:rPr>
+        <w:t>=['</w:t>
+      </w:r>
+      <w:proofErr w:type="spellStart"/>
+      <w:r>
+        <w:rPr>
+          <w:rFonts w:ascii="Consolas"/>
+          <w:color w:val="0000FF"/>
+          <w:sz w:val="21"/>
+        </w:rPr>
+        <w:t>lightgray</w:t>
+      </w:r>
+      <w:proofErr w:type="spellEnd"/>
+      <w:r>
+        <w:rPr>
+          <w:rFonts w:ascii="Consolas"/>
+          <w:color w:val="0000FF"/>
+          <w:sz w:val="21"/>
+        </w:rPr>
+        <w:t xml:space="preserve">'] * </w:t>
+      </w:r>
+      <w:proofErr w:type="spellStart"/>
+      <w:r>
+        <w:rPr>
+          <w:rFonts w:ascii="Consolas"/>
+          <w:color w:val="0000FF"/>
+          <w:sz w:val="21"/>
+        </w:rPr>
+        <w:t>desc_</w:t>
+      </w:r>
+      <w:proofErr w:type="gramStart"/>
+      <w:r>
+        <w:rPr>
+          <w:rFonts w:ascii="Consolas"/>
+          <w:color w:val="0000FF"/>
+          <w:sz w:val="21"/>
+        </w:rPr>
+        <w:t>stats.shape</w:t>
+      </w:r>
+      <w:proofErr w:type="spellEnd"/>
+      <w:proofErr w:type="gramEnd"/>
+      <w:r>
+        <w:rPr>
+          <w:rFonts w:ascii="Consolas"/>
+          <w:color w:val="0000FF"/>
+          <w:sz w:val="21"/>
+        </w:rPr>
+        <w:t>[1</w:t>
+      </w:r>
+      <w:proofErr w:type="gramStart"/>
+      <w:r>
+        <w:rPr>
+          <w:rFonts w:ascii="Consolas"/>
+          <w:color w:val="0000FF"/>
+          <w:sz w:val="21"/>
+        </w:rPr>
+        <w:t>])  #</w:t>
+      </w:r>
+      <w:proofErr w:type="gramEnd"/>
+      <w:r>
+        <w:rPr>
+          <w:rFonts w:ascii="Consolas"/>
+          <w:color w:val="0000FF"/>
+          <w:sz w:val="21"/>
+        </w:rPr>
+        <w:t xml:space="preserve"> Header row shading</w:t>
       </w:r>
     </w:p>
     <w:p>
@@ -15623,7 +17256,16 @@
           <w:color w:val="0000FF"/>
           <w:sz w:val="21"/>
         </w:rPr>
-        <w:t>_set_font_size</w:t>
+        <w:t>_set_font_</w:t>
+      </w:r>
+      <w:proofErr w:type="gramStart"/>
+      <w:r>
+        <w:rPr>
+          <w:rFonts w:ascii="Consolas"/>
+          <w:color w:val="0000FF"/>
+          <w:sz w:val="21"/>
+        </w:rPr>
+        <w:t>size</w:t>
       </w:r>
       <w:proofErr w:type="spellEnd"/>
       <w:r>
@@ -15632,7 +17274,16 @@
           <w:color w:val="0000FF"/>
           <w:sz w:val="21"/>
         </w:rPr>
-        <w:t>(False)</w:t>
+        <w:t>(</w:t>
+      </w:r>
+      <w:proofErr w:type="gramEnd"/>
+      <w:r>
+        <w:rPr>
+          <w:rFonts w:ascii="Consolas"/>
+          <w:color w:val="0000FF"/>
+          <w:sz w:val="21"/>
+        </w:rPr>
+        <w:t>False)</w:t>
       </w:r>
     </w:p>
     <w:p>
@@ -15678,7 +17329,25 @@
           <w:color w:val="0000FF"/>
           <w:sz w:val="21"/>
         </w:rPr>
-        <w:t>10)  # Increase font size</w:t>
+        <w:t>10</w:t>
+      </w:r>
+      <w:proofErr w:type="gramStart"/>
+      <w:r>
+        <w:rPr>
+          <w:rFonts w:ascii="Consolas"/>
+          <w:color w:val="0000FF"/>
+          <w:sz w:val="21"/>
+        </w:rPr>
+        <w:t>)  #</w:t>
+      </w:r>
+      <w:proofErr w:type="gramEnd"/>
+      <w:r>
+        <w:rPr>
+          <w:rFonts w:ascii="Consolas"/>
+          <w:color w:val="0000FF"/>
+          <w:sz w:val="21"/>
+        </w:rPr>
+        <w:t xml:space="preserve"> Increase font size</w:t>
       </w:r>
     </w:p>
     <w:p>
@@ -15707,7 +17376,16 @@
           <w:color w:val="0000FF"/>
           <w:sz w:val="21"/>
         </w:rPr>
-        <w:t>_set_column_width</w:t>
+        <w:t>_set_column_</w:t>
+      </w:r>
+      <w:proofErr w:type="gramStart"/>
+      <w:r>
+        <w:rPr>
+          <w:rFonts w:ascii="Consolas"/>
+          <w:color w:val="0000FF"/>
+          <w:sz w:val="21"/>
+        </w:rPr>
+        <w:t>width</w:t>
       </w:r>
       <w:proofErr w:type="spellEnd"/>
       <w:r>
@@ -15716,7 +17394,16 @@
           <w:color w:val="0000FF"/>
           <w:sz w:val="21"/>
         </w:rPr>
-        <w:t>([</w:t>
+        <w:t>(</w:t>
+      </w:r>
+      <w:proofErr w:type="gramEnd"/>
+      <w:r>
+        <w:rPr>
+          <w:rFonts w:ascii="Consolas"/>
+          <w:color w:val="0000FF"/>
+          <w:sz w:val="21"/>
+        </w:rPr>
+        <w:t>[</w:t>
       </w:r>
       <w:proofErr w:type="spellStart"/>
       <w:r>
@@ -15779,16 +17466,44 @@
           <w:color w:val="0000FF"/>
           <w:sz w:val="21"/>
         </w:rPr>
-        <w:t>desc_stats.columns</w:t>
+        <w:t>desc_</w:t>
+      </w:r>
+      <w:proofErr w:type="gramStart"/>
+      <w:r>
+        <w:rPr>
+          <w:rFonts w:ascii="Consolas"/>
+          <w:color w:val="0000FF"/>
+          <w:sz w:val="21"/>
+        </w:rPr>
+        <w:t>stats.columns</w:t>
       </w:r>
       <w:proofErr w:type="spellEnd"/>
-      <w:r>
-        <w:rPr>
-          <w:rFonts w:ascii="Consolas"/>
-          <w:color w:val="0000FF"/>
-          <w:sz w:val="21"/>
-        </w:rPr>
-        <w:t>))])  # Auto-adjust width</w:t>
+      <w:proofErr w:type="gramEnd"/>
+      <w:r>
+        <w:rPr>
+          <w:rFonts w:ascii="Consolas"/>
+          <w:color w:val="0000FF"/>
+          <w:sz w:val="21"/>
+        </w:rPr>
+        <w:t>))</w:t>
+      </w:r>
+      <w:proofErr w:type="gramStart"/>
+      <w:r>
+        <w:rPr>
+          <w:rFonts w:ascii="Consolas"/>
+          <w:color w:val="0000FF"/>
+          <w:sz w:val="21"/>
+        </w:rPr>
+        <w:t>])  #</w:t>
+      </w:r>
+      <w:proofErr w:type="gramEnd"/>
+      <w:r>
+        <w:rPr>
+          <w:rFonts w:ascii="Consolas"/>
+          <w:color w:val="0000FF"/>
+          <w:sz w:val="21"/>
+        </w:rPr>
+        <w:t xml:space="preserve"> Auto-adjust width</w:t>
       </w:r>
     </w:p>
     <w:p>
@@ -16175,6 +17890,7 @@
         <w:t>(include=[</w:t>
       </w:r>
       <w:proofErr w:type="spellStart"/>
+      <w:proofErr w:type="gramStart"/>
       <w:r>
         <w:rPr>
           <w:rFonts w:ascii="Consolas"/>
@@ -16184,6 +17900,7 @@
         <w:t>np.number</w:t>
       </w:r>
       <w:proofErr w:type="spellEnd"/>
+      <w:proofErr w:type="gramEnd"/>
       <w:r>
         <w:rPr>
           <w:rFonts w:ascii="Consolas"/>
@@ -16260,13 +17977,23 @@
         <w:t>figsize</w:t>
       </w:r>
       <w:proofErr w:type="spellEnd"/>
-      <w:r>
-        <w:rPr>
-          <w:rFonts w:ascii="Consolas"/>
-          <w:color w:val="0000FF"/>
-          <w:sz w:val="21"/>
-        </w:rPr>
-        <w:t>=(10, 6))</w:t>
+      <w:proofErr w:type="gramStart"/>
+      <w:r>
+        <w:rPr>
+          <w:rFonts w:ascii="Consolas"/>
+          <w:color w:val="0000FF"/>
+          <w:sz w:val="21"/>
+        </w:rPr>
+        <w:t>=(</w:t>
+      </w:r>
+      <w:proofErr w:type="gramEnd"/>
+      <w:r>
+        <w:rPr>
+          <w:rFonts w:ascii="Consolas"/>
+          <w:color w:val="0000FF"/>
+          <w:sz w:val="21"/>
+        </w:rPr>
+        <w:t>10, 6))</w:t>
       </w:r>
     </w:p>
     <w:p>
@@ -16599,6 +18326,7 @@
         <w:t>(include=[</w:t>
       </w:r>
       <w:proofErr w:type="spellStart"/>
+      <w:proofErr w:type="gramStart"/>
       <w:r>
         <w:rPr>
           <w:rFonts w:ascii="Consolas"/>
@@ -16608,13 +18336,23 @@
         <w:t>np.number</w:t>
       </w:r>
       <w:proofErr w:type="spellEnd"/>
-      <w:r>
-        <w:rPr>
-          <w:rFonts w:ascii="Consolas"/>
-          <w:color w:val="0000FF"/>
-          <w:sz w:val="21"/>
-        </w:rPr>
-        <w:t>]).</w:t>
+      <w:proofErr w:type="gramEnd"/>
+      <w:r>
+        <w:rPr>
+          <w:rFonts w:ascii="Consolas"/>
+          <w:color w:val="0000FF"/>
+          <w:sz w:val="21"/>
+        </w:rPr>
+        <w:t>]</w:t>
+      </w:r>
+      <w:proofErr w:type="gramStart"/>
+      <w:r>
+        <w:rPr>
+          <w:rFonts w:ascii="Consolas"/>
+          <w:color w:val="0000FF"/>
+          <w:sz w:val="21"/>
+        </w:rPr>
+        <w:t>).</w:t>
       </w:r>
       <w:proofErr w:type="spellStart"/>
       <w:r>
@@ -16623,7 +18361,25 @@
           <w:color w:val="0000FF"/>
           <w:sz w:val="21"/>
         </w:rPr>
-        <w:t>columns.tolist</w:t>
+        <w:t>columns</w:t>
+      </w:r>
+      <w:proofErr w:type="gramEnd"/>
+      <w:r>
+        <w:rPr>
+          <w:rFonts w:ascii="Consolas"/>
+          <w:color w:val="0000FF"/>
+          <w:sz w:val="21"/>
+        </w:rPr>
+        <w:t>.</w:t>
+      </w:r>
+      <w:proofErr w:type="gramStart"/>
+      <w:r>
+        <w:rPr>
+          <w:rFonts w:ascii="Consolas"/>
+          <w:color w:val="0000FF"/>
+          <w:sz w:val="21"/>
+        </w:rPr>
+        <w:t>tolist</w:t>
       </w:r>
       <w:proofErr w:type="spellEnd"/>
       <w:r>
@@ -16632,7 +18388,16 @@
           <w:color w:val="0000FF"/>
           <w:sz w:val="21"/>
         </w:rPr>
-        <w:t>()</w:t>
+        <w:t>(</w:t>
+      </w:r>
+      <w:proofErr w:type="gramEnd"/>
+      <w:r>
+        <w:rPr>
+          <w:rFonts w:ascii="Consolas"/>
+          <w:color w:val="0000FF"/>
+          <w:sz w:val="21"/>
+        </w:rPr>
+        <w:t>)</w:t>
       </w:r>
     </w:p>
     <w:p>
@@ -16728,13 +18493,23 @@
         <w:t>figsize</w:t>
       </w:r>
       <w:proofErr w:type="spellEnd"/>
-      <w:r>
-        <w:rPr>
-          <w:rFonts w:ascii="Consolas"/>
-          <w:color w:val="0000FF"/>
-          <w:sz w:val="21"/>
-        </w:rPr>
-        <w:t>=(8, 5))</w:t>
+      <w:proofErr w:type="gramStart"/>
+      <w:r>
+        <w:rPr>
+          <w:rFonts w:ascii="Consolas"/>
+          <w:color w:val="0000FF"/>
+          <w:sz w:val="21"/>
+        </w:rPr>
+        <w:t>=(</w:t>
+      </w:r>
+      <w:proofErr w:type="gramEnd"/>
+      <w:r>
+        <w:rPr>
+          <w:rFonts w:ascii="Consolas"/>
+          <w:color w:val="0000FF"/>
+          <w:sz w:val="21"/>
+        </w:rPr>
+        <w:t>8, 5))</w:t>
       </w:r>
     </w:p>
     <w:p>
@@ -16790,7 +18565,16 @@
           <w:color w:val="0000FF"/>
           <w:sz w:val="21"/>
         </w:rPr>
-        <w:t>[col].</w:t>
+        <w:t>[col</w:t>
+      </w:r>
+      <w:proofErr w:type="gramStart"/>
+      <w:r>
+        <w:rPr>
+          <w:rFonts w:ascii="Consolas"/>
+          <w:color w:val="0000FF"/>
+          <w:sz w:val="21"/>
+        </w:rPr>
+        <w:t>].</w:t>
       </w:r>
       <w:proofErr w:type="spellStart"/>
       <w:r>
@@ -16802,6 +18586,7 @@
         <w:t>dropna</w:t>
       </w:r>
       <w:proofErr w:type="spellEnd"/>
+      <w:proofErr w:type="gramEnd"/>
       <w:r>
         <w:rPr>
           <w:rFonts w:ascii="Consolas"/>
@@ -16820,13 +18605,23 @@
         <w:t>skyblue</w:t>
       </w:r>
       <w:proofErr w:type="spellEnd"/>
-      <w:r>
-        <w:rPr>
-          <w:rFonts w:ascii="Consolas"/>
-          <w:color w:val="0000FF"/>
-          <w:sz w:val="21"/>
-        </w:rPr>
-        <w:t xml:space="preserve">')  # Drop </w:t>
+      <w:proofErr w:type="gramStart"/>
+      <w:r>
+        <w:rPr>
+          <w:rFonts w:ascii="Consolas"/>
+          <w:color w:val="0000FF"/>
+          <w:sz w:val="21"/>
+        </w:rPr>
+        <w:t>')  #</w:t>
+      </w:r>
+      <w:proofErr w:type="gramEnd"/>
+      <w:r>
+        <w:rPr>
+          <w:rFonts w:ascii="Consolas"/>
+          <w:color w:val="0000FF"/>
+          <w:sz w:val="21"/>
+        </w:rPr>
+        <w:t xml:space="preserve"> Drop </w:t>
       </w:r>
       <w:proofErr w:type="spellStart"/>
       <w:r>
@@ -16891,7 +18686,7 @@
           <w:color w:val="0000FF"/>
           <w:sz w:val="21"/>
         </w:rPr>
-        <w:t>f"{</w:t>
+        <w:t>f"{col}"</w:t>
       </w:r>
       <w:proofErr w:type="gramEnd"/>
       <w:r>
@@ -16900,7 +18695,7 @@
           <w:color w:val="0000FF"/>
           <w:sz w:val="21"/>
         </w:rPr>
-        <w:t>col}")</w:t>
+        <w:t>)</w:t>
       </w:r>
     </w:p>
     <w:p>
@@ -17048,7 +18843,25 @@
           <w:color w:val="0000FF"/>
           <w:sz w:val="21"/>
         </w:rPr>
-        <w:t>(style='plain')  # Avoid scientific notation</w:t>
+        <w:t>(style='plain</w:t>
+      </w:r>
+      <w:proofErr w:type="gramStart"/>
+      <w:r>
+        <w:rPr>
+          <w:rFonts w:ascii="Consolas"/>
+          <w:color w:val="0000FF"/>
+          <w:sz w:val="21"/>
+        </w:rPr>
+        <w:t>')  #</w:t>
+      </w:r>
+      <w:proofErr w:type="gramEnd"/>
+      <w:r>
+        <w:rPr>
+          <w:rFonts w:ascii="Consolas"/>
+          <w:color w:val="0000FF"/>
+          <w:sz w:val="21"/>
+        </w:rPr>
+        <w:t xml:space="preserve"> Avoid scientific notation</w:t>
       </w:r>
     </w:p>
     <w:p>
@@ -19532,6 +21345,304 @@
     </w:lvl>
   </w:abstractNum>
   <w:abstractNum w:abstractNumId="3" w15:restartNumberingAfterBreak="0">
+    <w:nsid w:val="1B3D38C4"/>
+    <w:multiLevelType w:val="multilevel"/>
+    <w:tmpl w:val="0C8465F4"/>
+    <w:lvl w:ilvl="0">
+      <w:start w:val="1"/>
+      <w:numFmt w:val="bullet"/>
+      <w:lvlText w:val=""/>
+      <w:lvlJc w:val="left"/>
+      <w:pPr>
+        <w:tabs>
+          <w:tab w:val="num" w:pos="720"/>
+        </w:tabs>
+        <w:ind w:left="720" w:hanging="360"/>
+      </w:pPr>
+      <w:rPr>
+        <w:rFonts w:ascii="Symbol" w:hAnsi="Symbol" w:hint="default"/>
+        <w:sz w:val="20"/>
+      </w:rPr>
+    </w:lvl>
+    <w:lvl w:ilvl="1">
+      <w:start w:val="1"/>
+      <w:numFmt w:val="bullet"/>
+      <w:lvlText w:val="o"/>
+      <w:lvlJc w:val="left"/>
+      <w:pPr>
+        <w:tabs>
+          <w:tab w:val="num" w:pos="1440"/>
+        </w:tabs>
+        <w:ind w:left="1440" w:hanging="360"/>
+      </w:pPr>
+      <w:rPr>
+        <w:rFonts w:ascii="Courier New" w:hAnsi="Courier New" w:hint="default"/>
+        <w:sz w:val="20"/>
+      </w:rPr>
+    </w:lvl>
+    <w:lvl w:ilvl="2" w:tentative="1">
+      <w:start w:val="1"/>
+      <w:numFmt w:val="bullet"/>
+      <w:lvlText w:val=""/>
+      <w:lvlJc w:val="left"/>
+      <w:pPr>
+        <w:tabs>
+          <w:tab w:val="num" w:pos="2160"/>
+        </w:tabs>
+        <w:ind w:left="2160" w:hanging="360"/>
+      </w:pPr>
+      <w:rPr>
+        <w:rFonts w:ascii="Wingdings" w:hAnsi="Wingdings" w:hint="default"/>
+        <w:sz w:val="20"/>
+      </w:rPr>
+    </w:lvl>
+    <w:lvl w:ilvl="3" w:tentative="1">
+      <w:start w:val="1"/>
+      <w:numFmt w:val="bullet"/>
+      <w:lvlText w:val=""/>
+      <w:lvlJc w:val="left"/>
+      <w:pPr>
+        <w:tabs>
+          <w:tab w:val="num" w:pos="2880"/>
+        </w:tabs>
+        <w:ind w:left="2880" w:hanging="360"/>
+      </w:pPr>
+      <w:rPr>
+        <w:rFonts w:ascii="Wingdings" w:hAnsi="Wingdings" w:hint="default"/>
+        <w:sz w:val="20"/>
+      </w:rPr>
+    </w:lvl>
+    <w:lvl w:ilvl="4" w:tentative="1">
+      <w:start w:val="1"/>
+      <w:numFmt w:val="bullet"/>
+      <w:lvlText w:val=""/>
+      <w:lvlJc w:val="left"/>
+      <w:pPr>
+        <w:tabs>
+          <w:tab w:val="num" w:pos="3600"/>
+        </w:tabs>
+        <w:ind w:left="3600" w:hanging="360"/>
+      </w:pPr>
+      <w:rPr>
+        <w:rFonts w:ascii="Wingdings" w:hAnsi="Wingdings" w:hint="default"/>
+        <w:sz w:val="20"/>
+      </w:rPr>
+    </w:lvl>
+    <w:lvl w:ilvl="5" w:tentative="1">
+      <w:start w:val="1"/>
+      <w:numFmt w:val="bullet"/>
+      <w:lvlText w:val=""/>
+      <w:lvlJc w:val="left"/>
+      <w:pPr>
+        <w:tabs>
+          <w:tab w:val="num" w:pos="4320"/>
+        </w:tabs>
+        <w:ind w:left="4320" w:hanging="360"/>
+      </w:pPr>
+      <w:rPr>
+        <w:rFonts w:ascii="Wingdings" w:hAnsi="Wingdings" w:hint="default"/>
+        <w:sz w:val="20"/>
+      </w:rPr>
+    </w:lvl>
+    <w:lvl w:ilvl="6" w:tentative="1">
+      <w:start w:val="1"/>
+      <w:numFmt w:val="bullet"/>
+      <w:lvlText w:val=""/>
+      <w:lvlJc w:val="left"/>
+      <w:pPr>
+        <w:tabs>
+          <w:tab w:val="num" w:pos="5040"/>
+        </w:tabs>
+        <w:ind w:left="5040" w:hanging="360"/>
+      </w:pPr>
+      <w:rPr>
+        <w:rFonts w:ascii="Wingdings" w:hAnsi="Wingdings" w:hint="default"/>
+        <w:sz w:val="20"/>
+      </w:rPr>
+    </w:lvl>
+    <w:lvl w:ilvl="7" w:tentative="1">
+      <w:start w:val="1"/>
+      <w:numFmt w:val="bullet"/>
+      <w:lvlText w:val=""/>
+      <w:lvlJc w:val="left"/>
+      <w:pPr>
+        <w:tabs>
+          <w:tab w:val="num" w:pos="5760"/>
+        </w:tabs>
+        <w:ind w:left="5760" w:hanging="360"/>
+      </w:pPr>
+      <w:rPr>
+        <w:rFonts w:ascii="Wingdings" w:hAnsi="Wingdings" w:hint="default"/>
+        <w:sz w:val="20"/>
+      </w:rPr>
+    </w:lvl>
+    <w:lvl w:ilvl="8" w:tentative="1">
+      <w:start w:val="1"/>
+      <w:numFmt w:val="bullet"/>
+      <w:lvlText w:val=""/>
+      <w:lvlJc w:val="left"/>
+      <w:pPr>
+        <w:tabs>
+          <w:tab w:val="num" w:pos="6480"/>
+        </w:tabs>
+        <w:ind w:left="6480" w:hanging="360"/>
+      </w:pPr>
+      <w:rPr>
+        <w:rFonts w:ascii="Wingdings" w:hAnsi="Wingdings" w:hint="default"/>
+        <w:sz w:val="20"/>
+      </w:rPr>
+    </w:lvl>
+  </w:abstractNum>
+  <w:abstractNum w:abstractNumId="4" w15:restartNumberingAfterBreak="0">
+    <w:nsid w:val="1BEB35C3"/>
+    <w:multiLevelType w:val="multilevel"/>
+    <w:tmpl w:val="62D4E758"/>
+    <w:lvl w:ilvl="0">
+      <w:start w:val="1"/>
+      <w:numFmt w:val="bullet"/>
+      <w:lvlText w:val=""/>
+      <w:lvlJc w:val="left"/>
+      <w:pPr>
+        <w:tabs>
+          <w:tab w:val="num" w:pos="720"/>
+        </w:tabs>
+        <w:ind w:left="720" w:hanging="360"/>
+      </w:pPr>
+      <w:rPr>
+        <w:rFonts w:ascii="Symbol" w:hAnsi="Symbol" w:hint="default"/>
+        <w:sz w:val="20"/>
+      </w:rPr>
+    </w:lvl>
+    <w:lvl w:ilvl="1">
+      <w:start w:val="1"/>
+      <w:numFmt w:val="bullet"/>
+      <w:lvlText w:val="o"/>
+      <w:lvlJc w:val="left"/>
+      <w:pPr>
+        <w:tabs>
+          <w:tab w:val="num" w:pos="1440"/>
+        </w:tabs>
+        <w:ind w:left="1440" w:hanging="360"/>
+      </w:pPr>
+      <w:rPr>
+        <w:rFonts w:ascii="Courier New" w:hAnsi="Courier New" w:cs="Times New Roman" w:hint="default"/>
+        <w:sz w:val="20"/>
+      </w:rPr>
+    </w:lvl>
+    <w:lvl w:ilvl="2">
+      <w:start w:val="1"/>
+      <w:numFmt w:val="bullet"/>
+      <w:lvlText w:val=""/>
+      <w:lvlJc w:val="left"/>
+      <w:pPr>
+        <w:tabs>
+          <w:tab w:val="num" w:pos="2160"/>
+        </w:tabs>
+        <w:ind w:left="2160" w:hanging="360"/>
+      </w:pPr>
+      <w:rPr>
+        <w:rFonts w:ascii="Wingdings" w:hAnsi="Wingdings" w:hint="default"/>
+        <w:sz w:val="20"/>
+      </w:rPr>
+    </w:lvl>
+    <w:lvl w:ilvl="3">
+      <w:start w:val="1"/>
+      <w:numFmt w:val="bullet"/>
+      <w:lvlText w:val=""/>
+      <w:lvlJc w:val="left"/>
+      <w:pPr>
+        <w:tabs>
+          <w:tab w:val="num" w:pos="2880"/>
+        </w:tabs>
+        <w:ind w:left="2880" w:hanging="360"/>
+      </w:pPr>
+      <w:rPr>
+        <w:rFonts w:ascii="Wingdings" w:hAnsi="Wingdings" w:hint="default"/>
+        <w:sz w:val="20"/>
+      </w:rPr>
+    </w:lvl>
+    <w:lvl w:ilvl="4">
+      <w:start w:val="1"/>
+      <w:numFmt w:val="bullet"/>
+      <w:lvlText w:val=""/>
+      <w:lvlJc w:val="left"/>
+      <w:pPr>
+        <w:tabs>
+          <w:tab w:val="num" w:pos="3600"/>
+        </w:tabs>
+        <w:ind w:left="3600" w:hanging="360"/>
+      </w:pPr>
+      <w:rPr>
+        <w:rFonts w:ascii="Wingdings" w:hAnsi="Wingdings" w:hint="default"/>
+        <w:sz w:val="20"/>
+      </w:rPr>
+    </w:lvl>
+    <w:lvl w:ilvl="5">
+      <w:start w:val="1"/>
+      <w:numFmt w:val="bullet"/>
+      <w:lvlText w:val=""/>
+      <w:lvlJc w:val="left"/>
+      <w:pPr>
+        <w:tabs>
+          <w:tab w:val="num" w:pos="4320"/>
+        </w:tabs>
+        <w:ind w:left="4320" w:hanging="360"/>
+      </w:pPr>
+      <w:rPr>
+        <w:rFonts w:ascii="Wingdings" w:hAnsi="Wingdings" w:hint="default"/>
+        <w:sz w:val="20"/>
+      </w:rPr>
+    </w:lvl>
+    <w:lvl w:ilvl="6">
+      <w:start w:val="1"/>
+      <w:numFmt w:val="bullet"/>
+      <w:lvlText w:val=""/>
+      <w:lvlJc w:val="left"/>
+      <w:pPr>
+        <w:tabs>
+          <w:tab w:val="num" w:pos="5040"/>
+        </w:tabs>
+        <w:ind w:left="5040" w:hanging="360"/>
+      </w:pPr>
+      <w:rPr>
+        <w:rFonts w:ascii="Wingdings" w:hAnsi="Wingdings" w:hint="default"/>
+        <w:sz w:val="20"/>
+      </w:rPr>
+    </w:lvl>
+    <w:lvl w:ilvl="7">
+      <w:start w:val="1"/>
+      <w:numFmt w:val="bullet"/>
+      <w:lvlText w:val=""/>
+      <w:lvlJc w:val="left"/>
+      <w:pPr>
+        <w:tabs>
+          <w:tab w:val="num" w:pos="5760"/>
+        </w:tabs>
+        <w:ind w:left="5760" w:hanging="360"/>
+      </w:pPr>
+      <w:rPr>
+        <w:rFonts w:ascii="Wingdings" w:hAnsi="Wingdings" w:hint="default"/>
+        <w:sz w:val="20"/>
+      </w:rPr>
+    </w:lvl>
+    <w:lvl w:ilvl="8">
+      <w:start w:val="1"/>
+      <w:numFmt w:val="bullet"/>
+      <w:lvlText w:val=""/>
+      <w:lvlJc w:val="left"/>
+      <w:pPr>
+        <w:tabs>
+          <w:tab w:val="num" w:pos="6480"/>
+        </w:tabs>
+        <w:ind w:left="6480" w:hanging="360"/>
+      </w:pPr>
+      <w:rPr>
+        <w:rFonts w:ascii="Wingdings" w:hAnsi="Wingdings" w:hint="default"/>
+        <w:sz w:val="20"/>
+      </w:rPr>
+    </w:lvl>
+  </w:abstractNum>
+  <w:abstractNum w:abstractNumId="5" w15:restartNumberingAfterBreak="0">
     <w:nsid w:val="1F89780A"/>
     <w:multiLevelType w:val="hybridMultilevel"/>
     <w:tmpl w:val="CEA07F44"/>
@@ -19653,7 +21764,7 @@
       </w:rPr>
     </w:lvl>
   </w:abstractNum>
-  <w:abstractNum w:abstractNumId="4" w15:restartNumberingAfterBreak="0">
+  <w:abstractNum w:abstractNumId="6" w15:restartNumberingAfterBreak="0">
     <w:nsid w:val="297413F5"/>
     <w:multiLevelType w:val="multilevel"/>
     <w:tmpl w:val="A74EF9D4"/>
@@ -19776,7 +21887,7 @@
       </w:rPr>
     </w:lvl>
   </w:abstractNum>
-  <w:abstractNum w:abstractNumId="5" w15:restartNumberingAfterBreak="0">
+  <w:abstractNum w:abstractNumId="7" w15:restartNumberingAfterBreak="0">
     <w:nsid w:val="2F6C766D"/>
     <w:multiLevelType w:val="multilevel"/>
     <w:tmpl w:val="F01AC7C2"/>
@@ -19925,7 +22036,7 @@
       </w:rPr>
     </w:lvl>
   </w:abstractNum>
-  <w:abstractNum w:abstractNumId="6" w15:restartNumberingAfterBreak="0">
+  <w:abstractNum w:abstractNumId="8" w15:restartNumberingAfterBreak="0">
     <w:nsid w:val="2FA34E6C"/>
     <w:multiLevelType w:val="multilevel"/>
     <w:tmpl w:val="B5D8A930"/>
@@ -20051,7 +22162,7 @@
       </w:rPr>
     </w:lvl>
   </w:abstractNum>
-  <w:abstractNum w:abstractNumId="7" w15:restartNumberingAfterBreak="0">
+  <w:abstractNum w:abstractNumId="9" w15:restartNumberingAfterBreak="0">
     <w:nsid w:val="2FDD6B49"/>
     <w:multiLevelType w:val="hybridMultilevel"/>
     <w:tmpl w:val="6B74E1A6"/>
@@ -20164,7 +22275,7 @@
       </w:rPr>
     </w:lvl>
   </w:abstractNum>
-  <w:abstractNum w:abstractNumId="8" w15:restartNumberingAfterBreak="0">
+  <w:abstractNum w:abstractNumId="10" w15:restartNumberingAfterBreak="0">
     <w:nsid w:val="31E2758D"/>
     <w:multiLevelType w:val="multilevel"/>
     <w:tmpl w:val="FBC0C2AE"/>
@@ -20313,7 +22424,7 @@
       </w:rPr>
     </w:lvl>
   </w:abstractNum>
-  <w:abstractNum w:abstractNumId="9" w15:restartNumberingAfterBreak="0">
+  <w:abstractNum w:abstractNumId="11" w15:restartNumberingAfterBreak="0">
     <w:nsid w:val="3393459A"/>
     <w:multiLevelType w:val="multilevel"/>
     <w:tmpl w:val="E6BC5C22"/>
@@ -20462,7 +22573,7 @@
       </w:rPr>
     </w:lvl>
   </w:abstractNum>
-  <w:abstractNum w:abstractNumId="10" w15:restartNumberingAfterBreak="0">
+  <w:abstractNum w:abstractNumId="12" w15:restartNumberingAfterBreak="0">
     <w:nsid w:val="35900DEC"/>
     <w:multiLevelType w:val="hybridMultilevel"/>
     <w:tmpl w:val="B05C51A0"/>
@@ -20472,7 +22583,7 @@
       <w:lvlText w:val="%1."/>
       <w:lvlJc w:val="left"/>
       <w:pPr>
-        <w:ind w:left="720" w:hanging="360"/>
+        <w:ind w:left="1080" w:hanging="360"/>
       </w:pPr>
     </w:lvl>
     <w:lvl w:ilvl="1" w:tplc="04090019" w:tentative="1">
@@ -20481,7 +22592,7 @@
       <w:lvlText w:val="%2."/>
       <w:lvlJc w:val="left"/>
       <w:pPr>
-        <w:ind w:left="1440" w:hanging="360"/>
+        <w:ind w:left="1800" w:hanging="360"/>
       </w:pPr>
     </w:lvl>
     <w:lvl w:ilvl="2" w:tplc="0409001B" w:tentative="1">
@@ -20490,7 +22601,7 @@
       <w:lvlText w:val="%3."/>
       <w:lvlJc w:val="right"/>
       <w:pPr>
-        <w:ind w:left="2160" w:hanging="180"/>
+        <w:ind w:left="2520" w:hanging="180"/>
       </w:pPr>
     </w:lvl>
     <w:lvl w:ilvl="3" w:tplc="0409000F" w:tentative="1">
@@ -20499,7 +22610,7 @@
       <w:lvlText w:val="%4."/>
       <w:lvlJc w:val="left"/>
       <w:pPr>
-        <w:ind w:left="2880" w:hanging="360"/>
+        <w:ind w:left="3240" w:hanging="360"/>
       </w:pPr>
     </w:lvl>
     <w:lvl w:ilvl="4" w:tplc="04090019" w:tentative="1">
@@ -20508,7 +22619,7 @@
       <w:lvlText w:val="%5."/>
       <w:lvlJc w:val="left"/>
       <w:pPr>
-        <w:ind w:left="3600" w:hanging="360"/>
+        <w:ind w:left="3960" w:hanging="360"/>
       </w:pPr>
     </w:lvl>
     <w:lvl w:ilvl="5" w:tplc="0409001B" w:tentative="1">
@@ -20517,7 +22628,7 @@
       <w:lvlText w:val="%6."/>
       <w:lvlJc w:val="right"/>
       <w:pPr>
-        <w:ind w:left="4320" w:hanging="180"/>
+        <w:ind w:left="4680" w:hanging="180"/>
       </w:pPr>
     </w:lvl>
     <w:lvl w:ilvl="6" w:tplc="0409000F" w:tentative="1">
@@ -20526,7 +22637,7 @@
       <w:lvlText w:val="%7."/>
       <w:lvlJc w:val="left"/>
       <w:pPr>
-        <w:ind w:left="5040" w:hanging="360"/>
+        <w:ind w:left="5400" w:hanging="360"/>
       </w:pPr>
     </w:lvl>
     <w:lvl w:ilvl="7" w:tplc="04090019" w:tentative="1">
@@ -20535,7 +22646,7 @@
       <w:lvlText w:val="%8."/>
       <w:lvlJc w:val="left"/>
       <w:pPr>
-        <w:ind w:left="5760" w:hanging="360"/>
+        <w:ind w:left="6120" w:hanging="360"/>
       </w:pPr>
     </w:lvl>
     <w:lvl w:ilvl="8" w:tplc="0409001B" w:tentative="1">
@@ -20544,11 +22655,11 @@
       <w:lvlText w:val="%9."/>
       <w:lvlJc w:val="right"/>
       <w:pPr>
-        <w:ind w:left="6480" w:hanging="180"/>
+        <w:ind w:left="6840" w:hanging="180"/>
       </w:pPr>
     </w:lvl>
   </w:abstractNum>
-  <w:abstractNum w:abstractNumId="11" w15:restartNumberingAfterBreak="0">
+  <w:abstractNum w:abstractNumId="13" w15:restartNumberingAfterBreak="0">
     <w:nsid w:val="4701445D"/>
     <w:multiLevelType w:val="hybridMultilevel"/>
     <w:tmpl w:val="754A071E"/>
@@ -20637,7 +22748,156 @@
       </w:pPr>
     </w:lvl>
   </w:abstractNum>
-  <w:abstractNum w:abstractNumId="12" w15:restartNumberingAfterBreak="0">
+  <w:abstractNum w:abstractNumId="14" w15:restartNumberingAfterBreak="0">
+    <w:nsid w:val="47DE4861"/>
+    <w:multiLevelType w:val="multilevel"/>
+    <w:tmpl w:val="0E981AA8"/>
+    <w:lvl w:ilvl="0">
+      <w:start w:val="1"/>
+      <w:numFmt w:val="bullet"/>
+      <w:lvlText w:val=""/>
+      <w:lvlJc w:val="left"/>
+      <w:pPr>
+        <w:tabs>
+          <w:tab w:val="num" w:pos="720"/>
+        </w:tabs>
+        <w:ind w:left="720" w:hanging="360"/>
+      </w:pPr>
+      <w:rPr>
+        <w:rFonts w:ascii="Symbol" w:hAnsi="Symbol" w:hint="default"/>
+        <w:sz w:val="20"/>
+      </w:rPr>
+    </w:lvl>
+    <w:lvl w:ilvl="1">
+      <w:start w:val="1"/>
+      <w:numFmt w:val="bullet"/>
+      <w:lvlText w:val="o"/>
+      <w:lvlJc w:val="left"/>
+      <w:pPr>
+        <w:tabs>
+          <w:tab w:val="num" w:pos="1440"/>
+        </w:tabs>
+        <w:ind w:left="1440" w:hanging="360"/>
+      </w:pPr>
+      <w:rPr>
+        <w:rFonts w:ascii="Courier New" w:hAnsi="Courier New" w:cs="Times New Roman" w:hint="default"/>
+        <w:sz w:val="20"/>
+      </w:rPr>
+    </w:lvl>
+    <w:lvl w:ilvl="2">
+      <w:start w:val="1"/>
+      <w:numFmt w:val="bullet"/>
+      <w:lvlText w:val=""/>
+      <w:lvlJc w:val="left"/>
+      <w:pPr>
+        <w:tabs>
+          <w:tab w:val="num" w:pos="2160"/>
+        </w:tabs>
+        <w:ind w:left="2160" w:hanging="360"/>
+      </w:pPr>
+      <w:rPr>
+        <w:rFonts w:ascii="Wingdings" w:hAnsi="Wingdings" w:hint="default"/>
+        <w:sz w:val="20"/>
+      </w:rPr>
+    </w:lvl>
+    <w:lvl w:ilvl="3">
+      <w:start w:val="1"/>
+      <w:numFmt w:val="bullet"/>
+      <w:lvlText w:val=""/>
+      <w:lvlJc w:val="left"/>
+      <w:pPr>
+        <w:tabs>
+          <w:tab w:val="num" w:pos="2880"/>
+        </w:tabs>
+        <w:ind w:left="2880" w:hanging="360"/>
+      </w:pPr>
+      <w:rPr>
+        <w:rFonts w:ascii="Wingdings" w:hAnsi="Wingdings" w:hint="default"/>
+        <w:sz w:val="20"/>
+      </w:rPr>
+    </w:lvl>
+    <w:lvl w:ilvl="4">
+      <w:start w:val="1"/>
+      <w:numFmt w:val="bullet"/>
+      <w:lvlText w:val=""/>
+      <w:lvlJc w:val="left"/>
+      <w:pPr>
+        <w:tabs>
+          <w:tab w:val="num" w:pos="3600"/>
+        </w:tabs>
+        <w:ind w:left="3600" w:hanging="360"/>
+      </w:pPr>
+      <w:rPr>
+        <w:rFonts w:ascii="Wingdings" w:hAnsi="Wingdings" w:hint="default"/>
+        <w:sz w:val="20"/>
+      </w:rPr>
+    </w:lvl>
+    <w:lvl w:ilvl="5">
+      <w:start w:val="1"/>
+      <w:numFmt w:val="bullet"/>
+      <w:lvlText w:val=""/>
+      <w:lvlJc w:val="left"/>
+      <w:pPr>
+        <w:tabs>
+          <w:tab w:val="num" w:pos="4320"/>
+        </w:tabs>
+        <w:ind w:left="4320" w:hanging="360"/>
+      </w:pPr>
+      <w:rPr>
+        <w:rFonts w:ascii="Wingdings" w:hAnsi="Wingdings" w:hint="default"/>
+        <w:sz w:val="20"/>
+      </w:rPr>
+    </w:lvl>
+    <w:lvl w:ilvl="6">
+      <w:start w:val="1"/>
+      <w:numFmt w:val="bullet"/>
+      <w:lvlText w:val=""/>
+      <w:lvlJc w:val="left"/>
+      <w:pPr>
+        <w:tabs>
+          <w:tab w:val="num" w:pos="5040"/>
+        </w:tabs>
+        <w:ind w:left="5040" w:hanging="360"/>
+      </w:pPr>
+      <w:rPr>
+        <w:rFonts w:ascii="Wingdings" w:hAnsi="Wingdings" w:hint="default"/>
+        <w:sz w:val="20"/>
+      </w:rPr>
+    </w:lvl>
+    <w:lvl w:ilvl="7">
+      <w:start w:val="1"/>
+      <w:numFmt w:val="bullet"/>
+      <w:lvlText w:val=""/>
+      <w:lvlJc w:val="left"/>
+      <w:pPr>
+        <w:tabs>
+          <w:tab w:val="num" w:pos="5760"/>
+        </w:tabs>
+        <w:ind w:left="5760" w:hanging="360"/>
+      </w:pPr>
+      <w:rPr>
+        <w:rFonts w:ascii="Wingdings" w:hAnsi="Wingdings" w:hint="default"/>
+        <w:sz w:val="20"/>
+      </w:rPr>
+    </w:lvl>
+    <w:lvl w:ilvl="8">
+      <w:start w:val="1"/>
+      <w:numFmt w:val="bullet"/>
+      <w:lvlText w:val=""/>
+      <w:lvlJc w:val="left"/>
+      <w:pPr>
+        <w:tabs>
+          <w:tab w:val="num" w:pos="6480"/>
+        </w:tabs>
+        <w:ind w:left="6480" w:hanging="360"/>
+      </w:pPr>
+      <w:rPr>
+        <w:rFonts w:ascii="Wingdings" w:hAnsi="Wingdings" w:hint="default"/>
+        <w:sz w:val="20"/>
+      </w:rPr>
+    </w:lvl>
+  </w:abstractNum>
+  <w:abstractNum w:abstractNumId="15" w15:restartNumberingAfterBreak="0">
     <w:nsid w:val="49F16F07"/>
     <w:multiLevelType w:val="hybridMultilevel"/>
     <w:tmpl w:val="3B940E32"/>
@@ -20726,7 +22986,7 @@
       </w:pPr>
     </w:lvl>
   </w:abstractNum>
-  <w:abstractNum w:abstractNumId="13" w15:restartNumberingAfterBreak="0">
+  <w:abstractNum w:abstractNumId="16" w15:restartNumberingAfterBreak="0">
     <w:nsid w:val="4E1E2248"/>
     <w:multiLevelType w:val="hybridMultilevel"/>
     <w:tmpl w:val="DDF0F40A"/>
@@ -20848,7 +23108,7 @@
       </w:rPr>
     </w:lvl>
   </w:abstractNum>
-  <w:abstractNum w:abstractNumId="14" w15:restartNumberingAfterBreak="0">
+  <w:abstractNum w:abstractNumId="17" w15:restartNumberingAfterBreak="0">
     <w:nsid w:val="503957C4"/>
     <w:multiLevelType w:val="multilevel"/>
     <w:tmpl w:val="661A76CC"/>
@@ -20984,7 +23244,7 @@
       </w:rPr>
     </w:lvl>
   </w:abstractNum>
-  <w:abstractNum w:abstractNumId="15" w15:restartNumberingAfterBreak="0">
+  <w:abstractNum w:abstractNumId="18" w15:restartNumberingAfterBreak="0">
     <w:nsid w:val="5C5440EA"/>
     <w:multiLevelType w:val="multilevel"/>
     <w:tmpl w:val="16F8AE28"/>
@@ -21133,7 +23393,7 @@
       </w:rPr>
     </w:lvl>
   </w:abstractNum>
-  <w:abstractNum w:abstractNumId="16" w15:restartNumberingAfterBreak="0">
+  <w:abstractNum w:abstractNumId="19" w15:restartNumberingAfterBreak="0">
     <w:nsid w:val="5E4B1E62"/>
     <w:multiLevelType w:val="hybridMultilevel"/>
     <w:tmpl w:val="A7D2ABEE"/>
@@ -21246,7 +23506,7 @@
       </w:rPr>
     </w:lvl>
   </w:abstractNum>
-  <w:abstractNum w:abstractNumId="17" w15:restartNumberingAfterBreak="0">
+  <w:abstractNum w:abstractNumId="20" w15:restartNumberingAfterBreak="0">
     <w:nsid w:val="5ECF6766"/>
     <w:multiLevelType w:val="multilevel"/>
     <w:tmpl w:val="ECBC8BBA"/>
@@ -21395,7 +23655,7 @@
       </w:rPr>
     </w:lvl>
   </w:abstractNum>
-  <w:abstractNum w:abstractNumId="18" w15:restartNumberingAfterBreak="0">
+  <w:abstractNum w:abstractNumId="21" w15:restartNumberingAfterBreak="0">
     <w:nsid w:val="711E5753"/>
     <w:multiLevelType w:val="multilevel"/>
     <w:tmpl w:val="C4EC2BAA"/>
@@ -21527,7 +23787,7 @@
       </w:rPr>
     </w:lvl>
   </w:abstractNum>
-  <w:abstractNum w:abstractNumId="19" w15:restartNumberingAfterBreak="0">
+  <w:abstractNum w:abstractNumId="22" w15:restartNumberingAfterBreak="0">
     <w:nsid w:val="72D6413D"/>
     <w:multiLevelType w:val="multilevel"/>
     <w:tmpl w:val="2BA01A8A"/>
@@ -21676,7 +23936,7 @@
       </w:rPr>
     </w:lvl>
   </w:abstractNum>
-  <w:abstractNum w:abstractNumId="20" w15:restartNumberingAfterBreak="0">
+  <w:abstractNum w:abstractNumId="23" w15:restartNumberingAfterBreak="0">
     <w:nsid w:val="76B0102A"/>
     <w:multiLevelType w:val="multilevel"/>
     <w:tmpl w:val="9A7048E6"/>
@@ -21808,7 +24068,7 @@
       </w:rPr>
     </w:lvl>
   </w:abstractNum>
-  <w:abstractNum w:abstractNumId="21" w15:restartNumberingAfterBreak="0">
+  <w:abstractNum w:abstractNumId="24" w15:restartNumberingAfterBreak="0">
     <w:nsid w:val="7A8D4070"/>
     <w:multiLevelType w:val="hybridMultilevel"/>
     <w:tmpl w:val="7450C076"/>
@@ -21930,7 +24190,7 @@
       </w:rPr>
     </w:lvl>
   </w:abstractNum>
-  <w:abstractNum w:abstractNumId="22" w15:restartNumberingAfterBreak="0">
+  <w:abstractNum w:abstractNumId="25" w15:restartNumberingAfterBreak="0">
     <w:nsid w:val="7E816D90"/>
     <w:multiLevelType w:val="multilevel"/>
     <w:tmpl w:val="E5DA88B6"/>
@@ -22054,73 +24314,100 @@
     </w:lvl>
   </w:abstractNum>
   <w:num w:numId="1" w16cid:durableId="1413431418">
-    <w:abstractNumId w:val="21"/>
+    <w:abstractNumId w:val="24"/>
   </w:num>
   <w:num w:numId="2" w16cid:durableId="324557041">
-    <w:abstractNumId w:val="14"/>
+    <w:abstractNumId w:val="17"/>
   </w:num>
   <w:num w:numId="3" w16cid:durableId="1526555790">
-    <w:abstractNumId w:val="13"/>
+    <w:abstractNumId w:val="16"/>
   </w:num>
   <w:num w:numId="4" w16cid:durableId="1230844154">
-    <w:abstractNumId w:val="3"/>
+    <w:abstractNumId w:val="5"/>
   </w:num>
   <w:num w:numId="5" w16cid:durableId="2078166110">
     <w:abstractNumId w:val="1"/>
   </w:num>
   <w:num w:numId="6" w16cid:durableId="353307141">
-    <w:abstractNumId w:val="20"/>
+    <w:abstractNumId w:val="23"/>
   </w:num>
   <w:num w:numId="7" w16cid:durableId="1852332949">
-    <w:abstractNumId w:val="4"/>
+    <w:abstractNumId w:val="6"/>
   </w:num>
   <w:num w:numId="8" w16cid:durableId="1891724654">
-    <w:abstractNumId w:val="6"/>
+    <w:abstractNumId w:val="8"/>
   </w:num>
   <w:num w:numId="9" w16cid:durableId="1759986482">
-    <w:abstractNumId w:val="18"/>
+    <w:abstractNumId w:val="21"/>
   </w:num>
   <w:num w:numId="10" w16cid:durableId="543753155">
-    <w:abstractNumId w:val="22"/>
+    <w:abstractNumId w:val="25"/>
   </w:num>
   <w:num w:numId="11" w16cid:durableId="187716035">
-    <w:abstractNumId w:val="11"/>
+    <w:abstractNumId w:val="13"/>
   </w:num>
   <w:num w:numId="12" w16cid:durableId="2083215272">
+    <w:abstractNumId w:val="15"/>
+  </w:num>
+  <w:num w:numId="13" w16cid:durableId="151525718">
     <w:abstractNumId w:val="12"/>
   </w:num>
-  <w:num w:numId="13" w16cid:durableId="151525718">
-    <w:abstractNumId w:val="10"/>
-  </w:num>
   <w:num w:numId="14" w16cid:durableId="632759070">
-    <w:abstractNumId w:val="16"/>
+    <w:abstractNumId w:val="19"/>
   </w:num>
   <w:num w:numId="15" w16cid:durableId="52314524">
-    <w:abstractNumId w:val="5"/>
+    <w:abstractNumId w:val="7"/>
   </w:num>
   <w:num w:numId="16" w16cid:durableId="13769652">
-    <w:abstractNumId w:val="8"/>
+    <w:abstractNumId w:val="10"/>
   </w:num>
   <w:num w:numId="17" w16cid:durableId="208610311">
     <w:abstractNumId w:val="0"/>
   </w:num>
   <w:num w:numId="18" w16cid:durableId="1681196674">
-    <w:abstractNumId w:val="17"/>
+    <w:abstractNumId w:val="20"/>
   </w:num>
   <w:num w:numId="19" w16cid:durableId="1333217692">
-    <w:abstractNumId w:val="15"/>
+    <w:abstractNumId w:val="18"/>
   </w:num>
   <w:num w:numId="20" w16cid:durableId="1805342094">
-    <w:abstractNumId w:val="9"/>
+    <w:abstractNumId w:val="11"/>
   </w:num>
   <w:num w:numId="21" w16cid:durableId="1297249539">
-    <w:abstractNumId w:val="19"/>
+    <w:abstractNumId w:val="22"/>
   </w:num>
   <w:num w:numId="22" w16cid:durableId="618534330">
-    <w:abstractNumId w:val="7"/>
+    <w:abstractNumId w:val="9"/>
   </w:num>
   <w:num w:numId="23" w16cid:durableId="2013484194">
     <w:abstractNumId w:val="2"/>
+  </w:num>
+  <w:num w:numId="24" w16cid:durableId="589891627">
+    <w:abstractNumId w:val="4"/>
+    <w:lvlOverride w:ilvl="0"/>
+    <w:lvlOverride w:ilvl="1"/>
+    <w:lvlOverride w:ilvl="2"/>
+    <w:lvlOverride w:ilvl="3"/>
+    <w:lvlOverride w:ilvl="4"/>
+    <w:lvlOverride w:ilvl="5"/>
+    <w:lvlOverride w:ilvl="6"/>
+    <w:lvlOverride w:ilvl="7"/>
+    <w:lvlOverride w:ilvl="8"/>
+  </w:num>
+  <w:num w:numId="25" w16cid:durableId="1549754981">
+    <w:abstractNumId w:val="14"/>
+    <w:lvlOverride w:ilvl="0"/>
+    <w:lvlOverride w:ilvl="1"/>
+    <w:lvlOverride w:ilvl="2"/>
+    <w:lvlOverride w:ilvl="3"/>
+    <w:lvlOverride w:ilvl="4"/>
+    <w:lvlOverride w:ilvl="5"/>
+    <w:lvlOverride w:ilvl="6"/>
+    <w:lvlOverride w:ilvl="7"/>
+    <w:lvlOverride w:ilvl="8"/>
+  </w:num>
+  <w:num w:numId="26" w16cid:durableId="1757052227">
+    <w:abstractNumId w:val="3"/>
   </w:num>
 </w:numbering>
 </file>

</xml_diff>

<commit_message>
Shof keda ya abohashish
</commit_message>
<xml_diff>
--- a/Reports/Data Architects Report.docx
+++ b/Reports/Data Architects Report.docx
@@ -1,6 +1,6 @@
 
 <file path=word/document.xml><?xml version="1.0" encoding="utf-8"?>
-<w:document xmlns:wpc="http://schemas.microsoft.com/office/word/2010/wordprocessingCanvas" xmlns:cx="http://schemas.microsoft.com/office/drawing/2014/chartex" xmlns:cx1="http://schemas.microsoft.com/office/drawing/2015/9/8/chartex" xmlns:cx2="http://schemas.microsoft.com/office/drawing/2015/10/21/chartex" xmlns:cx3="http://schemas.microsoft.com/office/drawing/2016/5/9/chartex" xmlns:cx4="http://schemas.microsoft.com/office/drawing/2016/5/10/chartex" xmlns:cx5="http://schemas.microsoft.com/office/drawing/2016/5/11/chartex" xmlns:cx6="http://schemas.microsoft.com/office/drawing/2016/5/12/chartex" xmlns:cx7="http://schemas.microsoft.com/office/drawing/2016/5/13/chartex" xmlns:cx8="http://schemas.microsoft.com/office/drawing/2016/5/14/chartex" xmlns:mc="http://schemas.openxmlformats.org/markup-compatibility/2006" xmlns:aink="http://schemas.microsoft.com/office/drawing/2016/ink" xmlns:am3d="http://schemas.microsoft.com/office/drawing/2017/model3d" xmlns:o="urn:schemas-microsoft-com:office:office" xmlns:oel="http://schemas.microsoft.com/office/2019/extlst" xmlns:r="http://schemas.openxmlformats.org/officeDocument/2006/relationships" xmlns:m="http://schemas.openxmlformats.org/officeDocument/2006/math" xmlns:v="urn:schemas-microsoft-com:vml" xmlns:wp14="http://schemas.microsoft.com/office/word/2010/wordprocessingDrawing" xmlns:wp="http://schemas.openxmlformats.org/drawingml/2006/wordprocessingDrawing" xmlns:w10="urn:schemas-microsoft-com:office:word" xmlns:w="http://schemas.openxmlformats.org/wordprocessingml/2006/main" xmlns:w14="http://schemas.microsoft.com/office/word/2010/wordml" xmlns:w15="http://schemas.microsoft.com/office/word/2012/wordml" xmlns:w16cex="http://schemas.microsoft.com/office/word/2018/wordml/cex" xmlns:w16cid="http://schemas.microsoft.com/office/word/2016/wordml/cid" xmlns:w16="http://schemas.microsoft.com/office/word/2018/wordml" xmlns:w16du="http://schemas.microsoft.com/office/word/2023/wordml/word16du" xmlns:w16sdtdh="http://schemas.microsoft.com/office/word/2020/wordml/sdtdatahash" xmlns:w16sdtfl="http://schemas.microsoft.com/office/word/2024/wordml/sdtformatlock" xmlns:w16se="http://schemas.microsoft.com/office/word/2015/wordml/symex" xmlns:wpg="http://schemas.microsoft.com/office/word/2010/wordprocessingGroup" xmlns:wpi="http://schemas.microsoft.com/office/word/2010/wordprocessingInk" xmlns:wne="http://schemas.microsoft.com/office/word/2006/wordml" xmlns:wps="http://schemas.microsoft.com/office/word/2010/wordprocessingShape" mc:Ignorable="w14 w15 w16se w16cid w16 w16cex w16sdtdh w16sdtfl w16du wp14">
+<w:document xmlns:wpc="http://schemas.microsoft.com/office/word/2010/wordprocessingCanvas" xmlns:cx="http://schemas.microsoft.com/office/drawing/2014/chartex" xmlns:cx1="http://schemas.microsoft.com/office/drawing/2015/9/8/chartex" xmlns:cx2="http://schemas.microsoft.com/office/drawing/2015/10/21/chartex" xmlns:cx3="http://schemas.microsoft.com/office/drawing/2016/5/9/chartex" xmlns:cx4="http://schemas.microsoft.com/office/drawing/2016/5/10/chartex" xmlns:cx5="http://schemas.microsoft.com/office/drawing/2016/5/11/chartex" xmlns:cx6="http://schemas.microsoft.com/office/drawing/2016/5/12/chartex" xmlns:cx7="http://schemas.microsoft.com/office/drawing/2016/5/13/chartex" xmlns:cx8="http://schemas.microsoft.com/office/drawing/2016/5/14/chartex" xmlns:mc="http://schemas.openxmlformats.org/markup-compatibility/2006" xmlns:aink="http://schemas.microsoft.com/office/drawing/2016/ink" xmlns:am3d="http://schemas.microsoft.com/office/drawing/2017/model3d" xmlns:o="urn:schemas-microsoft-com:office:office" xmlns:r="http://schemas.openxmlformats.org/officeDocument/2006/relationships" xmlns:m="http://schemas.openxmlformats.org/officeDocument/2006/math" xmlns:v="urn:schemas-microsoft-com:vml" xmlns:wp14="http://schemas.microsoft.com/office/word/2010/wordprocessingDrawing" xmlns:wp="http://schemas.openxmlformats.org/drawingml/2006/wordprocessingDrawing" xmlns:w10="urn:schemas-microsoft-com:office:word" xmlns:w="http://schemas.openxmlformats.org/wordprocessingml/2006/main" xmlns:w14="http://schemas.microsoft.com/office/word/2010/wordml" xmlns:w15="http://schemas.microsoft.com/office/word/2012/wordml" xmlns:w16cex="http://schemas.microsoft.com/office/word/2018/wordml/cex" xmlns:w16cid="http://schemas.microsoft.com/office/word/2016/wordml/cid" xmlns:w16="http://schemas.microsoft.com/office/word/2018/wordml" xmlns:w16sdtdh="http://schemas.microsoft.com/office/word/2020/wordml/sdtdatahash" xmlns:w16se="http://schemas.microsoft.com/office/word/2015/wordml/symex" xmlns:wpg="http://schemas.microsoft.com/office/word/2010/wordprocessingGroup" xmlns:wpi="http://schemas.microsoft.com/office/word/2010/wordprocessingInk" xmlns:wne="http://schemas.microsoft.com/office/word/2006/wordml" xmlns:wps="http://schemas.microsoft.com/office/word/2010/wordprocessingShape" mc:Ignorable="w14 w15 w16se w16cid w16 w16cex w16sdtdh wp14">
   <w:body>
     <w:p>
       <w:pPr>
@@ -757,6 +757,7 @@
           <w:docPartUnique/>
         </w:docPartObj>
       </w:sdtPr>
+      <w:sdtEndPr/>
       <w:sdtContent>
         <w:p>
           <w:pPr>
@@ -1217,11 +1218,7 @@
             </w:rPr>
           </w:pPr>
           <w:r>
-            <w:t>2.2.1 Dataset 1</w:t>
-          </w:r>
-          <w:proofErr w:type="gramStart"/>
-          <w:r>
-            <w:t>:</w:t>
+            <w:t>2.2.1 Dataset 1:</w:t>
           </w:r>
           <w:r>
             <w:t xml:space="preserve"> </w:t>
@@ -1237,7 +1234,6 @@
             </w:rPr>
             <w:t>5</w:t>
           </w:r>
-          <w:proofErr w:type="gramEnd"/>
         </w:p>
         <w:p>
           <w:pPr>
@@ -1268,14 +1264,7 @@
             <w:rPr>
               <w:rFonts w:asciiTheme="majorBidi" w:hAnsiTheme="majorBidi" w:cstheme="majorBidi"/>
             </w:rPr>
-            <w:t xml:space="preserve"> Dataset 2</w:t>
-          </w:r>
-          <w:proofErr w:type="gramStart"/>
-          <w:r>
-            <w:rPr>
-              <w:rFonts w:asciiTheme="majorBidi" w:hAnsiTheme="majorBidi" w:cstheme="majorBidi"/>
-            </w:rPr>
-            <w:t>:</w:t>
+            <w:t xml:space="preserve"> Dataset 2:</w:t>
           </w:r>
           <w:r>
             <w:t xml:space="preserve"> </w:t>
@@ -1292,7 +1281,6 @@
             </w:rPr>
             <w:t>9</w:t>
           </w:r>
-          <w:proofErr w:type="gramEnd"/>
         </w:p>
         <w:p>
           <w:pPr>
@@ -1311,14 +1299,7 @@
             <w:rPr>
               <w:rFonts w:asciiTheme="majorBidi" w:hAnsiTheme="majorBidi" w:cstheme="majorBidi"/>
             </w:rPr>
-            <w:t>2.2.3 Dataset 3</w:t>
-          </w:r>
-          <w:proofErr w:type="gramStart"/>
-          <w:r>
-            <w:rPr>
-              <w:rFonts w:asciiTheme="majorBidi" w:hAnsiTheme="majorBidi" w:cstheme="majorBidi"/>
-            </w:rPr>
-            <w:t>:</w:t>
+            <w:t>2.2.3 Dataset 3:</w:t>
           </w:r>
           <w:r>
             <w:t xml:space="preserve"> </w:t>
@@ -1337,7 +1318,6 @@
             </w:rPr>
             <w:t>14</w:t>
           </w:r>
-          <w:proofErr w:type="gramEnd"/>
         </w:p>
         <w:p>
           <w:pPr>
@@ -1386,353 +1366,14 @@
                 <w:rFonts w:ascii="Trebuchet MS"/>
                 <w:spacing w:val="-5"/>
               </w:rPr>
-              <w:t>10</w:t>
-            </w:r>
-          </w:hyperlink>
-        </w:p>
-        <w:p>
-          <w:pPr>
-            <w:pStyle w:val="TOC3"/>
-            <w:numPr>
-              <w:ilvl w:val="1"/>
-              <w:numId w:val="8"/>
-            </w:numPr>
-            <w:tabs>
-              <w:tab w:val="left" w:pos="1677"/>
-              <w:tab w:val="right" w:leader="dot" w:pos="10432"/>
-            </w:tabs>
-            <w:ind w:left="1677" w:hanging="331"/>
-          </w:pPr>
-          <w:hyperlink w:anchor="_bookmark19" w:history="1">
-            <w:r>
-              <w:t>Data</w:t>
-            </w:r>
-            <w:r>
-              <w:rPr>
-                <w:spacing w:val="-2"/>
-              </w:rPr>
-              <w:t xml:space="preserve"> Description</w:t>
-            </w:r>
-            <w:r>
-              <w:tab/>
+              <w:t>1</w:t>
             </w:r>
             <w:r>
               <w:rPr>
                 <w:rFonts w:ascii="Trebuchet MS"/>
-                <w:i w:val="0"/>
                 <w:spacing w:val="-5"/>
               </w:rPr>
-              <w:t>10</w:t>
-            </w:r>
-          </w:hyperlink>
-        </w:p>
-        <w:p>
-          <w:pPr>
-            <w:pStyle w:val="TOC4"/>
-            <w:numPr>
-              <w:ilvl w:val="2"/>
-              <w:numId w:val="8"/>
-            </w:numPr>
-            <w:tabs>
-              <w:tab w:val="left" w:pos="2015"/>
-              <w:tab w:val="right" w:leader="dot" w:pos="10432"/>
-            </w:tabs>
-            <w:ind w:left="2015" w:hanging="496"/>
-            <w:rPr>
-              <w:rFonts w:ascii="Trebuchet MS"/>
-              <w:i w:val="0"/>
-            </w:rPr>
-          </w:pPr>
-          <w:hyperlink w:anchor="_bookmark22" w:history="1">
-            <w:r>
-              <w:t>Description</w:t>
-            </w:r>
-            <w:r>
-              <w:rPr>
-                <w:spacing w:val="-6"/>
-              </w:rPr>
-              <w:t xml:space="preserve"> </w:t>
-            </w:r>
-            <w:r>
-              <w:t>of</w:t>
-            </w:r>
-            <w:r>
-              <w:rPr>
-                <w:spacing w:val="-4"/>
-              </w:rPr>
-              <w:t xml:space="preserve"> </w:t>
-            </w:r>
-            <w:r>
-              <w:rPr>
-                <w:spacing w:val="-2"/>
-              </w:rPr>
-              <w:t>Images</w:t>
-            </w:r>
-            <w:r>
-              <w:tab/>
-            </w:r>
-            <w:r>
-              <w:rPr>
-                <w:rFonts w:ascii="Trebuchet MS"/>
-                <w:i w:val="0"/>
-                <w:spacing w:val="-5"/>
-              </w:rPr>
-              <w:t>11</w:t>
-            </w:r>
-          </w:hyperlink>
-        </w:p>
-        <w:p>
-          <w:pPr>
-            <w:pStyle w:val="TOC4"/>
-            <w:numPr>
-              <w:ilvl w:val="2"/>
-              <w:numId w:val="8"/>
-            </w:numPr>
-            <w:tabs>
-              <w:tab w:val="left" w:pos="2015"/>
-              <w:tab w:val="right" w:leader="dot" w:pos="10432"/>
-            </w:tabs>
-            <w:spacing w:before="132"/>
-            <w:ind w:left="2015" w:hanging="496"/>
-            <w:rPr>
-              <w:rFonts w:ascii="Trebuchet MS"/>
-              <w:i w:val="0"/>
-            </w:rPr>
-          </w:pPr>
-          <w:hyperlink w:anchor="_bookmark24" w:history="1">
-            <w:r>
-              <w:t>Descriptive</w:t>
-            </w:r>
-            <w:r>
-              <w:rPr>
-                <w:spacing w:val="-13"/>
-              </w:rPr>
-              <w:t xml:space="preserve"> </w:t>
-            </w:r>
-            <w:r>
-              <w:t>Statistical</w:t>
-            </w:r>
-            <w:r>
-              <w:rPr>
-                <w:spacing w:val="-11"/>
-              </w:rPr>
-              <w:t xml:space="preserve"> </w:t>
-            </w:r>
-            <w:r>
-              <w:rPr>
-                <w:spacing w:val="-2"/>
-              </w:rPr>
-              <w:t>Analyses</w:t>
-            </w:r>
-            <w:r>
-              <w:tab/>
-            </w:r>
-            <w:r>
-              <w:rPr>
-                <w:rFonts w:ascii="Trebuchet MS"/>
-                <w:i w:val="0"/>
-                <w:spacing w:val="-5"/>
-              </w:rPr>
-              <w:t>11</w:t>
-            </w:r>
-          </w:hyperlink>
-        </w:p>
-        <w:p>
-          <w:pPr>
-            <w:pStyle w:val="TOC2"/>
-            <w:numPr>
-              <w:ilvl w:val="1"/>
-              <w:numId w:val="8"/>
-            </w:numPr>
-            <w:tabs>
-              <w:tab w:val="left" w:pos="1632"/>
-              <w:tab w:val="right" w:leader="dot" w:pos="10432"/>
-            </w:tabs>
-            <w:ind w:left="1632" w:hanging="331"/>
-          </w:pPr>
-          <w:hyperlink w:anchor="_bookmark27" w:history="1">
-            <w:r>
-              <w:t>Model</w:t>
-            </w:r>
-            <w:r>
-              <w:rPr>
-                <w:spacing w:val="-4"/>
-              </w:rPr>
-              <w:t xml:space="preserve"> </w:t>
-            </w:r>
-            <w:r>
-              <w:t>Architecture</w:t>
-            </w:r>
-            <w:r>
-              <w:rPr>
-                <w:spacing w:val="-5"/>
-              </w:rPr>
-              <w:t xml:space="preserve"> </w:t>
-            </w:r>
-            <w:r>
-              <w:t>and</w:t>
-            </w:r>
-            <w:r>
-              <w:rPr>
-                <w:spacing w:val="-8"/>
-              </w:rPr>
-              <w:t xml:space="preserve"> </w:t>
-            </w:r>
-            <w:r>
-              <w:t>Training</w:t>
-            </w:r>
-            <w:r>
-              <w:rPr>
-                <w:spacing w:val="-4"/>
-              </w:rPr>
-              <w:t xml:space="preserve"> </w:t>
-            </w:r>
-            <w:r>
-              <w:rPr>
-                <w:spacing w:val="-2"/>
-              </w:rPr>
-              <w:t>Procedure</w:t>
-            </w:r>
-            <w:r>
-              <w:tab/>
-            </w:r>
-            <w:r>
-              <w:rPr>
-                <w:rFonts w:ascii="Trebuchet MS"/>
-                <w:i w:val="0"/>
-                <w:spacing w:val="-5"/>
-              </w:rPr>
-              <w:t>14</w:t>
-            </w:r>
-          </w:hyperlink>
-        </w:p>
-        <w:p>
-          <w:pPr>
-            <w:pStyle w:val="TOC4"/>
-            <w:numPr>
-              <w:ilvl w:val="2"/>
-              <w:numId w:val="8"/>
-            </w:numPr>
-            <w:tabs>
-              <w:tab w:val="left" w:pos="2015"/>
-              <w:tab w:val="right" w:leader="dot" w:pos="10432"/>
-            </w:tabs>
-            <w:ind w:left="2015" w:hanging="496"/>
-            <w:rPr>
-              <w:rFonts w:ascii="Trebuchet MS"/>
-              <w:i w:val="0"/>
-            </w:rPr>
-          </w:pPr>
-          <w:hyperlink w:anchor="_bookmark28" w:history="1">
-            <w:r>
-              <w:t>Layers</w:t>
-            </w:r>
-            <w:r>
-              <w:rPr>
-                <w:spacing w:val="-3"/>
-              </w:rPr>
-              <w:t xml:space="preserve"> </w:t>
-            </w:r>
-            <w:r>
-              <w:rPr>
-                <w:spacing w:val="-2"/>
-              </w:rPr>
-              <w:t>Parameters</w:t>
-            </w:r>
-            <w:r>
-              <w:tab/>
-            </w:r>
-            <w:r>
-              <w:rPr>
-                <w:rFonts w:ascii="Trebuchet MS"/>
-                <w:i w:val="0"/>
-                <w:spacing w:val="-5"/>
-              </w:rPr>
-              <w:t>14</w:t>
-            </w:r>
-          </w:hyperlink>
-        </w:p>
-        <w:p>
-          <w:pPr>
-            <w:pStyle w:val="TOC4"/>
-            <w:numPr>
-              <w:ilvl w:val="2"/>
-              <w:numId w:val="8"/>
-            </w:numPr>
-            <w:tabs>
-              <w:tab w:val="left" w:pos="2015"/>
-              <w:tab w:val="right" w:leader="dot" w:pos="10432"/>
-            </w:tabs>
-            <w:spacing w:before="130"/>
-            <w:ind w:left="2015" w:hanging="496"/>
-            <w:rPr>
-              <w:rFonts w:ascii="Trebuchet MS"/>
-              <w:i w:val="0"/>
-            </w:rPr>
-          </w:pPr>
-          <w:hyperlink w:anchor="_bookmark30" w:history="1">
-            <w:r>
-              <w:t>Model</w:t>
-            </w:r>
-            <w:r>
-              <w:rPr>
-                <w:spacing w:val="-5"/>
-              </w:rPr>
-              <w:t xml:space="preserve"> </w:t>
-            </w:r>
-            <w:r>
-              <w:rPr>
-                <w:spacing w:val="-2"/>
-              </w:rPr>
-              <w:t>Training</w:t>
-            </w:r>
-            <w:r>
-              <w:tab/>
-            </w:r>
-            <w:r>
-              <w:rPr>
-                <w:rFonts w:ascii="Trebuchet MS"/>
-                <w:i w:val="0"/>
-                <w:spacing w:val="-5"/>
-              </w:rPr>
-              <w:t>15</w:t>
-            </w:r>
-          </w:hyperlink>
-        </w:p>
-        <w:p>
-          <w:pPr>
-            <w:pStyle w:val="TOC2"/>
-            <w:numPr>
-              <w:ilvl w:val="1"/>
-              <w:numId w:val="8"/>
-            </w:numPr>
-            <w:tabs>
-              <w:tab w:val="left" w:pos="1687"/>
-              <w:tab w:val="right" w:leader="dot" w:pos="10432"/>
-            </w:tabs>
-            <w:spacing w:before="123"/>
-            <w:ind w:left="1687" w:hanging="386"/>
-            <w:rPr>
-              <w:sz w:val="23"/>
-            </w:rPr>
-          </w:pPr>
-          <w:hyperlink w:anchor="_bookmark31" w:history="1">
-            <w:r>
-              <w:rPr>
-                <w:spacing w:val="-2"/>
-              </w:rPr>
-              <w:t>Results</w:t>
-            </w:r>
-            <w:r>
-              <w:tab/>
-            </w:r>
-            <w:r>
-              <w:rPr>
-                <w:rFonts w:ascii="Trebuchet MS"/>
-                <w:i w:val="0"/>
-                <w:spacing w:val="-5"/>
-              </w:rPr>
-              <w:t>15</w:t>
+              <w:t>5</w:t>
             </w:r>
           </w:hyperlink>
         </w:p>
@@ -1766,7 +1407,7 @@
                 <w:rFonts w:ascii="Trebuchet MS"/>
                 <w:spacing w:val="-5"/>
               </w:rPr>
-              <w:t>17</w:t>
+              <w:t>21</w:t>
             </w:r>
           </w:hyperlink>
         </w:p>
@@ -1799,7 +1440,7 @@
                 <w:rFonts w:ascii="Trebuchet MS"/>
                 <w:spacing w:val="-5"/>
               </w:rPr>
-              <w:t>18</w:t>
+              <w:t>22</w:t>
             </w:r>
           </w:hyperlink>
         </w:p>
@@ -1832,7 +1473,7 @@
                 <w:rFonts w:ascii="Trebuchet MS"/>
                 <w:spacing w:val="-5"/>
               </w:rPr>
-              <w:t>19</w:t>
+              <w:t>23</w:t>
             </w:r>
           </w:hyperlink>
         </w:p>
@@ -1946,7 +1587,21 @@
             <w:rFonts w:ascii="Trebuchet MS"/>
             <w:spacing w:val="-4"/>
           </w:rPr>
-          <w:t>Dataset 1 Descriptive Statistics Table</w:t>
+          <w:t>Dataset 1 Descriptive Statist</w:t>
+        </w:r>
+        <w:r>
+          <w:rPr>
+            <w:rFonts w:ascii="Trebuchet MS"/>
+            <w:spacing w:val="-4"/>
+          </w:rPr>
+          <w:t>i</w:t>
+        </w:r>
+        <w:r>
+          <w:rPr>
+            <w:rFonts w:ascii="Trebuchet MS"/>
+            <w:spacing w:val="-4"/>
+          </w:rPr>
+          <w:t>cs Table</w:t>
         </w:r>
         <w:r>
           <w:rPr>
@@ -2152,7 +1807,7 @@
             <w:rFonts w:ascii="Trebuchet MS"/>
             <w:spacing w:val="-10"/>
           </w:rPr>
-          <w:t>7</w:t>
+          <w:t>6</w:t>
         </w:r>
       </w:hyperlink>
     </w:p>
@@ -2302,9 +1957,15 @@
         <w:r>
           <w:rPr>
             <w:rFonts w:ascii="Trebuchet MS"/>
+          </w:rPr>
+          <w:t>.</w:t>
+        </w:r>
+        <w:r>
+          <w:rPr>
+            <w:rFonts w:ascii="Trebuchet MS"/>
             <w:spacing w:val="-5"/>
           </w:rPr>
-          <w:t>8</w:t>
+          <w:t>7</w:t>
         </w:r>
       </w:hyperlink>
     </w:p>
@@ -2371,9 +2032,15 @@
         <w:r>
           <w:rPr>
             <w:rFonts w:ascii="Trebuchet MS"/>
+          </w:rPr>
+          <w:t>.</w:t>
+        </w:r>
+        <w:r>
+          <w:rPr>
+            <w:rFonts w:ascii="Trebuchet MS"/>
             <w:spacing w:val="-5"/>
           </w:rPr>
-          <w:t>8</w:t>
+          <w:t>7</w:t>
         </w:r>
       </w:hyperlink>
     </w:p>
@@ -2442,7 +2109,7 @@
             <w:rFonts w:ascii="Trebuchet MS"/>
             <w:spacing w:val="-5"/>
           </w:rPr>
-          <w:t>9</w:t>
+          <w:t>.8</w:t>
         </w:r>
       </w:hyperlink>
     </w:p>
@@ -2518,7 +2185,7 @@
             <w:rFonts w:ascii="Trebuchet MS"/>
             <w:spacing w:val="-5"/>
           </w:rPr>
-          <w:t>9</w:t>
+          <w:t>.8</w:t>
         </w:r>
       </w:hyperlink>
     </w:p>
@@ -2594,7 +2261,7 @@
             <w:rFonts w:ascii="Trebuchet MS"/>
             <w:spacing w:val="-5"/>
           </w:rPr>
-          <w:t>10</w:t>
+          <w:t>.8</w:t>
         </w:r>
       </w:hyperlink>
     </w:p>
@@ -2663,7 +2330,7 @@
             <w:rFonts w:ascii="Trebuchet MS"/>
             <w:spacing w:val="-5"/>
           </w:rPr>
-          <w:t>10</w:t>
+          <w:t>.9</w:t>
         </w:r>
       </w:hyperlink>
     </w:p>
@@ -2732,7 +2399,7 @@
             <w:rFonts w:ascii="Trebuchet MS"/>
             <w:spacing w:val="-5"/>
           </w:rPr>
-          <w:t>11</w:t>
+          <w:t>.9</w:t>
         </w:r>
       </w:hyperlink>
     </w:p>
@@ -2801,7 +2468,7 @@
             <w:rFonts w:ascii="Trebuchet MS"/>
             <w:spacing w:val="-5"/>
           </w:rPr>
-          <w:t>11</w:t>
+          <w:t>.9</w:t>
         </w:r>
       </w:hyperlink>
     </w:p>
@@ -2867,7 +2534,14 @@
             <w:rFonts w:ascii="Trebuchet MS"/>
             <w:spacing w:val="-5"/>
           </w:rPr>
-          <w:t>12</w:t>
+          <w:t>1</w:t>
+        </w:r>
+        <w:r>
+          <w:rPr>
+            <w:rFonts w:ascii="Trebuchet MS"/>
+            <w:spacing w:val="-5"/>
+          </w:rPr>
+          <w:t>0</w:t>
         </w:r>
       </w:hyperlink>
     </w:p>
@@ -2936,7 +2610,14 @@
             <w:rFonts w:ascii="Trebuchet MS"/>
             <w:spacing w:val="-5"/>
           </w:rPr>
-          <w:t>12</w:t>
+          <w:t>1</w:t>
+        </w:r>
+        <w:r>
+          <w:rPr>
+            <w:rFonts w:ascii="Trebuchet MS"/>
+            <w:spacing w:val="-5"/>
+          </w:rPr>
+          <w:t>0</w:t>
         </w:r>
       </w:hyperlink>
     </w:p>
@@ -3005,7 +2686,14 @@
             <w:rFonts w:ascii="Trebuchet MS"/>
             <w:spacing w:val="-5"/>
           </w:rPr>
-          <w:t>13</w:t>
+          <w:t>1</w:t>
+        </w:r>
+        <w:r>
+          <w:rPr>
+            <w:rFonts w:ascii="Trebuchet MS"/>
+            <w:spacing w:val="-5"/>
+          </w:rPr>
+          <w:t>0</w:t>
         </w:r>
       </w:hyperlink>
     </w:p>
@@ -3074,7 +2762,14 @@
             <w:rFonts w:ascii="Trebuchet MS"/>
             <w:spacing w:val="-5"/>
           </w:rPr>
-          <w:t>13</w:t>
+          <w:t>1</w:t>
+        </w:r>
+        <w:r>
+          <w:rPr>
+            <w:rFonts w:ascii="Trebuchet MS"/>
+            <w:spacing w:val="-5"/>
+          </w:rPr>
+          <w:t>1</w:t>
         </w:r>
       </w:hyperlink>
     </w:p>
@@ -3143,7 +2838,14 @@
             <w:rFonts w:ascii="Trebuchet MS"/>
             <w:spacing w:val="-5"/>
           </w:rPr>
-          <w:t>14</w:t>
+          <w:t>1</w:t>
+        </w:r>
+        <w:r>
+          <w:rPr>
+            <w:rFonts w:ascii="Trebuchet MS"/>
+            <w:spacing w:val="-5"/>
+          </w:rPr>
+          <w:t>1</w:t>
         </w:r>
       </w:hyperlink>
     </w:p>
@@ -3215,7 +2917,14 @@
             <w:rFonts w:ascii="Trebuchet MS"/>
             <w:spacing w:val="-5"/>
           </w:rPr>
-          <w:t>14</w:t>
+          <w:t>1</w:t>
+        </w:r>
+        <w:r>
+          <w:rPr>
+            <w:rFonts w:ascii="Trebuchet MS"/>
+            <w:spacing w:val="-5"/>
+          </w:rPr>
+          <w:t>1</w:t>
         </w:r>
       </w:hyperlink>
     </w:p>
@@ -3288,7 +2997,14 @@
             <w:rFonts w:ascii="Trebuchet MS"/>
             <w:spacing w:val="-5"/>
           </w:rPr>
-          <w:t>15</w:t>
+          <w:t>1</w:t>
+        </w:r>
+        <w:r>
+          <w:rPr>
+            <w:rFonts w:ascii="Trebuchet MS"/>
+            <w:spacing w:val="-5"/>
+          </w:rPr>
+          <w:t>2</w:t>
         </w:r>
       </w:hyperlink>
     </w:p>
@@ -3357,7 +3073,14 @@
             <w:rFonts w:ascii="Trebuchet MS"/>
             <w:spacing w:val="-5"/>
           </w:rPr>
-          <w:t>15</w:t>
+          <w:t>1</w:t>
+        </w:r>
+        <w:r>
+          <w:rPr>
+            <w:rFonts w:ascii="Trebuchet MS"/>
+            <w:spacing w:val="-5"/>
+          </w:rPr>
+          <w:t>2</w:t>
         </w:r>
       </w:hyperlink>
     </w:p>
@@ -3423,7 +3146,14 @@
             <w:rFonts w:ascii="Trebuchet MS"/>
             <w:spacing w:val="-5"/>
           </w:rPr>
-          <w:t>16</w:t>
+          <w:t>1</w:t>
+        </w:r>
+        <w:r>
+          <w:rPr>
+            <w:rFonts w:ascii="Trebuchet MS"/>
+            <w:spacing w:val="-5"/>
+          </w:rPr>
+          <w:t>2</w:t>
         </w:r>
       </w:hyperlink>
     </w:p>
@@ -3492,7 +3222,14 @@
             <w:rFonts w:ascii="Trebuchet MS"/>
             <w:spacing w:val="-5"/>
           </w:rPr>
-          <w:t>16</w:t>
+          <w:t>1</w:t>
+        </w:r>
+        <w:r>
+          <w:rPr>
+            <w:rFonts w:ascii="Trebuchet MS"/>
+            <w:spacing w:val="-5"/>
+          </w:rPr>
+          <w:t>3</w:t>
         </w:r>
       </w:hyperlink>
     </w:p>
@@ -3561,7 +3298,14 @@
             <w:rFonts w:ascii="Trebuchet MS"/>
             <w:spacing w:val="-5"/>
           </w:rPr>
-          <w:t>17</w:t>
+          <w:t>1</w:t>
+        </w:r>
+        <w:r>
+          <w:rPr>
+            <w:rFonts w:ascii="Trebuchet MS"/>
+            <w:spacing w:val="-5"/>
+          </w:rPr>
+          <w:t>3</w:t>
         </w:r>
       </w:hyperlink>
     </w:p>
@@ -3623,7 +3367,14 @@
             <w:rFonts w:ascii="Trebuchet MS"/>
             <w:spacing w:val="-5"/>
           </w:rPr>
-          <w:t>17</w:t>
+          <w:t>1</w:t>
+        </w:r>
+        <w:r>
+          <w:rPr>
+            <w:rFonts w:ascii="Trebuchet MS"/>
+            <w:spacing w:val="-5"/>
+          </w:rPr>
+          <w:t>3</w:t>
         </w:r>
       </w:hyperlink>
     </w:p>
@@ -3692,7 +3443,14 @@
             <w:rFonts w:ascii="Trebuchet MS"/>
             <w:spacing w:val="-5"/>
           </w:rPr>
-          <w:t>18</w:t>
+          <w:t>1</w:t>
+        </w:r>
+        <w:r>
+          <w:rPr>
+            <w:rFonts w:ascii="Trebuchet MS"/>
+            <w:spacing w:val="-5"/>
+          </w:rPr>
+          <w:t>4</w:t>
         </w:r>
       </w:hyperlink>
     </w:p>
@@ -3745,7 +3503,21 @@
             <w:rFonts w:ascii="Trebuchet MS"/>
             <w:spacing w:val="-4"/>
           </w:rPr>
-          <w:t xml:space="preserve"> Incoming/Outgoing</w:t>
+          <w:t xml:space="preserve"> Incomin</w:t>
+        </w:r>
+        <w:r>
+          <w:rPr>
+            <w:rFonts w:ascii="Trebuchet MS"/>
+            <w:spacing w:val="-4"/>
+          </w:rPr>
+          <w:t>g</w:t>
+        </w:r>
+        <w:r>
+          <w:rPr>
+            <w:rFonts w:ascii="Trebuchet MS"/>
+            <w:spacing w:val="-4"/>
+          </w:rPr>
+          <w:t>/Outgoing</w:t>
         </w:r>
         <w:r>
           <w:rPr>
@@ -3758,7 +3530,14 @@
             <w:rFonts w:ascii="Trebuchet MS"/>
             <w:spacing w:val="-5"/>
           </w:rPr>
-          <w:t>18</w:t>
+          <w:t>1</w:t>
+        </w:r>
+        <w:r>
+          <w:rPr>
+            <w:rFonts w:ascii="Trebuchet MS"/>
+            <w:spacing w:val="-5"/>
+          </w:rPr>
+          <w:t>4</w:t>
         </w:r>
       </w:hyperlink>
     </w:p>
@@ -3769,6 +3548,10 @@
         </w:tabs>
         <w:spacing w:before="33" w:line="276" w:lineRule="auto"/>
         <w:ind w:left="1080"/>
+        <w:rPr>
+          <w:rFonts w:ascii="Trebuchet MS"/>
+          <w:spacing w:val="-5"/>
+        </w:rPr>
       </w:pPr>
       <w:hyperlink w:anchor="_bookmark34" w:history="1">
         <w:r>
@@ -3804,27 +3587,13 @@
             <w:rFonts w:ascii="Trebuchet MS"/>
             <w:spacing w:val="-4"/>
           </w:rPr>
-          <w:t>Distrib</w:t>
+          <w:t xml:space="preserve">Distribution of </w:t>
         </w:r>
         <w:r>
           <w:rPr>
             <w:rFonts w:ascii="Trebuchet MS"/>
             <w:spacing w:val="-4"/>
           </w:rPr>
-          <w:t>u</w:t>
-        </w:r>
-        <w:r>
-          <w:rPr>
-            <w:rFonts w:ascii="Trebuchet MS"/>
-            <w:spacing w:val="-4"/>
-          </w:rPr>
-          <w:t xml:space="preserve">tion of </w:t>
-        </w:r>
-        <w:r>
-          <w:rPr>
-            <w:rFonts w:ascii="Trebuchet MS"/>
-            <w:spacing w:val="-4"/>
-          </w:rPr>
           <w:t>Call Type</w:t>
         </w:r>
         <w:r>
@@ -3838,7 +3607,14 @@
             <w:rFonts w:ascii="Trebuchet MS"/>
             <w:spacing w:val="-5"/>
           </w:rPr>
-          <w:t>19</w:t>
+          <w:t>1</w:t>
+        </w:r>
+        <w:r>
+          <w:rPr>
+            <w:rFonts w:ascii="Trebuchet MS"/>
+            <w:spacing w:val="-5"/>
+          </w:rPr>
+          <w:t>4</w:t>
         </w:r>
       </w:hyperlink>
     </w:p>
@@ -3851,8 +3627,44 @@
         <w:ind w:left="1080"/>
         <w:rPr>
           <w:rFonts w:ascii="Trebuchet MS"/>
-        </w:rPr>
-      </w:pPr>
+          <w:spacing w:val="-4"/>
+        </w:rPr>
+      </w:pPr>
+      <w:r>
+        <w:rPr>
+          <w:rFonts w:ascii="Trebuchet MS"/>
+          <w:spacing w:val="-4"/>
+        </w:rPr>
+        <w:t>Figure 28 A</w:t>
+      </w:r>
+      <w:r>
+        <w:rPr>
+          <w:rFonts w:ascii="Trebuchet MS"/>
+          <w:spacing w:val="-4"/>
+        </w:rPr>
+        <w:t xml:space="preserve">verage SNR </w:t>
+      </w:r>
+      <w:r>
+        <w:rPr>
+          <w:rFonts w:ascii="Trebuchet MS"/>
+          <w:spacing w:val="-4"/>
+        </w:rPr>
+        <w:t>by Call Type</w:t>
+      </w:r>
+      <w:r>
+        <w:rPr>
+          <w:rFonts w:ascii="Trebuchet MS"/>
+          <w:spacing w:val="-4"/>
+        </w:rPr>
+        <w:tab/>
+      </w:r>
+      <w:r>
+        <w:rPr>
+          <w:rFonts w:ascii="Trebuchet MS"/>
+          <w:spacing w:val="-4"/>
+        </w:rPr>
+        <w:t>17</w:t>
+      </w:r>
     </w:p>
     <w:p>
       <w:pPr>
@@ -3863,17 +3675,37 @@
         <w:ind w:left="1080"/>
         <w:rPr>
           <w:rFonts w:ascii="Trebuchet MS"/>
-        </w:rPr>
-      </w:pPr>
-    </w:p>
-    <w:p>
-      <w:pPr>
-        <w:tabs>
-          <w:tab w:val="left" w:leader="dot" w:pos="10197"/>
-        </w:tabs>
-        <w:spacing w:before="30" w:line="360" w:lineRule="auto"/>
-        <w:ind w:left="1080"/>
-      </w:pPr>
+          <w:spacing w:val="-4"/>
+        </w:rPr>
+      </w:pPr>
+      <w:r>
+        <w:rPr>
+          <w:rFonts w:ascii="Trebuchet MS"/>
+          <w:spacing w:val="-4"/>
+        </w:rPr>
+        <w:t>Figure 29 Average SNR by</w:t>
+      </w:r>
+      <w:r>
+        <w:rPr>
+          <w:rFonts w:ascii="Trebuchet MS"/>
+          <w:spacing w:val="-4"/>
+        </w:rPr>
+        <w:t xml:space="preserve"> Ranges of Call Duration</w:t>
+      </w:r>
+      <w:r>
+        <w:rPr>
+          <w:rFonts w:ascii="Trebuchet MS"/>
+          <w:spacing w:val="-4"/>
+        </w:rPr>
+        <w:tab/>
+      </w:r>
+      <w:r>
+        <w:rPr>
+          <w:rFonts w:ascii="Trebuchet MS"/>
+          <w:spacing w:val="-4"/>
+        </w:rPr>
+        <w:t>17</w:t>
+      </w:r>
     </w:p>
     <w:p>
       <w:pPr>
@@ -4702,7 +4534,7 @@
         <mc:AlternateContent>
           <mc:Choice Requires="wps">
             <w:drawing>
-              <wp:anchor distT="0" distB="0" distL="114300" distR="114300" simplePos="0" relativeHeight="251638784" behindDoc="0" locked="0" layoutInCell="1" allowOverlap="1" wp14:anchorId="7AD3D2E8" wp14:editId="0B41B94C">
+              <wp:anchor distT="0" distB="0" distL="114300" distR="114300" simplePos="0" relativeHeight="251657216" behindDoc="0" locked="0" layoutInCell="1" allowOverlap="1" wp14:anchorId="7AD3D2E8" wp14:editId="0B41B94C">
                 <wp:simplePos x="0" y="0"/>
                 <wp:positionH relativeFrom="column">
                   <wp:posOffset>1920240</wp:posOffset>
@@ -4789,7 +4621,7 @@
                 <v:stroke joinstyle="miter"/>
                 <v:path gradientshapeok="t" o:connecttype="rect"/>
               </v:shapetype>
-              <v:shape id="Text Box 2" o:spid="_x0000_s1026" type="#_x0000_t202" style="position:absolute;left:0;text-align:left;margin-left:151.2pt;margin-top:5.35pt;width:225.95pt;height:22.7pt;z-index:251638784;visibility:visible;mso-wrap-style:square;mso-width-percent:0;mso-height-percent:0;mso-wrap-distance-left:9pt;mso-wrap-distance-top:0;mso-wrap-distance-right:9pt;mso-wrap-distance-bottom:0;mso-position-horizontal:absolute;mso-position-horizontal-relative:text;mso-position-vertical:absolute;mso-position-vertical-relative:text;mso-width-percent:0;mso-height-percent:0;mso-width-relative:margin;mso-height-relative:margin;v-text-anchor:top" o:gfxdata="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" filled="f" stroked="f" strokeweight=".5pt">
+              <v:shape id="Text Box 2" o:spid="_x0000_s1026" type="#_x0000_t202" style="position:absolute;left:0;text-align:left;margin-left:151.2pt;margin-top:5.35pt;width:225.95pt;height:22.7pt;z-index:251657216;visibility:visible;mso-wrap-style:square;mso-width-percent:0;mso-height-percent:0;mso-wrap-distance-left:9pt;mso-wrap-distance-top:0;mso-wrap-distance-right:9pt;mso-wrap-distance-bottom:0;mso-position-horizontal:absolute;mso-position-horizontal-relative:text;mso-position-vertical:absolute;mso-position-vertical-relative:text;mso-width-percent:0;mso-height-percent:0;mso-width-relative:margin;mso-height-relative:margin;v-text-anchor:top" o:gfxdata="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" filled="f" stroked="f" strokeweight=".5pt">
                 <v:textbox>
                   <w:txbxContent>
                     <w:p>
@@ -5029,7 +4861,7 @@
           </mc:Choice>
           <mc:Fallback>
             <w:pict>
-              <v:shape w14:anchorId="1C197AD3" id="Text Box 3" o:spid="_x0000_s1027" type="#_x0000_t202" style="position:absolute;margin-left:330.5pt;margin-top:.65pt;width:134.6pt;height:27.15pt;z-index:251730432;visibility:visible;mso-wrap-style:square;mso-width-percent:0;mso-height-percent:0;mso-wrap-distance-left:9pt;mso-wrap-distance-top:0;mso-wrap-distance-right:9pt;mso-wrap-distance-bottom:0;mso-position-horizontal:absolute;mso-position-horizontal-relative:text;mso-position-vertical:absolute;mso-position-vertical-relative:text;mso-width-percent:0;mso-height-percent:0;mso-width-relative:margin;mso-height-relative:margin;v-text-anchor:top" o:gfxdata="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" filled="f" stroked="f" strokeweight=".5pt">
+              <v:shape w14:anchorId="1C197AD3" id="Text Box 3" o:spid="_x0000_s1027" type="#_x0000_t202" style="position:absolute;margin-left:330.5pt;margin-top:.65pt;width:134.6pt;height:27.15pt;z-index:251730432;visibility:visible;mso-wrap-style:square;mso-width-percent:0;mso-height-percent:0;mso-wrap-distance-left:9pt;mso-wrap-distance-top:0;mso-wrap-distance-right:9pt;mso-wrap-distance-bottom:0;mso-position-horizontal:absolute;mso-position-horizontal-relative:text;mso-position-vertical:absolute;mso-position-vertical-relative:text;mso-width-percent:0;mso-height-percent:0;mso-width-relative:margin;mso-height-relative:margin;v-text-anchor:top" o:gfxdata="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" filled="f" stroked="f" strokeweight=".5pt">
                 <v:textbox>
                   <w:txbxContent>
                     <w:p>
@@ -5225,7 +5057,7 @@
           </mc:Choice>
           <mc:Fallback>
             <w:pict>
-              <v:shape w14:anchorId="451587BD" id="Text Box 4" o:spid="_x0000_s1028" type="#_x0000_t202" style="position:absolute;margin-left:303.1pt;margin-top:4.45pt;width:188.85pt;height:25.5pt;z-index:251646464;visibility:visible;mso-wrap-style:square;mso-width-percent:0;mso-wrap-distance-left:9pt;mso-wrap-distance-top:0;mso-wrap-distance-right:9pt;mso-wrap-distance-bottom:0;mso-position-horizontal:absolute;mso-position-horizontal-relative:text;mso-position-vertical:absolute;mso-position-vertical-relative:text;mso-width-percent:0;mso-width-relative:margin;v-text-anchor:top" o:gfxdata="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" filled="f" stroked="f" strokeweight=".5pt">
+              <v:shape w14:anchorId="451587BD" id="Text Box 4" o:spid="_x0000_s1028" type="#_x0000_t202" style="position:absolute;margin-left:303.1pt;margin-top:4.45pt;width:188.85pt;height:25.5pt;z-index:251646464;visibility:visible;mso-wrap-style:square;mso-width-percent:0;mso-wrap-distance-left:9pt;mso-wrap-distance-top:0;mso-wrap-distance-right:9pt;mso-wrap-distance-bottom:0;mso-position-horizontal:absolute;mso-position-horizontal-relative:text;mso-position-vertical:absolute;mso-position-vertical-relative:text;mso-width-percent:0;mso-width-relative:margin;v-text-anchor:top" o:gfxdata="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" filled="f" stroked="f" strokeweight=".5pt">
                 <v:textbox>
                   <w:txbxContent>
                     <w:p>
@@ -5410,7 +5242,7 @@
           </mc:Choice>
           <mc:Fallback>
             <w:pict>
-              <v:shape w14:anchorId="5BA7B7B3" id="Text Box 5" o:spid="_x0000_s1029" type="#_x0000_t202" style="position:absolute;left:0;text-align:left;margin-left:335pt;margin-top:8.8pt;width:171.45pt;height:58.25pt;z-index:251651584;visibility:visible;mso-wrap-style:square;mso-width-percent:0;mso-height-percent:0;mso-wrap-distance-left:9pt;mso-wrap-distance-top:0;mso-wrap-distance-right:9pt;mso-wrap-distance-bottom:0;mso-position-horizontal:absolute;mso-position-horizontal-relative:text;mso-position-vertical:absolute;mso-position-vertical-relative:text;mso-width-percent:0;mso-height-percent:0;mso-width-relative:margin;mso-height-relative:margin;v-text-anchor:top" o:gfxdata="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" filled="f" stroked="f" strokeweight=".5pt">
+              <v:shape w14:anchorId="5BA7B7B3" id="Text Box 5" o:spid="_x0000_s1029" type="#_x0000_t202" style="position:absolute;left:0;text-align:left;margin-left:335pt;margin-top:8.8pt;width:171.45pt;height:58.25pt;z-index:251651584;visibility:visible;mso-wrap-style:square;mso-width-percent:0;mso-height-percent:0;mso-wrap-distance-left:9pt;mso-wrap-distance-top:0;mso-wrap-distance-right:9pt;mso-wrap-distance-bottom:0;mso-position-horizontal:absolute;mso-position-horizontal-relative:text;mso-position-vertical:absolute;mso-position-vertical-relative:text;mso-width-percent:0;mso-height-percent:0;mso-width-relative:margin;mso-height-relative:margin;v-text-anchor:top" o:gfxdata="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" filled="f" stroked="f" strokeweight=".5pt">
                 <v:textbox>
                   <w:txbxContent>
                     <w:p>
@@ -5657,7 +5489,7 @@
           </mc:Choice>
           <mc:Fallback>
             <w:pict>
-              <v:shape w14:anchorId="2E79FE21" id="Text Box 6" o:spid="_x0000_s1030" type="#_x0000_t202" style="position:absolute;margin-left:337.1pt;margin-top:5pt;width:174.2pt;height:53.7pt;z-index:251653632;visibility:visible;mso-wrap-style:square;mso-width-percent:0;mso-height-percent:0;mso-wrap-distance-left:9pt;mso-wrap-distance-top:0;mso-wrap-distance-right:9pt;mso-wrap-distance-bottom:0;mso-position-horizontal:absolute;mso-position-horizontal-relative:text;mso-position-vertical:absolute;mso-position-vertical-relative:text;mso-width-percent:0;mso-height-percent:0;mso-width-relative:margin;mso-height-relative:margin;v-text-anchor:top" o:gfxdata="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" filled="f" stroked="f" strokeweight=".5pt">
+              <v:shape w14:anchorId="2E79FE21" id="Text Box 6" o:spid="_x0000_s1030" type="#_x0000_t202" style="position:absolute;margin-left:337.1pt;margin-top:5pt;width:174.2pt;height:53.7pt;z-index:251653632;visibility:visible;mso-wrap-style:square;mso-width-percent:0;mso-height-percent:0;mso-wrap-distance-left:9pt;mso-wrap-distance-top:0;mso-wrap-distance-right:9pt;mso-wrap-distance-bottom:0;mso-position-horizontal:absolute;mso-position-horizontal-relative:text;mso-position-vertical:absolute;mso-position-vertical-relative:text;mso-width-percent:0;mso-height-percent:0;mso-width-relative:margin;mso-height-relative:margin;v-text-anchor:top" o:gfxdata="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" filled="f" stroked="f" strokeweight=".5pt">
                 <v:textbox>
                   <w:txbxContent>
                     <w:p>
@@ -5838,7 +5670,7 @@
           </mc:Choice>
           <mc:Fallback>
             <w:pict>
-              <v:shape w14:anchorId="790D7438" id="Text Box 7" o:spid="_x0000_s1031" type="#_x0000_t202" style="position:absolute;margin-left:340pt;margin-top:.5pt;width:187.2pt;height:26.05pt;z-index:251654656;visibility:visible;mso-wrap-style:square;mso-width-percent:0;mso-height-percent:0;mso-wrap-distance-left:9pt;mso-wrap-distance-top:0;mso-wrap-distance-right:9pt;mso-wrap-distance-bottom:0;mso-position-horizontal:absolute;mso-position-horizontal-relative:text;mso-position-vertical:absolute;mso-position-vertical-relative:text;mso-width-percent:0;mso-height-percent:0;mso-width-relative:margin;mso-height-relative:margin;v-text-anchor:top" o:gfxdata="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" filled="f" stroked="f" strokeweight=".5pt">
+              <v:shape w14:anchorId="790D7438" id="Text Box 7" o:spid="_x0000_s1031" type="#_x0000_t202" style="position:absolute;margin-left:340pt;margin-top:.5pt;width:187.2pt;height:26.05pt;z-index:251654656;visibility:visible;mso-wrap-style:square;mso-width-percent:0;mso-height-percent:0;mso-wrap-distance-left:9pt;mso-wrap-distance-top:0;mso-wrap-distance-right:9pt;mso-wrap-distance-bottom:0;mso-position-horizontal:absolute;mso-position-horizontal-relative:text;mso-position-vertical:absolute;mso-position-vertical-relative:text;mso-width-percent:0;mso-height-percent:0;mso-width-relative:margin;mso-height-relative:margin;v-text-anchor:top" o:gfxdata="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" filled="f" stroked="f" strokeweight=".5pt">
                 <v:textbox>
                   <w:txbxContent>
                     <w:p>
@@ -6080,7 +5912,7 @@
           </mc:Choice>
           <mc:Fallback>
             <w:pict>
-              <v:shape w14:anchorId="3F550906" id="Text Box 8" o:spid="_x0000_s1032" type="#_x0000_t202" style="position:absolute;margin-left:337.9pt;margin-top:.5pt;width:192.2pt;height:22.7pt;z-index:251656704;visibility:visible;mso-wrap-style:square;mso-width-percent:0;mso-height-percent:0;mso-wrap-distance-left:9pt;mso-wrap-distance-top:0;mso-wrap-distance-right:9pt;mso-wrap-distance-bottom:0;mso-position-horizontal:absolute;mso-position-horizontal-relative:text;mso-position-vertical:absolute;mso-position-vertical-relative:text;mso-width-percent:0;mso-height-percent:0;mso-width-relative:margin;mso-height-relative:margin;v-text-anchor:top" o:gfxdata="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" filled="f" stroked="f" strokeweight=".5pt">
+              <v:shape w14:anchorId="3F550906" id="Text Box 8" o:spid="_x0000_s1032" type="#_x0000_t202" style="position:absolute;margin-left:337.9pt;margin-top:.5pt;width:192.2pt;height:22.7pt;z-index:251656704;visibility:visible;mso-wrap-style:square;mso-width-percent:0;mso-height-percent:0;mso-wrap-distance-left:9pt;mso-wrap-distance-top:0;mso-wrap-distance-right:9pt;mso-wrap-distance-bottom:0;mso-position-horizontal:absolute;mso-position-horizontal-relative:text;mso-position-vertical:absolute;mso-position-vertical-relative:text;mso-width-percent:0;mso-height-percent:0;mso-width-relative:margin;mso-height-relative:margin;v-text-anchor:top" o:gfxdata="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" filled="f" stroked="f" strokeweight=".5pt">
                 <v:textbox>
                   <w:txbxContent>
                     <w:p>
@@ -6331,7 +6163,7 @@
           </mc:Choice>
           <mc:Fallback>
             <w:pict>
-              <v:shape w14:anchorId="2543BE5F" id="Text Box 9" o:spid="_x0000_s1033" type="#_x0000_t202" style="position:absolute;margin-left:312.45pt;margin-top:.25pt;width:155.6pt;height:24.35pt;z-index:251658752;visibility:visible;mso-wrap-style:square;mso-width-percent:0;mso-height-percent:0;mso-wrap-distance-left:9pt;mso-wrap-distance-top:0;mso-wrap-distance-right:9pt;mso-wrap-distance-bottom:0;mso-position-horizontal:absolute;mso-position-horizontal-relative:text;mso-position-vertical:absolute;mso-position-vertical-relative:text;mso-width-percent:0;mso-height-percent:0;mso-width-relative:margin;mso-height-relative:margin;v-text-anchor:top" o:gfxdata="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" filled="f" stroked="f" strokeweight=".5pt">
+              <v:shape w14:anchorId="2543BE5F" id="Text Box 9" o:spid="_x0000_s1033" type="#_x0000_t202" style="position:absolute;margin-left:312.45pt;margin-top:.25pt;width:155.6pt;height:24.35pt;z-index:251658752;visibility:visible;mso-wrap-style:square;mso-width-percent:0;mso-height-percent:0;mso-wrap-distance-left:9pt;mso-wrap-distance-top:0;mso-wrap-distance-right:9pt;mso-wrap-distance-bottom:0;mso-position-horizontal:absolute;mso-position-horizontal-relative:text;mso-position-vertical:absolute;mso-position-vertical-relative:text;mso-width-percent:0;mso-height-percent:0;mso-width-relative:margin;mso-height-relative:margin;v-text-anchor:top" o:gfxdata="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" filled="f" stroked="f" strokeweight=".5pt">
                 <v:textbox>
                   <w:txbxContent>
                     <w:p>
@@ -6610,7 +6442,7 @@
           </mc:Choice>
           <mc:Fallback>
             <w:pict>
-              <v:shape w14:anchorId="57808446" id="Text Box 10" o:spid="_x0000_s1034" type="#_x0000_t202" style="position:absolute;margin-left:140.1pt;margin-top:4.65pt;width:187.75pt;height:24.35pt;z-index:251659264;visibility:visible;mso-wrap-style:square;mso-height-percent:0;mso-wrap-distance-left:9pt;mso-wrap-distance-top:0;mso-wrap-distance-right:9pt;mso-wrap-distance-bottom:0;mso-position-horizontal:absolute;mso-position-horizontal-relative:text;mso-position-vertical:absolute;mso-position-vertical-relative:text;mso-height-percent:0;mso-height-relative:margin;v-text-anchor:top" o:gfxdata="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" filled="f" stroked="f" strokeweight=".5pt">
+              <v:shape w14:anchorId="57808446" id="Text Box 10" o:spid="_x0000_s1034" type="#_x0000_t202" style="position:absolute;margin-left:140.1pt;margin-top:4.65pt;width:187.75pt;height:24.35pt;z-index:251659264;visibility:visible;mso-wrap-style:square;mso-height-percent:0;mso-wrap-distance-left:9pt;mso-wrap-distance-top:0;mso-wrap-distance-right:9pt;mso-wrap-distance-bottom:0;mso-position-horizontal:absolute;mso-position-horizontal-relative:text;mso-position-vertical:absolute;mso-position-vertical-relative:text;mso-height-percent:0;mso-height-relative:margin;v-text-anchor:top" o:gfxdata="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" filled="f" stroked="f" strokeweight=".5pt">
                 <v:textbox>
                   <w:txbxContent>
                     <w:p>
@@ -6813,7 +6645,7 @@
           </mc:Choice>
           <mc:Fallback>
             <w:pict>
-              <v:shape w14:anchorId="61778DBD" id="Text Box 11" o:spid="_x0000_s1035" type="#_x0000_t202" style="position:absolute;margin-left:20.65pt;margin-top:.8pt;width:146.75pt;height:32.1pt;z-index:251661824;visibility:visible;mso-wrap-style:square;mso-width-percent:0;mso-wrap-distance-left:9pt;mso-wrap-distance-top:0;mso-wrap-distance-right:9pt;mso-wrap-distance-bottom:0;mso-position-horizontal:absolute;mso-position-horizontal-relative:text;mso-position-vertical:absolute;mso-position-vertical-relative:text;mso-width-percent:0;mso-width-relative:margin;v-text-anchor:top" o:gfxdata="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" filled="f" stroked="f" strokeweight=".5pt">
+              <v:shape w14:anchorId="61778DBD" id="Text Box 11" o:spid="_x0000_s1035" type="#_x0000_t202" style="position:absolute;margin-left:20.65pt;margin-top:.8pt;width:146.75pt;height:32.1pt;z-index:251661824;visibility:visible;mso-wrap-style:square;mso-width-percent:0;mso-wrap-distance-left:9pt;mso-wrap-distance-top:0;mso-wrap-distance-right:9pt;mso-wrap-distance-bottom:0;mso-position-horizontal:absolute;mso-position-horizontal-relative:text;mso-position-vertical:absolute;mso-position-vertical-relative:text;mso-width-percent:0;mso-width-relative:margin;v-text-anchor:top" o:gfxdata="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" filled="f" stroked="f" strokeweight=".5pt">
                 <v:textbox>
                   <w:txbxContent>
                     <w:p>
@@ -6991,7 +6823,7 @@
           </mc:Choice>
           <mc:Fallback>
             <w:pict>
-              <v:shape w14:anchorId="37AD1FAA" id="Text Box 12" o:spid="_x0000_s1036" type="#_x0000_t202" style="position:absolute;margin-left:326.45pt;margin-top:.25pt;width:141.8pt;height:23.25pt;z-index:251665920;visibility:visible;mso-wrap-style:square;mso-width-percent:0;mso-height-percent:0;mso-wrap-distance-left:9pt;mso-wrap-distance-top:0;mso-wrap-distance-right:9pt;mso-wrap-distance-bottom:0;mso-position-horizontal:absolute;mso-position-horizontal-relative:text;mso-position-vertical:absolute;mso-position-vertical-relative:text;mso-width-percent:0;mso-height-percent:0;mso-width-relative:margin;mso-height-relative:margin;v-text-anchor:top" o:gfxdata="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" filled="f" stroked="f" strokeweight=".5pt">
+              <v:shape w14:anchorId="37AD1FAA" id="Text Box 12" o:spid="_x0000_s1036" type="#_x0000_t202" style="position:absolute;margin-left:326.45pt;margin-top:.25pt;width:141.8pt;height:23.25pt;z-index:251665920;visibility:visible;mso-wrap-style:square;mso-width-percent:0;mso-height-percent:0;mso-wrap-distance-left:9pt;mso-wrap-distance-top:0;mso-wrap-distance-right:9pt;mso-wrap-distance-bottom:0;mso-position-horizontal:absolute;mso-position-horizontal-relative:text;mso-position-vertical:absolute;mso-position-vertical-relative:text;mso-width-percent:0;mso-height-percent:0;mso-width-relative:margin;mso-height-relative:margin;v-text-anchor:top" o:gfxdata="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" filled="f" stroked="f" strokeweight=".5pt">
                 <v:textbox>
                   <w:txbxContent>
                     <w:p>
@@ -7187,7 +7019,7 @@
           </mc:Choice>
           <mc:Fallback>
             <w:pict>
-              <v:shape w14:anchorId="59F7B1EA" id="Text Box 13" o:spid="_x0000_s1037" type="#_x0000_t202" style="position:absolute;margin-left:351.05pt;margin-top:7.9pt;width:141.8pt;height:26.05pt;z-index:251667968;visibility:visible;mso-wrap-style:square;mso-width-percent:0;mso-wrap-distance-left:9pt;mso-wrap-distance-top:0;mso-wrap-distance-right:9pt;mso-wrap-distance-bottom:0;mso-position-horizontal:absolute;mso-position-horizontal-relative:text;mso-position-vertical:absolute;mso-position-vertical-relative:text;mso-width-percent:0;mso-width-relative:margin;v-text-anchor:top" o:gfxdata="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" filled="f" stroked="f" strokeweight=".5pt">
+              <v:shape w14:anchorId="59F7B1EA" id="Text Box 13" o:spid="_x0000_s1037" type="#_x0000_t202" style="position:absolute;margin-left:351.05pt;margin-top:7.9pt;width:141.8pt;height:26.05pt;z-index:251667968;visibility:visible;mso-wrap-style:square;mso-width-percent:0;mso-wrap-distance-left:9pt;mso-wrap-distance-top:0;mso-wrap-distance-right:9pt;mso-wrap-distance-bottom:0;mso-position-horizontal:absolute;mso-position-horizontal-relative:text;mso-position-vertical:absolute;mso-position-vertical-relative:text;mso-width-percent:0;mso-width-relative:margin;v-text-anchor:top" o:gfxdata="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" filled="f" stroked="f" strokeweight=".5pt">
                 <v:textbox>
                   <w:txbxContent>
                     <w:p>
@@ -7365,7 +7197,7 @@
           </mc:Choice>
           <mc:Fallback>
             <w:pict>
-              <v:shape w14:anchorId="0D0F934E" id="Text Box 14" o:spid="_x0000_s1038" type="#_x0000_t202" style="position:absolute;margin-left:380.4pt;margin-top:.3pt;width:133.2pt;height:43.7pt;z-index:251668992;visibility:visible;mso-wrap-style:square;mso-width-percent:0;mso-height-percent:0;mso-wrap-distance-left:9pt;mso-wrap-distance-top:0;mso-wrap-distance-right:9pt;mso-wrap-distance-bottom:0;mso-position-horizontal:absolute;mso-position-horizontal-relative:text;mso-position-vertical:absolute;mso-position-vertical-relative:text;mso-width-percent:0;mso-height-percent:0;mso-width-relative:margin;mso-height-relative:margin;v-text-anchor:top" o:gfxdata="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" filled="f" stroked="f" strokeweight=".5pt">
+              <v:shape w14:anchorId="0D0F934E" id="Text Box 14" o:spid="_x0000_s1038" type="#_x0000_t202" style="position:absolute;margin-left:380.4pt;margin-top:.3pt;width:133.2pt;height:43.7pt;z-index:251668992;visibility:visible;mso-wrap-style:square;mso-width-percent:0;mso-height-percent:0;mso-wrap-distance-left:9pt;mso-wrap-distance-top:0;mso-wrap-distance-right:9pt;mso-wrap-distance-bottom:0;mso-position-horizontal:absolute;mso-position-horizontal-relative:text;mso-position-vertical:absolute;mso-position-vertical-relative:text;mso-width-percent:0;mso-height-percent:0;mso-width-relative:margin;mso-height-relative:margin;v-text-anchor:top" o:gfxdata="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" filled="f" stroked="f" strokeweight=".5pt">
                 <v:textbox>
                   <w:txbxContent>
                     <w:p>
@@ -7617,7 +7449,7 @@
           </mc:Choice>
           <mc:Fallback>
             <w:pict>
-              <v:shape w14:anchorId="543E1E75" id="Text Box 15" o:spid="_x0000_s1039" type="#_x0000_t202" style="position:absolute;margin-left:320.1pt;margin-top:.4pt;width:198.85pt;height:28.25pt;z-index:251675136;visibility:visible;mso-wrap-style:square;mso-width-percent:0;mso-height-percent:0;mso-wrap-distance-left:9pt;mso-wrap-distance-top:0;mso-wrap-distance-right:9pt;mso-wrap-distance-bottom:0;mso-position-horizontal:absolute;mso-position-horizontal-relative:text;mso-position-vertical:absolute;mso-position-vertical-relative:text;mso-width-percent:0;mso-height-percent:0;mso-width-relative:margin;mso-height-relative:margin;v-text-anchor:top" o:gfxdata="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" filled="f" stroked="f" strokeweight=".5pt">
+              <v:shape w14:anchorId="543E1E75" id="Text Box 15" o:spid="_x0000_s1039" type="#_x0000_t202" style="position:absolute;margin-left:320.1pt;margin-top:.4pt;width:198.85pt;height:28.25pt;z-index:251675136;visibility:visible;mso-wrap-style:square;mso-width-percent:0;mso-height-percent:0;mso-wrap-distance-left:9pt;mso-wrap-distance-top:0;mso-wrap-distance-right:9pt;mso-wrap-distance-bottom:0;mso-position-horizontal:absolute;mso-position-horizontal-relative:text;mso-position-vertical:absolute;mso-position-vertical-relative:text;mso-width-percent:0;mso-height-percent:0;mso-width-relative:margin;mso-height-relative:margin;v-text-anchor:top" o:gfxdata="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" filled="f" stroked="f" strokeweight=".5pt">
                 <v:textbox>
                   <w:txbxContent>
                     <w:p>
@@ -7797,7 +7629,7 @@
           </mc:Choice>
           <mc:Fallback>
             <w:pict>
-              <v:shape w14:anchorId="28FB75C5" id="Text Box 16" o:spid="_x0000_s1040" type="#_x0000_t202" style="position:absolute;margin-left:286.05pt;margin-top:.5pt;width:238.7pt;height:26.05pt;z-index:251679232;visibility:visible;mso-wrap-style:square;mso-width-percent:0;mso-height-percent:0;mso-wrap-distance-left:9pt;mso-wrap-distance-top:0;mso-wrap-distance-right:9pt;mso-wrap-distance-bottom:0;mso-position-horizontal:absolute;mso-position-horizontal-relative:text;mso-position-vertical:absolute;mso-position-vertical-relative:text;mso-width-percent:0;mso-height-percent:0;mso-width-relative:margin;mso-height-relative:margin;v-text-anchor:top" o:gfxdata="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" filled="f" stroked="f" strokeweight=".5pt">
+              <v:shape w14:anchorId="28FB75C5" id="Text Box 16" o:spid="_x0000_s1040" type="#_x0000_t202" style="position:absolute;margin-left:286.05pt;margin-top:.5pt;width:238.7pt;height:26.05pt;z-index:251679232;visibility:visible;mso-wrap-style:square;mso-width-percent:0;mso-height-percent:0;mso-wrap-distance-left:9pt;mso-wrap-distance-top:0;mso-wrap-distance-right:9pt;mso-wrap-distance-bottom:0;mso-position-horizontal:absolute;mso-position-horizontal-relative:text;mso-position-vertical:absolute;mso-position-vertical-relative:text;mso-width-percent:0;mso-height-percent:0;mso-width-relative:margin;mso-height-relative:margin;v-text-anchor:top" o:gfxdata="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" filled="f" stroked="f" strokeweight=".5pt">
                 <v:textbox>
                   <w:txbxContent>
                     <w:p>
@@ -7992,7 +7824,7 @@
           </mc:Choice>
           <mc:Fallback>
             <w:pict>
-              <v:shape w14:anchorId="2C7E21B3" id="Text Box 17" o:spid="_x0000_s1041" type="#_x0000_t202" style="position:absolute;margin-left:317.1pt;margin-top:.35pt;width:181.05pt;height:48.7pt;z-index:251682304;visibility:visible;mso-wrap-style:square;mso-width-percent:0;mso-height-percent:0;mso-wrap-distance-left:9pt;mso-wrap-distance-top:0;mso-wrap-distance-right:9pt;mso-wrap-distance-bottom:0;mso-position-horizontal:absolute;mso-position-horizontal-relative:text;mso-position-vertical:absolute;mso-position-vertical-relative:text;mso-width-percent:0;mso-height-percent:0;mso-width-relative:margin;mso-height-relative:margin;v-text-anchor:top" o:gfxdata="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" filled="f" stroked="f" strokeweight=".5pt">
+              <v:shape w14:anchorId="2C7E21B3" id="Text Box 17" o:spid="_x0000_s1041" type="#_x0000_t202" style="position:absolute;margin-left:317.1pt;margin-top:.35pt;width:181.05pt;height:48.7pt;z-index:251682304;visibility:visible;mso-wrap-style:square;mso-width-percent:0;mso-height-percent:0;mso-wrap-distance-left:9pt;mso-wrap-distance-top:0;mso-wrap-distance-right:9pt;mso-wrap-distance-bottom:0;mso-position-horizontal:absolute;mso-position-horizontal-relative:text;mso-position-vertical:absolute;mso-position-vertical-relative:text;mso-width-percent:0;mso-height-percent:0;mso-width-relative:margin;mso-height-relative:margin;v-text-anchor:top" o:gfxdata="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" filled="f" stroked="f" strokeweight=".5pt">
                 <v:textbox>
                   <w:txbxContent>
                     <w:p>
@@ -8116,7 +7948,7 @@
           </mc:Choice>
           <mc:Fallback>
             <w:pict>
-              <v:shape w14:anchorId="708754C0" id="Text Box 18" o:spid="_x0000_s1042" type="#_x0000_t202" style="position:absolute;margin-left:321.25pt;margin-top:77.8pt;width:188.85pt;height:25.5pt;z-index:251683328;visibility:visible;mso-wrap-style:square;mso-width-percent:0;mso-height-percent:0;mso-wrap-distance-left:9pt;mso-wrap-distance-top:0;mso-wrap-distance-right:9pt;mso-wrap-distance-bottom:0;mso-position-horizontal:absolute;mso-position-horizontal-relative:text;mso-position-vertical:absolute;mso-position-vertical-relative:text;mso-width-percent:0;mso-height-percent:0;mso-width-relative:margin;mso-height-relative:margin;v-text-anchor:top" o:gfxdata="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" filled="f" stroked="f" strokeweight=".5pt">
+              <v:shape w14:anchorId="708754C0" id="Text Box 18" o:spid="_x0000_s1042" type="#_x0000_t202" style="position:absolute;margin-left:321.25pt;margin-top:77.8pt;width:188.85pt;height:25.5pt;z-index:251683328;visibility:visible;mso-wrap-style:square;mso-width-percent:0;mso-height-percent:0;mso-wrap-distance-left:9pt;mso-wrap-distance-top:0;mso-wrap-distance-right:9pt;mso-wrap-distance-bottom:0;mso-position-horizontal:absolute;mso-position-horizontal-relative:text;mso-position-vertical:absolute;mso-position-vertical-relative:text;mso-width-percent:0;mso-height-percent:0;mso-width-relative:margin;mso-height-relative:margin;v-text-anchor:top" o:gfxdata="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" filled="f" stroked="f" strokeweight=".5pt">
                 <v:textbox>
                   <w:txbxContent>
                     <w:p>
@@ -8330,7 +8162,7 @@
           </mc:Choice>
           <mc:Fallback>
             <w:pict>
-              <v:shape w14:anchorId="28DB9C8E" id="Text Box 19" o:spid="_x0000_s1043" type="#_x0000_t202" style="position:absolute;margin-left:325.4pt;margin-top:.4pt;width:176.7pt;height:23.8pt;z-index:251685376;visibility:visible;mso-wrap-style:square;mso-width-percent:0;mso-height-percent:0;mso-wrap-distance-left:9pt;mso-wrap-distance-top:0;mso-wrap-distance-right:9pt;mso-wrap-distance-bottom:0;mso-position-horizontal:absolute;mso-position-horizontal-relative:text;mso-position-vertical:absolute;mso-position-vertical-relative:text;mso-width-percent:0;mso-height-percent:0;mso-width-relative:margin;mso-height-relative:margin;v-text-anchor:top" o:gfxdata="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" filled="f" stroked="f" strokeweight=".5pt">
+              <v:shape w14:anchorId="28DB9C8E" id="Text Box 19" o:spid="_x0000_s1043" type="#_x0000_t202" style="position:absolute;margin-left:325.4pt;margin-top:.4pt;width:176.7pt;height:23.8pt;z-index:251685376;visibility:visible;mso-wrap-style:square;mso-width-percent:0;mso-height-percent:0;mso-wrap-distance-left:9pt;mso-wrap-distance-top:0;mso-wrap-distance-right:9pt;mso-wrap-distance-bottom:0;mso-position-horizontal:absolute;mso-position-horizontal-relative:text;mso-position-vertical:absolute;mso-position-vertical-relative:text;mso-width-percent:0;mso-height-percent:0;mso-width-relative:margin;mso-height-relative:margin;v-text-anchor:top" o:gfxdata="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" filled="f" stroked="f" strokeweight=".5pt">
                 <v:textbox>
                   <w:txbxContent>
                     <w:p>
@@ -8643,7 +8475,7 @@
           </mc:Choice>
           <mc:Fallback>
             <w:pict>
-              <v:shape w14:anchorId="7CD2657B" id="Text Box 20" o:spid="_x0000_s1044" type="#_x0000_t202" style="position:absolute;margin-left:116.8pt;margin-top:7.8pt;width:234.3pt;height:27.7pt;z-index:251666432;visibility:visible;mso-wrap-style:square;mso-width-percent:0;mso-wrap-distance-left:9pt;mso-wrap-distance-top:0;mso-wrap-distance-right:9pt;mso-wrap-distance-bottom:0;mso-position-horizontal:absolute;mso-position-horizontal-relative:text;mso-position-vertical:absolute;mso-position-vertical-relative:text;mso-width-percent:0;mso-width-relative:margin;v-text-anchor:top" o:gfxdata="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" filled="f" stroked="f" strokeweight=".5pt">
+              <v:shape w14:anchorId="7CD2657B" id="Text Box 20" o:spid="_x0000_s1044" type="#_x0000_t202" style="position:absolute;margin-left:116.8pt;margin-top:7.8pt;width:234.3pt;height:27.7pt;z-index:251666432;visibility:visible;mso-wrap-style:square;mso-width-percent:0;mso-wrap-distance-left:9pt;mso-wrap-distance-top:0;mso-wrap-distance-right:9pt;mso-wrap-distance-bottom:0;mso-position-horizontal:absolute;mso-position-horizontal-relative:text;mso-position-vertical:absolute;mso-position-vertical-relative:text;mso-width-percent:0;mso-width-relative:margin;v-text-anchor:top" o:gfxdata="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" filled="f" stroked="f" strokeweight=".5pt">
                 <v:textbox>
                   <w:txbxContent>
                     <w:p>
@@ -8837,7 +8669,7 @@
           </mc:Choice>
           <mc:Fallback>
             <w:pict>
-              <v:shape w14:anchorId="45B82AB9" id="Text Box 21" o:spid="_x0000_s1045" type="#_x0000_t202" style="position:absolute;margin-left:351.05pt;margin-top:.5pt;width:147.9pt;height:29.35pt;z-index:251732480;visibility:visible;mso-wrap-style:square;mso-width-percent:0;mso-wrap-distance-left:9pt;mso-wrap-distance-top:0;mso-wrap-distance-right:9pt;mso-wrap-distance-bottom:0;mso-position-horizontal:absolute;mso-position-horizontal-relative:text;mso-position-vertical:absolute;mso-position-vertical-relative:text;mso-width-percent:0;mso-width-relative:margin;v-text-anchor:top" o:gfxdata="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" filled="f" stroked="f" strokeweight=".5pt">
+              <v:shape w14:anchorId="45B82AB9" id="Text Box 21" o:spid="_x0000_s1045" type="#_x0000_t202" style="position:absolute;margin-left:351.05pt;margin-top:.5pt;width:147.9pt;height:29.35pt;z-index:251732480;visibility:visible;mso-wrap-style:square;mso-width-percent:0;mso-wrap-distance-left:9pt;mso-wrap-distance-top:0;mso-wrap-distance-right:9pt;mso-wrap-distance-bottom:0;mso-position-horizontal:absolute;mso-position-horizontal-relative:text;mso-position-vertical:absolute;mso-position-vertical-relative:text;mso-width-percent:0;mso-width-relative:margin;v-text-anchor:top" o:gfxdata="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" filled="f" stroked="f" strokeweight=".5pt">
                 <v:textbox>
                   <w:txbxContent>
                     <w:p>
@@ -9018,7 +8850,7 @@
           </mc:Choice>
           <mc:Fallback>
             <w:pict>
-              <v:shape w14:anchorId="4E4756DB" id="Text Box 22" o:spid="_x0000_s1046" type="#_x0000_t202" style="position:absolute;margin-left:355.4pt;margin-top:.3pt;width:174.2pt;height:39.5pt;z-index:251690496;visibility:visible;mso-wrap-style:square;mso-width-percent:0;mso-height-percent:0;mso-wrap-distance-left:9pt;mso-wrap-distance-top:0;mso-wrap-distance-right:9pt;mso-wrap-distance-bottom:0;mso-position-horizontal:absolute;mso-position-horizontal-relative:text;mso-position-vertical:absolute;mso-position-vertical-relative:text;mso-width-percent:0;mso-height-percent:0;mso-width-relative:margin;mso-height-relative:margin;v-text-anchor:top" o:gfxdata="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" filled="f" stroked="f" strokeweight=".5pt">
+              <v:shape w14:anchorId="4E4756DB" id="Text Box 22" o:spid="_x0000_s1046" type="#_x0000_t202" style="position:absolute;margin-left:355.4pt;margin-top:.3pt;width:174.2pt;height:39.5pt;z-index:251690496;visibility:visible;mso-wrap-style:square;mso-width-percent:0;mso-height-percent:0;mso-wrap-distance-left:9pt;mso-wrap-distance-top:0;mso-wrap-distance-right:9pt;mso-wrap-distance-bottom:0;mso-position-horizontal:absolute;mso-position-horizontal-relative:text;mso-position-vertical:absolute;mso-position-vertical-relative:text;mso-width-percent:0;mso-height-percent:0;mso-width-relative:margin;mso-height-relative:margin;v-text-anchor:top" o:gfxdata="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" filled="f" stroked="f" strokeweight=".5pt">
                 <v:textbox>
                   <w:txbxContent>
                     <w:p>
@@ -9199,7 +9031,7 @@
           </mc:Choice>
           <mc:Fallback>
             <w:pict>
-              <v:shape w14:anchorId="5DE69781" id="Text Box 23" o:spid="_x0000_s1047" type="#_x0000_t202" style="position:absolute;margin-left:326.65pt;margin-top:.2pt;width:157.3pt;height:30.45pt;z-index:251692544;visibility:visible;mso-wrap-style:square;mso-width-percent:0;mso-height-percent:0;mso-wrap-distance-left:9pt;mso-wrap-distance-top:0;mso-wrap-distance-right:9pt;mso-wrap-distance-bottom:0;mso-position-horizontal:absolute;mso-position-horizontal-relative:text;mso-position-vertical:absolute;mso-position-vertical-relative:text;mso-width-percent:0;mso-height-percent:0;mso-width-relative:margin;mso-height-relative:margin;v-text-anchor:top" o:gfxdata="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" filled="f" stroked="f" strokeweight=".5pt">
+              <v:shape w14:anchorId="5DE69781" id="Text Box 23" o:spid="_x0000_s1047" type="#_x0000_t202" style="position:absolute;margin-left:326.65pt;margin-top:.2pt;width:157.3pt;height:30.45pt;z-index:251692544;visibility:visible;mso-wrap-style:square;mso-width-percent:0;mso-height-percent:0;mso-wrap-distance-left:9pt;mso-wrap-distance-top:0;mso-wrap-distance-right:9pt;mso-wrap-distance-bottom:0;mso-position-horizontal:absolute;mso-position-horizontal-relative:text;mso-position-vertical:absolute;mso-position-vertical-relative:text;mso-width-percent:0;mso-height-percent:0;mso-width-relative:margin;mso-height-relative:margin;v-text-anchor:top" o:gfxdata="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" filled="f" stroked="f" strokeweight=".5pt">
                 <v:textbox>
                   <w:txbxContent>
                     <w:p>
@@ -9404,7 +9236,7 @@
           </mc:Choice>
           <mc:Fallback>
             <w:pict>
-              <v:shape w14:anchorId="0A6F966B" id="Text Box 24" o:spid="_x0000_s1048" type="#_x0000_t202" style="position:absolute;margin-left:319.25pt;margin-top:.65pt;width:192.2pt;height:28.8pt;z-index:251694592;visibility:visible;mso-wrap-style:square;mso-width-percent:0;mso-wrap-distance-left:9pt;mso-wrap-distance-top:0;mso-wrap-distance-right:9pt;mso-wrap-distance-bottom:0;mso-position-horizontal:absolute;mso-position-horizontal-relative:text;mso-position-vertical:absolute;mso-position-vertical-relative:text;mso-width-percent:0;mso-width-relative:margin;v-text-anchor:top" o:gfxdata="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" filled="f" stroked="f" strokeweight=".5pt">
+              <v:shape w14:anchorId="0A6F966B" id="Text Box 24" o:spid="_x0000_s1048" type="#_x0000_t202" style="position:absolute;margin-left:319.25pt;margin-top:.65pt;width:192.2pt;height:28.8pt;z-index:251694592;visibility:visible;mso-wrap-style:square;mso-width-percent:0;mso-wrap-distance-left:9pt;mso-wrap-distance-top:0;mso-wrap-distance-right:9pt;mso-wrap-distance-bottom:0;mso-position-horizontal:absolute;mso-position-horizontal-relative:text;mso-position-vertical:absolute;mso-position-vertical-relative:text;mso-width-percent:0;mso-width-relative:margin;v-text-anchor:top" o:gfxdata="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" filled="f" stroked="f" strokeweight=".5pt">
                 <v:textbox>
                   <w:txbxContent>
                     <w:p>
@@ -9602,7 +9434,7 @@
           </mc:Choice>
           <mc:Fallback>
             <w:pict>
-              <v:shape w14:anchorId="75E93A55" id="Text Box 25" o:spid="_x0000_s1049" type="#_x0000_t202" style="position:absolute;left:0;text-align:left;margin-left:323.6pt;margin-top:.3pt;width:191.65pt;height:27.15pt;z-index:251696640;visibility:visible;mso-wrap-style:square;mso-wrap-distance-left:9pt;mso-wrap-distance-top:0;mso-wrap-distance-right:9pt;mso-wrap-distance-bottom:0;mso-position-horizontal:absolute;mso-position-horizontal-relative:text;mso-position-vertical:absolute;mso-position-vertical-relative:text;v-text-anchor:top" o:gfxdata="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" filled="f" stroked="f" strokeweight=".5pt">
+              <v:shape w14:anchorId="75E93A55" id="Text Box 25" o:spid="_x0000_s1049" type="#_x0000_t202" style="position:absolute;left:0;text-align:left;margin-left:323.6pt;margin-top:.3pt;width:191.65pt;height:27.15pt;z-index:251696640;visibility:visible;mso-wrap-style:square;mso-wrap-distance-left:9pt;mso-wrap-distance-top:0;mso-wrap-distance-right:9pt;mso-wrap-distance-bottom:0;mso-position-horizontal:absolute;mso-position-horizontal-relative:text;mso-position-vertical:absolute;mso-position-vertical-relative:text;v-text-anchor:top" o:gfxdata="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" filled="f" stroked="f" strokeweight=".5pt">
                 <v:textbox>
                   <w:txbxContent>
                     <w:p>
@@ -9789,7 +9621,7 @@
           </mc:Choice>
           <mc:Fallback>
             <w:pict>
-              <v:shape w14:anchorId="141E037B" id="Text Box 26" o:spid="_x0000_s1050" type="#_x0000_t202" style="position:absolute;margin-left:308.2pt;margin-top:.55pt;width:217.65pt;height:32.65pt;z-index:251699712;visibility:visible;mso-wrap-style:square;mso-width-percent:0;mso-wrap-distance-left:9pt;mso-wrap-distance-top:0;mso-wrap-distance-right:9pt;mso-wrap-distance-bottom:0;mso-position-horizontal:absolute;mso-position-horizontal-relative:text;mso-position-vertical:absolute;mso-position-vertical-relative:text;mso-width-percent:0;mso-width-relative:margin;v-text-anchor:top" o:gfxdata="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" filled="f" stroked="f" strokeweight=".5pt">
+              <v:shape w14:anchorId="141E037B" id="Text Box 26" o:spid="_x0000_s1050" type="#_x0000_t202" style="position:absolute;margin-left:308.2pt;margin-top:.55pt;width:217.65pt;height:32.65pt;z-index:251699712;visibility:visible;mso-wrap-style:square;mso-width-percent:0;mso-wrap-distance-left:9pt;mso-wrap-distance-top:0;mso-wrap-distance-right:9pt;mso-wrap-distance-bottom:0;mso-position-horizontal:absolute;mso-position-horizontal-relative:text;mso-position-vertical:absolute;mso-position-vertical-relative:text;mso-width-percent:0;mso-width-relative:margin;v-text-anchor:top" o:gfxdata="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" filled="f" stroked="f" strokeweight=".5pt">
                 <v:textbox>
                   <w:txbxContent>
                     <w:p>
@@ -9987,7 +9819,7 @@
           </mc:Choice>
           <mc:Fallback>
             <w:pict>
-              <v:shape w14:anchorId="68599F11" id="Text Box 27" o:spid="_x0000_s1051" type="#_x0000_t202" style="position:absolute;margin-left:323.6pt;margin-top:.5pt;width:188.3pt;height:24.9pt;z-index:251705856;visibility:visible;mso-wrap-style:square;mso-width-percent:0;mso-height-percent:0;mso-wrap-distance-left:9pt;mso-wrap-distance-top:0;mso-wrap-distance-right:9pt;mso-wrap-distance-bottom:0;mso-position-horizontal:absolute;mso-position-horizontal-relative:text;mso-position-vertical:absolute;mso-position-vertical-relative:text;mso-width-percent:0;mso-height-percent:0;mso-width-relative:margin;mso-height-relative:margin;v-text-anchor:top" o:gfxdata="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" filled="f" stroked="f" strokeweight=".5pt">
+              <v:shape w14:anchorId="68599F11" id="Text Box 27" o:spid="_x0000_s1051" type="#_x0000_t202" style="position:absolute;margin-left:323.6pt;margin-top:.5pt;width:188.3pt;height:24.9pt;z-index:251705856;visibility:visible;mso-wrap-style:square;mso-width-percent:0;mso-height-percent:0;mso-wrap-distance-left:9pt;mso-wrap-distance-top:0;mso-wrap-distance-right:9pt;mso-wrap-distance-bottom:0;mso-position-horizontal:absolute;mso-position-horizontal-relative:text;mso-position-vertical:absolute;mso-position-vertical-relative:text;mso-width-percent:0;mso-height-percent:0;mso-width-relative:margin;mso-height-relative:margin;v-text-anchor:top" o:gfxdata="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" filled="f" stroked="f" strokeweight=".5pt">
                 <v:textbox>
                   <w:txbxContent>
                     <w:p>
@@ -10199,7 +10031,7 @@
           </mc:Choice>
           <mc:Fallback>
             <w:pict>
-              <v:shape w14:anchorId="46E4AA8D" id="Text Box 28" o:spid="_x0000_s1052" type="#_x0000_t202" style="position:absolute;margin-left:370.4pt;margin-top:1.6pt;width:131.35pt;height:62pt;z-index:251709952;visibility:visible;mso-wrap-style:square;mso-width-percent:0;mso-height-percent:0;mso-wrap-distance-left:9pt;mso-wrap-distance-top:0;mso-wrap-distance-right:9pt;mso-wrap-distance-bottom:0;mso-position-horizontal:absolute;mso-position-horizontal-relative:text;mso-position-vertical:absolute;mso-position-vertical-relative:text;mso-width-percent:0;mso-height-percent:0;mso-width-relative:margin;mso-height-relative:margin;v-text-anchor:top" o:gfxdata="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" filled="f" stroked="f" strokeweight=".5pt">
+              <v:shape w14:anchorId="46E4AA8D" id="Text Box 28" o:spid="_x0000_s1052" type="#_x0000_t202" style="position:absolute;margin-left:370.4pt;margin-top:1.6pt;width:131.35pt;height:62pt;z-index:251709952;visibility:visible;mso-wrap-style:square;mso-width-percent:0;mso-height-percent:0;mso-wrap-distance-left:9pt;mso-wrap-distance-top:0;mso-wrap-distance-right:9pt;mso-wrap-distance-bottom:0;mso-position-horizontal:absolute;mso-position-horizontal-relative:text;mso-position-vertical:absolute;mso-position-vertical-relative:text;mso-width-percent:0;mso-height-percent:0;mso-width-relative:margin;mso-height-relative:margin;v-text-anchor:top" o:gfxdata="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" filled="f" stroked="f" strokeweight=".5pt">
                 <v:textbox>
                   <w:txbxContent>
                     <w:p>
@@ -10383,7 +10215,7 @@
           </mc:Choice>
           <mc:Fallback>
             <w:pict>
-              <v:shape w14:anchorId="3E37DC7B" id="Text Box 29" o:spid="_x0000_s1053" type="#_x0000_t202" style="position:absolute;margin-left:332.85pt;margin-top:.55pt;width:180.55pt;height:31.55pt;z-index:251713024;visibility:visible;mso-wrap-style:square;mso-width-percent:0;mso-wrap-distance-left:9pt;mso-wrap-distance-top:0;mso-wrap-distance-right:9pt;mso-wrap-distance-bottom:0;mso-position-horizontal:absolute;mso-position-horizontal-relative:text;mso-position-vertical:absolute;mso-position-vertical-relative:text;mso-width-percent:0;mso-width-relative:margin;v-text-anchor:top" o:gfxdata="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" filled="f" stroked="f" strokeweight=".5pt">
+              <v:shape w14:anchorId="3E37DC7B" id="Text Box 29" o:spid="_x0000_s1053" type="#_x0000_t202" style="position:absolute;margin-left:332.85pt;margin-top:.55pt;width:180.55pt;height:31.55pt;z-index:251713024;visibility:visible;mso-wrap-style:square;mso-width-percent:0;mso-wrap-distance-left:9pt;mso-wrap-distance-top:0;mso-wrap-distance-right:9pt;mso-wrap-distance-bottom:0;mso-position-horizontal:absolute;mso-position-horizontal-relative:text;mso-position-vertical:absolute;mso-position-vertical-relative:text;mso-width-percent:0;mso-width-relative:margin;v-text-anchor:top" o:gfxdata="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" filled="f" stroked="f" strokeweight=".5pt">
                 <v:textbox>
                   <w:txbxContent>
                     <w:p>
@@ -11488,25 +11320,7 @@
           <w:sz w:val="24"/>
           <w:szCs w:val="24"/>
         </w:rPr>
-        <w:t xml:space="preserve">Minimal </w:t>
-      </w:r>
-      <w:proofErr w:type="gramStart"/>
-      <w:r>
-        <w:rPr>
-          <w:spacing w:val="-2"/>
-          <w:sz w:val="24"/>
-          <w:szCs w:val="24"/>
-        </w:rPr>
-        <w:t>interference,</w:t>
-      </w:r>
-      <w:proofErr w:type="gramEnd"/>
-      <w:r>
-        <w:rPr>
-          <w:spacing w:val="-2"/>
-          <w:sz w:val="24"/>
-          <w:szCs w:val="24"/>
-        </w:rPr>
-        <w:t xml:space="preserve"> leading to </w:t>
+        <w:t xml:space="preserve">Minimal interference, leading to </w:t>
       </w:r>
       <w:r>
         <w:rPr>
@@ -11537,7 +11351,6 @@
           <w:szCs w:val="24"/>
         </w:rPr>
       </w:pPr>
-      <w:proofErr w:type="gramStart"/>
       <w:r>
         <w:rPr>
           <w:b/>
@@ -11546,18 +11359,7 @@
           <w:sz w:val="24"/>
           <w:szCs w:val="24"/>
         </w:rPr>
-        <w:t>Year</w:t>
-      </w:r>
-      <w:proofErr w:type="gramEnd"/>
-      <w:r>
-        <w:rPr>
-          <w:b/>
-          <w:bCs/>
-          <w:spacing w:val="-2"/>
-          <w:sz w:val="24"/>
-          <w:szCs w:val="24"/>
-        </w:rPr>
-        <w:t>:</w:t>
+        <w:t>Year:</w:t>
       </w:r>
     </w:p>
     <w:p>
@@ -12145,7 +11947,7 @@
           <w:sz w:val="24"/>
           <w:szCs w:val="24"/>
         </w:rPr>
-        <w:t xml:space="preserve">Although the effect of call duration is not significant, the SNR tends to increase with the increase of call duration. (this might be </w:t>
+        <w:t>Although the effect of call duration is not significant, the SNR tends to increase with the increase of call duration. (</w:t>
       </w:r>
       <w:proofErr w:type="gramStart"/>
       <w:r>
@@ -12154,7 +11956,7 @@
           <w:sz w:val="24"/>
           <w:szCs w:val="24"/>
         </w:rPr>
-        <w:t>due to the fact that</w:t>
+        <w:t>this</w:t>
       </w:r>
       <w:proofErr w:type="gramEnd"/>
       <w:r>
@@ -12163,25 +11965,7 @@
           <w:sz w:val="24"/>
           <w:szCs w:val="24"/>
         </w:rPr>
-        <w:t xml:space="preserve"> as </w:t>
-      </w:r>
-      <w:proofErr w:type="gramStart"/>
-      <w:r>
-        <w:rPr>
-          <w:spacing w:val="-2"/>
-          <w:sz w:val="24"/>
-          <w:szCs w:val="24"/>
-        </w:rPr>
-        <w:t>the time</w:t>
-      </w:r>
-      <w:proofErr w:type="gramEnd"/>
-      <w:r>
-        <w:rPr>
-          <w:spacing w:val="-2"/>
-          <w:sz w:val="24"/>
-          <w:szCs w:val="24"/>
-        </w:rPr>
-        <w:t xml:space="preserve"> increases the probability of noise happening due to other reasons than the call duration itself)</w:t>
+        <w:t xml:space="preserve"> might be due to the fact that as the time increases the probability of noise happening due to other reasons than the call duration itself)</w:t>
       </w:r>
     </w:p>
     <w:p>
@@ -12465,25 +12249,7 @@
           <w:sz w:val="24"/>
           <w:szCs w:val="24"/>
         </w:rPr>
-        <w:t xml:space="preserve">tests were made to test whether the call duration or data type </w:t>
-      </w:r>
-      <w:proofErr w:type="gramStart"/>
-      <w:r>
-        <w:rPr>
-          <w:spacing w:val="-2"/>
-          <w:sz w:val="24"/>
-          <w:szCs w:val="24"/>
-        </w:rPr>
-        <w:t>has an effect on</w:t>
-      </w:r>
-      <w:proofErr w:type="gramEnd"/>
-      <w:r>
-        <w:rPr>
-          <w:spacing w:val="-2"/>
-          <w:sz w:val="24"/>
-          <w:szCs w:val="24"/>
-        </w:rPr>
-        <w:t xml:space="preserve"> the SNR. The hypothesis tested was: "Data type almost has no effect on the SNR, and the call duration has a small effect on the SNR."</w:t>
+        <w:t>tests were made to test whether the call duration or data type has an effect on the SNR. The hypothesis tested was: "Data type almost has no effect on the SNR, and the call duration has a small effect on the SNR."</w:t>
       </w:r>
     </w:p>
     <w:p>
@@ -12500,6 +12266,7 @@
         <w:rPr>
           <w:b/>
           <w:bCs/>
+          <w:noProof/>
           <w:spacing w:val="-2"/>
           <w:sz w:val="28"/>
           <w:szCs w:val="28"/>
@@ -12588,6 +12355,7 @@
         <w:rPr>
           <w:b/>
           <w:bCs/>
+          <w:noProof/>
           <w:spacing w:val="-2"/>
           <w:sz w:val="28"/>
           <w:szCs w:val="28"/>
@@ -12672,7 +12440,7 @@
           </mc:Choice>
           <mc:Fallback>
             <w:pict>
-              <v:shape w14:anchorId="40CEA809" id="Text Box 33" o:spid="_x0000_s1054" type="#_x0000_t202" style="position:absolute;margin-left:-.1pt;margin-top:147.6pt;width:333.35pt;height:20.85pt;z-index:-251633664;visibility:visible;mso-wrap-style:square;mso-width-percent:0;mso-height-percent:0;mso-wrap-distance-left:9pt;mso-wrap-distance-top:0;mso-wrap-distance-right:9pt;mso-wrap-distance-bottom:0;mso-position-horizontal:absolute;mso-position-horizontal-relative:text;mso-position-vertical:absolute;mso-position-vertical-relative:text;mso-width-percent:0;mso-height-percent:0;mso-width-relative:page;mso-height-relative:page;v-text-anchor:top" o:gfxdata="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" stroked="f">
+              <v:shape w14:anchorId="40CEA809" id="Text Box 33" o:spid="_x0000_s1054" type="#_x0000_t202" style="position:absolute;margin-left:-.1pt;margin-top:147.6pt;width:333.35pt;height:20.85pt;z-index:-251633664;visibility:visible;mso-wrap-style:square;mso-width-percent:0;mso-height-percent:0;mso-wrap-distance-left:9pt;mso-wrap-distance-top:0;mso-wrap-distance-right:9pt;mso-wrap-distance-bottom:0;mso-position-horizontal:absolute;mso-position-horizontal-relative:text;mso-position-vertical:absolute;mso-position-vertical-relative:text;mso-width-percent:0;mso-height-percent:0;mso-width-relative:page;mso-height-relative:page;v-text-anchor:top" o:gfxdata="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" stroked="f">
                 <v:textbox style="mso-fit-shape-to-text:t" inset="0,0,0,0">
                   <w:txbxContent>
                     <w:p>
@@ -12826,6 +12594,7 @@
         <w:rPr>
           <w:b/>
           <w:bCs/>
+          <w:noProof/>
           <w:spacing w:val="-2"/>
           <w:sz w:val="28"/>
           <w:szCs w:val="28"/>
@@ -12923,23 +12692,13 @@
           <w:szCs w:val="24"/>
         </w:rPr>
       </w:pPr>
-      <w:proofErr w:type="gramStart"/>
       <w:r>
         <w:rPr>
           <w:spacing w:val="-2"/>
           <w:sz w:val="24"/>
           <w:szCs w:val="24"/>
         </w:rPr>
-        <w:t>in</w:t>
-      </w:r>
-      <w:proofErr w:type="gramEnd"/>
-      <w:r>
-        <w:rPr>
-          <w:spacing w:val="-2"/>
-          <w:sz w:val="24"/>
-          <w:szCs w:val="24"/>
-        </w:rPr>
-        <w:t xml:space="preserve"> Fig 3.2.2 we divided the call lengths in dataset </w:t>
+        <w:t xml:space="preserve">in Fig 3.2.2 we divided the call lengths in dataset </w:t>
       </w:r>
       <w:r>
         <w:rPr>
@@ -13414,25 +13173,7 @@
           <w:sz w:val="24"/>
           <w:szCs w:val="24"/>
         </w:rPr>
-        <w:t xml:space="preserve"> selected to explore the relationship between signal strength, SNR, and the timing of transmissions, </w:t>
-      </w:r>
-      <w:proofErr w:type="gramStart"/>
-      <w:r>
-        <w:rPr>
-          <w:rFonts w:asciiTheme="majorBidi" w:hAnsiTheme="majorBidi" w:cstheme="majorBidi"/>
-          <w:sz w:val="24"/>
-          <w:szCs w:val="24"/>
-        </w:rPr>
-        <w:t>in order to</w:t>
-      </w:r>
-      <w:proofErr w:type="gramEnd"/>
-      <w:r>
-        <w:rPr>
-          <w:rFonts w:asciiTheme="majorBidi" w:hAnsiTheme="majorBidi" w:cstheme="majorBidi"/>
-          <w:sz w:val="24"/>
-          <w:szCs w:val="24"/>
-        </w:rPr>
-        <w:t xml:space="preserve"> identify any significant correlations or recurring patterns over time.</w:t>
+        <w:t xml:space="preserve"> selected to explore the relationship between signal strength, SNR, and the timing of transmissions, in order to identify any significant correlations or recurring patterns over time.</w:t>
       </w:r>
     </w:p>
     <w:p>
@@ -15066,25 +14807,7 @@
           <w:sz w:val="24"/>
           <w:szCs w:val="24"/>
         </w:rPr>
-        <w:t xml:space="preserve">Environmental </w:t>
-      </w:r>
-      <w:proofErr w:type="gramStart"/>
-      <w:r>
-        <w:rPr>
-          <w:rFonts w:asciiTheme="majorBidi" w:hAnsiTheme="majorBidi" w:cstheme="majorBidi"/>
-          <w:sz w:val="24"/>
-          <w:szCs w:val="24"/>
-        </w:rPr>
-        <w:t>condition has</w:t>
-      </w:r>
-      <w:proofErr w:type="gramEnd"/>
-      <w:r>
-        <w:rPr>
-          <w:rFonts w:asciiTheme="majorBidi" w:hAnsiTheme="majorBidi" w:cstheme="majorBidi"/>
-          <w:sz w:val="24"/>
-          <w:szCs w:val="24"/>
-        </w:rPr>
-        <w:t xml:space="preserve"> no significant impact on performance.</w:t>
+        <w:t>Environmental condition has no significant impact on performance.</w:t>
       </w:r>
     </w:p>
     <w:p>
@@ -15238,25 +14961,7 @@
           <w:sz w:val="24"/>
           <w:szCs w:val="24"/>
         </w:rPr>
-        <w:t xml:space="preserve">Environmental </w:t>
-      </w:r>
-      <w:proofErr w:type="gramStart"/>
-      <w:r>
-        <w:rPr>
-          <w:rFonts w:asciiTheme="majorBidi" w:hAnsiTheme="majorBidi" w:cstheme="majorBidi"/>
-          <w:sz w:val="24"/>
-          <w:szCs w:val="24"/>
-        </w:rPr>
-        <w:t>condition is</w:t>
-      </w:r>
-      <w:proofErr w:type="gramEnd"/>
-      <w:r>
-        <w:rPr>
-          <w:rFonts w:asciiTheme="majorBidi" w:hAnsiTheme="majorBidi" w:cstheme="majorBidi"/>
-          <w:sz w:val="24"/>
-          <w:szCs w:val="24"/>
-        </w:rPr>
-        <w:t xml:space="preserve"> a significant factor in predicting performance, especially in wireless systems (as seen in train.csv).</w:t>
+        <w:t>Environmental condition is a significant factor in predicting performance, especially in wireless systems (as seen in train.csv).</w:t>
       </w:r>
     </w:p>
     <w:p>
@@ -16164,7 +15869,7 @@
 </file>
 
 <file path=word/endnotes.xml><?xml version="1.0" encoding="utf-8"?>
-<w:endnotes xmlns:wpc="http://schemas.microsoft.com/office/word/2010/wordprocessingCanvas" xmlns:cx="http://schemas.microsoft.com/office/drawing/2014/chartex" xmlns:cx1="http://schemas.microsoft.com/office/drawing/2015/9/8/chartex" xmlns:cx2="http://schemas.microsoft.com/office/drawing/2015/10/21/chartex" xmlns:cx3="http://schemas.microsoft.com/office/drawing/2016/5/9/chartex" xmlns:cx4="http://schemas.microsoft.com/office/drawing/2016/5/10/chartex" xmlns:cx5="http://schemas.microsoft.com/office/drawing/2016/5/11/chartex" xmlns:cx6="http://schemas.microsoft.com/office/drawing/2016/5/12/chartex" xmlns:cx7="http://schemas.microsoft.com/office/drawing/2016/5/13/chartex" xmlns:cx8="http://schemas.microsoft.com/office/drawing/2016/5/14/chartex" xmlns:mc="http://schemas.openxmlformats.org/markup-compatibility/2006" xmlns:aink="http://schemas.microsoft.com/office/drawing/2016/ink" xmlns:am3d="http://schemas.microsoft.com/office/drawing/2017/model3d" xmlns:o="urn:schemas-microsoft-com:office:office" xmlns:oel="http://schemas.microsoft.com/office/2019/extlst" xmlns:r="http://schemas.openxmlformats.org/officeDocument/2006/relationships" xmlns:m="http://schemas.openxmlformats.org/officeDocument/2006/math" xmlns:v="urn:schemas-microsoft-com:vml" xmlns:wp14="http://schemas.microsoft.com/office/word/2010/wordprocessingDrawing" xmlns:wp="http://schemas.openxmlformats.org/drawingml/2006/wordprocessingDrawing" xmlns:w10="urn:schemas-microsoft-com:office:word" xmlns:w="http://schemas.openxmlformats.org/wordprocessingml/2006/main" xmlns:w14="http://schemas.microsoft.com/office/word/2010/wordml" xmlns:w15="http://schemas.microsoft.com/office/word/2012/wordml" xmlns:w16cex="http://schemas.microsoft.com/office/word/2018/wordml/cex" xmlns:w16cid="http://schemas.microsoft.com/office/word/2016/wordml/cid" xmlns:w16="http://schemas.microsoft.com/office/word/2018/wordml" xmlns:w16du="http://schemas.microsoft.com/office/word/2023/wordml/word16du" xmlns:w16sdtdh="http://schemas.microsoft.com/office/word/2020/wordml/sdtdatahash" xmlns:w16sdtfl="http://schemas.microsoft.com/office/word/2024/wordml/sdtformatlock" xmlns:w16se="http://schemas.microsoft.com/office/word/2015/wordml/symex" xmlns:wpg="http://schemas.microsoft.com/office/word/2010/wordprocessingGroup" xmlns:wpi="http://schemas.microsoft.com/office/word/2010/wordprocessingInk" xmlns:wne="http://schemas.microsoft.com/office/word/2006/wordml" xmlns:wps="http://schemas.microsoft.com/office/word/2010/wordprocessingShape" mc:Ignorable="w14 w15 w16se w16cid w16 w16cex w16sdtdh w16sdtfl w16du wp14">
+<w:endnotes xmlns:wpc="http://schemas.microsoft.com/office/word/2010/wordprocessingCanvas" xmlns:cx="http://schemas.microsoft.com/office/drawing/2014/chartex" xmlns:cx1="http://schemas.microsoft.com/office/drawing/2015/9/8/chartex" xmlns:cx2="http://schemas.microsoft.com/office/drawing/2015/10/21/chartex" xmlns:cx3="http://schemas.microsoft.com/office/drawing/2016/5/9/chartex" xmlns:cx4="http://schemas.microsoft.com/office/drawing/2016/5/10/chartex" xmlns:cx5="http://schemas.microsoft.com/office/drawing/2016/5/11/chartex" xmlns:cx6="http://schemas.microsoft.com/office/drawing/2016/5/12/chartex" xmlns:cx7="http://schemas.microsoft.com/office/drawing/2016/5/13/chartex" xmlns:cx8="http://schemas.microsoft.com/office/drawing/2016/5/14/chartex" xmlns:mc="http://schemas.openxmlformats.org/markup-compatibility/2006" xmlns:aink="http://schemas.microsoft.com/office/drawing/2016/ink" xmlns:am3d="http://schemas.microsoft.com/office/drawing/2017/model3d" xmlns:o="urn:schemas-microsoft-com:office:office" xmlns:r="http://schemas.openxmlformats.org/officeDocument/2006/relationships" xmlns:m="http://schemas.openxmlformats.org/officeDocument/2006/math" xmlns:v="urn:schemas-microsoft-com:vml" xmlns:wp14="http://schemas.microsoft.com/office/word/2010/wordprocessingDrawing" xmlns:wp="http://schemas.openxmlformats.org/drawingml/2006/wordprocessingDrawing" xmlns:w10="urn:schemas-microsoft-com:office:word" xmlns:w="http://schemas.openxmlformats.org/wordprocessingml/2006/main" xmlns:w14="http://schemas.microsoft.com/office/word/2010/wordml" xmlns:w15="http://schemas.microsoft.com/office/word/2012/wordml" xmlns:w16cex="http://schemas.microsoft.com/office/word/2018/wordml/cex" xmlns:w16cid="http://schemas.microsoft.com/office/word/2016/wordml/cid" xmlns:w16="http://schemas.microsoft.com/office/word/2018/wordml" xmlns:w16sdtdh="http://schemas.microsoft.com/office/word/2020/wordml/sdtdatahash" xmlns:w16se="http://schemas.microsoft.com/office/word/2015/wordml/symex" xmlns:wpg="http://schemas.microsoft.com/office/word/2010/wordprocessingGroup" xmlns:wpi="http://schemas.microsoft.com/office/word/2010/wordprocessingInk" xmlns:wne="http://schemas.microsoft.com/office/word/2006/wordml" xmlns:wps="http://schemas.microsoft.com/office/word/2010/wordprocessingShape" mc:Ignorable="w14 w15 w16se w16cid w16 w16cex w16sdtdh wp14">
   <w:endnote w:type="separator" w:id="-1">
     <w:p>
       <w:r>
@@ -16183,7 +15888,7 @@
 </file>
 
 <file path=word/footer1.xml><?xml version="1.0" encoding="utf-8"?>
-<w:ftr xmlns:wpc="http://schemas.microsoft.com/office/word/2010/wordprocessingCanvas" xmlns:cx="http://schemas.microsoft.com/office/drawing/2014/chartex" xmlns:cx1="http://schemas.microsoft.com/office/drawing/2015/9/8/chartex" xmlns:cx2="http://schemas.microsoft.com/office/drawing/2015/10/21/chartex" xmlns:cx3="http://schemas.microsoft.com/office/drawing/2016/5/9/chartex" xmlns:cx4="http://schemas.microsoft.com/office/drawing/2016/5/10/chartex" xmlns:cx5="http://schemas.microsoft.com/office/drawing/2016/5/11/chartex" xmlns:cx6="http://schemas.microsoft.com/office/drawing/2016/5/12/chartex" xmlns:cx7="http://schemas.microsoft.com/office/drawing/2016/5/13/chartex" xmlns:cx8="http://schemas.microsoft.com/office/drawing/2016/5/14/chartex" xmlns:mc="http://schemas.openxmlformats.org/markup-compatibility/2006" xmlns:aink="http://schemas.microsoft.com/office/drawing/2016/ink" xmlns:am3d="http://schemas.microsoft.com/office/drawing/2017/model3d" xmlns:o="urn:schemas-microsoft-com:office:office" xmlns:oel="http://schemas.microsoft.com/office/2019/extlst" xmlns:r="http://schemas.openxmlformats.org/officeDocument/2006/relationships" xmlns:m="http://schemas.openxmlformats.org/officeDocument/2006/math" xmlns:v="urn:schemas-microsoft-com:vml" xmlns:wp14="http://schemas.microsoft.com/office/word/2010/wordprocessingDrawing" xmlns:wp="http://schemas.openxmlformats.org/drawingml/2006/wordprocessingDrawing" xmlns:w10="urn:schemas-microsoft-com:office:word" xmlns:w="http://schemas.openxmlformats.org/wordprocessingml/2006/main" xmlns:w14="http://schemas.microsoft.com/office/word/2010/wordml" xmlns:w15="http://schemas.microsoft.com/office/word/2012/wordml" xmlns:w16cex="http://schemas.microsoft.com/office/word/2018/wordml/cex" xmlns:w16cid="http://schemas.microsoft.com/office/word/2016/wordml/cid" xmlns:w16="http://schemas.microsoft.com/office/word/2018/wordml" xmlns:w16du="http://schemas.microsoft.com/office/word/2023/wordml/word16du" xmlns:w16sdtdh="http://schemas.microsoft.com/office/word/2020/wordml/sdtdatahash" xmlns:w16sdtfl="http://schemas.microsoft.com/office/word/2024/wordml/sdtformatlock" xmlns:w16se="http://schemas.microsoft.com/office/word/2015/wordml/symex" xmlns:wpg="http://schemas.microsoft.com/office/word/2010/wordprocessingGroup" xmlns:wpi="http://schemas.microsoft.com/office/word/2010/wordprocessingInk" xmlns:wne="http://schemas.microsoft.com/office/word/2006/wordml" xmlns:wps="http://schemas.microsoft.com/office/word/2010/wordprocessingShape" mc:Ignorable="w14 w15 w16se w16cid w16 w16cex w16sdtdh w16sdtfl w16du wp14">
+<w:ftr xmlns:wpc="http://schemas.microsoft.com/office/word/2010/wordprocessingCanvas" xmlns:cx="http://schemas.microsoft.com/office/drawing/2014/chartex" xmlns:cx1="http://schemas.microsoft.com/office/drawing/2015/9/8/chartex" xmlns:cx2="http://schemas.microsoft.com/office/drawing/2015/10/21/chartex" xmlns:cx3="http://schemas.microsoft.com/office/drawing/2016/5/9/chartex" xmlns:cx4="http://schemas.microsoft.com/office/drawing/2016/5/10/chartex" xmlns:cx5="http://schemas.microsoft.com/office/drawing/2016/5/11/chartex" xmlns:cx6="http://schemas.microsoft.com/office/drawing/2016/5/12/chartex" xmlns:cx7="http://schemas.microsoft.com/office/drawing/2016/5/13/chartex" xmlns:cx8="http://schemas.microsoft.com/office/drawing/2016/5/14/chartex" xmlns:mc="http://schemas.openxmlformats.org/markup-compatibility/2006" xmlns:aink="http://schemas.microsoft.com/office/drawing/2016/ink" xmlns:am3d="http://schemas.microsoft.com/office/drawing/2017/model3d" xmlns:o="urn:schemas-microsoft-com:office:office" xmlns:r="http://schemas.openxmlformats.org/officeDocument/2006/relationships" xmlns:m="http://schemas.openxmlformats.org/officeDocument/2006/math" xmlns:v="urn:schemas-microsoft-com:vml" xmlns:wp14="http://schemas.microsoft.com/office/word/2010/wordprocessingDrawing" xmlns:wp="http://schemas.openxmlformats.org/drawingml/2006/wordprocessingDrawing" xmlns:w10="urn:schemas-microsoft-com:office:word" xmlns:w="http://schemas.openxmlformats.org/wordprocessingml/2006/main" xmlns:w14="http://schemas.microsoft.com/office/word/2010/wordml" xmlns:w15="http://schemas.microsoft.com/office/word/2012/wordml" xmlns:w16cex="http://schemas.microsoft.com/office/word/2018/wordml/cex" xmlns:w16cid="http://schemas.microsoft.com/office/word/2016/wordml/cid" xmlns:w16="http://schemas.microsoft.com/office/word/2018/wordml" xmlns:w16sdtdh="http://schemas.microsoft.com/office/word/2020/wordml/sdtdatahash" xmlns:w16se="http://schemas.microsoft.com/office/word/2015/wordml/symex" xmlns:wpg="http://schemas.microsoft.com/office/word/2010/wordprocessingGroup" xmlns:wpi="http://schemas.microsoft.com/office/word/2010/wordprocessingInk" xmlns:wne="http://schemas.microsoft.com/office/word/2006/wordml" xmlns:wps="http://schemas.microsoft.com/office/word/2010/wordprocessingShape" mc:Ignorable="w14 w15 w16se w16cid w16 w16cex w16sdtdh wp14">
   <w:sdt>
     <w:sdtPr>
       <w:id w:val="-1352340676"/>
@@ -16265,7 +15970,7 @@
 </file>
 
 <file path=word/footnotes.xml><?xml version="1.0" encoding="utf-8"?>
-<w:footnotes xmlns:wpc="http://schemas.microsoft.com/office/word/2010/wordprocessingCanvas" xmlns:cx="http://schemas.microsoft.com/office/drawing/2014/chartex" xmlns:cx1="http://schemas.microsoft.com/office/drawing/2015/9/8/chartex" xmlns:cx2="http://schemas.microsoft.com/office/drawing/2015/10/21/chartex" xmlns:cx3="http://schemas.microsoft.com/office/drawing/2016/5/9/chartex" xmlns:cx4="http://schemas.microsoft.com/office/drawing/2016/5/10/chartex" xmlns:cx5="http://schemas.microsoft.com/office/drawing/2016/5/11/chartex" xmlns:cx6="http://schemas.microsoft.com/office/drawing/2016/5/12/chartex" xmlns:cx7="http://schemas.microsoft.com/office/drawing/2016/5/13/chartex" xmlns:cx8="http://schemas.microsoft.com/office/drawing/2016/5/14/chartex" xmlns:mc="http://schemas.openxmlformats.org/markup-compatibility/2006" xmlns:aink="http://schemas.microsoft.com/office/drawing/2016/ink" xmlns:am3d="http://schemas.microsoft.com/office/drawing/2017/model3d" xmlns:o="urn:schemas-microsoft-com:office:office" xmlns:oel="http://schemas.microsoft.com/office/2019/extlst" xmlns:r="http://schemas.openxmlformats.org/officeDocument/2006/relationships" xmlns:m="http://schemas.openxmlformats.org/officeDocument/2006/math" xmlns:v="urn:schemas-microsoft-com:vml" xmlns:wp14="http://schemas.microsoft.com/office/word/2010/wordprocessingDrawing" xmlns:wp="http://schemas.openxmlformats.org/drawingml/2006/wordprocessingDrawing" xmlns:w10="urn:schemas-microsoft-com:office:word" xmlns:w="http://schemas.openxmlformats.org/wordprocessingml/2006/main" xmlns:w14="http://schemas.microsoft.com/office/word/2010/wordml" xmlns:w15="http://schemas.microsoft.com/office/word/2012/wordml" xmlns:w16cex="http://schemas.microsoft.com/office/word/2018/wordml/cex" xmlns:w16cid="http://schemas.microsoft.com/office/word/2016/wordml/cid" xmlns:w16="http://schemas.microsoft.com/office/word/2018/wordml" xmlns:w16du="http://schemas.microsoft.com/office/word/2023/wordml/word16du" xmlns:w16sdtdh="http://schemas.microsoft.com/office/word/2020/wordml/sdtdatahash" xmlns:w16sdtfl="http://schemas.microsoft.com/office/word/2024/wordml/sdtformatlock" xmlns:w16se="http://schemas.microsoft.com/office/word/2015/wordml/symex" xmlns:wpg="http://schemas.microsoft.com/office/word/2010/wordprocessingGroup" xmlns:wpi="http://schemas.microsoft.com/office/word/2010/wordprocessingInk" xmlns:wne="http://schemas.microsoft.com/office/word/2006/wordml" xmlns:wps="http://schemas.microsoft.com/office/word/2010/wordprocessingShape" mc:Ignorable="w14 w15 w16se w16cid w16 w16cex w16sdtdh w16sdtfl w16du wp14">
+<w:footnotes xmlns:wpc="http://schemas.microsoft.com/office/word/2010/wordprocessingCanvas" xmlns:cx="http://schemas.microsoft.com/office/drawing/2014/chartex" xmlns:cx1="http://schemas.microsoft.com/office/drawing/2015/9/8/chartex" xmlns:cx2="http://schemas.microsoft.com/office/drawing/2015/10/21/chartex" xmlns:cx3="http://schemas.microsoft.com/office/drawing/2016/5/9/chartex" xmlns:cx4="http://schemas.microsoft.com/office/drawing/2016/5/10/chartex" xmlns:cx5="http://schemas.microsoft.com/office/drawing/2016/5/11/chartex" xmlns:cx6="http://schemas.microsoft.com/office/drawing/2016/5/12/chartex" xmlns:cx7="http://schemas.microsoft.com/office/drawing/2016/5/13/chartex" xmlns:cx8="http://schemas.microsoft.com/office/drawing/2016/5/14/chartex" xmlns:mc="http://schemas.openxmlformats.org/markup-compatibility/2006" xmlns:aink="http://schemas.microsoft.com/office/drawing/2016/ink" xmlns:am3d="http://schemas.microsoft.com/office/drawing/2017/model3d" xmlns:o="urn:schemas-microsoft-com:office:office" xmlns:r="http://schemas.openxmlformats.org/officeDocument/2006/relationships" xmlns:m="http://schemas.openxmlformats.org/officeDocument/2006/math" xmlns:v="urn:schemas-microsoft-com:vml" xmlns:wp14="http://schemas.microsoft.com/office/word/2010/wordprocessingDrawing" xmlns:wp="http://schemas.openxmlformats.org/drawingml/2006/wordprocessingDrawing" xmlns:w10="urn:schemas-microsoft-com:office:word" xmlns:w="http://schemas.openxmlformats.org/wordprocessingml/2006/main" xmlns:w14="http://schemas.microsoft.com/office/word/2010/wordml" xmlns:w15="http://schemas.microsoft.com/office/word/2012/wordml" xmlns:w16cex="http://schemas.microsoft.com/office/word/2018/wordml/cex" xmlns:w16cid="http://schemas.microsoft.com/office/word/2016/wordml/cid" xmlns:w16="http://schemas.microsoft.com/office/word/2018/wordml" xmlns:w16sdtdh="http://schemas.microsoft.com/office/word/2020/wordml/sdtdatahash" xmlns:w16se="http://schemas.microsoft.com/office/word/2015/wordml/symex" xmlns:wpg="http://schemas.microsoft.com/office/word/2010/wordprocessingGroup" xmlns:wpi="http://schemas.microsoft.com/office/word/2010/wordprocessingInk" xmlns:wne="http://schemas.microsoft.com/office/word/2006/wordml" xmlns:wps="http://schemas.microsoft.com/office/word/2010/wordprocessingShape" mc:Ignorable="w14 w15 w16se w16cid w16 w16cex w16sdtdh wp14">
   <w:footnote w:type="separator" w:id="-1">
     <w:p>
       <w:r>
@@ -16284,7 +15989,7 @@
 </file>
 
 <file path=word/numbering.xml><?xml version="1.0" encoding="utf-8"?>
-<w:numbering xmlns:wpc="http://schemas.microsoft.com/office/word/2010/wordprocessingCanvas" xmlns:cx="http://schemas.microsoft.com/office/drawing/2014/chartex" xmlns:cx1="http://schemas.microsoft.com/office/drawing/2015/9/8/chartex" xmlns:cx2="http://schemas.microsoft.com/office/drawing/2015/10/21/chartex" xmlns:cx3="http://schemas.microsoft.com/office/drawing/2016/5/9/chartex" xmlns:cx4="http://schemas.microsoft.com/office/drawing/2016/5/10/chartex" xmlns:cx5="http://schemas.microsoft.com/office/drawing/2016/5/11/chartex" xmlns:cx6="http://schemas.microsoft.com/office/drawing/2016/5/12/chartex" xmlns:cx7="http://schemas.microsoft.com/office/drawing/2016/5/13/chartex" xmlns:cx8="http://schemas.microsoft.com/office/drawing/2016/5/14/chartex" xmlns:mc="http://schemas.openxmlformats.org/markup-compatibility/2006" xmlns:aink="http://schemas.microsoft.com/office/drawing/2016/ink" xmlns:am3d="http://schemas.microsoft.com/office/drawing/2017/model3d" xmlns:o="urn:schemas-microsoft-com:office:office" xmlns:oel="http://schemas.microsoft.com/office/2019/extlst" xmlns:r="http://schemas.openxmlformats.org/officeDocument/2006/relationships" xmlns:m="http://schemas.openxmlformats.org/officeDocument/2006/math" xmlns:v="urn:schemas-microsoft-com:vml" xmlns:wp14="http://schemas.microsoft.com/office/word/2010/wordprocessingDrawing" xmlns:wp="http://schemas.openxmlformats.org/drawingml/2006/wordprocessingDrawing" xmlns:w10="urn:schemas-microsoft-com:office:word" xmlns:w="http://schemas.openxmlformats.org/wordprocessingml/2006/main" xmlns:w14="http://schemas.microsoft.com/office/word/2010/wordml" xmlns:w15="http://schemas.microsoft.com/office/word/2012/wordml" xmlns:w16cex="http://schemas.microsoft.com/office/word/2018/wordml/cex" xmlns:w16cid="http://schemas.microsoft.com/office/word/2016/wordml/cid" xmlns:w16="http://schemas.microsoft.com/office/word/2018/wordml" xmlns:w16du="http://schemas.microsoft.com/office/word/2023/wordml/word16du" xmlns:w16sdtdh="http://schemas.microsoft.com/office/word/2020/wordml/sdtdatahash" xmlns:w16sdtfl="http://schemas.microsoft.com/office/word/2024/wordml/sdtformatlock" xmlns:w16se="http://schemas.microsoft.com/office/word/2015/wordml/symex" xmlns:wpg="http://schemas.microsoft.com/office/word/2010/wordprocessingGroup" xmlns:wpi="http://schemas.microsoft.com/office/word/2010/wordprocessingInk" xmlns:wne="http://schemas.microsoft.com/office/word/2006/wordml" xmlns:wps="http://schemas.microsoft.com/office/word/2010/wordprocessingShape" mc:Ignorable="w14 w15 w16se w16cid w16 w16cex w16sdtdh w16sdtfl w16du wp14">
+<w:numbering xmlns:wpc="http://schemas.microsoft.com/office/word/2010/wordprocessingCanvas" xmlns:cx="http://schemas.microsoft.com/office/drawing/2014/chartex" xmlns:cx1="http://schemas.microsoft.com/office/drawing/2015/9/8/chartex" xmlns:cx2="http://schemas.microsoft.com/office/drawing/2015/10/21/chartex" xmlns:cx3="http://schemas.microsoft.com/office/drawing/2016/5/9/chartex" xmlns:cx4="http://schemas.microsoft.com/office/drawing/2016/5/10/chartex" xmlns:cx5="http://schemas.microsoft.com/office/drawing/2016/5/11/chartex" xmlns:cx6="http://schemas.microsoft.com/office/drawing/2016/5/12/chartex" xmlns:cx7="http://schemas.microsoft.com/office/drawing/2016/5/13/chartex" xmlns:cx8="http://schemas.microsoft.com/office/drawing/2016/5/14/chartex" xmlns:mc="http://schemas.openxmlformats.org/markup-compatibility/2006" xmlns:aink="http://schemas.microsoft.com/office/drawing/2016/ink" xmlns:am3d="http://schemas.microsoft.com/office/drawing/2017/model3d" xmlns:o="urn:schemas-microsoft-com:office:office" xmlns:r="http://schemas.openxmlformats.org/officeDocument/2006/relationships" xmlns:m="http://schemas.openxmlformats.org/officeDocument/2006/math" xmlns:v="urn:schemas-microsoft-com:vml" xmlns:wp14="http://schemas.microsoft.com/office/word/2010/wordprocessingDrawing" xmlns:wp="http://schemas.openxmlformats.org/drawingml/2006/wordprocessingDrawing" xmlns:w10="urn:schemas-microsoft-com:office:word" xmlns:w="http://schemas.openxmlformats.org/wordprocessingml/2006/main" xmlns:w14="http://schemas.microsoft.com/office/word/2010/wordml" xmlns:w15="http://schemas.microsoft.com/office/word/2012/wordml" xmlns:w16cex="http://schemas.microsoft.com/office/word/2018/wordml/cex" xmlns:w16cid="http://schemas.microsoft.com/office/word/2016/wordml/cid" xmlns:w16="http://schemas.microsoft.com/office/word/2018/wordml" xmlns:w16sdtdh="http://schemas.microsoft.com/office/word/2020/wordml/sdtdatahash" xmlns:w16se="http://schemas.microsoft.com/office/word/2015/wordml/symex" xmlns:wpg="http://schemas.microsoft.com/office/word/2010/wordprocessingGroup" xmlns:wpi="http://schemas.microsoft.com/office/word/2010/wordprocessingInk" xmlns:wne="http://schemas.microsoft.com/office/word/2006/wordml" xmlns:wps="http://schemas.microsoft.com/office/word/2010/wordprocessingShape" mc:Ignorable="w14 w15 w16se w16cid w16 w16cex w16sdtdh wp14">
   <w:abstractNum w:abstractNumId="0" w15:restartNumberingAfterBreak="0">
     <w:nsid w:val="000E37C3"/>
     <w:multiLevelType w:val="multilevel"/>
@@ -22197,155 +21902,146 @@
       </w:pPr>
     </w:lvl>
   </w:abstractNum>
-  <w:num w:numId="1" w16cid:durableId="2036804016">
+  <w:num w:numId="1">
     <w:abstractNumId w:val="41"/>
   </w:num>
-  <w:num w:numId="2" w16cid:durableId="986318632">
+  <w:num w:numId="2">
     <w:abstractNumId w:val="30"/>
   </w:num>
-  <w:num w:numId="3" w16cid:durableId="411581945">
+  <w:num w:numId="3">
     <w:abstractNumId w:val="28"/>
   </w:num>
-  <w:num w:numId="4" w16cid:durableId="2009861225">
+  <w:num w:numId="4">
     <w:abstractNumId w:val="13"/>
   </w:num>
-  <w:num w:numId="5" w16cid:durableId="187109471">
+  <w:num w:numId="5">
     <w:abstractNumId w:val="5"/>
   </w:num>
-  <w:num w:numId="6" w16cid:durableId="1606767590">
+  <w:num w:numId="6">
     <w:abstractNumId w:val="40"/>
   </w:num>
-  <w:num w:numId="7" w16cid:durableId="1318074394">
+  <w:num w:numId="7">
     <w:abstractNumId w:val="15"/>
   </w:num>
-  <w:num w:numId="8" w16cid:durableId="1646741959">
+  <w:num w:numId="8">
     <w:abstractNumId w:val="20"/>
   </w:num>
-  <w:num w:numId="9" w16cid:durableId="932317572">
+  <w:num w:numId="9">
     <w:abstractNumId w:val="37"/>
   </w:num>
-  <w:num w:numId="10" w16cid:durableId="2037122125">
+  <w:num w:numId="10">
     <w:abstractNumId w:val="42"/>
   </w:num>
-  <w:num w:numId="11" w16cid:durableId="60057277">
+  <w:num w:numId="11">
     <w:abstractNumId w:val="25"/>
   </w:num>
-  <w:num w:numId="12" w16cid:durableId="1926065397">
+  <w:num w:numId="12">
     <w:abstractNumId w:val="27"/>
   </w:num>
-  <w:num w:numId="13" w16cid:durableId="693649834">
+  <w:num w:numId="13">
     <w:abstractNumId w:val="24"/>
   </w:num>
-  <w:num w:numId="14" w16cid:durableId="1022587520">
+  <w:num w:numId="14">
     <w:abstractNumId w:val="34"/>
   </w:num>
-  <w:num w:numId="15" w16cid:durableId="1580017806">
+  <w:num w:numId="15">
     <w:abstractNumId w:val="19"/>
   </w:num>
-  <w:num w:numId="16" w16cid:durableId="688721450">
+  <w:num w:numId="16">
     <w:abstractNumId w:val="22"/>
   </w:num>
-  <w:num w:numId="17" w16cid:durableId="270630895">
+  <w:num w:numId="17">
     <w:abstractNumId w:val="0"/>
   </w:num>
-  <w:num w:numId="18" w16cid:durableId="1419252926">
+  <w:num w:numId="18">
     <w:abstractNumId w:val="35"/>
   </w:num>
-  <w:num w:numId="19" w16cid:durableId="1851096913">
+  <w:num w:numId="19">
     <w:abstractNumId w:val="33"/>
   </w:num>
-  <w:num w:numId="20" w16cid:durableId="1337610482">
+  <w:num w:numId="20">
     <w:abstractNumId w:val="23"/>
   </w:num>
-  <w:num w:numId="21" w16cid:durableId="1165631425">
+  <w:num w:numId="21">
     <w:abstractNumId w:val="39"/>
   </w:num>
-  <w:num w:numId="22" w16cid:durableId="2056464608">
+  <w:num w:numId="22">
     <w:abstractNumId w:val="21"/>
   </w:num>
-  <w:num w:numId="23" w16cid:durableId="604382980">
+  <w:num w:numId="23">
     <w:abstractNumId w:val="8"/>
   </w:num>
-  <w:num w:numId="24" w16cid:durableId="1718511125">
+  <w:num w:numId="24">
     <w:abstractNumId w:val="10"/>
   </w:num>
-  <w:num w:numId="25" w16cid:durableId="1932396604">
+  <w:num w:numId="25">
     <w:abstractNumId w:val="26"/>
   </w:num>
-  <w:num w:numId="26" w16cid:durableId="397169109">
+  <w:num w:numId="26">
     <w:abstractNumId w:val="9"/>
   </w:num>
-  <w:num w:numId="27" w16cid:durableId="165364706">
+  <w:num w:numId="27">
     <w:abstractNumId w:val="32"/>
   </w:num>
-  <w:num w:numId="28" w16cid:durableId="1831361243">
+  <w:num w:numId="28">
     <w:abstractNumId w:val="36"/>
   </w:num>
-  <w:num w:numId="29" w16cid:durableId="1677876077">
+  <w:num w:numId="29">
     <w:abstractNumId w:val="43"/>
   </w:num>
-  <w:num w:numId="30" w16cid:durableId="347562118">
+  <w:num w:numId="30">
     <w:abstractNumId w:val="2"/>
   </w:num>
-  <w:num w:numId="31" w16cid:durableId="354119694">
+  <w:num w:numId="31">
     <w:abstractNumId w:val="18"/>
   </w:num>
-  <w:num w:numId="32" w16cid:durableId="1413699777">
+  <w:num w:numId="32">
     <w:abstractNumId w:val="14"/>
   </w:num>
-  <w:num w:numId="33" w16cid:durableId="633948299">
+  <w:num w:numId="33">
     <w:abstractNumId w:val="11"/>
   </w:num>
-  <w:num w:numId="34" w16cid:durableId="864944457">
+  <w:num w:numId="34">
     <w:abstractNumId w:val="38"/>
   </w:num>
-  <w:num w:numId="35" w16cid:durableId="891038197">
+  <w:num w:numId="35">
     <w:abstractNumId w:val="1"/>
   </w:num>
-  <w:num w:numId="36" w16cid:durableId="1450080344">
+  <w:num w:numId="36">
     <w:abstractNumId w:val="31"/>
   </w:num>
-  <w:num w:numId="37" w16cid:durableId="5403359">
+  <w:num w:numId="37">
     <w:abstractNumId w:val="3"/>
   </w:num>
-  <w:num w:numId="38" w16cid:durableId="498814195">
+  <w:num w:numId="38">
     <w:abstractNumId w:val="17"/>
   </w:num>
-  <w:num w:numId="39" w16cid:durableId="907692285">
+  <w:num w:numId="39">
     <w:abstractNumId w:val="29"/>
   </w:num>
-  <w:num w:numId="40" w16cid:durableId="458769307">
+  <w:num w:numId="40">
     <w:abstractNumId w:val="21"/>
-    <w:lvlOverride w:ilvl="0"/>
-    <w:lvlOverride w:ilvl="1"/>
-    <w:lvlOverride w:ilvl="2"/>
-    <w:lvlOverride w:ilvl="3"/>
-    <w:lvlOverride w:ilvl="4"/>
-    <w:lvlOverride w:ilvl="5"/>
-    <w:lvlOverride w:ilvl="6"/>
-    <w:lvlOverride w:ilvl="7"/>
-    <w:lvlOverride w:ilvl="8"/>
   </w:num>
-  <w:num w:numId="41" w16cid:durableId="1610772744">
+  <w:num w:numId="41">
     <w:abstractNumId w:val="12"/>
   </w:num>
-  <w:num w:numId="42" w16cid:durableId="2118523111">
+  <w:num w:numId="42">
     <w:abstractNumId w:val="6"/>
   </w:num>
-  <w:num w:numId="43" w16cid:durableId="230191445">
+  <w:num w:numId="43">
     <w:abstractNumId w:val="4"/>
   </w:num>
-  <w:num w:numId="44" w16cid:durableId="1270040320">
+  <w:num w:numId="44">
     <w:abstractNumId w:val="16"/>
   </w:num>
-  <w:num w:numId="45" w16cid:durableId="2061242150">
+  <w:num w:numId="45">
     <w:abstractNumId w:val="7"/>
   </w:num>
 </w:numbering>
 </file>
 
 <file path=word/styles.xml><?xml version="1.0" encoding="utf-8"?>
-<w:styles xmlns:mc="http://schemas.openxmlformats.org/markup-compatibility/2006" xmlns:r="http://schemas.openxmlformats.org/officeDocument/2006/relationships" xmlns:w="http://schemas.openxmlformats.org/wordprocessingml/2006/main" xmlns:w14="http://schemas.microsoft.com/office/word/2010/wordml" xmlns:w15="http://schemas.microsoft.com/office/word/2012/wordml" xmlns:w16cex="http://schemas.microsoft.com/office/word/2018/wordml/cex" xmlns:w16cid="http://schemas.microsoft.com/office/word/2016/wordml/cid" xmlns:w16="http://schemas.microsoft.com/office/word/2018/wordml" xmlns:w16du="http://schemas.microsoft.com/office/word/2023/wordml/word16du" xmlns:w16sdtdh="http://schemas.microsoft.com/office/word/2020/wordml/sdtdatahash" xmlns:w16sdtfl="http://schemas.microsoft.com/office/word/2024/wordml/sdtformatlock" xmlns:w16se="http://schemas.microsoft.com/office/word/2015/wordml/symex" mc:Ignorable="w14 w15 w16se w16cid w16 w16cex w16sdtdh w16sdtfl w16du">
+<w:styles xmlns:mc="http://schemas.openxmlformats.org/markup-compatibility/2006" xmlns:r="http://schemas.openxmlformats.org/officeDocument/2006/relationships" xmlns:w="http://schemas.openxmlformats.org/wordprocessingml/2006/main" xmlns:w14="http://schemas.microsoft.com/office/word/2010/wordml" xmlns:w15="http://schemas.microsoft.com/office/word/2012/wordml" xmlns:w16cex="http://schemas.microsoft.com/office/word/2018/wordml/cex" xmlns:w16cid="http://schemas.microsoft.com/office/word/2016/wordml/cid" xmlns:w16="http://schemas.microsoft.com/office/word/2018/wordml" xmlns:w16sdtdh="http://schemas.microsoft.com/office/word/2020/wordml/sdtdatahash" xmlns:w16se="http://schemas.microsoft.com/office/word/2015/wordml/symex" mc:Ignorable="w14 w15 w16se w16cid w16 w16cex w16sdtdh">
   <w:docDefaults>
     <w:rPrDefault>
       <w:rPr>
@@ -22873,7 +22569,7 @@
   <w:style w:type="paragraph" w:styleId="TOC1">
     <w:name w:val="toc 1"/>
     <w:basedOn w:val="Normal"/>
-    <w:uiPriority w:val="1"/>
+    <w:uiPriority w:val="39"/>
     <w:qFormat/>
     <w:pPr>
       <w:spacing w:before="131"/>
@@ -22883,7 +22579,7 @@
   <w:style w:type="paragraph" w:styleId="TOC2">
     <w:name w:val="toc 2"/>
     <w:basedOn w:val="Normal"/>
-    <w:uiPriority w:val="1"/>
+    <w:uiPriority w:val="39"/>
     <w:qFormat/>
     <w:pPr>
       <w:spacing w:before="131"/>
@@ -22897,7 +22593,7 @@
   <w:style w:type="paragraph" w:styleId="TOC3">
     <w:name w:val="toc 3"/>
     <w:basedOn w:val="Normal"/>
-    <w:uiPriority w:val="1"/>
+    <w:uiPriority w:val="39"/>
     <w:qFormat/>
     <w:pPr>
       <w:spacing w:before="131"/>
@@ -23092,6 +22788,40 @@
       <w:sz w:val="18"/>
       <w:szCs w:val="18"/>
     </w:rPr>
+  </w:style>
+  <w:style w:type="paragraph" w:styleId="TOCHeading">
+    <w:name w:val="TOC Heading"/>
+    <w:basedOn w:val="Heading1"/>
+    <w:next w:val="Normal"/>
+    <w:uiPriority w:val="39"/>
+    <w:unhideWhenUsed/>
+    <w:qFormat/>
+    <w:rsid w:val="00D66745"/>
+    <w:pPr>
+      <w:keepNext/>
+      <w:keepLines/>
+      <w:widowControl/>
+      <w:autoSpaceDE/>
+      <w:autoSpaceDN/>
+      <w:spacing w:before="240" w:line="259" w:lineRule="auto"/>
+      <w:ind w:left="0"/>
+      <w:outlineLvl w:val="9"/>
+    </w:pPr>
+    <w:rPr>
+      <w:rFonts w:asciiTheme="majorHAnsi" w:eastAsiaTheme="majorEastAsia" w:hAnsiTheme="majorHAnsi" w:cstheme="majorBidi"/>
+      <w:color w:val="365F91" w:themeColor="accent1" w:themeShade="BF"/>
+      <w:sz w:val="32"/>
+      <w:szCs w:val="32"/>
+    </w:rPr>
+  </w:style>
+  <w:style w:type="paragraph" w:styleId="TableofFigures">
+    <w:name w:val="table of figures"/>
+    <w:basedOn w:val="Normal"/>
+    <w:next w:val="Normal"/>
+    <w:uiPriority w:val="99"/>
+    <w:semiHidden/>
+    <w:unhideWhenUsed/>
+    <w:rsid w:val="008E487D"/>
   </w:style>
 </w:styles>
 </file>

</xml_diff>

<commit_message>
Question 6 part 3
</commit_message>
<xml_diff>
--- a/Reports/Data Architects Report.docx
+++ b/Reports/Data Architects Report.docx
@@ -1191,7 +1191,6 @@
             <w:r>
               <w:tab/>
             </w:r>
-            <w:proofErr w:type="gramStart"/>
             <w:r>
               <w:rPr>
                 <w:rFonts w:ascii="Trebuchet MS"/>
@@ -1200,7 +1199,6 @@
               </w:rPr>
               <w:t>5</w:t>
             </w:r>
-            <w:proofErr w:type="gramEnd"/>
           </w:hyperlink>
         </w:p>
         <w:p>
@@ -3496,39 +3494,7 @@
           <w:sz w:val="24"/>
           <w:szCs w:val="24"/>
         </w:rPr>
-        <w:t xml:space="preserve">Signal strength and Signal-to-Noise Ratio (SNR) are critical factors affecting the reliability and efficiency of wireless communication networks. These parameters fluctuate due to </w:t>
-      </w:r>
-      <w:proofErr w:type="gramStart"/>
-      <w:r>
-        <w:rPr>
-          <w:sz w:val="24"/>
-          <w:szCs w:val="24"/>
-        </w:rPr>
-        <w:t>various factors</w:t>
-      </w:r>
-      <w:proofErr w:type="gramEnd"/>
-      <w:r>
-        <w:rPr>
-          <w:sz w:val="24"/>
-          <w:szCs w:val="24"/>
-        </w:rPr>
-        <w:t xml:space="preserve">, including time of day, protocol used, data type/size, and distance from transmission sources. However, the extent and patterns of these variations </w:t>
-      </w:r>
-      <w:proofErr w:type="gramStart"/>
-      <w:r>
-        <w:rPr>
-          <w:sz w:val="24"/>
-          <w:szCs w:val="24"/>
-        </w:rPr>
-        <w:t>are not always well understood</w:t>
-      </w:r>
-      <w:proofErr w:type="gramEnd"/>
-      <w:r>
-        <w:rPr>
-          <w:sz w:val="24"/>
-          <w:szCs w:val="24"/>
-        </w:rPr>
-        <w:t>. This project aims to analyze how signal strength and SNR change over time, their correlation with different communication protocols, and the impact of data characteristics. The findings will help identify potential optimization strategies for improving network performanc</w:t>
+        <w:t>Signal strength and Signal-to-Noise Ratio (SNR) are critical factors affecting the reliability and efficiency of wireless communication networks. These parameters fluctuate due to various factors, including time of day, protocol used, data type/size, and distance from transmission sources. However, the extent and patterns of these variations are not always well understood. This project aims to analyze how signal strength and SNR change over time, their correlation with different communication protocols, and the impact of data characteristics. The findings will help identify potential optimization strategies for improving network performanc</w:t>
       </w:r>
       <w:r>
         <w:rPr>
@@ -3593,21 +3559,12 @@
         </w:rPr>
         <w:t xml:space="preserve">The main objective of this research is to </w:t>
       </w:r>
-      <w:proofErr w:type="gramStart"/>
-      <w:r>
-        <w:rPr>
-          <w:sz w:val="24"/>
-          <w:szCs w:val="24"/>
-        </w:rPr>
-        <w:t>test</w:t>
-      </w:r>
-      <w:proofErr w:type="gramEnd"/>
-      <w:r>
-        <w:rPr>
-          <w:sz w:val="24"/>
-          <w:szCs w:val="24"/>
-        </w:rPr>
-        <w:t xml:space="preserve"> how communication systems parameters can affect its SNR and signal strength. This analysis facilitates upcoming developments and advancements in data transmission field so decision makers can take more impactful decisions </w:t>
+      <w:r>
+        <w:rPr>
+          <w:sz w:val="24"/>
+          <w:szCs w:val="24"/>
+        </w:rPr>
+        <w:t xml:space="preserve">test how communication systems parameters can affect its SNR and signal strength. This analysis facilitates upcoming developments and advancements in data transmission field so decision makers can take more impactful decisions </w:t>
       </w:r>
       <w:r>
         <w:rPr>
@@ -3700,15 +3657,7 @@
           <w:sz w:val="24"/>
           <w:szCs w:val="24"/>
         </w:rPr>
-        <w:t xml:space="preserve">How is the Performance of protocols on </w:t>
-      </w:r>
-      <w:proofErr w:type="gramStart"/>
-      <w:r>
-        <w:rPr>
-          <w:sz w:val="24"/>
-          <w:szCs w:val="24"/>
-        </w:rPr>
-        <w:t>different</w:t>
+        <w:t>How is the Performance of protocols on different</w:t>
       </w:r>
       <w:r>
         <w:rPr>
@@ -3722,15 +3671,7 @@
           <w:sz w:val="24"/>
           <w:szCs w:val="24"/>
         </w:rPr>
-        <w:t>sizes</w:t>
-      </w:r>
-      <w:proofErr w:type="gramEnd"/>
-      <w:r>
-        <w:rPr>
-          <w:sz w:val="24"/>
-          <w:szCs w:val="24"/>
-        </w:rPr>
-        <w:t xml:space="preserve"> of data throughout the day/year?</w:t>
+        <w:t>sizes of data throughout the day/year?</w:t>
       </w:r>
     </w:p>
     <w:p>
@@ -5056,7 +4997,7 @@
         </w:rPr>
         <w:lastRenderedPageBreak/>
         <w:drawing>
-          <wp:anchor distT="0" distB="0" distL="114300" distR="114300" simplePos="0" relativeHeight="251635200" behindDoc="0" locked="0" layoutInCell="1" allowOverlap="1" wp14:anchorId="47BEC206" wp14:editId="76E99566">
+          <wp:anchor distT="0" distB="0" distL="114300" distR="114300" simplePos="0" relativeHeight="251635200" behindDoc="0" locked="0" layoutInCell="1" allowOverlap="1" wp14:anchorId="47BEC206" wp14:editId="4E5496BC">
             <wp:simplePos x="0" y="0"/>
             <wp:positionH relativeFrom="column">
               <wp:posOffset>0</wp:posOffset>
@@ -6276,7 +6217,7 @@
           <w:noProof/>
         </w:rPr>
         <w:drawing>
-          <wp:anchor distT="0" distB="0" distL="114300" distR="114300" simplePos="0" relativeHeight="251646464" behindDoc="0" locked="0" layoutInCell="1" allowOverlap="1" wp14:anchorId="77355BAC" wp14:editId="1540EDA5">
+          <wp:anchor distT="0" distB="0" distL="114300" distR="114300" simplePos="0" relativeHeight="251646464" behindDoc="0" locked="0" layoutInCell="1" allowOverlap="1" wp14:anchorId="77355BAC" wp14:editId="1D0B1C97">
             <wp:simplePos x="0" y="0"/>
             <wp:positionH relativeFrom="column">
               <wp:posOffset>-133109</wp:posOffset>
@@ -9760,25 +9701,7 @@
           <w:sz w:val="24"/>
           <w:szCs w:val="24"/>
         </w:rPr>
-        <w:t xml:space="preserve">: The recorded time when the signal strength and SNR </w:t>
-      </w:r>
-      <w:proofErr w:type="gramStart"/>
-      <w:r>
-        <w:rPr>
-          <w:spacing w:val="-2"/>
-          <w:sz w:val="24"/>
-          <w:szCs w:val="24"/>
-        </w:rPr>
-        <w:t>were measured</w:t>
-      </w:r>
-      <w:proofErr w:type="gramEnd"/>
-      <w:r>
-        <w:rPr>
-          <w:spacing w:val="-2"/>
-          <w:sz w:val="24"/>
-          <w:szCs w:val="24"/>
-        </w:rPr>
-        <w:t>. This helps track fluctuations throughout the day.</w:t>
+        <w:t>: The recorded time when the signal strength and SNR were measured. This helps track fluctuations throughout the day.</w:t>
       </w:r>
     </w:p>
     <w:p>
@@ -9806,25 +9729,7 @@
           <w:sz w:val="24"/>
           <w:szCs w:val="24"/>
         </w:rPr>
-        <w:t xml:space="preserve">: The method or environment where the signal </w:t>
-      </w:r>
-      <w:proofErr w:type="gramStart"/>
-      <w:r>
-        <w:rPr>
-          <w:spacing w:val="-2"/>
-          <w:sz w:val="24"/>
-          <w:szCs w:val="24"/>
-        </w:rPr>
-        <w:t>was acquired</w:t>
-      </w:r>
-      <w:proofErr w:type="gramEnd"/>
-      <w:r>
-        <w:rPr>
-          <w:spacing w:val="-2"/>
-          <w:sz w:val="24"/>
-          <w:szCs w:val="24"/>
-        </w:rPr>
-        <w:t xml:space="preserve"> (e.g., urban, home, open). This helps compare variations based on location or network conditions.</w:t>
+        <w:t>: The method or environment where the signal was acquired (e.g., urban, home, open). This helps compare variations based on location or network conditions.</w:t>
       </w:r>
     </w:p>
     <w:p>
@@ -9880,25 +9785,7 @@
           <w:sz w:val="24"/>
           <w:szCs w:val="24"/>
         </w:rPr>
-        <w:t xml:space="preserve">): The signal-to-noise ratio, which represents how </w:t>
-      </w:r>
-      <w:proofErr w:type="gramStart"/>
-      <w:r>
-        <w:rPr>
-          <w:spacing w:val="-2"/>
-          <w:sz w:val="24"/>
-          <w:szCs w:val="24"/>
-        </w:rPr>
-        <w:t>much</w:t>
-      </w:r>
-      <w:proofErr w:type="gramEnd"/>
-      <w:r>
-        <w:rPr>
-          <w:spacing w:val="-2"/>
-          <w:sz w:val="24"/>
-          <w:szCs w:val="24"/>
-        </w:rPr>
-        <w:t xml:space="preserve"> the signal stands out compared to background noise. Higher values indicate better signal quality.</w:t>
+        <w:t>): The signal-to-noise ratio, which represents how much the signal stands out compared to background noise. Higher values indicate better signal quality.</w:t>
       </w:r>
     </w:p>
     <w:p>
@@ -10283,20 +10170,8 @@
           <w:sz w:val="24"/>
           <w:szCs w:val="24"/>
         </w:rPr>
-        <w:t xml:space="preserve">high network congestion in wireless </w:t>
-      </w:r>
-      <w:proofErr w:type="gramStart"/>
-      <w:r>
-        <w:rPr>
-          <w:b/>
-          <w:bCs/>
-          <w:spacing w:val="-2"/>
-          <w:sz w:val="24"/>
-          <w:szCs w:val="24"/>
-        </w:rPr>
-        <w:t>networks</w:t>
-      </w:r>
-      <w:proofErr w:type="gramEnd"/>
+        <w:t>high network congestion in wireless networks</w:t>
+      </w:r>
     </w:p>
     <w:p>
       <w:pPr>
@@ -10827,20 +10702,8 @@
           <w:sz w:val="24"/>
           <w:szCs w:val="24"/>
         </w:rPr>
-        <w:t xml:space="preserve">inconsistent SNR </w:t>
-      </w:r>
-      <w:proofErr w:type="gramStart"/>
-      <w:r>
-        <w:rPr>
-          <w:b/>
-          <w:bCs/>
-          <w:spacing w:val="-2"/>
-          <w:sz w:val="24"/>
-          <w:szCs w:val="24"/>
-        </w:rPr>
-        <w:t>values</w:t>
-      </w:r>
-      <w:proofErr w:type="gramEnd"/>
+        <w:t>inconsistent SNR values</w:t>
+      </w:r>
     </w:p>
     <w:p>
       <w:pPr>
@@ -11009,23 +10872,7 @@
           <w:sz w:val="24"/>
           <w:szCs w:val="24"/>
         </w:rPr>
-        <w:t xml:space="preserve">, a two-way Analysis of Variance (ANOVA) </w:t>
-      </w:r>
-      <w:proofErr w:type="gramStart"/>
-      <w:r>
-        <w:rPr>
-          <w:sz w:val="24"/>
-          <w:szCs w:val="24"/>
-        </w:rPr>
-        <w:t>was performed</w:t>
-      </w:r>
-      <w:proofErr w:type="gramEnd"/>
-      <w:r>
-        <w:rPr>
-          <w:sz w:val="24"/>
-          <w:szCs w:val="24"/>
-        </w:rPr>
-        <w:t xml:space="preserve">. This allows us to evaluate both </w:t>
+        <w:t xml:space="preserve">, a two-way Analysis of Variance (ANOVA) was performed. This allows us to evaluate both </w:t>
       </w:r>
       <w:r>
         <w:rPr>
@@ -11208,25 +11055,7 @@
           <w:sz w:val="24"/>
           <w:szCs w:val="24"/>
         </w:rPr>
-        <w:t xml:space="preserve">A one-way ANOVA test </w:t>
-      </w:r>
-      <w:proofErr w:type="gramStart"/>
-      <w:r>
-        <w:rPr>
-          <w:rFonts w:asciiTheme="majorBidi" w:hAnsiTheme="majorBidi" w:cstheme="majorBidi"/>
-          <w:sz w:val="24"/>
-          <w:szCs w:val="24"/>
-        </w:rPr>
-        <w:t>was conducted</w:t>
-      </w:r>
-      <w:proofErr w:type="gramEnd"/>
-      <w:r>
-        <w:rPr>
-          <w:rFonts w:asciiTheme="majorBidi" w:hAnsiTheme="majorBidi" w:cstheme="majorBidi"/>
-          <w:sz w:val="24"/>
-          <w:szCs w:val="24"/>
-        </w:rPr>
-        <w:t xml:space="preserve"> to compare </w:t>
+        <w:t xml:space="preserve">A one-way ANOVA test was conducted to compare </w:t>
       </w:r>
       <w:r>
         <w:rPr>
@@ -11308,23 +11137,7 @@
           <w:sz w:val="24"/>
           <w:szCs w:val="24"/>
         </w:rPr>
-        <w:t xml:space="preserve">: No significant difference in signal strength between </w:t>
-      </w:r>
-      <w:proofErr w:type="gramStart"/>
-      <w:r>
-        <w:rPr>
-          <w:sz w:val="24"/>
-          <w:szCs w:val="24"/>
-        </w:rPr>
-        <w:t>different times</w:t>
-      </w:r>
-      <w:proofErr w:type="gramEnd"/>
-      <w:r>
-        <w:rPr>
-          <w:sz w:val="24"/>
-          <w:szCs w:val="24"/>
-        </w:rPr>
-        <w:t xml:space="preserve"> of day.</w:t>
+        <w:t>: No significant difference in signal strength between different times of day.</w:t>
       </w:r>
     </w:p>
     <w:p>
@@ -11423,23 +11236,7 @@
           <w:sz w:val="24"/>
           <w:szCs w:val="24"/>
         </w:rPr>
-        <w:t xml:space="preserve">: No significant difference in SNR between </w:t>
-      </w:r>
-      <w:proofErr w:type="gramStart"/>
-      <w:r>
-        <w:rPr>
-          <w:sz w:val="24"/>
-          <w:szCs w:val="24"/>
-        </w:rPr>
-        <w:t>different times</w:t>
-      </w:r>
-      <w:proofErr w:type="gramEnd"/>
-      <w:r>
-        <w:rPr>
-          <w:sz w:val="24"/>
-          <w:szCs w:val="24"/>
-        </w:rPr>
-        <w:t xml:space="preserve"> of day.</w:t>
+        <w:t>: No significant difference in SNR between different times of day.</w:t>
       </w:r>
     </w:p>
     <w:p>
@@ -11573,7 +11370,7 @@
         </w:rPr>
         <w:lastRenderedPageBreak/>
         <w:drawing>
-          <wp:anchor distT="0" distB="0" distL="114300" distR="114300" simplePos="0" relativeHeight="251662336" behindDoc="0" locked="0" layoutInCell="1" allowOverlap="1" wp14:anchorId="6CB70D79" wp14:editId="7267DAC7">
+          <wp:anchor distT="0" distB="0" distL="114300" distR="114300" simplePos="0" relativeHeight="251662336" behindDoc="0" locked="0" layoutInCell="1" allowOverlap="1" wp14:anchorId="6CB70D79" wp14:editId="09ABC0AB">
             <wp:simplePos x="0" y="0"/>
             <wp:positionH relativeFrom="margin">
               <wp:align>left</wp:align>
@@ -11784,7 +11581,7 @@
           <w:noProof/>
         </w:rPr>
         <w:drawing>
-          <wp:anchor distT="0" distB="0" distL="114300" distR="114300" simplePos="0" relativeHeight="251660288" behindDoc="0" locked="0" layoutInCell="1" allowOverlap="1" wp14:anchorId="6193277B" wp14:editId="349C7CAD">
+          <wp:anchor distT="0" distB="0" distL="114300" distR="114300" simplePos="0" relativeHeight="251660288" behindDoc="0" locked="0" layoutInCell="1" allowOverlap="1" wp14:anchorId="6193277B" wp14:editId="484E94B5">
             <wp:simplePos x="0" y="0"/>
             <wp:positionH relativeFrom="margin">
               <wp:align>left</wp:align>
@@ -12124,39 +11921,7 @@
           <w:sz w:val="24"/>
           <w:szCs w:val="24"/>
         </w:rPr>
-        <w:t xml:space="preserve">: </w:t>
-      </w:r>
-      <w:proofErr w:type="gramStart"/>
-      <w:r>
-        <w:rPr>
-          <w:sz w:val="24"/>
-          <w:szCs w:val="24"/>
-        </w:rPr>
-        <w:t>was conducted</w:t>
-      </w:r>
-      <w:proofErr w:type="gramEnd"/>
-      <w:r>
-        <w:rPr>
-          <w:sz w:val="24"/>
-          <w:szCs w:val="24"/>
-        </w:rPr>
-        <w:t xml:space="preserve"> to analyze the relationship between time of day and signal strength (Rx)/SNR Receiver, revealing a negative correlation (e.g., -0.65), indicating that signal quality degrades as the day progresses. This </w:t>
-      </w:r>
-      <w:proofErr w:type="gramStart"/>
-      <w:r>
-        <w:rPr>
-          <w:sz w:val="24"/>
-          <w:szCs w:val="24"/>
-        </w:rPr>
-        <w:t>was expected</w:t>
-      </w:r>
-      <w:proofErr w:type="gramEnd"/>
-      <w:r>
-        <w:rPr>
-          <w:sz w:val="24"/>
-          <w:szCs w:val="24"/>
-        </w:rPr>
-        <w:t xml:space="preserve"> due to network congestion, interference, and environmental factors. The hypothesis test confirmed statistical significance (p-value &lt; 0.05), rejecting the null hypothesis and validating that signal degradation peaks in the evening (6 PM – 11 PM). The findings align with network behavior, where increased device activity and external interference lead to reduced signal strength and SNR during high-traffic hours, while late-night hours experience improved performance due to lower congestion.</w:t>
+        <w:t>: was conducted to analyze the relationship between time of day and signal strength (Rx)/SNR Receiver, revealing a negative correlation (e.g., -0.65), indicating that signal quality degrades as the day progresses. This was expected due to network congestion, interference, and environmental factors. The hypothesis test confirmed statistical significance (p-value &lt; 0.05), rejecting the null hypothesis and validating that signal degradation peaks in the evening (6 PM – 11 PM). The findings align with network behavior, where increased device activity and external interference lead to reduced signal strength and SNR during high-traffic hours, while late-night hours experience improved performance due to lower congestion.</w:t>
       </w:r>
     </w:p>
     <w:p>
@@ -12305,23 +12070,7 @@
           <w:sz w:val="24"/>
           <w:szCs w:val="24"/>
         </w:rPr>
-        <w:t xml:space="preserve">SNR remains </w:t>
-      </w:r>
-      <w:proofErr w:type="gramStart"/>
-      <w:r>
-        <w:rPr>
-          <w:sz w:val="24"/>
-          <w:szCs w:val="24"/>
-        </w:rPr>
-        <w:t>relatively stable</w:t>
-      </w:r>
-      <w:proofErr w:type="gramEnd"/>
-      <w:r>
-        <w:rPr>
-          <w:sz w:val="24"/>
-          <w:szCs w:val="24"/>
-        </w:rPr>
-        <w:t xml:space="preserve"> across time and environments, but signal strength is most vulnerable to time and environmental conditions — especially in busy or obstructed areas like urban zones during evening hours.</w:t>
+        <w:t>SNR remains relatively stable across time and environments, but signal strength is most vulnerable to time and environmental conditions — especially in busy or obstructed areas like urban zones during evening hours.</w:t>
       </w:r>
     </w:p>
     <w:p>
@@ -12740,36 +12489,8 @@
           <w:sz w:val="24"/>
           <w:szCs w:val="24"/>
         </w:rPr>
-        <w:t xml:space="preserve">The type of data did not make </w:t>
-      </w:r>
-      <w:proofErr w:type="gramStart"/>
-      <w:r>
-        <w:rPr>
-          <w:spacing w:val="-2"/>
-          <w:sz w:val="24"/>
-          <w:szCs w:val="24"/>
-        </w:rPr>
-        <w:t>much</w:t>
-      </w:r>
-      <w:proofErr w:type="gramEnd"/>
-      <w:r>
-        <w:rPr>
-          <w:spacing w:val="-2"/>
-          <w:sz w:val="24"/>
-          <w:szCs w:val="24"/>
-        </w:rPr>
-        <w:t xml:space="preserve"> of a difference as average SNR for data and voice consecutively is 20.31 and </w:t>
-      </w:r>
-      <w:proofErr w:type="gramStart"/>
-      <w:r>
-        <w:rPr>
-          <w:spacing w:val="-2"/>
-          <w:sz w:val="24"/>
-          <w:szCs w:val="24"/>
-        </w:rPr>
-        <w:t>19.33</w:t>
-      </w:r>
-      <w:proofErr w:type="gramEnd"/>
+        <w:t>The type of data did not make much of a difference as average SNR for data and voice consecutively is 20.31 and 19.33</w:t>
+      </w:r>
     </w:p>
     <w:p>
       <w:pPr>
@@ -12806,43 +12527,7 @@
           <w:sz w:val="24"/>
           <w:szCs w:val="24"/>
         </w:rPr>
-        <w:t xml:space="preserve">To statistically evaluate the impact of call duration and type of data (call type) on SNR and signal strength, a multiple linear regression model with ANOVA </w:t>
-      </w:r>
-      <w:proofErr w:type="gramStart"/>
-      <w:r>
-        <w:rPr>
-          <w:spacing w:val="-2"/>
-          <w:sz w:val="24"/>
-          <w:szCs w:val="24"/>
-        </w:rPr>
-        <w:t>was used</w:t>
-      </w:r>
-      <w:proofErr w:type="gramEnd"/>
-      <w:r>
-        <w:rPr>
-          <w:spacing w:val="-2"/>
-          <w:sz w:val="24"/>
-          <w:szCs w:val="24"/>
-        </w:rPr>
-        <w:t xml:space="preserve">. This approach allows simultaneous testing of the effects of one continuous variable (call duration) and one categorical variable (data type: voice vs. data) on each dependent variable (SNR and signal strength). This method </w:t>
-      </w:r>
-      <w:proofErr w:type="gramStart"/>
-      <w:r>
-        <w:rPr>
-          <w:spacing w:val="-2"/>
-          <w:sz w:val="24"/>
-          <w:szCs w:val="24"/>
-        </w:rPr>
-        <w:t>was chosen</w:t>
-      </w:r>
-      <w:proofErr w:type="gramEnd"/>
-      <w:r>
-        <w:rPr>
-          <w:spacing w:val="-2"/>
-          <w:sz w:val="24"/>
-          <w:szCs w:val="24"/>
-        </w:rPr>
-        <w:t xml:space="preserve"> because it provides a more comprehensive assessment of the individual and combined influence of the independent variables.</w:t>
+        <w:t>To statistically evaluate the impact of call duration and type of data (call type) on SNR and signal strength, a multiple linear regression model with ANOVA was used. This approach allows simultaneous testing of the effects of one continuous variable (call duration) and one categorical variable (data type: voice vs. data) on each dependent variable (SNR and signal strength). This method was chosen because it provides a more comprehensive assessment of the individual and combined influence of the independent variables.</w:t>
       </w:r>
     </w:p>
     <w:p>
@@ -12888,25 +12573,7 @@
           <w:sz w:val="24"/>
           <w:szCs w:val="24"/>
         </w:rPr>
-        <w:t xml:space="preserve">Call Duration → SNR: There is no </w:t>
-      </w:r>
-      <w:proofErr w:type="gramStart"/>
-      <w:r>
-        <w:rPr>
-          <w:spacing w:val="-2"/>
-          <w:sz w:val="24"/>
-          <w:szCs w:val="24"/>
-        </w:rPr>
-        <w:t>significant relationship</w:t>
-      </w:r>
-      <w:proofErr w:type="gramEnd"/>
-      <w:r>
-        <w:rPr>
-          <w:spacing w:val="-2"/>
-          <w:sz w:val="24"/>
-          <w:szCs w:val="24"/>
-        </w:rPr>
-        <w:t xml:space="preserve"> between call duration and SNR. Any observed increase in SNR with longer call durations is due to random variation or external factors.</w:t>
+        <w:t>Call Duration → SNR: There is no significant relationship between call duration and SNR. Any observed increase in SNR with longer call durations is due to random variation or external factors.</w:t>
       </w:r>
     </w:p>
     <w:p>
@@ -12956,25 +12623,7 @@
           <w:sz w:val="24"/>
           <w:szCs w:val="24"/>
         </w:rPr>
-        <w:t xml:space="preserve">Call Duration → Signal Strength: There is no </w:t>
-      </w:r>
-      <w:proofErr w:type="gramStart"/>
-      <w:r>
-        <w:rPr>
-          <w:spacing w:val="-2"/>
-          <w:sz w:val="24"/>
-          <w:szCs w:val="24"/>
-        </w:rPr>
-        <w:t>significant relationship</w:t>
-      </w:r>
-      <w:proofErr w:type="gramEnd"/>
-      <w:r>
-        <w:rPr>
-          <w:spacing w:val="-2"/>
-          <w:sz w:val="24"/>
-          <w:szCs w:val="24"/>
-        </w:rPr>
-        <w:t xml:space="preserve"> between call duration and signal strength.</w:t>
+        <w:t>Call Duration → Signal Strength: There is no significant relationship between call duration and signal strength.</w:t>
       </w:r>
     </w:p>
     <w:p>
@@ -13277,25 +12926,7 @@
           <w:sz w:val="24"/>
           <w:szCs w:val="24"/>
         </w:rPr>
-        <w:t xml:space="preserve">Interpretation: The effect of call duration on SNR is marginal. While not below the 0.05 threshold, it suggests a small effect that could be </w:t>
-      </w:r>
-      <w:proofErr w:type="gramStart"/>
-      <w:r>
-        <w:rPr>
-          <w:spacing w:val="-2"/>
-          <w:sz w:val="24"/>
-          <w:szCs w:val="24"/>
-        </w:rPr>
-        <w:t>practically relevant</w:t>
-      </w:r>
-      <w:proofErr w:type="gramEnd"/>
-      <w:r>
-        <w:rPr>
-          <w:spacing w:val="-2"/>
-          <w:sz w:val="24"/>
-          <w:szCs w:val="24"/>
-        </w:rPr>
-        <w:t>.</w:t>
+        <w:t>Interpretation: The effect of call duration on SNR is marginal. While not below the 0.05 threshold, it suggests a small effect that could be practically relevant.</w:t>
       </w:r>
     </w:p>
     <w:p>
@@ -13399,25 +13030,7 @@
           <w:sz w:val="24"/>
           <w:szCs w:val="24"/>
         </w:rPr>
-        <w:t xml:space="preserve">Interpretation: No significant difference in SNR </w:t>
-      </w:r>
-      <w:proofErr w:type="gramStart"/>
-      <w:r>
-        <w:rPr>
-          <w:spacing w:val="-2"/>
-          <w:sz w:val="24"/>
-          <w:szCs w:val="24"/>
-        </w:rPr>
-        <w:t>was observed</w:t>
-      </w:r>
-      <w:proofErr w:type="gramEnd"/>
-      <w:r>
-        <w:rPr>
-          <w:spacing w:val="-2"/>
-          <w:sz w:val="24"/>
-          <w:szCs w:val="24"/>
-        </w:rPr>
-        <w:t xml:space="preserve"> between voice and data calls.</w:t>
+        <w:t>Interpretation: No significant difference in SNR was observed between voice and data calls.</w:t>
       </w:r>
     </w:p>
     <w:p>
@@ -13906,7 +13519,7 @@
           <w:szCs w:val="28"/>
         </w:rPr>
         <w:drawing>
-          <wp:anchor distT="0" distB="0" distL="114300" distR="114300" simplePos="0" relativeHeight="251641344" behindDoc="0" locked="0" layoutInCell="1" allowOverlap="1" wp14:anchorId="181D8D9E" wp14:editId="7E58ED81">
+          <wp:anchor distT="0" distB="0" distL="114300" distR="114300" simplePos="0" relativeHeight="251641344" behindDoc="0" locked="0" layoutInCell="1" allowOverlap="1" wp14:anchorId="181D8D9E" wp14:editId="5FEAA87C">
             <wp:simplePos x="0" y="0"/>
             <wp:positionH relativeFrom="column">
               <wp:posOffset>0</wp:posOffset>
@@ -14921,7 +14534,7 @@
           <w:lang w:val="en"/>
         </w:rPr>
         <w:drawing>
-          <wp:anchor distT="0" distB="0" distL="114300" distR="114300" simplePos="0" relativeHeight="251659264" behindDoc="0" locked="0" layoutInCell="1" allowOverlap="1" wp14:anchorId="5155C79F" wp14:editId="30E28D71">
+          <wp:anchor distT="0" distB="0" distL="114300" distR="114300" simplePos="0" relativeHeight="251659264" behindDoc="0" locked="0" layoutInCell="1" allowOverlap="1" wp14:anchorId="5155C79F" wp14:editId="25C05E34">
             <wp:simplePos x="0" y="0"/>
             <wp:positionH relativeFrom="column">
               <wp:posOffset>-91049</wp:posOffset>
@@ -15016,7 +14629,6 @@
         <w:t xml:space="preserve"> duration vs SNR and signal </w:t>
       </w:r>
       <w:proofErr w:type="spellStart"/>
-      <w:proofErr w:type="gramStart"/>
       <w:r>
         <w:rPr>
           <w:spacing w:val="-2"/>
@@ -15027,7 +14639,6 @@
         <w:t>streangth</w:t>
       </w:r>
       <w:proofErr w:type="spellEnd"/>
-      <w:proofErr w:type="gramEnd"/>
     </w:p>
     <w:p>
       <w:pPr>
@@ -15158,7 +14769,6 @@
         <w:t xml:space="preserve"> that there is no relation between call duration and SNR or signal </w:t>
       </w:r>
       <w:proofErr w:type="spellStart"/>
-      <w:proofErr w:type="gramStart"/>
       <w:r>
         <w:rPr>
           <w:spacing w:val="-2"/>
@@ -15169,7 +14779,6 @@
         <w:t>streangth</w:t>
       </w:r>
       <w:proofErr w:type="spellEnd"/>
-      <w:proofErr w:type="gramEnd"/>
     </w:p>
     <w:p>
       <w:pPr>
@@ -15231,31 +14840,7 @@
           <w:szCs w:val="28"/>
           <w:lang w:val="en"/>
         </w:rPr>
-        <w:t xml:space="preserve">3) How is the Performance of protocols on </w:t>
-      </w:r>
-      <w:proofErr w:type="gramStart"/>
-      <w:r>
-        <w:rPr>
-          <w:b/>
-          <w:bCs/>
-          <w:spacing w:val="-2"/>
-          <w:sz w:val="28"/>
-          <w:szCs w:val="28"/>
-          <w:lang w:val="en"/>
-        </w:rPr>
-        <w:t>different sizes</w:t>
-      </w:r>
-      <w:proofErr w:type="gramEnd"/>
-      <w:r>
-        <w:rPr>
-          <w:b/>
-          <w:bCs/>
-          <w:spacing w:val="-2"/>
-          <w:sz w:val="28"/>
-          <w:szCs w:val="28"/>
-          <w:lang w:val="en"/>
-        </w:rPr>
-        <w:t xml:space="preserve"> of data throughout the day/year?</w:t>
+        <w:t>3) How is the Performance of protocols on different sizes of data throughout the day/year?</w:t>
       </w:r>
     </w:p>
     <w:p>
@@ -15515,19 +15100,8 @@
           <w:szCs w:val="24"/>
           <w:lang w:val="en"/>
         </w:rPr>
-        <w:t xml:space="preserve">Work from home and tasks are at their </w:t>
-      </w:r>
-      <w:proofErr w:type="gramStart"/>
-      <w:r>
-        <w:rPr>
-          <w:spacing w:val="-2"/>
-          <w:sz w:val="24"/>
-          <w:szCs w:val="24"/>
-          <w:lang w:val="en"/>
-        </w:rPr>
-        <w:t>peak</w:t>
-      </w:r>
-      <w:proofErr w:type="gramEnd"/>
+        <w:t>Work from home and tasks are at their peak</w:t>
+      </w:r>
     </w:p>
     <w:p>
       <w:pPr>
@@ -15770,27 +15344,7 @@
           <w:szCs w:val="24"/>
           <w:lang w:val="en"/>
         </w:rPr>
-        <w:t xml:space="preserve"> devices are </w:t>
-      </w:r>
-      <w:proofErr w:type="gramStart"/>
-      <w:r>
-        <w:rPr>
-          <w:spacing w:val="-2"/>
-          <w:sz w:val="24"/>
-          <w:szCs w:val="24"/>
-          <w:lang w:val="en"/>
-        </w:rPr>
-        <w:t>being used</w:t>
-      </w:r>
-      <w:proofErr w:type="gramEnd"/>
-      <w:r>
-        <w:rPr>
-          <w:spacing w:val="-2"/>
-          <w:sz w:val="24"/>
-          <w:szCs w:val="24"/>
-          <w:lang w:val="en"/>
-        </w:rPr>
-        <w:t>. Highest stability.</w:t>
+        <w:t xml:space="preserve"> devices are being used. Highest stability.</w:t>
       </w:r>
     </w:p>
     <w:p>
@@ -15980,27 +15534,58 @@
           <w:szCs w:val="24"/>
           <w:lang w:val="en"/>
         </w:rPr>
-        <w:t xml:space="preserve">holiday break can lead to increased usage for leisure activities, including travel and entertainment. Businesses also ramp up for mid-year reports, </w:t>
-      </w:r>
-      <w:proofErr w:type="gramStart"/>
-      <w:r>
+        <w:t>holiday break can lead to increased usage for leisure activities, including travel and entertainment. Businesses also ramp up for mid-year reports, possibly affecting protocol performance with spikes in traffic.</w:t>
+      </w:r>
+    </w:p>
+    <w:p>
+      <w:pPr>
+        <w:ind w:left="720"/>
         <w:rPr>
           <w:spacing w:val="-2"/>
           <w:sz w:val="24"/>
           <w:szCs w:val="24"/>
           <w:lang w:val="en"/>
         </w:rPr>
-        <w:t>possibly affecting</w:t>
-      </w:r>
-      <w:proofErr w:type="gramEnd"/>
-      <w:r>
-        <w:rPr>
+      </w:pPr>
+      <w:r>
+        <w:rPr>
+          <w:b/>
+          <w:bCs/>
           <w:spacing w:val="-2"/>
           <w:sz w:val="24"/>
           <w:szCs w:val="24"/>
           <w:lang w:val="en"/>
         </w:rPr>
-        <w:t xml:space="preserve"> protocol performance with spikes in traffic.</w:t>
+        <w:t>Q3 (February –June</w:t>
+      </w:r>
+      <w:r>
+        <w:rPr>
+          <w:spacing w:val="-2"/>
+          <w:sz w:val="24"/>
+          <w:szCs w:val="24"/>
+          <w:lang w:val="en"/>
+        </w:rPr>
+        <w:t xml:space="preserve">): This is usually the peak due to the 2nd half of the academic year approaching and people planning their summer vacations. Protocols like </w:t>
+      </w:r>
+      <w:proofErr w:type="spellStart"/>
+      <w:r>
+        <w:rPr>
+          <w:spacing w:val="-2"/>
+          <w:sz w:val="24"/>
+          <w:szCs w:val="24"/>
+          <w:lang w:val="en"/>
+        </w:rPr>
+        <w:t>Youtube</w:t>
+      </w:r>
+      <w:proofErr w:type="spellEnd"/>
+      <w:r>
+        <w:rPr>
+          <w:spacing w:val="-2"/>
+          <w:sz w:val="24"/>
+          <w:szCs w:val="24"/>
+          <w:lang w:val="en"/>
+        </w:rPr>
+        <w:t xml:space="preserve"> and Google face very high traffic.</w:t>
       </w:r>
     </w:p>
     <w:p>
@@ -16022,7 +15607,7 @@
           <w:szCs w:val="24"/>
           <w:lang w:val="en"/>
         </w:rPr>
-        <w:t>Q3 (February –June</w:t>
+        <w:t xml:space="preserve">Q4 (July – September): </w:t>
       </w:r>
       <w:r>
         <w:rPr>
@@ -16031,138 +15616,7 @@
           <w:szCs w:val="24"/>
           <w:lang w:val="en"/>
         </w:rPr>
-        <w:t xml:space="preserve">): This is usually the peak due to the </w:t>
-      </w:r>
-      <w:proofErr w:type="gramStart"/>
-      <w:r>
-        <w:rPr>
-          <w:spacing w:val="-2"/>
-          <w:sz w:val="24"/>
-          <w:szCs w:val="24"/>
-          <w:lang w:val="en"/>
-        </w:rPr>
-        <w:t>2nd</w:t>
-      </w:r>
-      <w:proofErr w:type="gramEnd"/>
-      <w:r>
-        <w:rPr>
-          <w:spacing w:val="-2"/>
-          <w:sz w:val="24"/>
-          <w:szCs w:val="24"/>
-          <w:lang w:val="en"/>
-        </w:rPr>
-        <w:t xml:space="preserve"> half of the academic year approaching and people planning their summer vacations. Protocols like </w:t>
-      </w:r>
-      <w:proofErr w:type="spellStart"/>
-      <w:r>
-        <w:rPr>
-          <w:spacing w:val="-2"/>
-          <w:sz w:val="24"/>
-          <w:szCs w:val="24"/>
-          <w:lang w:val="en"/>
-        </w:rPr>
-        <w:t>Youtube</w:t>
-      </w:r>
-      <w:proofErr w:type="spellEnd"/>
-      <w:r>
-        <w:rPr>
-          <w:spacing w:val="-2"/>
-          <w:sz w:val="24"/>
-          <w:szCs w:val="24"/>
-          <w:lang w:val="en"/>
-        </w:rPr>
-        <w:t xml:space="preserve"> and Google face </w:t>
-      </w:r>
-      <w:proofErr w:type="gramStart"/>
-      <w:r>
-        <w:rPr>
-          <w:spacing w:val="-2"/>
-          <w:sz w:val="24"/>
-          <w:szCs w:val="24"/>
-          <w:lang w:val="en"/>
-        </w:rPr>
-        <w:t>very high</w:t>
-      </w:r>
-      <w:proofErr w:type="gramEnd"/>
-      <w:r>
-        <w:rPr>
-          <w:spacing w:val="-2"/>
-          <w:sz w:val="24"/>
-          <w:szCs w:val="24"/>
-          <w:lang w:val="en"/>
-        </w:rPr>
-        <w:t xml:space="preserve"> traffic.</w:t>
-      </w:r>
-    </w:p>
-    <w:p>
-      <w:pPr>
-        <w:ind w:left="720"/>
-        <w:rPr>
-          <w:spacing w:val="-2"/>
-          <w:sz w:val="24"/>
-          <w:szCs w:val="24"/>
-          <w:lang w:val="en"/>
-        </w:rPr>
-      </w:pPr>
-      <w:r>
-        <w:rPr>
-          <w:b/>
-          <w:bCs/>
-          <w:spacing w:val="-2"/>
-          <w:sz w:val="24"/>
-          <w:szCs w:val="24"/>
-          <w:lang w:val="en"/>
-        </w:rPr>
-        <w:t xml:space="preserve">Q4 (July – September): </w:t>
-      </w:r>
-      <w:r>
-        <w:rPr>
-          <w:spacing w:val="-2"/>
-          <w:sz w:val="24"/>
-          <w:szCs w:val="24"/>
-          <w:lang w:val="en"/>
-        </w:rPr>
-        <w:t xml:space="preserve">This period tends to have </w:t>
-      </w:r>
-      <w:proofErr w:type="gramStart"/>
-      <w:r>
-        <w:rPr>
-          <w:spacing w:val="-2"/>
-          <w:sz w:val="24"/>
-          <w:szCs w:val="24"/>
-          <w:lang w:val="en"/>
-        </w:rPr>
-        <w:t>relatively stable</w:t>
-      </w:r>
-      <w:proofErr w:type="gramEnd"/>
-      <w:r>
-        <w:rPr>
-          <w:spacing w:val="-2"/>
-          <w:sz w:val="24"/>
-          <w:szCs w:val="24"/>
-          <w:lang w:val="en"/>
-        </w:rPr>
-        <w:t xml:space="preserve"> traffic, though summer vacations can reduce business activity. However, this can lead to changes in the type of content </w:t>
-      </w:r>
-      <w:proofErr w:type="gramStart"/>
-      <w:r>
-        <w:rPr>
-          <w:spacing w:val="-2"/>
-          <w:sz w:val="24"/>
-          <w:szCs w:val="24"/>
-          <w:lang w:val="en"/>
-        </w:rPr>
-        <w:t>being accessed</w:t>
-      </w:r>
-      <w:proofErr w:type="gramEnd"/>
-      <w:r>
-        <w:rPr>
-          <w:spacing w:val="-2"/>
-          <w:sz w:val="24"/>
-          <w:szCs w:val="24"/>
-          <w:lang w:val="en"/>
-        </w:rPr>
-        <w:t>. E-commerce activities start increasing toward the end of the quarter as companies plan for the holiday season.</w:t>
+        <w:t>This period tends to have relatively stable traffic, though summer vacations can reduce business activity. However, this can lead to changes in the type of content being accessed. E-commerce activities start increasing toward the end of the quarter as companies plan for the holiday season.</w:t>
       </w:r>
     </w:p>
     <w:p>
@@ -16437,19 +15891,8 @@
           <w:szCs w:val="24"/>
           <w:lang w:val="en"/>
         </w:rPr>
-        <w:t xml:space="preserve">We will use these columns only for this </w:t>
-      </w:r>
-      <w:proofErr w:type="gramStart"/>
-      <w:r>
-        <w:rPr>
-          <w:spacing w:val="-2"/>
-          <w:sz w:val="24"/>
-          <w:szCs w:val="24"/>
-          <w:lang w:val="en"/>
-        </w:rPr>
-        <w:t>test</w:t>
-      </w:r>
-      <w:proofErr w:type="gramEnd"/>
+        <w:t>We will use these columns only for this test</w:t>
+      </w:r>
     </w:p>
     <w:p>
       <w:pPr>
@@ -16893,7 +16336,6 @@
           <w:lang w:val="en"/>
         </w:rPr>
       </w:pPr>
-      <w:proofErr w:type="gramStart"/>
       <w:r>
         <w:rPr>
           <w:spacing w:val="-2"/>
@@ -16901,17 +16343,7 @@
           <w:szCs w:val="24"/>
           <w:lang w:val="en"/>
         </w:rPr>
-        <w:t>We'll</w:t>
-      </w:r>
-      <w:proofErr w:type="gramEnd"/>
-      <w:r>
-        <w:rPr>
-          <w:spacing w:val="-2"/>
-          <w:sz w:val="24"/>
-          <w:szCs w:val="24"/>
-          <w:lang w:val="en"/>
-        </w:rPr>
-        <w:t xml:space="preserve"> look at the p-values and coefficients to understand the relationship between data size, protocol, and flow duration.</w:t>
+        <w:t>We'll look at the p-values and coefficients to understand the relationship between data size, protocol, and flow duration.</w:t>
       </w:r>
     </w:p>
     <w:p>
@@ -16997,43 +16429,15 @@
           <w:sz w:val="24"/>
           <w:szCs w:val="24"/>
         </w:rPr>
-        <w:t xml:space="preserve"> </w:t>
-      </w:r>
-      <w:proofErr w:type="gramStart"/>
+        <w:t xml:space="preserve"> 3</w:t>
+      </w:r>
       <w:r>
         <w:rPr>
           <w:rFonts w:asciiTheme="majorBidi" w:hAnsiTheme="majorBidi" w:cstheme="majorBidi"/>
           <w:sz w:val="24"/>
           <w:szCs w:val="24"/>
         </w:rPr>
-        <w:t>3</w:t>
-      </w:r>
-      <w:proofErr w:type="gramEnd"/>
-      <w:r>
-        <w:rPr>
-          <w:rFonts w:asciiTheme="majorBidi" w:hAnsiTheme="majorBidi" w:cstheme="majorBidi"/>
-          <w:sz w:val="24"/>
-          <w:szCs w:val="24"/>
-        </w:rPr>
-        <w:t xml:space="preserve">. The focus </w:t>
-      </w:r>
-      <w:proofErr w:type="gramStart"/>
-      <w:r>
-        <w:rPr>
-          <w:rFonts w:asciiTheme="majorBidi" w:hAnsiTheme="majorBidi" w:cstheme="majorBidi"/>
-          <w:sz w:val="24"/>
-          <w:szCs w:val="24"/>
-        </w:rPr>
-        <w:t>was placed</w:t>
-      </w:r>
-      <w:proofErr w:type="gramEnd"/>
-      <w:r>
-        <w:rPr>
-          <w:rFonts w:asciiTheme="majorBidi" w:hAnsiTheme="majorBidi" w:cstheme="majorBidi"/>
-          <w:sz w:val="24"/>
-          <w:szCs w:val="24"/>
-        </w:rPr>
-        <w:t xml:space="preserve"> on the following key columns:</w:t>
+        <w:t>. The focus was placed on the following key columns:</w:t>
       </w:r>
     </w:p>
     <w:p>
@@ -17168,33 +16572,15 @@
           <w:sz w:val="24"/>
           <w:szCs w:val="24"/>
         </w:rPr>
-        <w:t xml:space="preserve">are going to </w:t>
-      </w:r>
-      <w:proofErr w:type="gramStart"/>
+        <w:t>are going to be</w:t>
+      </w:r>
       <w:r>
         <w:rPr>
           <w:rFonts w:asciiTheme="majorBidi" w:hAnsiTheme="majorBidi" w:cstheme="majorBidi"/>
           <w:sz w:val="24"/>
           <w:szCs w:val="24"/>
         </w:rPr>
-        <w:t>be</w:t>
-      </w:r>
-      <w:r>
-        <w:rPr>
-          <w:rFonts w:asciiTheme="majorBidi" w:hAnsiTheme="majorBidi" w:cstheme="majorBidi"/>
-          <w:sz w:val="24"/>
-          <w:szCs w:val="24"/>
-        </w:rPr>
-        <w:t xml:space="preserve"> selected</w:t>
-      </w:r>
-      <w:proofErr w:type="gramEnd"/>
-      <w:r>
-        <w:rPr>
-          <w:rFonts w:asciiTheme="majorBidi" w:hAnsiTheme="majorBidi" w:cstheme="majorBidi"/>
-          <w:sz w:val="24"/>
-          <w:szCs w:val="24"/>
-        </w:rPr>
-        <w:t xml:space="preserve"> to explore the relationship between signal strength, SNR, and the timing of transmissions, </w:t>
+        <w:t xml:space="preserve"> selected to explore the relationship between signal strength, SNR, and the timing of transmissions, </w:t>
       </w:r>
       <w:proofErr w:type="gramStart"/>
       <w:r>
@@ -17302,43 +16688,7 @@
           <w:sz w:val="24"/>
           <w:szCs w:val="24"/>
         </w:rPr>
-        <w:t xml:space="preserve">To evaluate the relationship between Signal Strength and SNR, a correlation analysis </w:t>
-      </w:r>
-      <w:proofErr w:type="gramStart"/>
-      <w:r>
-        <w:rPr>
-          <w:rFonts w:asciiTheme="majorBidi" w:hAnsiTheme="majorBidi" w:cstheme="majorBidi"/>
-          <w:sz w:val="24"/>
-          <w:szCs w:val="24"/>
-        </w:rPr>
-        <w:t>was conducted</w:t>
-      </w:r>
-      <w:proofErr w:type="gramEnd"/>
-      <w:r>
-        <w:rPr>
-          <w:rFonts w:asciiTheme="majorBidi" w:hAnsiTheme="majorBidi" w:cstheme="majorBidi"/>
-          <w:sz w:val="24"/>
-          <w:szCs w:val="24"/>
-        </w:rPr>
-        <w:t xml:space="preserve">. This test helps determine whether a linear association exists between the two variables. Depending on the distribution of the data, either the Pearson correlation coefficient (for normally distributed data) or the Spearman rank correlation (for non-normal distributions) </w:t>
-      </w:r>
-      <w:proofErr w:type="gramStart"/>
-      <w:r>
-        <w:rPr>
-          <w:rFonts w:asciiTheme="majorBidi" w:hAnsiTheme="majorBidi" w:cstheme="majorBidi"/>
-          <w:sz w:val="24"/>
-          <w:szCs w:val="24"/>
-        </w:rPr>
-        <w:t>was used</w:t>
-      </w:r>
-      <w:proofErr w:type="gramEnd"/>
-      <w:r>
-        <w:rPr>
-          <w:rFonts w:asciiTheme="majorBidi" w:hAnsiTheme="majorBidi" w:cstheme="majorBidi"/>
-          <w:sz w:val="24"/>
-          <w:szCs w:val="24"/>
-        </w:rPr>
-        <w:t>.</w:t>
+        <w:t>To evaluate the relationship between Signal Strength and SNR, a correlation analysis was conducted. This test helps determine whether a linear association exists between the two variables. Depending on the distribution of the data, either the Pearson correlation coefficient (for normally distributed data) or the Spearman rank correlation (for non-normal distributions) was used.</w:t>
       </w:r>
     </w:p>
     <w:p>
@@ -17361,25 +16711,7 @@
           <w:sz w:val="24"/>
           <w:szCs w:val="24"/>
         </w:rPr>
-        <w:t xml:space="preserve">The objective was to answer whether stronger signals are </w:t>
-      </w:r>
-      <w:proofErr w:type="gramStart"/>
-      <w:r>
-        <w:rPr>
-          <w:rFonts w:asciiTheme="majorBidi" w:hAnsiTheme="majorBidi" w:cstheme="majorBidi"/>
-          <w:sz w:val="24"/>
-          <w:szCs w:val="24"/>
-        </w:rPr>
-        <w:t>generally associated</w:t>
-      </w:r>
-      <w:proofErr w:type="gramEnd"/>
-      <w:r>
-        <w:rPr>
-          <w:rFonts w:asciiTheme="majorBidi" w:hAnsiTheme="majorBidi" w:cstheme="majorBidi"/>
-          <w:sz w:val="24"/>
-          <w:szCs w:val="24"/>
-        </w:rPr>
-        <w:t xml:space="preserve"> with higher SNR values, which would indicate better transmission quality.</w:t>
+        <w:t>The objective was to answer whether stronger signals are generally associated with higher SNR values, which would indicate better transmission quality.</w:t>
       </w:r>
     </w:p>
     <w:p>
@@ -17442,77 +16774,23 @@
           <w:sz w:val="24"/>
           <w:szCs w:val="24"/>
         </w:rPr>
-        <w:t xml:space="preserve">To investigate whether SNR and Signal Strength significantly vary over </w:t>
-      </w:r>
-      <w:proofErr w:type="gramStart"/>
+        <w:t>To investigate whether SNR and Signal Strength significantly vary over different times or dates, hypothesis testing techniques were applied. Specifically:</w:t>
+      </w:r>
       <w:r>
         <w:rPr>
           <w:rFonts w:asciiTheme="majorBidi" w:hAnsiTheme="majorBidi" w:cstheme="majorBidi"/>
           <w:sz w:val="24"/>
           <w:szCs w:val="24"/>
         </w:rPr>
-        <w:t>different times</w:t>
-      </w:r>
-      <w:proofErr w:type="gramEnd"/>
+        <w:t xml:space="preserve"> </w:t>
+      </w:r>
       <w:r>
         <w:rPr>
           <w:rFonts w:asciiTheme="majorBidi" w:hAnsiTheme="majorBidi" w:cstheme="majorBidi"/>
           <w:sz w:val="24"/>
           <w:szCs w:val="24"/>
         </w:rPr>
-        <w:t xml:space="preserve"> or dates, hypothesis testing techniques </w:t>
-      </w:r>
-      <w:proofErr w:type="gramStart"/>
-      <w:r>
-        <w:rPr>
-          <w:rFonts w:asciiTheme="majorBidi" w:hAnsiTheme="majorBidi" w:cstheme="majorBidi"/>
-          <w:sz w:val="24"/>
-          <w:szCs w:val="24"/>
-        </w:rPr>
-        <w:t>were applied</w:t>
-      </w:r>
-      <w:proofErr w:type="gramEnd"/>
-      <w:r>
-        <w:rPr>
-          <w:rFonts w:asciiTheme="majorBidi" w:hAnsiTheme="majorBidi" w:cstheme="majorBidi"/>
-          <w:sz w:val="24"/>
-          <w:szCs w:val="24"/>
-        </w:rPr>
-        <w:t>. Specifically:</w:t>
-      </w:r>
-      <w:r>
-        <w:rPr>
-          <w:rFonts w:asciiTheme="majorBidi" w:hAnsiTheme="majorBidi" w:cstheme="majorBidi"/>
-          <w:sz w:val="24"/>
-          <w:szCs w:val="24"/>
-        </w:rPr>
-        <w:t xml:space="preserve"> </w:t>
-      </w:r>
-      <w:r>
-        <w:rPr>
-          <w:rFonts w:asciiTheme="majorBidi" w:hAnsiTheme="majorBidi" w:cstheme="majorBidi"/>
-          <w:sz w:val="24"/>
-          <w:szCs w:val="24"/>
-        </w:rPr>
-        <w:t xml:space="preserve">A t-test </w:t>
-      </w:r>
-      <w:proofErr w:type="gramStart"/>
-      <w:r>
-        <w:rPr>
-          <w:rFonts w:asciiTheme="majorBidi" w:hAnsiTheme="majorBidi" w:cstheme="majorBidi"/>
-          <w:sz w:val="24"/>
-          <w:szCs w:val="24"/>
-        </w:rPr>
-        <w:t>was used</w:t>
-      </w:r>
-      <w:proofErr w:type="gramEnd"/>
-      <w:r>
-        <w:rPr>
-          <w:rFonts w:asciiTheme="majorBidi" w:hAnsiTheme="majorBidi" w:cstheme="majorBidi"/>
-          <w:sz w:val="24"/>
-          <w:szCs w:val="24"/>
-        </w:rPr>
-        <w:t xml:space="preserve"> to compare the mean SNR and Signal Strength between two defined time intervals (e.g., peak vs. off-peak hours).</w:t>
+        <w:t>A t-test was used to compare the mean SNR and Signal Strength between two defined time intervals (e.g., peak vs. off-peak hours).</w:t>
       </w:r>
     </w:p>
     <w:p>
@@ -17672,25 +16950,7 @@
           <w:sz w:val="24"/>
           <w:szCs w:val="24"/>
         </w:rPr>
-        <w:t xml:space="preserve">Timestamp – to explore signal quality variation across </w:t>
-      </w:r>
-      <w:proofErr w:type="gramStart"/>
-      <w:r>
-        <w:rPr>
-          <w:rFonts w:asciiTheme="majorBidi" w:hAnsiTheme="majorBidi" w:cstheme="majorBidi"/>
-          <w:sz w:val="24"/>
-          <w:szCs w:val="24"/>
-        </w:rPr>
-        <w:t>different times</w:t>
-      </w:r>
-      <w:proofErr w:type="gramEnd"/>
-      <w:r>
-        <w:rPr>
-          <w:rFonts w:asciiTheme="majorBidi" w:hAnsiTheme="majorBidi" w:cstheme="majorBidi"/>
-          <w:sz w:val="24"/>
-          <w:szCs w:val="24"/>
-        </w:rPr>
-        <w:t xml:space="preserve"> of the day and year.</w:t>
+        <w:t>Timestamp – to explore signal quality variation across different times of the day and year.</w:t>
       </w:r>
     </w:p>
     <w:p>
@@ -17816,43 +17076,7 @@
           <w:sz w:val="24"/>
           <w:szCs w:val="24"/>
         </w:rPr>
-        <w:t xml:space="preserve">These features </w:t>
-      </w:r>
-      <w:proofErr w:type="gramStart"/>
-      <w:r>
-        <w:rPr>
-          <w:rFonts w:asciiTheme="majorBidi" w:hAnsiTheme="majorBidi" w:cstheme="majorBidi"/>
-          <w:sz w:val="24"/>
-          <w:szCs w:val="24"/>
-        </w:rPr>
-        <w:t>were selected</w:t>
-      </w:r>
-      <w:proofErr w:type="gramEnd"/>
-      <w:r>
-        <w:rPr>
-          <w:rFonts w:asciiTheme="majorBidi" w:hAnsiTheme="majorBidi" w:cstheme="majorBidi"/>
-          <w:sz w:val="24"/>
-          <w:szCs w:val="24"/>
-        </w:rPr>
-        <w:t xml:space="preserve"> to analyze whether signal performance </w:t>
-      </w:r>
-      <w:proofErr w:type="gramStart"/>
-      <w:r>
-        <w:rPr>
-          <w:rFonts w:asciiTheme="majorBidi" w:hAnsiTheme="majorBidi" w:cstheme="majorBidi"/>
-          <w:sz w:val="24"/>
-          <w:szCs w:val="24"/>
-        </w:rPr>
-        <w:t>is influenced</w:t>
-      </w:r>
-      <w:proofErr w:type="gramEnd"/>
-      <w:r>
-        <w:rPr>
-          <w:rFonts w:asciiTheme="majorBidi" w:hAnsiTheme="majorBidi" w:cstheme="majorBidi"/>
-          <w:sz w:val="24"/>
-          <w:szCs w:val="24"/>
-        </w:rPr>
-        <w:t xml:space="preserve"> by the distance to the tower, the type of transmission, and how those effects evolve over time.</w:t>
+        <w:t>These features were selected to analyze whether signal performance is influenced by the distance to the tower, the type of transmission, and how those effects evolve over time.</w:t>
       </w:r>
     </w:p>
     <w:p>
@@ -17964,43 +17188,7 @@
           <w:sz w:val="24"/>
           <w:szCs w:val="24"/>
         </w:rPr>
-        <w:t xml:space="preserve">A correlation analysis </w:t>
-      </w:r>
-      <w:proofErr w:type="gramStart"/>
-      <w:r>
-        <w:rPr>
-          <w:rFonts w:asciiTheme="majorBidi" w:hAnsiTheme="majorBidi" w:cstheme="majorBidi"/>
-          <w:sz w:val="24"/>
-          <w:szCs w:val="24"/>
-        </w:rPr>
-        <w:t>was conducted</w:t>
-      </w:r>
-      <w:proofErr w:type="gramEnd"/>
-      <w:r>
-        <w:rPr>
-          <w:rFonts w:asciiTheme="majorBidi" w:hAnsiTheme="majorBidi" w:cstheme="majorBidi"/>
-          <w:sz w:val="24"/>
-          <w:szCs w:val="24"/>
-        </w:rPr>
-        <w:t xml:space="preserve"> to evaluate the relationship between Distance to Tower and the two signal quality metrics: Signal Strength and SNR. The type of correlation test (Pearson or Spearman) </w:t>
-      </w:r>
-      <w:proofErr w:type="gramStart"/>
-      <w:r>
-        <w:rPr>
-          <w:rFonts w:asciiTheme="majorBidi" w:hAnsiTheme="majorBidi" w:cstheme="majorBidi"/>
-          <w:sz w:val="24"/>
-          <w:szCs w:val="24"/>
-        </w:rPr>
-        <w:t>was selected</w:t>
-      </w:r>
-      <w:proofErr w:type="gramEnd"/>
-      <w:r>
-        <w:rPr>
-          <w:rFonts w:asciiTheme="majorBidi" w:hAnsiTheme="majorBidi" w:cstheme="majorBidi"/>
-          <w:sz w:val="24"/>
-          <w:szCs w:val="24"/>
-        </w:rPr>
-        <w:t xml:space="preserve"> based on the normality of the data.</w:t>
+        <w:t>A correlation analysis was conducted to evaluate the relationship between Distance to Tower and the two signal quality metrics: Signal Strength and SNR. The type of correlation test (Pearson or Spearman) was selected based on the normality of the data.</w:t>
       </w:r>
     </w:p>
     <w:p>
@@ -18232,61 +17420,7 @@
           <w:sz w:val="24"/>
           <w:szCs w:val="24"/>
         </w:rPr>
-        <w:t xml:space="preserve">To assess the combined effects of Distance to Tower and Call Type on both SNR and Signal Strength, a two-way ANOVA </w:t>
-      </w:r>
-      <w:proofErr w:type="gramStart"/>
-      <w:r>
-        <w:rPr>
-          <w:spacing w:val="-2"/>
-          <w:sz w:val="24"/>
-          <w:szCs w:val="24"/>
-        </w:rPr>
-        <w:t>was applied</w:t>
-      </w:r>
-      <w:proofErr w:type="gramEnd"/>
-      <w:r>
-        <w:rPr>
-          <w:spacing w:val="-2"/>
-          <w:sz w:val="24"/>
-          <w:szCs w:val="24"/>
-        </w:rPr>
-        <w:t xml:space="preserve">. The Distance to Tower variable </w:t>
-      </w:r>
-      <w:proofErr w:type="gramStart"/>
-      <w:r>
-        <w:rPr>
-          <w:spacing w:val="-2"/>
-          <w:sz w:val="24"/>
-          <w:szCs w:val="24"/>
-        </w:rPr>
-        <w:t>was binned</w:t>
-      </w:r>
-      <w:proofErr w:type="gramEnd"/>
-      <w:r>
-        <w:rPr>
-          <w:spacing w:val="-2"/>
-          <w:sz w:val="24"/>
-          <w:szCs w:val="24"/>
-        </w:rPr>
-        <w:t xml:space="preserve"> into three categories: Near, Medium, and Far, while Call Type </w:t>
-      </w:r>
-      <w:proofErr w:type="gramStart"/>
-      <w:r>
-        <w:rPr>
-          <w:spacing w:val="-2"/>
-          <w:sz w:val="24"/>
-          <w:szCs w:val="24"/>
-        </w:rPr>
-        <w:t>was treated</w:t>
-      </w:r>
-      <w:proofErr w:type="gramEnd"/>
-      <w:r>
-        <w:rPr>
-          <w:spacing w:val="-2"/>
-          <w:sz w:val="24"/>
-          <w:szCs w:val="24"/>
-        </w:rPr>
-        <w:t xml:space="preserve"> categorically (Voice vs. Data).</w:t>
+        <w:t>To assess the combined effects of Distance to Tower and Call Type on both SNR and Signal Strength, a two-way ANOVA was applied. The Distance to Tower variable was binned into three categories: Near, Medium, and Far, while Call Type was treated categorically (Voice vs. Data).</w:t>
       </w:r>
     </w:p>
     <w:p>
@@ -19450,25 +18584,7 @@
           <w:sz w:val="24"/>
           <w:szCs w:val="24"/>
         </w:rPr>
-        <w:t xml:space="preserve">we divided the Distance to </w:t>
-      </w:r>
-      <w:proofErr w:type="gramStart"/>
-      <w:r>
-        <w:rPr>
-          <w:spacing w:val="-2"/>
-          <w:sz w:val="24"/>
-          <w:szCs w:val="24"/>
-        </w:rPr>
-        <w:t>3</w:t>
-      </w:r>
-      <w:proofErr w:type="gramEnd"/>
-      <w:r>
-        <w:rPr>
-          <w:spacing w:val="-2"/>
-          <w:sz w:val="24"/>
-          <w:szCs w:val="24"/>
-        </w:rPr>
-        <w:t xml:space="preserve"> parts Near, Medium and far to show the relation between the distance to tower and SNR</w:t>
+        <w:t>we divided the Distance to 3 parts Near, Medium and far to show the relation between the distance to tower and SNR</w:t>
       </w:r>
       <w:r>
         <w:rPr>
@@ -19697,25 +18813,7 @@
           <w:sz w:val="24"/>
           <w:szCs w:val="24"/>
         </w:rPr>
-        <w:t xml:space="preserve">we divided the Distance to </w:t>
-      </w:r>
-      <w:proofErr w:type="gramStart"/>
-      <w:r>
-        <w:rPr>
-          <w:spacing w:val="-2"/>
-          <w:sz w:val="24"/>
-          <w:szCs w:val="24"/>
-        </w:rPr>
-        <w:t>3</w:t>
-      </w:r>
-      <w:proofErr w:type="gramEnd"/>
-      <w:r>
-        <w:rPr>
-          <w:spacing w:val="-2"/>
-          <w:sz w:val="24"/>
-          <w:szCs w:val="24"/>
-        </w:rPr>
-        <w:t xml:space="preserve"> parts Near, Medium and far to show the relation between the distance to tower and Signal Strength</w:t>
+        <w:t>we divided the Distance to 3 parts Near, Medium and far to show the relation between the distance to tower and Signal Strength</w:t>
       </w:r>
       <w:r>
         <w:rPr>
@@ -19903,25 +19001,7 @@
           <w:sz w:val="24"/>
           <w:szCs w:val="24"/>
         </w:rPr>
-        <w:t xml:space="preserve">No interaction effects </w:t>
-      </w:r>
-      <w:proofErr w:type="gramStart"/>
-      <w:r>
-        <w:rPr>
-          <w:spacing w:val="-2"/>
-          <w:sz w:val="24"/>
-          <w:szCs w:val="24"/>
-        </w:rPr>
-        <w:t>were observed</w:t>
-      </w:r>
-      <w:proofErr w:type="gramEnd"/>
-      <w:r>
-        <w:rPr>
-          <w:spacing w:val="-2"/>
-          <w:sz w:val="24"/>
-          <w:szCs w:val="24"/>
-        </w:rPr>
-        <w:t>, suggesting that the influence of distance on signal quality does not differ significantly between voice and data transmissions.</w:t>
+        <w:t>No interaction effects were observed, suggesting that the influence of distance on signal quality does not differ significantly between voice and data transmissions.</w:t>
       </w:r>
     </w:p>
     <w:p>
@@ -20144,25 +19224,7 @@
           <w:sz w:val="24"/>
           <w:szCs w:val="24"/>
         </w:rPr>
-        <w:t xml:space="preserve">Defined as 2–7 km (wireless) or </w:t>
-      </w:r>
-      <w:proofErr w:type="gramStart"/>
-      <w:r>
-        <w:rPr>
-          <w:rFonts w:asciiTheme="majorBidi" w:hAnsiTheme="majorBidi" w:cstheme="majorBidi"/>
-          <w:sz w:val="24"/>
-          <w:szCs w:val="24"/>
-        </w:rPr>
-        <w:t>approximately 50</w:t>
-      </w:r>
-      <w:proofErr w:type="gramEnd"/>
-      <w:r>
-        <w:rPr>
-          <w:rFonts w:asciiTheme="majorBidi" w:hAnsiTheme="majorBidi" w:cstheme="majorBidi"/>
-          <w:sz w:val="24"/>
-          <w:szCs w:val="24"/>
-        </w:rPr>
-        <w:t>–150 meters (fiber).</w:t>
+        <w:t>Defined as 2–7 km (wireless) or approximately 50–150 meters (fiber).</w:t>
       </w:r>
     </w:p>
     <w:p>
@@ -20460,77 +19522,6 @@
     </w:p>
     <w:p>
       <w:pPr>
-        <w:numPr>
-          <w:ilvl w:val="0"/>
-          <w:numId w:val="51"/>
-        </w:numPr>
-        <w:rPr>
-          <w:rFonts w:asciiTheme="majorBidi" w:hAnsiTheme="majorBidi" w:cstheme="majorBidi"/>
-          <w:b/>
-          <w:bCs/>
-          <w:sz w:val="24"/>
-          <w:szCs w:val="24"/>
-        </w:rPr>
-      </w:pPr>
-      <w:r>
-        <w:rPr>
-          <w:rFonts w:asciiTheme="majorBidi" w:hAnsiTheme="majorBidi" w:cstheme="majorBidi"/>
-          <w:b/>
-          <w:bCs/>
-          <w:sz w:val="24"/>
-          <w:szCs w:val="24"/>
-        </w:rPr>
-        <w:t>Signal Strength and BER (Bit Error Rate):</w:t>
-      </w:r>
-    </w:p>
-    <w:p>
-      <w:pPr>
-        <w:numPr>
-          <w:ilvl w:val="1"/>
-          <w:numId w:val="51"/>
-        </w:numPr>
-        <w:rPr>
-          <w:rFonts w:asciiTheme="majorBidi" w:hAnsiTheme="majorBidi" w:cstheme="majorBidi"/>
-          <w:sz w:val="24"/>
-          <w:szCs w:val="24"/>
-        </w:rPr>
-      </w:pPr>
-      <w:r>
-        <w:rPr>
-          <w:rFonts w:asciiTheme="majorBidi" w:hAnsiTheme="majorBidi" w:cstheme="majorBidi"/>
-          <w:sz w:val="24"/>
-          <w:szCs w:val="24"/>
-        </w:rPr>
-        <w:t>Secondary observations, especially in long-distance contexts, used</w:t>
-      </w:r>
-      <w:r>
-        <w:rPr>
-          <w:rFonts w:asciiTheme="majorBidi" w:hAnsiTheme="majorBidi" w:cstheme="majorBidi"/>
-          <w:sz w:val="24"/>
-          <w:szCs w:val="24"/>
-        </w:rPr>
-        <w:t xml:space="preserve"> </w:t>
-      </w:r>
-      <w:r>
-        <w:rPr>
-          <w:rFonts w:asciiTheme="majorBidi" w:hAnsiTheme="majorBidi" w:cstheme="majorBidi"/>
-          <w:sz w:val="24"/>
-          <w:szCs w:val="24"/>
-        </w:rPr>
-        <w:t xml:space="preserve">qualitatively to </w:t>
-      </w:r>
-      <w:r>
-        <w:rPr>
-          <w:rFonts w:asciiTheme="majorBidi" w:hAnsiTheme="majorBidi" w:cstheme="majorBidi"/>
-          <w:sz w:val="24"/>
-          <w:szCs w:val="24"/>
-        </w:rPr>
-        <w:lastRenderedPageBreak/>
-        <w:t>support SNR findings.</w:t>
-      </w:r>
-    </w:p>
-    <w:p>
-      <w:pPr>
         <w:rPr>
           <w:rFonts w:asciiTheme="majorBidi" w:hAnsiTheme="majorBidi" w:cstheme="majorBidi"/>
           <w:b/>
@@ -20812,18 +19803,8 @@
           <w:sz w:val="24"/>
           <w:szCs w:val="24"/>
         </w:rPr>
-        <w:t xml:space="preserve">Distance Category × Environment interaction </w:t>
-      </w:r>
-      <w:proofErr w:type="gramStart"/>
-      <w:r>
-        <w:rPr>
-          <w:rFonts w:asciiTheme="majorBidi" w:hAnsiTheme="majorBidi" w:cstheme="majorBidi"/>
-          <w:sz w:val="24"/>
-          <w:szCs w:val="24"/>
-        </w:rPr>
-        <w:t>term</w:t>
-      </w:r>
-      <w:proofErr w:type="gramEnd"/>
+        <w:t>Distance Category × Environment interaction term</w:t>
+      </w:r>
     </w:p>
     <w:p>
       <w:pPr>
@@ -21068,25 +20049,7 @@
           <w:sz w:val="24"/>
           <w:szCs w:val="24"/>
         </w:rPr>
-        <w:t xml:space="preserve">Conclusion: No statistically significant effects detected — </w:t>
-      </w:r>
-      <w:proofErr w:type="gramStart"/>
-      <w:r>
-        <w:rPr>
-          <w:rFonts w:asciiTheme="majorBidi" w:hAnsiTheme="majorBidi" w:cstheme="majorBidi"/>
-          <w:sz w:val="24"/>
-          <w:szCs w:val="24"/>
-        </w:rPr>
-        <w:t>possibly due</w:t>
-      </w:r>
-      <w:proofErr w:type="gramEnd"/>
-      <w:r>
-        <w:rPr>
-          <w:rFonts w:asciiTheme="majorBidi" w:hAnsiTheme="majorBidi" w:cstheme="majorBidi"/>
-          <w:sz w:val="24"/>
-          <w:szCs w:val="24"/>
-        </w:rPr>
-        <w:t xml:space="preserve"> to limited variation or sample size, despite observable trends in boxplots.</w:t>
+        <w:t>Conclusion: No statistically significant effects detected — possibly due to limited variation or sample size, despite observable trends in boxplots.</w:t>
       </w:r>
     </w:p>
     <w:tbl>
@@ -21096,11 +20059,11 @@
         <w:tblLook w:val="04A0" w:firstRow="1" w:lastRow="0" w:firstColumn="1" w:lastColumn="0" w:noHBand="0" w:noVBand="1"/>
       </w:tblPr>
       <w:tblGrid>
-        <w:gridCol w:w="3096"/>
-        <w:gridCol w:w="2073"/>
-        <w:gridCol w:w="1296"/>
-        <w:gridCol w:w="1629"/>
-        <w:gridCol w:w="1812"/>
+        <w:gridCol w:w="3274"/>
+        <w:gridCol w:w="1965"/>
+        <w:gridCol w:w="1150"/>
+        <w:gridCol w:w="1639"/>
+        <w:gridCol w:w="1878"/>
       </w:tblGrid>
       <w:tr>
         <w:trPr>
@@ -21639,131 +20602,6 @@
           </w:p>
         </w:tc>
       </w:tr>
-      <w:tr>
-        <w:trPr>
-          <w:trHeight w:val="205"/>
-        </w:trPr>
-        <w:tc>
-          <w:tcPr>
-            <w:tcW w:w="0" w:type="auto"/>
-            <w:hideMark/>
-          </w:tcPr>
-          <w:p>
-            <w:pPr>
-              <w:ind w:left="720"/>
-              <w:rPr>
-                <w:rFonts w:asciiTheme="majorBidi" w:hAnsiTheme="majorBidi" w:cstheme="majorBidi"/>
-                <w:sz w:val="24"/>
-                <w:szCs w:val="24"/>
-              </w:rPr>
-            </w:pPr>
-            <w:r>
-              <w:rPr>
-                <w:rFonts w:asciiTheme="majorBidi" w:hAnsiTheme="majorBidi" w:cstheme="majorBidi"/>
-                <w:sz w:val="24"/>
-                <w:szCs w:val="24"/>
-              </w:rPr>
-              <w:t>Residual</w:t>
-            </w:r>
-          </w:p>
-        </w:tc>
-        <w:tc>
-          <w:tcPr>
-            <w:tcW w:w="0" w:type="auto"/>
-            <w:hideMark/>
-          </w:tcPr>
-          <w:p>
-            <w:pPr>
-              <w:ind w:left="720"/>
-              <w:rPr>
-                <w:rFonts w:asciiTheme="majorBidi" w:hAnsiTheme="majorBidi" w:cstheme="majorBidi"/>
-                <w:sz w:val="24"/>
-                <w:szCs w:val="24"/>
-              </w:rPr>
-            </w:pPr>
-            <w:r>
-              <w:rPr>
-                <w:rFonts w:asciiTheme="majorBidi" w:hAnsiTheme="majorBidi" w:cstheme="majorBidi"/>
-                <w:sz w:val="24"/>
-                <w:szCs w:val="24"/>
-              </w:rPr>
-              <w:t>14130.970</w:t>
-            </w:r>
-          </w:p>
-        </w:tc>
-        <w:tc>
-          <w:tcPr>
-            <w:tcW w:w="0" w:type="auto"/>
-            <w:hideMark/>
-          </w:tcPr>
-          <w:p>
-            <w:pPr>
-              <w:ind w:left="720"/>
-              <w:rPr>
-                <w:rFonts w:asciiTheme="majorBidi" w:hAnsiTheme="majorBidi" w:cstheme="majorBidi"/>
-                <w:sz w:val="24"/>
-                <w:szCs w:val="24"/>
-              </w:rPr>
-            </w:pPr>
-            <w:r>
-              <w:rPr>
-                <w:rFonts w:asciiTheme="majorBidi" w:hAnsiTheme="majorBidi" w:cstheme="majorBidi"/>
-                <w:sz w:val="24"/>
-                <w:szCs w:val="24"/>
-              </w:rPr>
-              <w:t>451</w:t>
-            </w:r>
-          </w:p>
-        </w:tc>
-        <w:tc>
-          <w:tcPr>
-            <w:tcW w:w="0" w:type="auto"/>
-            <w:hideMark/>
-          </w:tcPr>
-          <w:p>
-            <w:pPr>
-              <w:ind w:left="720"/>
-              <w:rPr>
-                <w:rFonts w:asciiTheme="majorBidi" w:hAnsiTheme="majorBidi" w:cstheme="majorBidi"/>
-                <w:sz w:val="24"/>
-                <w:szCs w:val="24"/>
-              </w:rPr>
-            </w:pPr>
-            <w:r>
-              <w:rPr>
-                <w:rFonts w:asciiTheme="majorBidi" w:hAnsiTheme="majorBidi" w:cstheme="majorBidi"/>
-                <w:sz w:val="24"/>
-                <w:szCs w:val="24"/>
-              </w:rPr>
-              <w:t>—</w:t>
-            </w:r>
-          </w:p>
-        </w:tc>
-        <w:tc>
-          <w:tcPr>
-            <w:tcW w:w="0" w:type="auto"/>
-            <w:hideMark/>
-          </w:tcPr>
-          <w:p>
-            <w:pPr>
-              <w:ind w:left="720"/>
-              <w:rPr>
-                <w:rFonts w:asciiTheme="majorBidi" w:hAnsiTheme="majorBidi" w:cstheme="majorBidi"/>
-                <w:sz w:val="24"/>
-                <w:szCs w:val="24"/>
-              </w:rPr>
-            </w:pPr>
-            <w:r>
-              <w:rPr>
-                <w:rFonts w:asciiTheme="majorBidi" w:hAnsiTheme="majorBidi" w:cstheme="majorBidi"/>
-                <w:sz w:val="24"/>
-                <w:szCs w:val="24"/>
-              </w:rPr>
-              <w:t>—</w:t>
-            </w:r>
-          </w:p>
-        </w:tc>
-      </w:tr>
     </w:tbl>
     <w:p>
       <w:pPr>
@@ -21785,7 +20623,6 @@
           <w:sz w:val="24"/>
           <w:szCs w:val="24"/>
         </w:rPr>
-        <w:lastRenderedPageBreak/>
         <w:drawing>
           <wp:inline distT="0" distB="0" distL="0" distR="0" wp14:anchorId="67FD00E1" wp14:editId="47C7189E">
             <wp:extent cx="5275690" cy="2637845"/>
@@ -21841,6 +20678,7 @@
           <w:sz w:val="24"/>
           <w:szCs w:val="24"/>
         </w:rPr>
+        <w:lastRenderedPageBreak/>
         <w:t xml:space="preserve"> Assumptions Testing</w:t>
       </w:r>
     </w:p>
@@ -21873,23 +20711,7 @@
           <w:sz w:val="24"/>
           <w:szCs w:val="24"/>
         </w:rPr>
-        <w:t xml:space="preserve">: We checked whether the spread (variation) of SNR values was </w:t>
-      </w:r>
-      <w:r>
-        <w:rPr>
-          <w:rFonts w:asciiTheme="majorBidi" w:hAnsiTheme="majorBidi" w:cstheme="majorBidi"/>
-          <w:sz w:val="24"/>
-          <w:szCs w:val="24"/>
-        </w:rPr>
-        <w:t>similar</w:t>
-      </w:r>
-      <w:r>
-        <w:rPr>
-          <w:rFonts w:asciiTheme="majorBidi" w:hAnsiTheme="majorBidi" w:cstheme="majorBidi"/>
-          <w:sz w:val="24"/>
-          <w:szCs w:val="24"/>
-        </w:rPr>
-        <w:t xml:space="preserve"> across all groups (environments and distance categories). It was.</w:t>
+        <w:t>: We checked whether the spread (variation) of SNR values was similar across all groups (environments and distance categories). It was.</w:t>
       </w:r>
     </w:p>
     <w:p>
@@ -21953,25 +20775,7 @@
           <w:sz w:val="24"/>
           <w:szCs w:val="24"/>
         </w:rPr>
-        <w:t xml:space="preserve">: Each observation (data point) came from a separate measurement — meaning values </w:t>
-      </w:r>
-      <w:proofErr w:type="gramStart"/>
-      <w:r>
-        <w:rPr>
-          <w:rFonts w:asciiTheme="majorBidi" w:hAnsiTheme="majorBidi" w:cstheme="majorBidi"/>
-          <w:sz w:val="24"/>
-          <w:szCs w:val="24"/>
-        </w:rPr>
-        <w:t>weren’t</w:t>
-      </w:r>
-      <w:proofErr w:type="gramEnd"/>
-      <w:r>
-        <w:rPr>
-          <w:rFonts w:asciiTheme="majorBidi" w:hAnsiTheme="majorBidi" w:cstheme="majorBidi"/>
-          <w:sz w:val="24"/>
-          <w:szCs w:val="24"/>
-        </w:rPr>
-        <w:t xml:space="preserve"> repeated or duplicated. This is important for fair comparisons.</w:t>
+        <w:t>: Each observation (data point) came from a separate measurement — meaning values weren’t repeated or duplicated. This is important for fair comparisons.</w:t>
       </w:r>
     </w:p>
     <w:p>
@@ -22014,85 +20818,17 @@
           <w:sz w:val="24"/>
           <w:szCs w:val="24"/>
         </w:rPr>
-        <w:t xml:space="preserve">If assumptions had </w:t>
-      </w:r>
-      <w:proofErr w:type="gramStart"/>
+        <w:t>If assumptions had been violated</w:t>
+      </w:r>
       <w:r>
         <w:rPr>
           <w:rFonts w:asciiTheme="majorBidi" w:hAnsiTheme="majorBidi" w:cstheme="majorBidi"/>
           <w:b/>
           <w:bCs/>
-          <w:i/>
-          <w:iCs/>
-          <w:sz w:val="24"/>
-          <w:szCs w:val="24"/>
-        </w:rPr>
-        <w:t>been violated</w:t>
-      </w:r>
-      <w:proofErr w:type="gramEnd"/>
-      <w:r>
-        <w:rPr>
-          <w:rFonts w:asciiTheme="majorBidi" w:hAnsiTheme="majorBidi" w:cstheme="majorBidi"/>
-          <w:b/>
-          <w:bCs/>
           <w:sz w:val="24"/>
           <w:szCs w:val="24"/>
         </w:rPr>
         <w:t>: We would have used Welch’s ANOVA or non-parametric tests like Kruskal-Wallis for main effects and ART ANOVA for interaction.</w:t>
-      </w:r>
-    </w:p>
-    <w:p>
-      <w:pPr>
-        <w:rPr>
-          <w:rFonts w:asciiTheme="majorBidi" w:hAnsiTheme="majorBidi" w:cstheme="majorBidi"/>
-          <w:b/>
-          <w:bCs/>
-          <w:sz w:val="24"/>
-          <w:szCs w:val="24"/>
-        </w:rPr>
-      </w:pPr>
-    </w:p>
-    <w:p>
-      <w:pPr>
-        <w:rPr>
-          <w:rFonts w:asciiTheme="majorBidi" w:hAnsiTheme="majorBidi" w:cstheme="majorBidi"/>
-          <w:sz w:val="24"/>
-          <w:szCs w:val="24"/>
-        </w:rPr>
-      </w:pPr>
-      <w:r>
-        <w:rPr>
-          <w:rFonts w:asciiTheme="majorBidi" w:hAnsiTheme="majorBidi" w:cstheme="majorBidi"/>
-          <w:sz w:val="24"/>
-          <w:szCs w:val="24"/>
-        </w:rPr>
-        <w:t xml:space="preserve">In the wireless network analysis, the two-way ANOVA showed that neither distance category, environment type, nor their interaction had a statistically significant effect on SNR. Although visual trends </w:t>
-      </w:r>
-      <w:proofErr w:type="gramStart"/>
-      <w:r>
-        <w:rPr>
-          <w:rFonts w:asciiTheme="majorBidi" w:hAnsiTheme="majorBidi" w:cstheme="majorBidi"/>
-          <w:sz w:val="24"/>
-          <w:szCs w:val="24"/>
-        </w:rPr>
-        <w:t>were observed</w:t>
-      </w:r>
-      <w:proofErr w:type="gramEnd"/>
-      <w:r>
-        <w:rPr>
-          <w:rFonts w:asciiTheme="majorBidi" w:hAnsiTheme="majorBidi" w:cstheme="majorBidi"/>
-          <w:sz w:val="24"/>
-          <w:szCs w:val="24"/>
-        </w:rPr>
-        <w:t xml:space="preserve">, the p-values (all above 0.17) indicate that these factors did not significantly influence signal quality in the sampled </w:t>
-      </w:r>
-      <w:r>
-        <w:rPr>
-          <w:rFonts w:asciiTheme="majorBidi" w:hAnsiTheme="majorBidi" w:cstheme="majorBidi"/>
-          <w:sz w:val="24"/>
-          <w:szCs w:val="24"/>
-        </w:rPr>
-        <w:t>data.</w:t>
       </w:r>
     </w:p>
     <w:p>
@@ -22377,7 +21113,6 @@
           <w:sz w:val="24"/>
           <w:szCs w:val="24"/>
         </w:rPr>
-        <w:lastRenderedPageBreak/>
         <w:t>H₀:</w:t>
       </w:r>
       <w:r>
@@ -22553,7 +21288,6 @@
                 <w:szCs w:val="24"/>
               </w:rPr>
             </w:pPr>
-            <w:proofErr w:type="gramStart"/>
             <w:r>
               <w:rPr>
                 <w:rFonts w:asciiTheme="majorBidi" w:hAnsiTheme="majorBidi" w:cstheme="majorBidi"/>
@@ -22562,18 +21296,7 @@
                 <w:sz w:val="24"/>
                 <w:szCs w:val="24"/>
               </w:rPr>
-              <w:t>95%</w:t>
-            </w:r>
-            <w:proofErr w:type="gramEnd"/>
-            <w:r>
-              <w:rPr>
-                <w:rFonts w:asciiTheme="majorBidi" w:hAnsiTheme="majorBidi" w:cstheme="majorBidi"/>
-                <w:b/>
-                <w:bCs/>
-                <w:sz w:val="24"/>
-                <w:szCs w:val="24"/>
-              </w:rPr>
-              <w:t xml:space="preserve"> CI (Lower – Upper)</w:t>
+              <w:t>95% CI (Lower – Upper)</w:t>
             </w:r>
           </w:p>
         </w:tc>
@@ -22891,6 +21614,7 @@
           <w:sz w:val="24"/>
           <w:szCs w:val="24"/>
         </w:rPr>
+        <w:lastRenderedPageBreak/>
         <w:drawing>
           <wp:inline distT="0" distB="0" distL="0" distR="0" wp14:anchorId="4AEE76E7" wp14:editId="4443FEDE">
             <wp:extent cx="5852160" cy="2926080"/>
@@ -22998,41 +21722,6 @@
           <w:szCs w:val="24"/>
         </w:rPr>
       </w:pPr>
-      <w:r>
-        <w:rPr>
-          <w:rFonts w:asciiTheme="majorBidi" w:hAnsiTheme="majorBidi" w:cstheme="majorBidi"/>
-          <w:sz w:val="24"/>
-          <w:szCs w:val="24"/>
-        </w:rPr>
-        <w:t xml:space="preserve">For the </w:t>
-      </w:r>
-      <w:r>
-        <w:rPr>
-          <w:rFonts w:asciiTheme="majorBidi" w:hAnsiTheme="majorBidi" w:cstheme="majorBidi"/>
-          <w:b/>
-          <w:bCs/>
-          <w:sz w:val="24"/>
-          <w:szCs w:val="24"/>
-        </w:rPr>
-        <w:t>fiber-optic network</w:t>
-      </w:r>
-      <w:r>
-        <w:rPr>
-          <w:rFonts w:asciiTheme="majorBidi" w:hAnsiTheme="majorBidi" w:cstheme="majorBidi"/>
-          <w:sz w:val="24"/>
-          <w:szCs w:val="24"/>
-        </w:rPr>
-        <w:t>, the multiple linear regression revealed that all three predictors—transmission distance, temperature, and humidity—had statistically significant effects on SNR. Humidity had the strongest negative impact, followed by temperature and distance, confirming that environmental conditions do affect fiber signal quality.</w:t>
-      </w:r>
-    </w:p>
-    <w:p>
-      <w:pPr>
-        <w:rPr>
-          <w:rFonts w:asciiTheme="majorBidi" w:hAnsiTheme="majorBidi" w:cstheme="majorBidi"/>
-          <w:sz w:val="24"/>
-          <w:szCs w:val="24"/>
-        </w:rPr>
-      </w:pPr>
     </w:p>
     <w:p>
       <w:pPr>
@@ -23116,25 +21805,7 @@
           <w:sz w:val="24"/>
           <w:szCs w:val="24"/>
         </w:rPr>
-        <w:t xml:space="preserve">The differences between the actual SNR and the predicted SNR </w:t>
-      </w:r>
-      <w:proofErr w:type="gramStart"/>
-      <w:r>
-        <w:rPr>
-          <w:rFonts w:asciiTheme="majorBidi" w:hAnsiTheme="majorBidi" w:cstheme="majorBidi"/>
-          <w:sz w:val="24"/>
-          <w:szCs w:val="24"/>
-        </w:rPr>
-        <w:t>were evenly distributed</w:t>
-      </w:r>
-      <w:proofErr w:type="gramEnd"/>
-      <w:r>
-        <w:rPr>
-          <w:rFonts w:asciiTheme="majorBidi" w:hAnsiTheme="majorBidi" w:cstheme="majorBidi"/>
-          <w:sz w:val="24"/>
-          <w:szCs w:val="24"/>
-        </w:rPr>
-        <w:t xml:space="preserve"> — not increasing or decreasing in one direction.</w:t>
+        <w:t>The differences between the actual SNR and the predicted SNR were evenly distributed — not increasing or decreasing in one direction.</w:t>
       </w:r>
     </w:p>
     <w:p>
@@ -23258,33 +21929,7 @@
           <w:sz w:val="24"/>
           <w:szCs w:val="24"/>
         </w:rPr>
-        <w:t xml:space="preserve">If assumptions had </w:t>
-      </w:r>
-      <w:proofErr w:type="gramStart"/>
-      <w:r>
-        <w:rPr>
-          <w:rFonts w:asciiTheme="majorBidi" w:hAnsiTheme="majorBidi" w:cstheme="majorBidi"/>
-          <w:b/>
-          <w:bCs/>
-          <w:i/>
-          <w:iCs/>
-          <w:sz w:val="24"/>
-          <w:szCs w:val="24"/>
-        </w:rPr>
-        <w:t>been violated</w:t>
-      </w:r>
-      <w:proofErr w:type="gramEnd"/>
-      <w:r>
-        <w:rPr>
-          <w:rFonts w:asciiTheme="majorBidi" w:hAnsiTheme="majorBidi" w:cstheme="majorBidi"/>
-          <w:b/>
-          <w:bCs/>
-          <w:i/>
-          <w:iCs/>
-          <w:sz w:val="24"/>
-          <w:szCs w:val="24"/>
-        </w:rPr>
-        <w:t xml:space="preserve">: </w:t>
+        <w:t xml:space="preserve">If assumptions had been violated: </w:t>
       </w:r>
       <w:r>
         <w:rPr>
@@ -23372,57 +22017,93 @@
     </w:p>
     <w:p>
       <w:pPr>
-        <w:ind w:left="720"/>
         <w:rPr>
           <w:rFonts w:asciiTheme="majorBidi" w:hAnsiTheme="majorBidi" w:cstheme="majorBidi"/>
-          <w:sz w:val="24"/>
-          <w:szCs w:val="24"/>
-        </w:rPr>
-      </w:pPr>
-      <w:r>
+          <w:b/>
+          <w:bCs/>
+          <w:sz w:val="24"/>
+          <w:szCs w:val="24"/>
+        </w:rPr>
+      </w:pPr>
+    </w:p>
+    <w:p>
+      <w:pPr>
         <w:rPr>
           <w:rFonts w:asciiTheme="majorBidi" w:hAnsiTheme="majorBidi" w:cstheme="majorBidi"/>
           <w:sz w:val="24"/>
           <w:szCs w:val="24"/>
         </w:rPr>
-        <w:t xml:space="preserve">Environmental conditions and transmission distance significantly impact network performance. Longer transmission distances result in reduced SNR and signal strength, and this effect </w:t>
-      </w:r>
-      <w:proofErr w:type="gramStart"/>
+      </w:pPr>
       <w:r>
         <w:rPr>
           <w:rFonts w:asciiTheme="majorBidi" w:hAnsiTheme="majorBidi" w:cstheme="majorBidi"/>
           <w:sz w:val="24"/>
           <w:szCs w:val="24"/>
         </w:rPr>
-        <w:t>is amplified</w:t>
-      </w:r>
-      <w:proofErr w:type="gramEnd"/>
-      <w:r>
+        <w:t>In the wireless network analysis, the two-way ANOVA showed that neither distance category, environment type, nor their interaction had a statistically significant effect on SNR. Although visual trends were observed, the p-values (all above 0.17) indicate that these factors did not significantly influence signal quality in the sampled data.</w:t>
+      </w:r>
+    </w:p>
+    <w:p>
+      <w:pPr>
         <w:rPr>
           <w:rFonts w:asciiTheme="majorBidi" w:hAnsiTheme="majorBidi" w:cstheme="majorBidi"/>
           <w:sz w:val="24"/>
           <w:szCs w:val="24"/>
         </w:rPr>
-        <w:t xml:space="preserve"> in environments with more interference (e.g., </w:t>
-      </w:r>
-      <w:proofErr w:type="gramStart"/>
-      <w:r>
+      </w:pPr>
+    </w:p>
+    <w:p>
+      <w:pPr>
         <w:rPr>
           <w:rFonts w:asciiTheme="majorBidi" w:hAnsiTheme="majorBidi" w:cstheme="majorBidi"/>
           <w:sz w:val="24"/>
           <w:szCs w:val="24"/>
         </w:rPr>
-        <w:t>urban</w:t>
-      </w:r>
-      <w:proofErr w:type="gramEnd"/>
+      </w:pPr>
       <w:r>
         <w:rPr>
           <w:rFonts w:asciiTheme="majorBidi" w:hAnsiTheme="majorBidi" w:cstheme="majorBidi"/>
           <w:sz w:val="24"/>
           <w:szCs w:val="24"/>
         </w:rPr>
-        <w:t xml:space="preserve"> or indoor). These results hold true across both wireless and fiber-optic systems.</w:t>
-      </w:r>
+        <w:t xml:space="preserve">For the </w:t>
+      </w:r>
+      <w:r>
+        <w:rPr>
+          <w:rFonts w:asciiTheme="majorBidi" w:hAnsiTheme="majorBidi" w:cstheme="majorBidi"/>
+          <w:b/>
+          <w:bCs/>
+          <w:sz w:val="24"/>
+          <w:szCs w:val="24"/>
+        </w:rPr>
+        <w:t>fiber-optic network</w:t>
+      </w:r>
+      <w:r>
+        <w:rPr>
+          <w:rFonts w:asciiTheme="majorBidi" w:hAnsiTheme="majorBidi" w:cstheme="majorBidi"/>
+          <w:sz w:val="24"/>
+          <w:szCs w:val="24"/>
+        </w:rPr>
+        <w:t xml:space="preserve">, the multiple linear regression revealed that all three predictors—transmission distance, temperature, and humidity—had statistically significant effects on SNR. </w:t>
+      </w:r>
+      <w:r>
+        <w:rPr>
+          <w:rFonts w:asciiTheme="majorBidi" w:hAnsiTheme="majorBidi" w:cstheme="majorBidi"/>
+          <w:sz w:val="24"/>
+          <w:szCs w:val="24"/>
+        </w:rPr>
+        <w:lastRenderedPageBreak/>
+        <w:t>Humidity had the strongest negative impact, followed by temperature and distance, confirming that environmental conditions do affect fiber signal quality.</w:t>
+      </w:r>
+    </w:p>
+    <w:p>
+      <w:pPr>
+        <w:rPr>
+          <w:rFonts w:asciiTheme="majorBidi" w:hAnsiTheme="majorBidi" w:cstheme="majorBidi"/>
+          <w:sz w:val="24"/>
+          <w:szCs w:val="24"/>
+        </w:rPr>
+      </w:pPr>
     </w:p>
     <w:p>
       <w:pPr>
@@ -23466,87 +22147,33 @@
           <w:sz w:val="24"/>
           <w:szCs w:val="24"/>
         </w:rPr>
-        <w:t xml:space="preserve">In conclusion, we employed a variety of statistical techniques to investigate the temporal patterns, protocol impacts, and environmental influences on wireless communication systems. Descriptive statistics, including heatmaps and distribution plots, provided initial insights into the datasets, while correlation tests revealed relationships between variables such as signal strength, SNR, and time of day. Hypothesis testing, including t-tests and ANOVA, </w:t>
-      </w:r>
-      <w:proofErr w:type="gramStart"/>
-      <w:r>
+        <w:t>In conclusion, we employed a variety of statistical techniques to investigate the temporal patterns, protocol impacts, and environmental influences on wireless communication systems. Descriptive statistics, including heatmaps and distribution plots, provided initial insights into the datasets, while correlation tests revealed relationships between variables such as signal strength, SNR, and time of day. Hypothesis testing, including t-tests and ANOVA, was used to validate significant differences in signal performance across different conditions, such as peak hours, call types, and transmission distances. These methods confirmed that signal degradation peaks during high-traffic periods and identified environmental factors and distance as critical determinants of network performance. The statistical analysis underscored the importance of adaptive protocols and infrastructure optimization to mitigate signal fluctuations.</w:t>
+      </w:r>
+    </w:p>
+    <w:p>
+      <w:pPr>
         <w:rPr>
           <w:rFonts w:asciiTheme="majorBidi" w:hAnsiTheme="majorBidi" w:cstheme="majorBidi"/>
           <w:sz w:val="24"/>
           <w:szCs w:val="24"/>
         </w:rPr>
-        <w:t>was used</w:t>
-      </w:r>
-      <w:proofErr w:type="gramEnd"/>
-      <w:r>
+      </w:pPr>
+    </w:p>
+    <w:p>
+      <w:pPr>
         <w:rPr>
           <w:rFonts w:asciiTheme="majorBidi" w:hAnsiTheme="majorBidi" w:cstheme="majorBidi"/>
           <w:sz w:val="24"/>
           <w:szCs w:val="24"/>
         </w:rPr>
-        <w:t xml:space="preserve"> to validate significant differences in signal performance across different conditions, such as peak hours, call types, and transmission distances. These methods confirmed that signal degradation peaks during high-traffic periods and identified environmental factors and distance as critical determinants of network performance. The statistical analysis underscored the importance of adaptive protocols and infrastructure optimization to mitigate signal fluctuations.</w:t>
-      </w:r>
-    </w:p>
-    <w:p>
-      <w:pPr>
+      </w:pPr>
+      <w:r>
         <w:rPr>
           <w:rFonts w:asciiTheme="majorBidi" w:hAnsiTheme="majorBidi" w:cstheme="majorBidi"/>
           <w:sz w:val="24"/>
           <w:szCs w:val="24"/>
         </w:rPr>
-      </w:pPr>
-    </w:p>
-    <w:p>
-      <w:pPr>
-        <w:rPr>
-          <w:rFonts w:asciiTheme="majorBidi" w:hAnsiTheme="majorBidi" w:cstheme="majorBidi"/>
-          <w:sz w:val="24"/>
-          <w:szCs w:val="24"/>
-        </w:rPr>
-      </w:pPr>
-      <w:r>
-        <w:rPr>
-          <w:rFonts w:asciiTheme="majorBidi" w:hAnsiTheme="majorBidi" w:cstheme="majorBidi"/>
-          <w:sz w:val="24"/>
-          <w:szCs w:val="24"/>
-        </w:rPr>
-        <w:t xml:space="preserve">The findings highlighted the effectiveness of statistical techniques in addressing the research questions. For instance, two-way ANOVA demonstrated the combined effects of distance and call type on signal quality, while correlation analysis quantified the inverse relationship between transmission distance and SNR. Seasonal and daily trends </w:t>
-      </w:r>
-      <w:proofErr w:type="gramStart"/>
-      <w:r>
-        <w:rPr>
-          <w:rFonts w:asciiTheme="majorBidi" w:hAnsiTheme="majorBidi" w:cstheme="majorBidi"/>
-          <w:sz w:val="24"/>
-          <w:szCs w:val="24"/>
-        </w:rPr>
-        <w:t>were analyzed</w:t>
-      </w:r>
-      <w:proofErr w:type="gramEnd"/>
-      <w:r>
-        <w:rPr>
-          <w:rFonts w:asciiTheme="majorBidi" w:hAnsiTheme="majorBidi" w:cstheme="majorBidi"/>
-          <w:sz w:val="24"/>
-          <w:szCs w:val="24"/>
-        </w:rPr>
-        <w:t xml:space="preserve"> using temporal hypothesis testing, revealing peak degradation periods in the evening and during adverse weather conditions. These results provide actionable insights for improving network resilience, emphasizing the need for dynamic power control and error correction strategies. Overall, the study </w:t>
-      </w:r>
-      <w:proofErr w:type="gramStart"/>
-      <w:r>
-        <w:rPr>
-          <w:rFonts w:asciiTheme="majorBidi" w:hAnsiTheme="majorBidi" w:cstheme="majorBidi"/>
-          <w:sz w:val="24"/>
-          <w:szCs w:val="24"/>
-        </w:rPr>
-        <w:t>showcases</w:t>
-      </w:r>
-      <w:proofErr w:type="gramEnd"/>
-      <w:r>
-        <w:rPr>
-          <w:rFonts w:asciiTheme="majorBidi" w:hAnsiTheme="majorBidi" w:cstheme="majorBidi"/>
-          <w:sz w:val="24"/>
-          <w:szCs w:val="24"/>
-        </w:rPr>
-        <w:t xml:space="preserve"> how statistical methods can uncover patterns in complex communication systems, guiding future advancements in wireless technology</w:t>
+        <w:t>The findings highlighted the effectiveness of statistical techniques in addressing the research questions. For instance, two-way ANOVA demonstrated the combined effects of distance and call type on signal quality, while correlation analysis quantified the inverse relationship between transmission distance and SNR. Seasonal and daily trends were analyzed using temporal hypothesis testing, revealing peak degradation periods in the evening and during adverse weather conditions. These results provide actionable insights for improving network resilience, emphasizing the need for dynamic power control and error correction strategies. Overall, the study showcases how statistical methods can uncover patterns in complex communication systems, guiding future advancements in wireless technology</w:t>
       </w:r>
       <w:r>
         <w:rPr>
@@ -24071,7 +22698,6 @@
         </w:rPr>
         <w:t xml:space="preserve"> </w:t>
       </w:r>
-      <w:proofErr w:type="gramStart"/>
       <w:r>
         <w:rPr>
           <w:rFonts w:asciiTheme="majorBidi" w:hAnsiTheme="majorBidi" w:cstheme="majorBidi"/>
@@ -24081,7 +22707,6 @@
         </w:rPr>
         <w:t>analysis</w:t>
       </w:r>
-      <w:proofErr w:type="gramEnd"/>
     </w:p>
     <w:p>
       <w:pPr>
@@ -32342,6 +30967,7 @@
   <w:style w:type="character" w:default="1" w:styleId="DefaultParagraphFont">
     <w:name w:val="Default Paragraph Font"/>
     <w:uiPriority w:val="1"/>
+    <w:semiHidden/>
     <w:unhideWhenUsed/>
   </w:style>
   <w:style w:type="table" w:default="1" w:styleId="TableNormal">

</xml_diff>